<commit_message>
Add support for goals without minute
</commit_message>
<xml_diff>
--- a/zapisnik-komet.docx
+++ b/zapisnik-komet.docx
@@ -44,9 +44,9 @@
                           <a:avLst/>
                           <a:gdLst>
                             <a:gd name="textAreaLeft" fmla="*/ 0 w 3996000"/>
-                            <a:gd name="textAreaRight" fmla="*/ 3999600 w 3996000"/>
+                            <a:gd name="textAreaRight" fmla="*/ 4000320 w 3996000"/>
                             <a:gd name="textAreaTop" fmla="*/ 0 h 720"/>
-                            <a:gd name="textAreaBottom" fmla="*/ 33840 h 720"/>
+                            <a:gd name="textAreaBottom" fmla="*/ 75960 h 720"/>
                             <a:gd name="GluePoint1X" fmla=""/>
                             <a:gd name="GluePoint1Y" fmla=""/>
                             <a:gd name="GluePoint2X" fmla=""/>
@@ -236,7 +236,7 @@
           <w:sz w:val="24"/>
           <w:lang w:val="mk-MK"/>
         </w:rPr>
-        <w:t>Кадетска Женска Фудбалска Лига 24/25</w:t>
+        <w:t>Пријателски Турнир Речица 25/26</w:t>
       </w:r>
       <w:r>
         <w:rPr>
@@ -311,7 +311,7 @@
           <w:szCs w:val="20"/>
           <w:lang w:val="mk-MK"/>
         </w:rPr>
-        <w:t>ЖФК ПОРЕЧЕ 2015 - ЖФК Ускана</w:t>
+        <w:t>ЖФК МАШИНАЦ – ЖФК ЉУБОТЕН</w:t>
       </w:r>
     </w:p>
     <w:p>
@@ -335,17 +335,7 @@
           <w:sz w:val="28"/>
           <w:szCs w:val="28"/>
         </w:rPr>
-        <w:t>1:</w:t>
-      </w:r>
-      <w:r>
-        <w:rPr>
-          <w:rFonts w:eastAsia="Arial" w:cs="Arial" w:ascii="Arial" w:hAnsi="Arial"/>
-          <w:b/>
-          <w:bCs/>
-          <w:sz w:val="28"/>
-          <w:szCs w:val="28"/>
-        </w:rPr>
-        <w:t>1</w:t>
+        <w:t>0:2</w:t>
       </w:r>
     </w:p>
     <w:p>
@@ -379,7 +369,7 @@
       </w:r>
       <w:r>
         <w:rPr/>
-        <w:t>Датум/време: 19.10.2024 10:00 CEST</w:t>
+        <w:t>Датум/време: 09.08.2025 20:00 CEST</w:t>
       </w:r>
     </w:p>
     <w:p>
@@ -397,7 +387,7 @@
       </w:r>
       <w:r>
         <w:rPr/>
-        <w:t>Игралиште:  Градско Игралиште / Македонски</w:t>
+        <w:t>Игралиште:  Фудбалски терен Речица / с.Речица</w:t>
       </w:r>
     </w:p>
     <w:p>
@@ -406,8 +396,8 @@
         <w:spacing w:before="0" w:after="0"/>
         <w:ind w:left="667"/>
         <w:rPr>
-          <w:sz w:val="12"/>
-          <w:szCs w:val="12"/>
+          <w:sz w:val="10"/>
+          <w:szCs w:val="10"/>
         </w:rPr>
       </w:pPr>
       <w:r>
@@ -416,18 +406,10 @@
       <w:r>
         <w:rPr>
           <w:spacing w:val="-1"/>
-          <w:sz w:val="12"/>
-          <w:szCs w:val="12"/>
-        </w:rPr>
-        <w:t xml:space="preserve">Коло: </w:t>
-      </w:r>
-      <w:r>
-        <w:rPr>
-          <w:spacing w:val="-1"/>
-          <w:sz w:val="12"/>
-          <w:szCs w:val="12"/>
-        </w:rPr>
-        <w:t>1</w:t>
+          <w:sz w:val="10"/>
+          <w:szCs w:val="10"/>
+        </w:rPr>
+        <w:t>Коло: 1/2Ф</w:t>
       </w:r>
     </w:p>
     <w:p>
@@ -473,7 +455,7 @@
           <w:spacing w:val="40"/>
           <w:w w:val="95"/>
         </w:rPr>
-        <w:t>Кадети</w:t>
+        <w:t>Сениори</w:t>
       </w:r>
     </w:p>
     <w:p>
@@ -496,8 +478,8 @@
           <w:pgMar w:left="280" w:right="280" w:gutter="0" w:header="0" w:top="360" w:footer="405" w:bottom="600"/>
           <w:cols w:num="3" w:equalWidth="false" w:sep="false">
             <w:col w:w="4741" w:space="40"/>
-            <w:col w:w="1268" w:space="708"/>
-            <w:col w:w="4587"/>
+            <w:col w:w="1266" w:space="708"/>
+            <w:col w:w="4589"/>
           </w:cols>
           <w:formProt w:val="false"/>
           <w:textDirection w:val="lrTb"/>
@@ -541,7 +523,7 @@
         <w:rPr>
           <w:u w:val="single"/>
         </w:rPr>
-        <w:t>: Темелкоски Давид (Прилеп)</w:t>
+        <w:t xml:space="preserve">: </w:t>
       </w:r>
       <w:r>
         <w:rPr/>
@@ -579,7 +561,7 @@
         <w:pStyle w:val="ListParagraph"/>
         <w:numPr>
           <w:ilvl w:val="0"/>
-          <w:numId w:val="2"/>
+          <w:numId w:val="1"/>
         </w:numPr>
         <w:tabs>
           <w:tab w:val="clear" w:pos="720"/>
@@ -602,7 +584,7 @@
           <w:u w:val="single"/>
           <w:lang w:val="mk-MK"/>
         </w:rPr>
-        <w:t xml:space="preserve"> Кулески Кире (Прилеп)</w:t>
+        <w:t xml:space="preserve"> </w:t>
       </w:r>
       <w:r>
         <w:rPr>
@@ -654,7 +636,7 @@
         <w:pStyle w:val="ListParagraph"/>
         <w:numPr>
           <w:ilvl w:val="0"/>
-          <w:numId w:val="2"/>
+          <w:numId w:val="1"/>
         </w:numPr>
         <w:tabs>
           <w:tab w:val="clear" w:pos="720"/>
@@ -676,7 +658,7 @@
           <w:sz w:val="16"/>
           <w:lang w:val="mk-MK"/>
         </w:rPr>
-        <w:t xml:space="preserve"> Трајкоски Христијан (Прилеп)</w:t>
+        <w:t xml:space="preserve"> </w:t>
       </w:r>
       <w:r>
         <w:rPr>
@@ -754,14 +736,6 @@
           <w:w w:val="95"/>
         </w:rPr>
         <w:t>Контролор:</w:t>
-      </w:r>
-      <w:r>
-        <w:rPr>
-          <w:w w:val="95"/>
-          <w:u w:val="single"/>
-          <w:lang w:val="mk-MK"/>
-        </w:rPr>
-        <w:t xml:space="preserve"> </w:t>
       </w:r>
       <w:r>
         <mc:AlternateContent>
@@ -792,9 +766,9 @@
                           <a:avLst/>
                           <a:gdLst>
                             <a:gd name="textAreaLeft" fmla="*/ 0 w 3996000"/>
-                            <a:gd name="textAreaRight" fmla="*/ 3999600 w 3996000"/>
+                            <a:gd name="textAreaRight" fmla="*/ 4000320 w 3996000"/>
                             <a:gd name="textAreaTop" fmla="*/ 0 h 720"/>
-                            <a:gd name="textAreaBottom" fmla="*/ 33840 h 720"/>
+                            <a:gd name="textAreaBottom" fmla="*/ 75960 h 720"/>
                             <a:gd name="GluePoint1X" fmla=""/>
                             <a:gd name="GluePoint1Y" fmla=""/>
                             <a:gd name="GluePoint2X" fmla=""/>
@@ -853,7 +827,7 @@
           <w:u w:val="single"/>
           <w:lang w:val="mk-MK"/>
         </w:rPr>
-        <w:t>Јорданоски Илчо (Прилеп)</w:t>
+        <w:t xml:space="preserve"> </w:t>
       </w:r>
     </w:p>
     <w:p>
@@ -1265,12 +1239,16 @@
               <w:pStyle w:val="TableContents"/>
               <w:jc w:val="left"/>
               <w:rPr>
-                <w:sz w:val="14"/>
-              </w:rPr>
-            </w:pPr>
-            <w:r>
-              <w:rPr>
-                <w:sz w:val="14"/>
+                <w:rFonts w:ascii="Arial" w:hAnsi="Arial"/>
+                <w:sz w:val="14"/>
+                <w:szCs w:val="14"/>
+              </w:rPr>
+            </w:pPr>
+            <w:r>
+              <w:rPr>
+                <w:rFonts w:ascii="Arial" w:hAnsi="Arial"/>
+                <w:sz w:val="14"/>
+                <w:szCs w:val="14"/>
               </w:rPr>
               <w:t>1</w:t>
             </w:r>
@@ -1291,14 +1269,18 @@
               <w:pStyle w:val="TableContents"/>
               <w:jc w:val="left"/>
               <w:rPr>
-                <w:sz w:val="14"/>
-              </w:rPr>
-            </w:pPr>
-            <w:r>
-              <w:rPr>
-                <w:sz w:val="14"/>
-              </w:rPr>
-              <w:t>Секулоска Ива Г</w:t>
+                <w:rFonts w:ascii="Arial" w:hAnsi="Arial"/>
+                <w:sz w:val="14"/>
+                <w:szCs w:val="14"/>
+              </w:rPr>
+            </w:pPr>
+            <w:r>
+              <w:rPr>
+                <w:rFonts w:ascii="Arial" w:hAnsi="Arial"/>
+                <w:sz w:val="14"/>
+                <w:szCs w:val="14"/>
+              </w:rPr>
+              <w:t>Павлоска Кристина Г</w:t>
             </w:r>
           </w:p>
         </w:tc>
@@ -1317,14 +1299,18 @@
               <w:pStyle w:val="TableContents"/>
               <w:jc w:val="left"/>
               <w:rPr>
-                <w:sz w:val="14"/>
-              </w:rPr>
-            </w:pPr>
-            <w:r>
-              <w:rPr>
-                <w:sz w:val="14"/>
-              </w:rPr>
-              <w:t>250176</w:t>
+                <w:rFonts w:ascii="Arial" w:hAnsi="Arial"/>
+                <w:sz w:val="14"/>
+                <w:szCs w:val="14"/>
+              </w:rPr>
+            </w:pPr>
+            <w:r>
+              <w:rPr>
+                <w:rFonts w:ascii="Arial" w:hAnsi="Arial"/>
+                <w:sz w:val="14"/>
+                <w:szCs w:val="14"/>
+              </w:rPr>
+              <w:t>146001</w:t>
             </w:r>
           </w:p>
         </w:tc>
@@ -1343,16 +1329,15 @@
               <w:pStyle w:val="TableParagraph"/>
               <w:jc w:val="left"/>
               <w:rPr>
-                <w:rFonts w:ascii="Times New Roman" w:hAnsi="Times New Roman"/>
-                <w:sz w:val="16"/>
-                <w:szCs w:val="16"/>
-              </w:rPr>
-            </w:pPr>
-            <w:r>
-              <w:rPr>
-                <w:rFonts w:ascii="Times New Roman" w:hAnsi="Times New Roman"/>
-                <w:sz w:val="16"/>
-                <w:szCs w:val="16"/>
+                <w:rFonts w:ascii="Arial" w:hAnsi="Arial"/>
+                <w:sz w:val="14"/>
+                <w:szCs w:val="14"/>
+              </w:rPr>
+            </w:pPr>
+            <w:r>
+              <w:rPr>
+                <w:sz w:val="14"/>
+                <w:szCs w:val="14"/>
               </w:rPr>
             </w:r>
           </w:p>
@@ -1453,12 +1438,16 @@
               <w:pStyle w:val="TableContents"/>
               <w:jc w:val="left"/>
               <w:rPr>
-                <w:sz w:val="14"/>
-              </w:rPr>
-            </w:pPr>
-            <w:r>
-              <w:rPr>
-                <w:sz w:val="14"/>
+                <w:rFonts w:ascii="Arial" w:hAnsi="Arial"/>
+                <w:sz w:val="14"/>
+                <w:szCs w:val="14"/>
+              </w:rPr>
+            </w:pPr>
+            <w:r>
+              <w:rPr>
+                <w:rFonts w:ascii="Arial" w:hAnsi="Arial"/>
+                <w:sz w:val="14"/>
+                <w:szCs w:val="14"/>
               </w:rPr>
               <w:t>1</w:t>
             </w:r>
@@ -1479,14 +1468,18 @@
               <w:pStyle w:val="TableContents"/>
               <w:jc w:val="left"/>
               <w:rPr>
-                <w:sz w:val="14"/>
-              </w:rPr>
-            </w:pPr>
-            <w:r>
-              <w:rPr>
-                <w:sz w:val="14"/>
-              </w:rPr>
-              <w:t>Ахмеди Луиза Г К</w:t>
+                <w:rFonts w:ascii="Arial" w:hAnsi="Arial"/>
+                <w:sz w:val="14"/>
+                <w:szCs w:val="14"/>
+              </w:rPr>
+            </w:pPr>
+            <w:r>
+              <w:rPr>
+                <w:rFonts w:ascii="Arial" w:hAnsi="Arial"/>
+                <w:sz w:val="14"/>
+                <w:szCs w:val="14"/>
+              </w:rPr>
+              <w:t>Комненова Ведрана Г</w:t>
             </w:r>
           </w:p>
         </w:tc>
@@ -1505,14 +1498,18 @@
               <w:pStyle w:val="TableContents"/>
               <w:jc w:val="left"/>
               <w:rPr>
-                <w:sz w:val="14"/>
-              </w:rPr>
-            </w:pPr>
-            <w:r>
-              <w:rPr>
-                <w:sz w:val="14"/>
-              </w:rPr>
-              <w:t>268343</w:t>
+                <w:rFonts w:ascii="Arial" w:hAnsi="Arial"/>
+                <w:sz w:val="14"/>
+                <w:szCs w:val="14"/>
+              </w:rPr>
+            </w:pPr>
+            <w:r>
+              <w:rPr>
+                <w:rFonts w:ascii="Arial" w:hAnsi="Arial"/>
+                <w:sz w:val="14"/>
+                <w:szCs w:val="14"/>
+              </w:rPr>
+              <w:t>250905</w:t>
             </w:r>
           </w:p>
         </w:tc>
@@ -1638,12 +1635,16 @@
               <w:pStyle w:val="TableContents"/>
               <w:jc w:val="left"/>
               <w:rPr>
-                <w:sz w:val="14"/>
-              </w:rPr>
-            </w:pPr>
-            <w:r>
-              <w:rPr>
-                <w:sz w:val="14"/>
+                <w:rFonts w:ascii="Arial" w:hAnsi="Arial"/>
+                <w:sz w:val="14"/>
+                <w:szCs w:val="14"/>
+              </w:rPr>
+            </w:pPr>
+            <w:r>
+              <w:rPr>
+                <w:rFonts w:ascii="Arial" w:hAnsi="Arial"/>
+                <w:sz w:val="14"/>
+                <w:szCs w:val="14"/>
               </w:rPr>
               <w:t>3</w:t>
             </w:r>
@@ -1664,14 +1665,18 @@
               <w:pStyle w:val="TableContents"/>
               <w:jc w:val="left"/>
               <w:rPr>
-                <w:sz w:val="14"/>
-              </w:rPr>
-            </w:pPr>
-            <w:r>
-              <w:rPr>
-                <w:sz w:val="14"/>
-              </w:rPr>
-              <w:t>Антеска Стефани</w:t>
+                <w:rFonts w:ascii="Arial" w:hAnsi="Arial"/>
+                <w:sz w:val="14"/>
+                <w:szCs w:val="14"/>
+              </w:rPr>
+            </w:pPr>
+            <w:r>
+              <w:rPr>
+                <w:rFonts w:ascii="Arial" w:hAnsi="Arial"/>
+                <w:sz w:val="14"/>
+                <w:szCs w:val="14"/>
+              </w:rPr>
+              <w:t>Павловиќ Милијана</w:t>
             </w:r>
           </w:p>
         </w:tc>
@@ -1690,14 +1695,18 @@
               <w:pStyle w:val="TableContents"/>
               <w:jc w:val="left"/>
               <w:rPr>
-                <w:sz w:val="14"/>
-              </w:rPr>
-            </w:pPr>
-            <w:r>
-              <w:rPr>
-                <w:sz w:val="14"/>
-              </w:rPr>
-              <w:t>263272</w:t>
+                <w:rFonts w:ascii="Arial" w:hAnsi="Arial"/>
+                <w:sz w:val="14"/>
+                <w:szCs w:val="14"/>
+              </w:rPr>
+            </w:pPr>
+            <w:r>
+              <w:rPr>
+                <w:rFonts w:ascii="Arial" w:hAnsi="Arial"/>
+                <w:sz w:val="14"/>
+                <w:szCs w:val="14"/>
+              </w:rPr>
+              <w:t>999902</w:t>
             </w:r>
           </w:p>
         </w:tc>
@@ -1716,16 +1725,15 @@
               <w:pStyle w:val="TableParagraph"/>
               <w:jc w:val="left"/>
               <w:rPr>
-                <w:rFonts w:ascii="Times New Roman" w:hAnsi="Times New Roman"/>
-                <w:sz w:val="16"/>
-                <w:szCs w:val="16"/>
-              </w:rPr>
-            </w:pPr>
-            <w:r>
-              <w:rPr>
-                <w:rFonts w:ascii="Times New Roman" w:hAnsi="Times New Roman"/>
-                <w:sz w:val="16"/>
-                <w:szCs w:val="16"/>
+                <w:rFonts w:ascii="Arial" w:hAnsi="Arial"/>
+                <w:sz w:val="14"/>
+                <w:szCs w:val="14"/>
+              </w:rPr>
+            </w:pPr>
+            <w:r>
+              <w:rPr>
+                <w:sz w:val="14"/>
+                <w:szCs w:val="14"/>
               </w:rPr>
             </w:r>
           </w:p>
@@ -1826,12 +1834,16 @@
               <w:pStyle w:val="TableContents"/>
               <w:jc w:val="left"/>
               <w:rPr>
-                <w:sz w:val="14"/>
-              </w:rPr>
-            </w:pPr>
-            <w:r>
-              <w:rPr>
-                <w:sz w:val="14"/>
+                <w:rFonts w:ascii="Arial" w:hAnsi="Arial"/>
+                <w:sz w:val="14"/>
+                <w:szCs w:val="14"/>
+              </w:rPr>
+            </w:pPr>
+            <w:r>
+              <w:rPr>
+                <w:rFonts w:ascii="Arial" w:hAnsi="Arial"/>
+                <w:sz w:val="14"/>
+                <w:szCs w:val="14"/>
               </w:rPr>
               <w:t>2</w:t>
             </w:r>
@@ -1852,14 +1864,18 @@
               <w:pStyle w:val="TableContents"/>
               <w:jc w:val="left"/>
               <w:rPr>
-                <w:sz w:val="14"/>
-              </w:rPr>
-            </w:pPr>
-            <w:r>
-              <w:rPr>
-                <w:sz w:val="14"/>
-              </w:rPr>
-              <w:t>Арсланоска Арианеса</w:t>
+                <w:rFonts w:ascii="Arial" w:hAnsi="Arial"/>
+                <w:sz w:val="14"/>
+                <w:szCs w:val="14"/>
+              </w:rPr>
+            </w:pPr>
+            <w:r>
+              <w:rPr>
+                <w:rFonts w:ascii="Arial" w:hAnsi="Arial"/>
+                <w:sz w:val="14"/>
+                <w:szCs w:val="14"/>
+              </w:rPr>
+              <w:t>Јованоска Ива</w:t>
             </w:r>
           </w:p>
         </w:tc>
@@ -1878,14 +1894,18 @@
               <w:pStyle w:val="TableContents"/>
               <w:jc w:val="left"/>
               <w:rPr>
-                <w:sz w:val="14"/>
-              </w:rPr>
-            </w:pPr>
-            <w:r>
-              <w:rPr>
-                <w:sz w:val="14"/>
-              </w:rPr>
-              <w:t>269501</w:t>
+                <w:rFonts w:ascii="Arial" w:hAnsi="Arial"/>
+                <w:sz w:val="14"/>
+                <w:szCs w:val="14"/>
+              </w:rPr>
+            </w:pPr>
+            <w:r>
+              <w:rPr>
+                <w:rFonts w:ascii="Arial" w:hAnsi="Arial"/>
+                <w:sz w:val="14"/>
+                <w:szCs w:val="14"/>
+              </w:rPr>
+              <w:t>137761</w:t>
             </w:r>
           </w:p>
         </w:tc>
@@ -2011,12 +2031,16 @@
               <w:pStyle w:val="TableContents"/>
               <w:jc w:val="left"/>
               <w:rPr>
-                <w:sz w:val="14"/>
-              </w:rPr>
-            </w:pPr>
-            <w:r>
-              <w:rPr>
-                <w:sz w:val="14"/>
+                <w:rFonts w:ascii="Arial" w:hAnsi="Arial"/>
+                <w:sz w:val="14"/>
+                <w:szCs w:val="14"/>
+              </w:rPr>
+            </w:pPr>
+            <w:r>
+              <w:rPr>
+                <w:rFonts w:ascii="Arial" w:hAnsi="Arial"/>
+                <w:sz w:val="14"/>
+                <w:szCs w:val="14"/>
               </w:rPr>
               <w:t>4</w:t>
             </w:r>
@@ -2037,14 +2061,18 @@
               <w:pStyle w:val="TableContents"/>
               <w:jc w:val="left"/>
               <w:rPr>
-                <w:sz w:val="14"/>
-              </w:rPr>
-            </w:pPr>
-            <w:r>
-              <w:rPr>
-                <w:sz w:val="14"/>
-              </w:rPr>
-              <w:t>Гулеска Леона</w:t>
+                <w:rFonts w:ascii="Arial" w:hAnsi="Arial"/>
+                <w:sz w:val="14"/>
+                <w:szCs w:val="14"/>
+              </w:rPr>
+            </w:pPr>
+            <w:r>
+              <w:rPr>
+                <w:rFonts w:ascii="Arial" w:hAnsi="Arial"/>
+                <w:sz w:val="14"/>
+                <w:szCs w:val="14"/>
+              </w:rPr>
+              <w:t>Николиќ Сташа</w:t>
             </w:r>
           </w:p>
         </w:tc>
@@ -2063,14 +2091,18 @@
               <w:pStyle w:val="TableContents"/>
               <w:jc w:val="left"/>
               <w:rPr>
-                <w:sz w:val="14"/>
-              </w:rPr>
-            </w:pPr>
-            <w:r>
-              <w:rPr>
-                <w:sz w:val="14"/>
-              </w:rPr>
-              <w:t>263274</w:t>
+                <w:rFonts w:ascii="Arial" w:hAnsi="Arial"/>
+                <w:sz w:val="14"/>
+                <w:szCs w:val="14"/>
+              </w:rPr>
+            </w:pPr>
+            <w:r>
+              <w:rPr>
+                <w:rFonts w:ascii="Arial" w:hAnsi="Arial"/>
+                <w:sz w:val="14"/>
+                <w:szCs w:val="14"/>
+              </w:rPr>
+              <w:t>999903</w:t>
             </w:r>
           </w:p>
         </w:tc>
@@ -2089,16 +2121,15 @@
               <w:pStyle w:val="TableParagraph"/>
               <w:jc w:val="left"/>
               <w:rPr>
-                <w:rFonts w:ascii="Times New Roman" w:hAnsi="Times New Roman"/>
-                <w:sz w:val="16"/>
-                <w:szCs w:val="16"/>
-              </w:rPr>
-            </w:pPr>
-            <w:r>
-              <w:rPr>
-                <w:rFonts w:ascii="Times New Roman" w:hAnsi="Times New Roman"/>
-                <w:sz w:val="16"/>
-                <w:szCs w:val="16"/>
+                <w:rFonts w:ascii="Arial" w:hAnsi="Arial"/>
+                <w:sz w:val="14"/>
+                <w:szCs w:val="14"/>
+              </w:rPr>
+            </w:pPr>
+            <w:r>
+              <w:rPr>
+                <w:sz w:val="14"/>
+                <w:szCs w:val="14"/>
               </w:rPr>
             </w:r>
           </w:p>
@@ -2199,12 +2230,16 @@
               <w:pStyle w:val="TableContents"/>
               <w:jc w:val="left"/>
               <w:rPr>
-                <w:sz w:val="14"/>
-              </w:rPr>
-            </w:pPr>
-            <w:r>
-              <w:rPr>
-                <w:sz w:val="14"/>
+                <w:rFonts w:ascii="Arial" w:hAnsi="Arial"/>
+                <w:sz w:val="14"/>
+                <w:szCs w:val="14"/>
+              </w:rPr>
+            </w:pPr>
+            <w:r>
+              <w:rPr>
+                <w:rFonts w:ascii="Arial" w:hAnsi="Arial"/>
+                <w:sz w:val="14"/>
+                <w:szCs w:val="14"/>
               </w:rPr>
               <w:t>3</w:t>
             </w:r>
@@ -2225,14 +2260,18 @@
               <w:pStyle w:val="TableContents"/>
               <w:jc w:val="left"/>
               <w:rPr>
-                <w:sz w:val="14"/>
-              </w:rPr>
-            </w:pPr>
-            <w:r>
-              <w:rPr>
-                <w:sz w:val="14"/>
-              </w:rPr>
-              <w:t>Арслани Шаќире</w:t>
+                <w:rFonts w:ascii="Arial" w:hAnsi="Arial"/>
+                <w:sz w:val="14"/>
+                <w:szCs w:val="14"/>
+              </w:rPr>
+            </w:pPr>
+            <w:r>
+              <w:rPr>
+                <w:rFonts w:ascii="Arial" w:hAnsi="Arial"/>
+                <w:sz w:val="14"/>
+                <w:szCs w:val="14"/>
+              </w:rPr>
+              <w:t>Нитсцх Анида</w:t>
             </w:r>
           </w:p>
         </w:tc>
@@ -2251,14 +2290,18 @@
               <w:pStyle w:val="TableContents"/>
               <w:jc w:val="left"/>
               <w:rPr>
-                <w:sz w:val="14"/>
-              </w:rPr>
-            </w:pPr>
-            <w:r>
-              <w:rPr>
-                <w:sz w:val="14"/>
-              </w:rPr>
-              <w:t>269502</w:t>
+                <w:rFonts w:ascii="Arial" w:hAnsi="Arial"/>
+                <w:sz w:val="14"/>
+                <w:szCs w:val="14"/>
+              </w:rPr>
+            </w:pPr>
+            <w:r>
+              <w:rPr>
+                <w:rFonts w:ascii="Arial" w:hAnsi="Arial"/>
+                <w:sz w:val="14"/>
+                <w:szCs w:val="14"/>
+              </w:rPr>
+              <w:t>128982</w:t>
             </w:r>
           </w:p>
         </w:tc>
@@ -2384,12 +2427,215 @@
               <w:pStyle w:val="TableContents"/>
               <w:jc w:val="left"/>
               <w:rPr>
-                <w:sz w:val="14"/>
-              </w:rPr>
-            </w:pPr>
-            <w:r>
-              <w:rPr>
-                <w:sz w:val="14"/>
+                <w:rFonts w:ascii="Arial" w:hAnsi="Arial"/>
+                <w:sz w:val="14"/>
+                <w:szCs w:val="14"/>
+              </w:rPr>
+            </w:pPr>
+            <w:r>
+              <w:rPr>
+                <w:rFonts w:ascii="Arial" w:hAnsi="Arial"/>
+                <w:sz w:val="14"/>
+                <w:szCs w:val="14"/>
+              </w:rPr>
+              <w:t>5</w:t>
+            </w:r>
+          </w:p>
+        </w:tc>
+        <w:tc>
+          <w:tcPr>
+            <w:tcW w:w="2361" w:type="dxa"/>
+            <w:tcBorders>
+              <w:top w:val="single" w:sz="2" w:space="0" w:color="BFBFBF"/>
+              <w:left w:val="single" w:sz="2" w:space="0" w:color="BFBFBF"/>
+              <w:bottom w:val="single" w:sz="2" w:space="0" w:color="BFBFBF"/>
+              <w:right w:val="single" w:sz="2" w:space="0" w:color="BFBFBF"/>
+            </w:tcBorders>
+          </w:tcPr>
+          <w:p>
+            <w:pPr>
+              <w:pStyle w:val="TableContents"/>
+              <w:jc w:val="left"/>
+              <w:rPr>
+                <w:rFonts w:ascii="Arial" w:hAnsi="Arial"/>
+                <w:sz w:val="14"/>
+                <w:szCs w:val="14"/>
+              </w:rPr>
+            </w:pPr>
+            <w:r>
+              <w:rPr>
+                <w:rFonts w:ascii="Arial" w:hAnsi="Arial"/>
+                <w:sz w:val="14"/>
+                <w:szCs w:val="14"/>
+              </w:rPr>
+              <w:t>Филиповиќ Селена</w:t>
+            </w:r>
+          </w:p>
+        </w:tc>
+        <w:tc>
+          <w:tcPr>
+            <w:tcW w:w="799" w:type="dxa"/>
+            <w:tcBorders>
+              <w:top w:val="single" w:sz="2" w:space="0" w:color="BFBFBF"/>
+              <w:left w:val="single" w:sz="2" w:space="0" w:color="BFBFBF"/>
+              <w:bottom w:val="single" w:sz="2" w:space="0" w:color="BFBFBF"/>
+              <w:right w:val="single" w:sz="2" w:space="0" w:color="BFBFBF"/>
+            </w:tcBorders>
+          </w:tcPr>
+          <w:p>
+            <w:pPr>
+              <w:pStyle w:val="TableContents"/>
+              <w:jc w:val="left"/>
+              <w:rPr>
+                <w:rFonts w:ascii="Arial" w:hAnsi="Arial"/>
+                <w:sz w:val="14"/>
+                <w:szCs w:val="14"/>
+              </w:rPr>
+            </w:pPr>
+            <w:r>
+              <w:rPr>
+                <w:rFonts w:ascii="Arial" w:hAnsi="Arial"/>
+                <w:sz w:val="14"/>
+                <w:szCs w:val="14"/>
+              </w:rPr>
+              <w:t>999904</w:t>
+            </w:r>
+          </w:p>
+        </w:tc>
+        <w:tc>
+          <w:tcPr>
+            <w:tcW w:w="843" w:type="dxa"/>
+            <w:tcBorders>
+              <w:top w:val="single" w:sz="2" w:space="0" w:color="BFBFBF"/>
+              <w:left w:val="single" w:sz="2" w:space="0" w:color="BFBFBF"/>
+              <w:bottom w:val="single" w:sz="2" w:space="0" w:color="BFBFBF"/>
+              <w:right w:val="single" w:sz="2" w:space="0" w:color="BFBFBF"/>
+            </w:tcBorders>
+          </w:tcPr>
+          <w:p>
+            <w:pPr>
+              <w:pStyle w:val="TableParagraph"/>
+              <w:jc w:val="left"/>
+              <w:rPr>
+                <w:rFonts w:ascii="Arial" w:hAnsi="Arial"/>
+                <w:sz w:val="14"/>
+                <w:szCs w:val="14"/>
+              </w:rPr>
+            </w:pPr>
+            <w:r>
+              <w:rPr>
+                <w:sz w:val="14"/>
+                <w:szCs w:val="14"/>
+              </w:rPr>
+            </w:r>
+          </w:p>
+        </w:tc>
+        <w:tc>
+          <w:tcPr>
+            <w:tcW w:w="318" w:type="dxa"/>
+            <w:tcBorders>
+              <w:top w:val="single" w:sz="2" w:space="0" w:color="BFBFBF"/>
+              <w:left w:val="single" w:sz="2" w:space="0" w:color="BFBFBF"/>
+              <w:bottom w:val="single" w:sz="2" w:space="0" w:color="BFBFBF"/>
+              <w:right w:val="single" w:sz="2" w:space="0" w:color="BFBFBF"/>
+            </w:tcBorders>
+          </w:tcPr>
+          <w:p>
+            <w:pPr>
+              <w:pStyle w:val="TableParagraph"/>
+              <w:jc w:val="left"/>
+              <w:rPr>
+                <w:rFonts w:ascii="Times New Roman" w:hAnsi="Times New Roman"/>
+                <w:sz w:val="16"/>
+              </w:rPr>
+            </w:pPr>
+            <w:r>
+              <w:rPr>
+                <w:rFonts w:ascii="Times New Roman" w:hAnsi="Times New Roman"/>
+                <w:sz w:val="16"/>
+              </w:rPr>
+            </w:r>
+          </w:p>
+        </w:tc>
+        <w:tc>
+          <w:tcPr>
+            <w:tcW w:w="320" w:type="dxa"/>
+            <w:tcBorders>
+              <w:top w:val="single" w:sz="2" w:space="0" w:color="BFBFBF"/>
+              <w:left w:val="single" w:sz="2" w:space="0" w:color="BFBFBF"/>
+              <w:bottom w:val="single" w:sz="2" w:space="0" w:color="BFBFBF"/>
+              <w:right w:val="single" w:sz="2" w:space="0" w:color="BFBFBF"/>
+            </w:tcBorders>
+          </w:tcPr>
+          <w:p>
+            <w:pPr>
+              <w:pStyle w:val="TableParagraph"/>
+              <w:jc w:val="left"/>
+              <w:rPr>
+                <w:rFonts w:ascii="Times New Roman" w:hAnsi="Times New Roman"/>
+                <w:sz w:val="16"/>
+              </w:rPr>
+            </w:pPr>
+            <w:r>
+              <w:rPr>
+                <w:rFonts w:ascii="Times New Roman" w:hAnsi="Times New Roman"/>
+                <w:sz w:val="16"/>
+              </w:rPr>
+            </w:r>
+          </w:p>
+        </w:tc>
+        <w:tc>
+          <w:tcPr>
+            <w:tcW w:w="672" w:type="dxa"/>
+            <w:tcBorders>
+              <w:top w:val="single" w:sz="2" w:space="0" w:color="BFBFBF"/>
+              <w:left w:val="single" w:sz="2" w:space="0" w:color="BFBFBF"/>
+              <w:bottom w:val="single" w:sz="2" w:space="0" w:color="BFBFBF"/>
+              <w:right w:val="double" w:sz="2" w:space="0" w:color="BFBFBF"/>
+            </w:tcBorders>
+          </w:tcPr>
+          <w:p>
+            <w:pPr>
+              <w:pStyle w:val="TableParagraph"/>
+              <w:jc w:val="left"/>
+              <w:rPr>
+                <w:rFonts w:ascii="Times New Roman" w:hAnsi="Times New Roman"/>
+                <w:sz w:val="16"/>
+              </w:rPr>
+            </w:pPr>
+            <w:r>
+              <w:rPr>
+                <w:rFonts w:ascii="Times New Roman" w:hAnsi="Times New Roman"/>
+                <w:sz w:val="16"/>
+              </w:rPr>
+            </w:r>
+          </w:p>
+        </w:tc>
+        <w:tc>
+          <w:tcPr>
+            <w:tcW w:w="268" w:type="dxa"/>
+            <w:tcBorders>
+              <w:top w:val="single" w:sz="2" w:space="0" w:color="BFBFBF"/>
+              <w:left w:val="double" w:sz="2" w:space="0" w:color="BFBFBF"/>
+              <w:bottom w:val="single" w:sz="2" w:space="0" w:color="BFBFBF"/>
+              <w:right w:val="single" w:sz="2" w:space="0" w:color="BFBFBF"/>
+            </w:tcBorders>
+          </w:tcPr>
+          <w:p>
+            <w:pPr>
+              <w:pStyle w:val="TableContents"/>
+              <w:jc w:val="left"/>
+              <w:rPr>
+                <w:rFonts w:ascii="Arial" w:hAnsi="Arial"/>
+                <w:sz w:val="14"/>
+                <w:szCs w:val="14"/>
+              </w:rPr>
+            </w:pPr>
+            <w:r>
+              <w:rPr>
+                <w:rFonts w:ascii="Arial" w:hAnsi="Arial"/>
+                <w:sz w:val="14"/>
+                <w:szCs w:val="14"/>
               </w:rPr>
               <w:t>8</w:t>
             </w:r>
@@ -2397,7 +2643,7 @@
         </w:tc>
         <w:tc>
           <w:tcPr>
-            <w:tcW w:w="2361" w:type="dxa"/>
+            <w:tcW w:w="2360" w:type="dxa"/>
             <w:tcBorders>
               <w:top w:val="single" w:sz="2" w:space="0" w:color="BFBFBF"/>
               <w:left w:val="single" w:sz="2" w:space="0" w:color="BFBFBF"/>
@@ -2410,20 +2656,24 @@
               <w:pStyle w:val="TableContents"/>
               <w:jc w:val="left"/>
               <w:rPr>
-                <w:sz w:val="14"/>
-              </w:rPr>
-            </w:pPr>
-            <w:r>
-              <w:rPr>
-                <w:sz w:val="14"/>
-              </w:rPr>
-              <w:t>Милошевска Бојана</w:t>
-            </w:r>
-          </w:p>
-        </w:tc>
-        <w:tc>
-          <w:tcPr>
-            <w:tcW w:w="799" w:type="dxa"/>
+                <w:rFonts w:ascii="Arial" w:hAnsi="Arial"/>
+                <w:sz w:val="14"/>
+                <w:szCs w:val="14"/>
+              </w:rPr>
+            </w:pPr>
+            <w:r>
+              <w:rPr>
+                <w:rFonts w:ascii="Arial" w:hAnsi="Arial"/>
+                <w:sz w:val="14"/>
+                <w:szCs w:val="14"/>
+              </w:rPr>
+              <w:t>Марковска Александра К</w:t>
+            </w:r>
+          </w:p>
+        </w:tc>
+        <w:tc>
+          <w:tcPr>
+            <w:tcW w:w="800" w:type="dxa"/>
             <w:tcBorders>
               <w:top w:val="single" w:sz="2" w:space="0" w:color="BFBFBF"/>
               <w:left w:val="single" w:sz="2" w:space="0" w:color="BFBFBF"/>
@@ -2436,202 +2686,18 @@
               <w:pStyle w:val="TableContents"/>
               <w:jc w:val="left"/>
               <w:rPr>
-                <w:sz w:val="14"/>
-              </w:rPr>
-            </w:pPr>
-            <w:r>
-              <w:rPr>
-                <w:sz w:val="14"/>
-              </w:rPr>
-              <w:t>263268</w:t>
-            </w:r>
-          </w:p>
-        </w:tc>
-        <w:tc>
-          <w:tcPr>
-            <w:tcW w:w="843" w:type="dxa"/>
-            <w:tcBorders>
-              <w:top w:val="single" w:sz="2" w:space="0" w:color="BFBFBF"/>
-              <w:left w:val="single" w:sz="2" w:space="0" w:color="BFBFBF"/>
-              <w:bottom w:val="single" w:sz="2" w:space="0" w:color="BFBFBF"/>
-              <w:right w:val="single" w:sz="2" w:space="0" w:color="BFBFBF"/>
-            </w:tcBorders>
-          </w:tcPr>
-          <w:p>
-            <w:pPr>
-              <w:pStyle w:val="TableParagraph"/>
-              <w:jc w:val="left"/>
-              <w:rPr>
-                <w:rFonts w:ascii="Times New Roman" w:hAnsi="Times New Roman"/>
-                <w:sz w:val="16"/>
-                <w:szCs w:val="16"/>
-              </w:rPr>
-            </w:pPr>
-            <w:r>
-              <w:rPr>
-                <w:rFonts w:ascii="Times New Roman" w:hAnsi="Times New Roman"/>
-                <w:sz w:val="16"/>
-                <w:szCs w:val="16"/>
-              </w:rPr>
-            </w:r>
-          </w:p>
-        </w:tc>
-        <w:tc>
-          <w:tcPr>
-            <w:tcW w:w="318" w:type="dxa"/>
-            <w:tcBorders>
-              <w:top w:val="single" w:sz="2" w:space="0" w:color="BFBFBF"/>
-              <w:left w:val="single" w:sz="2" w:space="0" w:color="BFBFBF"/>
-              <w:bottom w:val="single" w:sz="2" w:space="0" w:color="BFBFBF"/>
-              <w:right w:val="single" w:sz="2" w:space="0" w:color="BFBFBF"/>
-            </w:tcBorders>
-          </w:tcPr>
-          <w:p>
-            <w:pPr>
-              <w:pStyle w:val="TableParagraph"/>
-              <w:jc w:val="left"/>
-              <w:rPr>
-                <w:rFonts w:ascii="Times New Roman" w:hAnsi="Times New Roman"/>
-                <w:sz w:val="16"/>
-              </w:rPr>
-            </w:pPr>
-            <w:r>
-              <w:rPr>
-                <w:rFonts w:ascii="Times New Roman" w:hAnsi="Times New Roman"/>
-                <w:sz w:val="16"/>
-              </w:rPr>
-            </w:r>
-          </w:p>
-        </w:tc>
-        <w:tc>
-          <w:tcPr>
-            <w:tcW w:w="320" w:type="dxa"/>
-            <w:tcBorders>
-              <w:top w:val="single" w:sz="2" w:space="0" w:color="BFBFBF"/>
-              <w:left w:val="single" w:sz="2" w:space="0" w:color="BFBFBF"/>
-              <w:bottom w:val="single" w:sz="2" w:space="0" w:color="BFBFBF"/>
-              <w:right w:val="single" w:sz="2" w:space="0" w:color="BFBFBF"/>
-            </w:tcBorders>
-          </w:tcPr>
-          <w:p>
-            <w:pPr>
-              <w:pStyle w:val="TableParagraph"/>
-              <w:jc w:val="left"/>
-              <w:rPr>
-                <w:rFonts w:ascii="Times New Roman" w:hAnsi="Times New Roman"/>
-                <w:sz w:val="16"/>
-              </w:rPr>
-            </w:pPr>
-            <w:r>
-              <w:rPr>
-                <w:rFonts w:ascii="Times New Roman" w:hAnsi="Times New Roman"/>
-                <w:sz w:val="16"/>
-              </w:rPr>
-            </w:r>
-          </w:p>
-        </w:tc>
-        <w:tc>
-          <w:tcPr>
-            <w:tcW w:w="672" w:type="dxa"/>
-            <w:tcBorders>
-              <w:top w:val="single" w:sz="2" w:space="0" w:color="BFBFBF"/>
-              <w:left w:val="single" w:sz="2" w:space="0" w:color="BFBFBF"/>
-              <w:bottom w:val="single" w:sz="2" w:space="0" w:color="BFBFBF"/>
-              <w:right w:val="double" w:sz="2" w:space="0" w:color="BFBFBF"/>
-            </w:tcBorders>
-          </w:tcPr>
-          <w:p>
-            <w:pPr>
-              <w:pStyle w:val="TableParagraph"/>
-              <w:jc w:val="left"/>
-              <w:rPr>
-                <w:rFonts w:ascii="Times New Roman" w:hAnsi="Times New Roman"/>
-                <w:sz w:val="16"/>
-              </w:rPr>
-            </w:pPr>
-            <w:r>
-              <w:rPr>
-                <w:rFonts w:ascii="Times New Roman" w:hAnsi="Times New Roman"/>
-                <w:sz w:val="16"/>
-              </w:rPr>
-            </w:r>
-          </w:p>
-        </w:tc>
-        <w:tc>
-          <w:tcPr>
-            <w:tcW w:w="268" w:type="dxa"/>
-            <w:tcBorders>
-              <w:top w:val="single" w:sz="2" w:space="0" w:color="BFBFBF"/>
-              <w:left w:val="double" w:sz="2" w:space="0" w:color="BFBFBF"/>
-              <w:bottom w:val="single" w:sz="2" w:space="0" w:color="BFBFBF"/>
-              <w:right w:val="single" w:sz="2" w:space="0" w:color="BFBFBF"/>
-            </w:tcBorders>
-          </w:tcPr>
-          <w:p>
-            <w:pPr>
-              <w:pStyle w:val="TableContents"/>
-              <w:jc w:val="left"/>
-              <w:rPr>
-                <w:sz w:val="14"/>
-              </w:rPr>
-            </w:pPr>
-            <w:r>
-              <w:rPr>
-                <w:sz w:val="14"/>
-              </w:rPr>
-              <w:t>4</w:t>
-            </w:r>
-          </w:p>
-        </w:tc>
-        <w:tc>
-          <w:tcPr>
-            <w:tcW w:w="2360" w:type="dxa"/>
-            <w:tcBorders>
-              <w:top w:val="single" w:sz="2" w:space="0" w:color="BFBFBF"/>
-              <w:left w:val="single" w:sz="2" w:space="0" w:color="BFBFBF"/>
-              <w:bottom w:val="single" w:sz="2" w:space="0" w:color="BFBFBF"/>
-              <w:right w:val="single" w:sz="2" w:space="0" w:color="BFBFBF"/>
-            </w:tcBorders>
-          </w:tcPr>
-          <w:p>
-            <w:pPr>
-              <w:pStyle w:val="TableContents"/>
-              <w:jc w:val="left"/>
-              <w:rPr>
-                <w:sz w:val="14"/>
-              </w:rPr>
-            </w:pPr>
-            <w:r>
-              <w:rPr>
-                <w:sz w:val="14"/>
-              </w:rPr>
-              <w:t>Арслани Аурора</w:t>
-            </w:r>
-          </w:p>
-        </w:tc>
-        <w:tc>
-          <w:tcPr>
-            <w:tcW w:w="800" w:type="dxa"/>
-            <w:tcBorders>
-              <w:top w:val="single" w:sz="2" w:space="0" w:color="BFBFBF"/>
-              <w:left w:val="single" w:sz="2" w:space="0" w:color="BFBFBF"/>
-              <w:bottom w:val="single" w:sz="2" w:space="0" w:color="BFBFBF"/>
-              <w:right w:val="single" w:sz="2" w:space="0" w:color="BFBFBF"/>
-            </w:tcBorders>
-          </w:tcPr>
-          <w:p>
-            <w:pPr>
-              <w:pStyle w:val="TableContents"/>
-              <w:jc w:val="left"/>
-              <w:rPr>
-                <w:sz w:val="14"/>
-              </w:rPr>
-            </w:pPr>
-            <w:r>
-              <w:rPr>
-                <w:sz w:val="14"/>
-              </w:rPr>
-              <w:t>269503</w:t>
+                <w:rFonts w:ascii="Arial" w:hAnsi="Arial"/>
+                <w:sz w:val="14"/>
+                <w:szCs w:val="14"/>
+              </w:rPr>
+            </w:pPr>
+            <w:r>
+              <w:rPr>
+                <w:rFonts w:ascii="Arial" w:hAnsi="Arial"/>
+                <w:sz w:val="14"/>
+                <w:szCs w:val="14"/>
+              </w:rPr>
+              <w:t>112127</w:t>
             </w:r>
           </w:p>
         </w:tc>
@@ -2757,14 +2823,18 @@
               <w:pStyle w:val="TableContents"/>
               <w:jc w:val="left"/>
               <w:rPr>
-                <w:sz w:val="14"/>
-              </w:rPr>
-            </w:pPr>
-            <w:r>
-              <w:rPr>
-                <w:sz w:val="14"/>
-              </w:rPr>
-              <w:t>9</w:t>
+                <w:rFonts w:ascii="Arial" w:hAnsi="Arial"/>
+                <w:sz w:val="14"/>
+                <w:szCs w:val="14"/>
+              </w:rPr>
+            </w:pPr>
+            <w:r>
+              <w:rPr>
+                <w:rFonts w:ascii="Arial" w:hAnsi="Arial"/>
+                <w:sz w:val="14"/>
+                <w:szCs w:val="14"/>
+              </w:rPr>
+              <w:t>6</w:t>
             </w:r>
           </w:p>
         </w:tc>
@@ -2783,14 +2853,18 @@
               <w:pStyle w:val="TableContents"/>
               <w:jc w:val="left"/>
               <w:rPr>
-                <w:sz w:val="14"/>
-              </w:rPr>
-            </w:pPr>
-            <w:r>
-              <w:rPr>
-                <w:sz w:val="14"/>
-              </w:rPr>
-              <w:t>Крстеска Ена</w:t>
+                <w:rFonts w:ascii="Arial" w:hAnsi="Arial"/>
+                <w:sz w:val="14"/>
+                <w:szCs w:val="14"/>
+              </w:rPr>
+            </w:pPr>
+            <w:r>
+              <w:rPr>
+                <w:rFonts w:ascii="Arial" w:hAnsi="Arial"/>
+                <w:sz w:val="14"/>
+                <w:szCs w:val="14"/>
+              </w:rPr>
+              <w:t>Митиќ Анастасија</w:t>
             </w:r>
           </w:p>
         </w:tc>
@@ -2809,14 +2883,18 @@
               <w:pStyle w:val="TableContents"/>
               <w:jc w:val="left"/>
               <w:rPr>
-                <w:sz w:val="14"/>
-              </w:rPr>
-            </w:pPr>
-            <w:r>
-              <w:rPr>
-                <w:sz w:val="14"/>
-              </w:rPr>
-              <w:t>263269</w:t>
+                <w:rFonts w:ascii="Arial" w:hAnsi="Arial"/>
+                <w:sz w:val="14"/>
+                <w:szCs w:val="14"/>
+              </w:rPr>
+            </w:pPr>
+            <w:r>
+              <w:rPr>
+                <w:rFonts w:ascii="Arial" w:hAnsi="Arial"/>
+                <w:sz w:val="14"/>
+                <w:szCs w:val="14"/>
+              </w:rPr>
+              <w:t>999905</w:t>
             </w:r>
           </w:p>
         </w:tc>
@@ -2835,16 +2913,15 @@
               <w:pStyle w:val="TableParagraph"/>
               <w:jc w:val="left"/>
               <w:rPr>
-                <w:rFonts w:ascii="Times New Roman" w:hAnsi="Times New Roman"/>
-                <w:sz w:val="16"/>
-                <w:szCs w:val="16"/>
-              </w:rPr>
-            </w:pPr>
-            <w:r>
-              <w:rPr>
-                <w:rFonts w:ascii="Times New Roman" w:hAnsi="Times New Roman"/>
-                <w:sz w:val="16"/>
-                <w:szCs w:val="16"/>
+                <w:rFonts w:ascii="Arial" w:hAnsi="Arial"/>
+                <w:sz w:val="14"/>
+                <w:szCs w:val="14"/>
+              </w:rPr>
+            </w:pPr>
+            <w:r>
+              <w:rPr>
+                <w:sz w:val="14"/>
+                <w:szCs w:val="14"/>
               </w:rPr>
             </w:r>
           </w:p>
@@ -2945,14 +3022,18 @@
               <w:pStyle w:val="TableContents"/>
               <w:jc w:val="left"/>
               <w:rPr>
-                <w:sz w:val="14"/>
-              </w:rPr>
-            </w:pPr>
-            <w:r>
-              <w:rPr>
-                <w:sz w:val="14"/>
-              </w:rPr>
-              <w:t>5</w:t>
+                <w:rFonts w:ascii="Arial" w:hAnsi="Arial"/>
+                <w:sz w:val="14"/>
+                <w:szCs w:val="14"/>
+              </w:rPr>
+            </w:pPr>
+            <w:r>
+              <w:rPr>
+                <w:rFonts w:ascii="Arial" w:hAnsi="Arial"/>
+                <w:sz w:val="14"/>
+                <w:szCs w:val="14"/>
+              </w:rPr>
+              <w:t>11</w:t>
             </w:r>
           </w:p>
         </w:tc>
@@ -2971,14 +3052,18 @@
               <w:pStyle w:val="TableContents"/>
               <w:jc w:val="left"/>
               <w:rPr>
-                <w:sz w:val="14"/>
-              </w:rPr>
-            </w:pPr>
-            <w:r>
-              <w:rPr>
-                <w:sz w:val="14"/>
-              </w:rPr>
-              <w:t>Сејдини Ера</w:t>
+                <w:rFonts w:ascii="Arial" w:hAnsi="Arial"/>
+                <w:sz w:val="14"/>
+                <w:szCs w:val="14"/>
+              </w:rPr>
+            </w:pPr>
+            <w:r>
+              <w:rPr>
+                <w:rFonts w:ascii="Arial" w:hAnsi="Arial"/>
+                <w:sz w:val="14"/>
+                <w:szCs w:val="14"/>
+              </w:rPr>
+              <w:t>Накова Настасја</w:t>
             </w:r>
           </w:p>
         </w:tc>
@@ -2997,14 +3082,18 @@
               <w:pStyle w:val="TableContents"/>
               <w:jc w:val="left"/>
               <w:rPr>
-                <w:sz w:val="14"/>
-              </w:rPr>
-            </w:pPr>
-            <w:r>
-              <w:rPr>
-                <w:sz w:val="14"/>
-              </w:rPr>
-              <w:t>269532</w:t>
+                <w:rFonts w:ascii="Arial" w:hAnsi="Arial"/>
+                <w:sz w:val="14"/>
+                <w:szCs w:val="14"/>
+              </w:rPr>
+            </w:pPr>
+            <w:r>
+              <w:rPr>
+                <w:rFonts w:ascii="Arial" w:hAnsi="Arial"/>
+                <w:sz w:val="14"/>
+                <w:szCs w:val="14"/>
+              </w:rPr>
+              <w:t>142294</w:t>
             </w:r>
           </w:p>
         </w:tc>
@@ -3130,14 +3219,18 @@
               <w:pStyle w:val="TableContents"/>
               <w:jc w:val="left"/>
               <w:rPr>
-                <w:sz w:val="14"/>
-              </w:rPr>
-            </w:pPr>
-            <w:r>
-              <w:rPr>
-                <w:sz w:val="14"/>
-              </w:rPr>
-              <w:t>16</w:t>
+                <w:rFonts w:ascii="Arial" w:hAnsi="Arial"/>
+                <w:sz w:val="14"/>
+                <w:szCs w:val="14"/>
+              </w:rPr>
+            </w:pPr>
+            <w:r>
+              <w:rPr>
+                <w:rFonts w:ascii="Arial" w:hAnsi="Arial"/>
+                <w:sz w:val="14"/>
+                <w:szCs w:val="14"/>
+              </w:rPr>
+              <w:t>8</w:t>
             </w:r>
           </w:p>
         </w:tc>
@@ -3156,14 +3249,18 @@
               <w:pStyle w:val="TableContents"/>
               <w:jc w:val="left"/>
               <w:rPr>
-                <w:sz w:val="14"/>
-              </w:rPr>
-            </w:pPr>
-            <w:r>
-              <w:rPr>
-                <w:sz w:val="14"/>
-              </w:rPr>
-              <w:t>Кофилоска Теона</w:t>
+                <w:rFonts w:ascii="Arial" w:hAnsi="Arial"/>
+                <w:sz w:val="14"/>
+                <w:szCs w:val="14"/>
+              </w:rPr>
+            </w:pPr>
+            <w:r>
+              <w:rPr>
+                <w:rFonts w:ascii="Arial" w:hAnsi="Arial"/>
+                <w:sz w:val="14"/>
+                <w:szCs w:val="14"/>
+              </w:rPr>
+              <w:t>Коциќ Стефана</w:t>
             </w:r>
           </w:p>
         </w:tc>
@@ -3182,14 +3279,18 @@
               <w:pStyle w:val="TableContents"/>
               <w:jc w:val="left"/>
               <w:rPr>
-                <w:sz w:val="14"/>
-              </w:rPr>
-            </w:pPr>
-            <w:r>
-              <w:rPr>
-                <w:sz w:val="14"/>
-              </w:rPr>
-              <w:t>263270</w:t>
+                <w:rFonts w:ascii="Arial" w:hAnsi="Arial"/>
+                <w:sz w:val="14"/>
+                <w:szCs w:val="14"/>
+              </w:rPr>
+            </w:pPr>
+            <w:r>
+              <w:rPr>
+                <w:rFonts w:ascii="Arial" w:hAnsi="Arial"/>
+                <w:sz w:val="14"/>
+                <w:szCs w:val="14"/>
+              </w:rPr>
+              <w:t>999906</w:t>
             </w:r>
           </w:p>
         </w:tc>
@@ -3208,16 +3309,15 @@
               <w:pStyle w:val="TableParagraph"/>
               <w:jc w:val="left"/>
               <w:rPr>
-                <w:rFonts w:ascii="Times New Roman" w:hAnsi="Times New Roman"/>
-                <w:sz w:val="16"/>
-                <w:szCs w:val="16"/>
-              </w:rPr>
-            </w:pPr>
-            <w:r>
-              <w:rPr>
-                <w:rFonts w:ascii="Times New Roman" w:hAnsi="Times New Roman"/>
-                <w:sz w:val="16"/>
-                <w:szCs w:val="16"/>
+                <w:rFonts w:ascii="Arial" w:hAnsi="Arial"/>
+                <w:sz w:val="14"/>
+                <w:szCs w:val="14"/>
+              </w:rPr>
+            </w:pPr>
+            <w:r>
+              <w:rPr>
+                <w:sz w:val="14"/>
+                <w:szCs w:val="14"/>
               </w:rPr>
             </w:r>
           </w:p>
@@ -3318,14 +3418,18 @@
               <w:pStyle w:val="TableContents"/>
               <w:jc w:val="left"/>
               <w:rPr>
-                <w:sz w:val="14"/>
-              </w:rPr>
-            </w:pPr>
-            <w:r>
-              <w:rPr>
-                <w:sz w:val="14"/>
-              </w:rPr>
-              <w:t>6</w:t>
+                <w:rFonts w:ascii="Arial" w:hAnsi="Arial"/>
+                <w:sz w:val="14"/>
+                <w:szCs w:val="14"/>
+              </w:rPr>
+            </w:pPr>
+            <w:r>
+              <w:rPr>
+                <w:rFonts w:ascii="Arial" w:hAnsi="Arial"/>
+                <w:sz w:val="14"/>
+                <w:szCs w:val="14"/>
+              </w:rPr>
+              <w:t>13</w:t>
             </w:r>
           </w:p>
         </w:tc>
@@ -3344,14 +3448,18 @@
               <w:pStyle w:val="TableContents"/>
               <w:jc w:val="left"/>
               <w:rPr>
-                <w:sz w:val="14"/>
-              </w:rPr>
-            </w:pPr>
-            <w:r>
-              <w:rPr>
-                <w:sz w:val="14"/>
-              </w:rPr>
-              <w:t>Шерифоска Елиф</w:t>
+                <w:rFonts w:ascii="Arial" w:hAnsi="Arial"/>
+                <w:sz w:val="14"/>
+                <w:szCs w:val="14"/>
+              </w:rPr>
+            </w:pPr>
+            <w:r>
+              <w:rPr>
+                <w:rFonts w:ascii="Arial" w:hAnsi="Arial"/>
+                <w:sz w:val="14"/>
+                <w:szCs w:val="14"/>
+              </w:rPr>
+              <w:t>Тераваки Ајури</w:t>
             </w:r>
           </w:p>
         </w:tc>
@@ -3370,14 +3478,18 @@
               <w:pStyle w:val="TableContents"/>
               <w:jc w:val="left"/>
               <w:rPr>
-                <w:sz w:val="14"/>
-              </w:rPr>
-            </w:pPr>
-            <w:r>
-              <w:rPr>
-                <w:sz w:val="14"/>
-              </w:rPr>
-              <w:t>269533</w:t>
+                <w:rFonts w:ascii="Arial" w:hAnsi="Arial"/>
+                <w:sz w:val="14"/>
+                <w:szCs w:val="14"/>
+              </w:rPr>
+            </w:pPr>
+            <w:r>
+              <w:rPr>
+                <w:rFonts w:ascii="Arial" w:hAnsi="Arial"/>
+                <w:sz w:val="14"/>
+                <w:szCs w:val="14"/>
+              </w:rPr>
+              <w:t>999913</w:t>
             </w:r>
           </w:p>
         </w:tc>
@@ -3503,14 +3615,18 @@
               <w:pStyle w:val="TableContents"/>
               <w:jc w:val="left"/>
               <w:rPr>
-                <w:sz w:val="14"/>
-              </w:rPr>
-            </w:pPr>
-            <w:r>
-              <w:rPr>
-                <w:sz w:val="14"/>
-              </w:rPr>
-              <w:t>18</w:t>
+                <w:rFonts w:ascii="Arial" w:hAnsi="Arial"/>
+                <w:sz w:val="14"/>
+                <w:szCs w:val="14"/>
+              </w:rPr>
+            </w:pPr>
+            <w:r>
+              <w:rPr>
+                <w:rFonts w:ascii="Arial" w:hAnsi="Arial"/>
+                <w:sz w:val="14"/>
+                <w:szCs w:val="14"/>
+              </w:rPr>
+              <w:t>9</w:t>
             </w:r>
           </w:p>
         </w:tc>
@@ -3529,14 +3645,18 @@
               <w:pStyle w:val="TableContents"/>
               <w:jc w:val="left"/>
               <w:rPr>
-                <w:sz w:val="14"/>
-              </w:rPr>
-            </w:pPr>
-            <w:r>
-              <w:rPr>
-                <w:sz w:val="14"/>
-              </w:rPr>
-              <w:t>Јанкулоска Лидија</w:t>
+                <w:rFonts w:ascii="Arial" w:hAnsi="Arial"/>
+                <w:sz w:val="14"/>
+                <w:szCs w:val="14"/>
+              </w:rPr>
+            </w:pPr>
+            <w:r>
+              <w:rPr>
+                <w:rFonts w:ascii="Arial" w:hAnsi="Arial"/>
+                <w:sz w:val="14"/>
+                <w:szCs w:val="14"/>
+              </w:rPr>
+              <w:t>Митиќ Габриела</w:t>
             </w:r>
           </w:p>
         </w:tc>
@@ -3555,14 +3675,18 @@
               <w:pStyle w:val="TableContents"/>
               <w:jc w:val="left"/>
               <w:rPr>
-                <w:sz w:val="14"/>
-              </w:rPr>
-            </w:pPr>
-            <w:r>
-              <w:rPr>
-                <w:sz w:val="14"/>
-              </w:rPr>
-              <w:t>250175</w:t>
+                <w:rFonts w:ascii="Arial" w:hAnsi="Arial"/>
+                <w:sz w:val="14"/>
+                <w:szCs w:val="14"/>
+              </w:rPr>
+            </w:pPr>
+            <w:r>
+              <w:rPr>
+                <w:rFonts w:ascii="Arial" w:hAnsi="Arial"/>
+                <w:sz w:val="14"/>
+                <w:szCs w:val="14"/>
+              </w:rPr>
+              <w:t>999907</w:t>
             </w:r>
           </w:p>
         </w:tc>
@@ -3581,16 +3705,15 @@
               <w:pStyle w:val="TableParagraph"/>
               <w:jc w:val="left"/>
               <w:rPr>
-                <w:rFonts w:ascii="Times New Roman" w:hAnsi="Times New Roman"/>
-                <w:sz w:val="16"/>
-                <w:szCs w:val="16"/>
-              </w:rPr>
-            </w:pPr>
-            <w:r>
-              <w:rPr>
-                <w:rFonts w:ascii="Times New Roman" w:hAnsi="Times New Roman"/>
-                <w:sz w:val="16"/>
-                <w:szCs w:val="16"/>
+                <w:rFonts w:ascii="Arial" w:hAnsi="Arial"/>
+                <w:sz w:val="14"/>
+                <w:szCs w:val="14"/>
+              </w:rPr>
+            </w:pPr>
+            <w:r>
+              <w:rPr>
+                <w:sz w:val="14"/>
+                <w:szCs w:val="14"/>
               </w:rPr>
             </w:r>
           </w:p>
@@ -3691,14 +3814,18 @@
               <w:pStyle w:val="TableContents"/>
               <w:jc w:val="left"/>
               <w:rPr>
-                <w:sz w:val="14"/>
-              </w:rPr>
-            </w:pPr>
-            <w:r>
-              <w:rPr>
-                <w:sz w:val="14"/>
-              </w:rPr>
-              <w:t>7</w:t>
+                <w:rFonts w:ascii="Arial" w:hAnsi="Arial"/>
+                <w:sz w:val="14"/>
+                <w:szCs w:val="14"/>
+              </w:rPr>
+            </w:pPr>
+            <w:r>
+              <w:rPr>
+                <w:rFonts w:ascii="Arial" w:hAnsi="Arial"/>
+                <w:sz w:val="14"/>
+                <w:szCs w:val="14"/>
+              </w:rPr>
+              <w:t>15</w:t>
             </w:r>
           </w:p>
         </w:tc>
@@ -3717,14 +3844,18 @@
               <w:pStyle w:val="TableContents"/>
               <w:jc w:val="left"/>
               <w:rPr>
-                <w:sz w:val="14"/>
-              </w:rPr>
-            </w:pPr>
-            <w:r>
-              <w:rPr>
-                <w:sz w:val="14"/>
-              </w:rPr>
-              <w:t>Шерифоска Нурија</w:t>
+                <w:rFonts w:ascii="Arial" w:hAnsi="Arial"/>
+                <w:sz w:val="14"/>
+                <w:szCs w:val="14"/>
+              </w:rPr>
+            </w:pPr>
+            <w:r>
+              <w:rPr>
+                <w:rFonts w:ascii="Arial" w:hAnsi="Arial"/>
+                <w:sz w:val="14"/>
+                <w:szCs w:val="14"/>
+              </w:rPr>
+              <w:t>Китановска Росана</w:t>
             </w:r>
           </w:p>
         </w:tc>
@@ -3743,14 +3874,18 @@
               <w:pStyle w:val="TableContents"/>
               <w:jc w:val="left"/>
               <w:rPr>
-                <w:sz w:val="14"/>
-              </w:rPr>
-            </w:pPr>
-            <w:r>
-              <w:rPr>
-                <w:sz w:val="14"/>
-              </w:rPr>
-              <w:t>269534</w:t>
+                <w:rFonts w:ascii="Arial" w:hAnsi="Arial"/>
+                <w:sz w:val="14"/>
+                <w:szCs w:val="14"/>
+              </w:rPr>
+            </w:pPr>
+            <w:r>
+              <w:rPr>
+                <w:rFonts w:ascii="Arial" w:hAnsi="Arial"/>
+                <w:sz w:val="14"/>
+                <w:szCs w:val="14"/>
+              </w:rPr>
+              <w:t>147736</w:t>
             </w:r>
           </w:p>
         </w:tc>
@@ -3876,14 +4011,18 @@
               <w:pStyle w:val="TableContents"/>
               <w:jc w:val="left"/>
               <w:rPr>
-                <w:sz w:val="14"/>
-              </w:rPr>
-            </w:pPr>
-            <w:r>
-              <w:rPr>
-                <w:sz w:val="14"/>
-              </w:rPr>
-              <w:t>20</w:t>
+                <w:rFonts w:ascii="Arial" w:hAnsi="Arial"/>
+                <w:sz w:val="14"/>
+                <w:szCs w:val="14"/>
+              </w:rPr>
+            </w:pPr>
+            <w:r>
+              <w:rPr>
+                <w:rFonts w:ascii="Arial" w:hAnsi="Arial"/>
+                <w:sz w:val="14"/>
+                <w:szCs w:val="14"/>
+              </w:rPr>
+              <w:t>10</w:t>
             </w:r>
           </w:p>
         </w:tc>
@@ -3902,14 +4041,18 @@
               <w:pStyle w:val="TableContents"/>
               <w:jc w:val="left"/>
               <w:rPr>
-                <w:sz w:val="14"/>
-              </w:rPr>
-            </w:pPr>
-            <w:r>
-              <w:rPr>
-                <w:sz w:val="14"/>
-              </w:rPr>
-              <w:t>Божиноска Марија</w:t>
+                <w:rFonts w:ascii="Arial" w:hAnsi="Arial"/>
+                <w:sz w:val="14"/>
+                <w:szCs w:val="14"/>
+              </w:rPr>
+            </w:pPr>
+            <w:r>
+              <w:rPr>
+                <w:rFonts w:ascii="Arial" w:hAnsi="Arial"/>
+                <w:sz w:val="14"/>
+                <w:szCs w:val="14"/>
+              </w:rPr>
+              <w:t>Брајовиќ Милена</w:t>
             </w:r>
           </w:p>
         </w:tc>
@@ -3928,14 +4071,18 @@
               <w:pStyle w:val="TableContents"/>
               <w:jc w:val="left"/>
               <w:rPr>
-                <w:sz w:val="14"/>
-              </w:rPr>
-            </w:pPr>
-            <w:r>
-              <w:rPr>
-                <w:sz w:val="14"/>
-              </w:rPr>
-              <w:t>249640</w:t>
+                <w:rFonts w:ascii="Arial" w:hAnsi="Arial"/>
+                <w:sz w:val="14"/>
+                <w:szCs w:val="14"/>
+              </w:rPr>
+            </w:pPr>
+            <w:r>
+              <w:rPr>
+                <w:rFonts w:ascii="Arial" w:hAnsi="Arial"/>
+                <w:sz w:val="14"/>
+                <w:szCs w:val="14"/>
+              </w:rPr>
+              <w:t>999908</w:t>
             </w:r>
           </w:p>
         </w:tc>
@@ -3954,16 +4101,15 @@
               <w:pStyle w:val="TableParagraph"/>
               <w:jc w:val="left"/>
               <w:rPr>
-                <w:rFonts w:ascii="Times New Roman" w:hAnsi="Times New Roman"/>
-                <w:sz w:val="16"/>
-                <w:szCs w:val="16"/>
-              </w:rPr>
-            </w:pPr>
-            <w:r>
-              <w:rPr>
-                <w:rFonts w:ascii="Times New Roman" w:hAnsi="Times New Roman"/>
-                <w:sz w:val="16"/>
-                <w:szCs w:val="16"/>
+                <w:rFonts w:ascii="Arial" w:hAnsi="Arial"/>
+                <w:sz w:val="14"/>
+                <w:szCs w:val="14"/>
+              </w:rPr>
+            </w:pPr>
+            <w:r>
+              <w:rPr>
+                <w:sz w:val="14"/>
+                <w:szCs w:val="14"/>
               </w:rPr>
             </w:r>
           </w:p>
@@ -4064,14 +4210,18 @@
               <w:pStyle w:val="TableContents"/>
               <w:jc w:val="left"/>
               <w:rPr>
-                <w:sz w:val="14"/>
-              </w:rPr>
-            </w:pPr>
-            <w:r>
-              <w:rPr>
-                <w:sz w:val="14"/>
-              </w:rPr>
-              <w:t>8</w:t>
+                <w:rFonts w:ascii="Arial" w:hAnsi="Arial"/>
+                <w:sz w:val="14"/>
+                <w:szCs w:val="14"/>
+              </w:rPr>
+            </w:pPr>
+            <w:r>
+              <w:rPr>
+                <w:rFonts w:ascii="Arial" w:hAnsi="Arial"/>
+                <w:sz w:val="14"/>
+                <w:szCs w:val="14"/>
+              </w:rPr>
+              <w:t>17</w:t>
             </w:r>
           </w:p>
         </w:tc>
@@ -4090,14 +4240,18 @@
               <w:pStyle w:val="TableContents"/>
               <w:jc w:val="left"/>
               <w:rPr>
-                <w:sz w:val="14"/>
-              </w:rPr>
-            </w:pPr>
-            <w:r>
-              <w:rPr>
-                <w:sz w:val="14"/>
-              </w:rPr>
-              <w:t>Алими Шефкије</w:t>
+                <w:rFonts w:ascii="Arial" w:hAnsi="Arial"/>
+                <w:sz w:val="14"/>
+                <w:szCs w:val="14"/>
+              </w:rPr>
+            </w:pPr>
+            <w:r>
+              <w:rPr>
+                <w:rFonts w:ascii="Arial" w:hAnsi="Arial"/>
+                <w:sz w:val="14"/>
+                <w:szCs w:val="14"/>
+              </w:rPr>
+              <w:t>Дино</w:t>
             </w:r>
           </w:p>
         </w:tc>
@@ -4116,14 +4270,18 @@
               <w:pStyle w:val="TableContents"/>
               <w:jc w:val="left"/>
               <w:rPr>
-                <w:sz w:val="14"/>
-              </w:rPr>
-            </w:pPr>
-            <w:r>
-              <w:rPr>
-                <w:sz w:val="14"/>
-              </w:rPr>
-              <w:t>269535</w:t>
+                <w:rFonts w:ascii="Arial" w:hAnsi="Arial"/>
+                <w:sz w:val="14"/>
+                <w:szCs w:val="14"/>
+              </w:rPr>
+            </w:pPr>
+            <w:r>
+              <w:rPr>
+                <w:rFonts w:ascii="Arial" w:hAnsi="Arial"/>
+                <w:sz w:val="14"/>
+                <w:szCs w:val="14"/>
+              </w:rPr>
+              <w:t>999914</w:t>
             </w:r>
           </w:p>
         </w:tc>
@@ -4249,14 +4407,18 @@
               <w:pStyle w:val="TableContents"/>
               <w:jc w:val="left"/>
               <w:rPr>
-                <w:sz w:val="14"/>
-              </w:rPr>
-            </w:pPr>
-            <w:r>
-              <w:rPr>
-                <w:sz w:val="14"/>
-              </w:rPr>
-              <w:t>22</w:t>
+                <w:rFonts w:ascii="Arial" w:hAnsi="Arial"/>
+                <w:sz w:val="14"/>
+                <w:szCs w:val="14"/>
+              </w:rPr>
+            </w:pPr>
+            <w:r>
+              <w:rPr>
+                <w:rFonts w:ascii="Arial" w:hAnsi="Arial"/>
+                <w:sz w:val="14"/>
+                <w:szCs w:val="14"/>
+              </w:rPr>
+              <w:t>16</w:t>
             </w:r>
           </w:p>
         </w:tc>
@@ -4275,14 +4437,18 @@
               <w:pStyle w:val="TableContents"/>
               <w:jc w:val="left"/>
               <w:rPr>
-                <w:sz w:val="14"/>
-              </w:rPr>
-            </w:pPr>
-            <w:r>
-              <w:rPr>
-                <w:sz w:val="14"/>
-              </w:rPr>
-              <w:t>Јовеска Милица К</w:t>
+                <w:rFonts w:ascii="Arial" w:hAnsi="Arial"/>
+                <w:sz w:val="14"/>
+                <w:szCs w:val="14"/>
+              </w:rPr>
+            </w:pPr>
+            <w:r>
+              <w:rPr>
+                <w:rFonts w:ascii="Arial" w:hAnsi="Arial"/>
+                <w:sz w:val="14"/>
+                <w:szCs w:val="14"/>
+              </w:rPr>
+              <w:t>Васиљевиќ Станика</w:t>
             </w:r>
           </w:p>
         </w:tc>
@@ -4301,14 +4467,18 @@
               <w:pStyle w:val="TableContents"/>
               <w:jc w:val="left"/>
               <w:rPr>
-                <w:sz w:val="14"/>
-              </w:rPr>
-            </w:pPr>
-            <w:r>
-              <w:rPr>
-                <w:sz w:val="14"/>
-              </w:rPr>
-              <w:t>250178</w:t>
+                <w:rFonts w:ascii="Arial" w:hAnsi="Arial"/>
+                <w:sz w:val="14"/>
+                <w:szCs w:val="14"/>
+              </w:rPr>
+            </w:pPr>
+            <w:r>
+              <w:rPr>
+                <w:rFonts w:ascii="Arial" w:hAnsi="Arial"/>
+                <w:sz w:val="14"/>
+                <w:szCs w:val="14"/>
+              </w:rPr>
+              <w:t>999910</w:t>
             </w:r>
           </w:p>
         </w:tc>
@@ -4327,16 +4497,15 @@
               <w:pStyle w:val="TableParagraph"/>
               <w:jc w:val="left"/>
               <w:rPr>
-                <w:rFonts w:ascii="Times New Roman" w:hAnsi="Times New Roman"/>
-                <w:sz w:val="16"/>
-                <w:szCs w:val="16"/>
-              </w:rPr>
-            </w:pPr>
-            <w:r>
-              <w:rPr>
-                <w:rFonts w:ascii="Times New Roman" w:hAnsi="Times New Roman"/>
-                <w:sz w:val="16"/>
-                <w:szCs w:val="16"/>
+                <w:rFonts w:ascii="Arial" w:hAnsi="Arial"/>
+                <w:sz w:val="14"/>
+                <w:szCs w:val="14"/>
+              </w:rPr>
+            </w:pPr>
+            <w:r>
+              <w:rPr>
+                <w:sz w:val="14"/>
+                <w:szCs w:val="14"/>
               </w:rPr>
             </w:r>
           </w:p>
@@ -4437,13 +4606,18 @@
               <w:pStyle w:val="TableContents"/>
               <w:jc w:val="left"/>
               <w:rPr>
-                <w:sz w:val="14"/>
-              </w:rPr>
-            </w:pPr>
-            <w:r>
-              <w:rPr>
-                <w:sz w:val="14"/>
-              </w:rPr>
+                <w:rFonts w:ascii="Arial" w:hAnsi="Arial"/>
+                <w:sz w:val="14"/>
+                <w:szCs w:val="14"/>
+              </w:rPr>
+            </w:pPr>
+            <w:r>
+              <w:rPr>
+                <w:rFonts w:ascii="Arial" w:hAnsi="Arial"/>
+                <w:sz w:val="14"/>
+                <w:szCs w:val="14"/>
+              </w:rPr>
+              <w:t>23</w:t>
             </w:r>
           </w:p>
         </w:tc>
@@ -4459,16 +4633,21 @@
           </w:tcPr>
           <w:p>
             <w:pPr>
-              <w:pStyle w:val="TableContents"/>
-              <w:jc w:val="left"/>
-              <w:rPr>
-                <w:sz w:val="14"/>
-              </w:rPr>
-            </w:pPr>
-            <w:r>
-              <w:rPr>
-                <w:sz w:val="14"/>
-              </w:rPr>
+              <w:pStyle w:val="BodyText"/>
+              <w:jc w:val="left"/>
+              <w:rPr>
+                <w:rFonts w:ascii="Arial" w:hAnsi="Arial"/>
+                <w:sz w:val="14"/>
+                <w:szCs w:val="14"/>
+              </w:rPr>
+            </w:pPr>
+            <w:r>
+              <w:rPr>
+                <w:rFonts w:ascii="Arial" w:hAnsi="Arial"/>
+                <w:sz w:val="14"/>
+                <w:szCs w:val="14"/>
+              </w:rPr>
+              <w:t>Рахимова Милана</w:t>
             </w:r>
           </w:p>
         </w:tc>
@@ -4484,16 +4663,29 @@
           </w:tcPr>
           <w:p>
             <w:pPr>
-              <w:pStyle w:val="TableContents"/>
-              <w:jc w:val="left"/>
-              <w:rPr>
-                <w:sz w:val="14"/>
-              </w:rPr>
-            </w:pPr>
-            <w:r>
-              <w:rPr>
-                <w:sz w:val="14"/>
-              </w:rPr>
+              <w:pStyle w:val="BodyText"/>
+              <w:jc w:val="left"/>
+              <w:rPr>
+                <w:rFonts w:ascii="Arial" w:hAnsi="Arial"/>
+                <w:sz w:val="14"/>
+                <w:szCs w:val="14"/>
+              </w:rPr>
+            </w:pPr>
+            <w:r>
+              <w:rPr>
+                <w:rFonts w:ascii="Arial" w:hAnsi="Arial"/>
+                <w:sz w:val="14"/>
+                <w:szCs w:val="14"/>
+              </w:rPr>
+              <w:t>99991</w:t>
+            </w:r>
+            <w:r>
+              <w:rPr>
+                <w:rFonts w:ascii="Arial" w:hAnsi="Arial"/>
+                <w:sz w:val="14"/>
+                <w:szCs w:val="14"/>
+              </w:rPr>
+              <w:t>5</w:t>
             </w:r>
           </w:p>
         </w:tc>
@@ -4619,14 +4811,18 @@
               <w:pStyle w:val="TableContents"/>
               <w:jc w:val="left"/>
               <w:rPr>
-                <w:sz w:val="14"/>
-              </w:rPr>
-            </w:pPr>
-            <w:r>
-              <w:rPr>
-                <w:sz w:val="14"/>
-              </w:rPr>
-              <w:t>27</w:t>
+                <w:rFonts w:ascii="Arial" w:hAnsi="Arial"/>
+                <w:sz w:val="14"/>
+                <w:szCs w:val="14"/>
+              </w:rPr>
+            </w:pPr>
+            <w:r>
+              <w:rPr>
+                <w:rFonts w:ascii="Arial" w:hAnsi="Arial"/>
+                <w:sz w:val="14"/>
+                <w:szCs w:val="14"/>
+              </w:rPr>
+              <w:t>22</w:t>
             </w:r>
           </w:p>
         </w:tc>
@@ -4645,14 +4841,18 @@
               <w:pStyle w:val="TableContents"/>
               <w:jc w:val="left"/>
               <w:rPr>
-                <w:sz w:val="14"/>
-              </w:rPr>
-            </w:pPr>
-            <w:r>
-              <w:rPr>
-                <w:sz w:val="14"/>
-              </w:rPr>
-              <w:t>Крсмановиќ Маја</w:t>
+                <w:rFonts w:ascii="Arial" w:hAnsi="Arial"/>
+                <w:sz w:val="14"/>
+                <w:szCs w:val="14"/>
+              </w:rPr>
+            </w:pPr>
+            <w:r>
+              <w:rPr>
+                <w:rFonts w:ascii="Arial" w:hAnsi="Arial"/>
+                <w:sz w:val="14"/>
+                <w:szCs w:val="14"/>
+              </w:rPr>
+              <w:t>Анѓелковиќ Теодора</w:t>
             </w:r>
           </w:p>
         </w:tc>
@@ -4671,14 +4871,18 @@
               <w:pStyle w:val="TableContents"/>
               <w:jc w:val="left"/>
               <w:rPr>
-                <w:sz w:val="14"/>
-              </w:rPr>
-            </w:pPr>
-            <w:r>
-              <w:rPr>
-                <w:sz w:val="14"/>
-              </w:rPr>
-              <w:t>250177</w:t>
+                <w:rFonts w:ascii="Arial" w:hAnsi="Arial"/>
+                <w:sz w:val="14"/>
+                <w:szCs w:val="14"/>
+              </w:rPr>
+            </w:pPr>
+            <w:r>
+              <w:rPr>
+                <w:rFonts w:ascii="Arial" w:hAnsi="Arial"/>
+                <w:sz w:val="14"/>
+                <w:szCs w:val="14"/>
+              </w:rPr>
+              <w:t>999911</w:t>
             </w:r>
           </w:p>
         </w:tc>
@@ -4697,16 +4901,15 @@
               <w:pStyle w:val="TableParagraph"/>
               <w:jc w:val="left"/>
               <w:rPr>
-                <w:rFonts w:ascii="Times New Roman" w:hAnsi="Times New Roman"/>
-                <w:sz w:val="16"/>
-                <w:szCs w:val="16"/>
-              </w:rPr>
-            </w:pPr>
-            <w:r>
-              <w:rPr>
-                <w:rFonts w:ascii="Times New Roman" w:hAnsi="Times New Roman"/>
-                <w:sz w:val="16"/>
-                <w:szCs w:val="16"/>
+                <w:rFonts w:ascii="Arial" w:hAnsi="Arial"/>
+                <w:sz w:val="14"/>
+                <w:szCs w:val="14"/>
+              </w:rPr>
+            </w:pPr>
+            <w:r>
+              <w:rPr>
+                <w:sz w:val="14"/>
+                <w:szCs w:val="14"/>
               </w:rPr>
             </w:r>
           </w:p>
@@ -4807,13 +5010,18 @@
               <w:pStyle w:val="TableContents"/>
               <w:jc w:val="left"/>
               <w:rPr>
-                <w:sz w:val="14"/>
-              </w:rPr>
-            </w:pPr>
-            <w:r>
-              <w:rPr>
-                <w:sz w:val="14"/>
-              </w:rPr>
+                <w:rFonts w:ascii="Arial" w:hAnsi="Arial"/>
+                <w:sz w:val="14"/>
+                <w:szCs w:val="14"/>
+              </w:rPr>
+            </w:pPr>
+            <w:r>
+              <w:rPr>
+                <w:rFonts w:ascii="Arial" w:hAnsi="Arial"/>
+                <w:sz w:val="14"/>
+                <w:szCs w:val="14"/>
+              </w:rPr>
+              <w:t>28</w:t>
             </w:r>
           </w:p>
         </w:tc>
@@ -4829,16 +5037,21 @@
           </w:tcPr>
           <w:p>
             <w:pPr>
-              <w:pStyle w:val="TableContents"/>
-              <w:jc w:val="left"/>
-              <w:rPr>
-                <w:sz w:val="14"/>
-              </w:rPr>
-            </w:pPr>
-            <w:r>
-              <w:rPr>
-                <w:sz w:val="14"/>
-              </w:rPr>
+              <w:pStyle w:val="BodyText"/>
+              <w:jc w:val="left"/>
+              <w:rPr>
+                <w:rFonts w:ascii="Arial" w:hAnsi="Arial"/>
+                <w:sz w:val="14"/>
+                <w:szCs w:val="14"/>
+              </w:rPr>
+            </w:pPr>
+            <w:r>
+              <w:rPr>
+                <w:rFonts w:ascii="Arial" w:hAnsi="Arial"/>
+                <w:sz w:val="14"/>
+                <w:szCs w:val="14"/>
+              </w:rPr>
+              <w:t>Живиќ Јулија</w:t>
             </w:r>
           </w:p>
         </w:tc>
@@ -4854,16 +5067,21 @@
           </w:tcPr>
           <w:p>
             <w:pPr>
-              <w:pStyle w:val="TableContents"/>
-              <w:jc w:val="left"/>
-              <w:rPr>
-                <w:sz w:val="14"/>
-              </w:rPr>
-            </w:pPr>
-            <w:r>
-              <w:rPr>
-                <w:sz w:val="14"/>
-              </w:rPr>
+              <w:pStyle w:val="BodyText"/>
+              <w:jc w:val="left"/>
+              <w:rPr>
+                <w:rFonts w:ascii="Arial" w:hAnsi="Arial"/>
+                <w:sz w:val="14"/>
+                <w:szCs w:val="14"/>
+              </w:rPr>
+            </w:pPr>
+            <w:r>
+              <w:rPr>
+                <w:rFonts w:ascii="Arial" w:hAnsi="Arial"/>
+                <w:sz w:val="14"/>
+                <w:szCs w:val="14"/>
+              </w:rPr>
+              <w:t>122971</w:t>
             </w:r>
           </w:p>
         </w:tc>
@@ -4989,14 +5207,18 @@
               <w:pStyle w:val="TableContents"/>
               <w:jc w:val="left"/>
               <w:rPr>
-                <w:sz w:val="14"/>
-              </w:rPr>
-            </w:pPr>
-            <w:r>
-              <w:rPr>
-                <w:sz w:val="14"/>
-              </w:rPr>
-              <w:t>34</w:t>
+                <w:rFonts w:ascii="Arial" w:hAnsi="Arial"/>
+                <w:sz w:val="14"/>
+                <w:szCs w:val="14"/>
+              </w:rPr>
+            </w:pPr>
+            <w:r>
+              <w:rPr>
+                <w:rFonts w:ascii="Arial" w:hAnsi="Arial"/>
+                <w:sz w:val="14"/>
+                <w:szCs w:val="14"/>
+              </w:rPr>
+              <w:t>24</w:t>
             </w:r>
           </w:p>
         </w:tc>
@@ -5015,14 +5237,18 @@
               <w:pStyle w:val="TableContents"/>
               <w:jc w:val="left"/>
               <w:rPr>
-                <w:sz w:val="14"/>
-              </w:rPr>
-            </w:pPr>
-            <w:r>
-              <w:rPr>
-                <w:sz w:val="14"/>
-              </w:rPr>
-              <w:t>Тримческа Мелани</w:t>
+                <w:rFonts w:ascii="Arial" w:hAnsi="Arial"/>
+                <w:sz w:val="14"/>
+                <w:szCs w:val="14"/>
+              </w:rPr>
+            </w:pPr>
+            <w:r>
+              <w:rPr>
+                <w:rFonts w:ascii="Arial" w:hAnsi="Arial"/>
+                <w:sz w:val="14"/>
+                <w:szCs w:val="14"/>
+              </w:rPr>
+              <w:t>Илиќ Јована</w:t>
             </w:r>
           </w:p>
         </w:tc>
@@ -5041,14 +5267,18 @@
               <w:pStyle w:val="TableContents"/>
               <w:jc w:val="left"/>
               <w:rPr>
-                <w:sz w:val="14"/>
-              </w:rPr>
-            </w:pPr>
-            <w:r>
-              <w:rPr>
-                <w:sz w:val="14"/>
-              </w:rPr>
-              <w:t>249638</w:t>
+                <w:rFonts w:ascii="Arial" w:hAnsi="Arial"/>
+                <w:sz w:val="14"/>
+                <w:szCs w:val="14"/>
+              </w:rPr>
+            </w:pPr>
+            <w:r>
+              <w:rPr>
+                <w:rFonts w:ascii="Arial" w:hAnsi="Arial"/>
+                <w:sz w:val="14"/>
+                <w:szCs w:val="14"/>
+              </w:rPr>
+              <w:t>999912</w:t>
             </w:r>
           </w:p>
         </w:tc>
@@ -5067,16 +5297,15 @@
               <w:pStyle w:val="TableParagraph"/>
               <w:jc w:val="left"/>
               <w:rPr>
-                <w:rFonts w:ascii="Times New Roman" w:hAnsi="Times New Roman"/>
-                <w:sz w:val="16"/>
-                <w:szCs w:val="16"/>
-              </w:rPr>
-            </w:pPr>
-            <w:r>
-              <w:rPr>
-                <w:rFonts w:ascii="Times New Roman" w:hAnsi="Times New Roman"/>
-                <w:sz w:val="16"/>
-                <w:szCs w:val="16"/>
+                <w:rFonts w:ascii="Arial" w:hAnsi="Arial"/>
+                <w:sz w:val="14"/>
+                <w:szCs w:val="14"/>
+              </w:rPr>
+            </w:pPr>
+            <w:r>
+              <w:rPr>
+                <w:sz w:val="14"/>
+                <w:szCs w:val="14"/>
               </w:rPr>
             </w:r>
           </w:p>
@@ -5177,13 +5406,18 @@
               <w:pStyle w:val="TableContents"/>
               <w:jc w:val="left"/>
               <w:rPr>
-                <w:sz w:val="14"/>
-              </w:rPr>
-            </w:pPr>
-            <w:r>
-              <w:rPr>
-                <w:sz w:val="14"/>
-              </w:rPr>
+                <w:rFonts w:ascii="Arial" w:hAnsi="Arial"/>
+                <w:sz w:val="14"/>
+                <w:szCs w:val="14"/>
+              </w:rPr>
+            </w:pPr>
+            <w:r>
+              <w:rPr>
+                <w:rFonts w:ascii="Arial" w:hAnsi="Arial"/>
+                <w:sz w:val="14"/>
+                <w:szCs w:val="14"/>
+              </w:rPr>
+              <w:t>99</w:t>
             </w:r>
           </w:p>
         </w:tc>
@@ -5199,16 +5433,21 @@
           </w:tcPr>
           <w:p>
             <w:pPr>
-              <w:pStyle w:val="TableContents"/>
-              <w:jc w:val="left"/>
-              <w:rPr>
-                <w:sz w:val="14"/>
-              </w:rPr>
-            </w:pPr>
-            <w:r>
-              <w:rPr>
-                <w:sz w:val="14"/>
-              </w:rPr>
+              <w:pStyle w:val="BodyText"/>
+              <w:jc w:val="left"/>
+              <w:rPr>
+                <w:rFonts w:ascii="Arial" w:hAnsi="Arial"/>
+                <w:sz w:val="14"/>
+                <w:szCs w:val="14"/>
+              </w:rPr>
+            </w:pPr>
+            <w:r>
+              <w:rPr>
+                <w:rFonts w:ascii="Arial" w:hAnsi="Arial"/>
+                <w:sz w:val="14"/>
+                <w:szCs w:val="14"/>
+              </w:rPr>
+              <w:t>Мустафа Хава</w:t>
             </w:r>
           </w:p>
         </w:tc>
@@ -5224,16 +5463,21 @@
           </w:tcPr>
           <w:p>
             <w:pPr>
-              <w:pStyle w:val="TableContents"/>
-              <w:jc w:val="left"/>
-              <w:rPr>
-                <w:sz w:val="14"/>
-              </w:rPr>
-            </w:pPr>
-            <w:r>
-              <w:rPr>
-                <w:sz w:val="14"/>
-              </w:rPr>
+              <w:pStyle w:val="BodyText"/>
+              <w:jc w:val="left"/>
+              <w:rPr>
+                <w:rFonts w:ascii="Arial" w:hAnsi="Arial"/>
+                <w:sz w:val="14"/>
+                <w:szCs w:val="14"/>
+              </w:rPr>
+            </w:pPr>
+            <w:r>
+              <w:rPr>
+                <w:rFonts w:ascii="Arial" w:hAnsi="Arial"/>
+                <w:sz w:val="14"/>
+                <w:szCs w:val="14"/>
+              </w:rPr>
+              <w:t>113575</w:t>
             </w:r>
           </w:p>
         </w:tc>
@@ -5376,9 +5620,9 @@
         <w:gridCol w:w="2361"/>
         <w:gridCol w:w="797"/>
         <w:gridCol w:w="841"/>
-        <w:gridCol w:w="320"/>
+        <w:gridCol w:w="322"/>
         <w:gridCol w:w="325"/>
-        <w:gridCol w:w="783"/>
+        <w:gridCol w:w="781"/>
       </w:tblGrid>
       <w:tr>
         <w:trPr>
@@ -5406,7 +5650,6 @@
               <w:rPr>
                 <w:sz w:val="14"/>
               </w:rPr>
-              <w:t>2</w:t>
             </w:r>
           </w:p>
         </w:tc>
@@ -5432,7 +5675,6 @@
               <w:rPr>
                 <w:sz w:val="14"/>
               </w:rPr>
-              <w:t>Трајаноска Теона</w:t>
             </w:r>
           </w:p>
         </w:tc>
@@ -5458,7 +5700,6 @@
               <w:rPr>
                 <w:sz w:val="14"/>
               </w:rPr>
-              <w:t>250965</w:t>
             </w:r>
           </w:p>
         </w:tc>
@@ -5560,13 +5801,6 @@
               <w:rPr>
                 <w:sz w:val="14"/>
               </w:rPr>
-              <w:t>(</w:t>
-            </w:r>
-            <w:r>
-              <w:rPr>
-                <w:sz w:val="14"/>
-              </w:rPr>
-              <w:t>18) 50</w:t>
             </w:r>
           </w:p>
         </w:tc>
@@ -5673,7 +5907,7 @@
         </w:tc>
         <w:tc>
           <w:tcPr>
-            <w:tcW w:w="320" w:type="dxa"/>
+            <w:tcW w:w="322" w:type="dxa"/>
             <w:tcBorders>
               <w:top w:val="single" w:sz="2" w:space="0" w:color="BFBFBF"/>
               <w:left w:val="single" w:sz="2" w:space="0" w:color="BFBFBF"/>
@@ -5725,7 +5959,7 @@
         </w:tc>
         <w:tc>
           <w:tcPr>
-            <w:tcW w:w="783" w:type="dxa"/>
+            <w:tcW w:w="781" w:type="dxa"/>
             <w:tcBorders>
               <w:top w:val="single" w:sz="2" w:space="0" w:color="BFBFBF"/>
               <w:left w:val="single" w:sz="2" w:space="0" w:color="BFBFBF"/>
@@ -6040,7 +6274,7 @@
         </w:tc>
         <w:tc>
           <w:tcPr>
-            <w:tcW w:w="320" w:type="dxa"/>
+            <w:tcW w:w="322" w:type="dxa"/>
             <w:tcBorders>
               <w:top w:val="single" w:sz="2" w:space="0" w:color="BFBFBF"/>
               <w:left w:val="single" w:sz="2" w:space="0" w:color="BFBFBF"/>
@@ -6093,7 +6327,7 @@
         </w:tc>
         <w:tc>
           <w:tcPr>
-            <w:tcW w:w="783" w:type="dxa"/>
+            <w:tcW w:w="781" w:type="dxa"/>
             <w:tcBorders>
               <w:top w:val="single" w:sz="2" w:space="0" w:color="BFBFBF"/>
               <w:left w:val="single" w:sz="2" w:space="0" w:color="BFBFBF"/>
@@ -6406,7 +6640,7 @@
         </w:tc>
         <w:tc>
           <w:tcPr>
-            <w:tcW w:w="320" w:type="dxa"/>
+            <w:tcW w:w="322" w:type="dxa"/>
             <w:tcBorders>
               <w:top w:val="single" w:sz="2" w:space="0" w:color="BFBFBF"/>
               <w:left w:val="single" w:sz="2" w:space="0" w:color="BFBFBF"/>
@@ -6459,7 +6693,7 @@
         </w:tc>
         <w:tc>
           <w:tcPr>
-            <w:tcW w:w="783" w:type="dxa"/>
+            <w:tcW w:w="781" w:type="dxa"/>
             <w:tcBorders>
               <w:top w:val="single" w:sz="2" w:space="0" w:color="BFBFBF"/>
               <w:left w:val="single" w:sz="2" w:space="0" w:color="BFBFBF"/>
@@ -6773,7 +7007,7 @@
         </w:tc>
         <w:tc>
           <w:tcPr>
-            <w:tcW w:w="320" w:type="dxa"/>
+            <w:tcW w:w="322" w:type="dxa"/>
             <w:tcBorders>
               <w:top w:val="single" w:sz="2" w:space="0" w:color="BFBFBF"/>
               <w:left w:val="single" w:sz="2" w:space="0" w:color="BFBFBF"/>
@@ -6826,7 +7060,7 @@
         </w:tc>
         <w:tc>
           <w:tcPr>
-            <w:tcW w:w="783" w:type="dxa"/>
+            <w:tcW w:w="781" w:type="dxa"/>
             <w:tcBorders>
               <w:top w:val="single" w:sz="2" w:space="0" w:color="BFBFBF"/>
               <w:left w:val="single" w:sz="2" w:space="0" w:color="BFBFBF"/>
@@ -7139,7 +7373,7 @@
         </w:tc>
         <w:tc>
           <w:tcPr>
-            <w:tcW w:w="320" w:type="dxa"/>
+            <w:tcW w:w="322" w:type="dxa"/>
             <w:tcBorders>
               <w:top w:val="single" w:sz="2" w:space="0" w:color="BFBFBF"/>
               <w:left w:val="single" w:sz="2" w:space="0" w:color="BFBFBF"/>
@@ -7192,7 +7426,7 @@
         </w:tc>
         <w:tc>
           <w:tcPr>
-            <w:tcW w:w="783" w:type="dxa"/>
+            <w:tcW w:w="781" w:type="dxa"/>
             <w:tcBorders>
               <w:top w:val="single" w:sz="2" w:space="0" w:color="BFBFBF"/>
               <w:left w:val="single" w:sz="2" w:space="0" w:color="BFBFBF"/>
@@ -7507,7 +7741,7 @@
         </w:tc>
         <w:tc>
           <w:tcPr>
-            <w:tcW w:w="320" w:type="dxa"/>
+            <w:tcW w:w="322" w:type="dxa"/>
             <w:tcBorders>
               <w:top w:val="single" w:sz="2" w:space="0" w:color="BFBFBF"/>
               <w:left w:val="single" w:sz="2" w:space="0" w:color="BFBFBF"/>
@@ -7560,7 +7794,7 @@
         </w:tc>
         <w:tc>
           <w:tcPr>
-            <w:tcW w:w="783" w:type="dxa"/>
+            <w:tcW w:w="781" w:type="dxa"/>
             <w:tcBorders>
               <w:top w:val="single" w:sz="2" w:space="0" w:color="BFBFBF"/>
               <w:left w:val="single" w:sz="2" w:space="0" w:color="BFBFBF"/>
@@ -7875,7 +8109,7 @@
         </w:tc>
         <w:tc>
           <w:tcPr>
-            <w:tcW w:w="320" w:type="dxa"/>
+            <w:tcW w:w="322" w:type="dxa"/>
             <w:tcBorders>
               <w:top w:val="single" w:sz="2" w:space="0" w:color="BFBFBF"/>
               <w:left w:val="single" w:sz="2" w:space="0" w:color="BFBFBF"/>
@@ -7928,7 +8162,7 @@
         </w:tc>
         <w:tc>
           <w:tcPr>
-            <w:tcW w:w="783" w:type="dxa"/>
+            <w:tcW w:w="781" w:type="dxa"/>
             <w:tcBorders>
               <w:top w:val="single" w:sz="2" w:space="0" w:color="BFBFBF"/>
               <w:left w:val="single" w:sz="2" w:space="0" w:color="BFBFBF"/>
@@ -8256,7 +8490,7 @@
         </w:tc>
         <w:tc>
           <w:tcPr>
-            <w:tcW w:w="320" w:type="dxa"/>
+            <w:tcW w:w="322" w:type="dxa"/>
             <w:tcBorders>
               <w:top w:val="single" w:sz="2" w:space="0" w:color="BFBFBF"/>
               <w:left w:val="single" w:sz="2" w:space="0" w:color="BFBFBF"/>
@@ -8310,7 +8544,7 @@
         </w:tc>
         <w:tc>
           <w:tcPr>
-            <w:tcW w:w="783" w:type="dxa"/>
+            <w:tcW w:w="781" w:type="dxa"/>
             <w:tcBorders>
               <w:top w:val="single" w:sz="2" w:space="0" w:color="BFBFBF"/>
               <w:left w:val="single" w:sz="2" w:space="0" w:color="BFBFBF"/>
@@ -8637,7 +8871,7 @@
         </w:tc>
         <w:tc>
           <w:tcPr>
-            <w:tcW w:w="320" w:type="dxa"/>
+            <w:tcW w:w="322" w:type="dxa"/>
             <w:tcBorders>
               <w:top w:val="single" w:sz="2" w:space="0" w:color="BFBFBF"/>
               <w:left w:val="single" w:sz="2" w:space="0" w:color="BFBFBF"/>
@@ -8691,7 +8925,7 @@
         </w:tc>
         <w:tc>
           <w:tcPr>
-            <w:tcW w:w="783" w:type="dxa"/>
+            <w:tcW w:w="781" w:type="dxa"/>
             <w:tcBorders>
               <w:top w:val="single" w:sz="2" w:space="0" w:color="BFBFBF"/>
               <w:left w:val="single" w:sz="2" w:space="0" w:color="BFBFBF"/>
@@ -9018,7 +9252,7 @@
         </w:tc>
         <w:tc>
           <w:tcPr>
-            <w:tcW w:w="320" w:type="dxa"/>
+            <w:tcW w:w="322" w:type="dxa"/>
             <w:tcBorders>
               <w:top w:val="single" w:sz="2" w:space="0" w:color="BFBFBF"/>
               <w:left w:val="single" w:sz="2" w:space="0" w:color="BFBFBF"/>
@@ -9072,7 +9306,7 @@
         </w:tc>
         <w:tc>
           <w:tcPr>
-            <w:tcW w:w="783" w:type="dxa"/>
+            <w:tcW w:w="781" w:type="dxa"/>
             <w:tcBorders>
               <w:top w:val="single" w:sz="2" w:space="0" w:color="BFBFBF"/>
               <w:left w:val="single" w:sz="2" w:space="0" w:color="BFBFBF"/>
@@ -9399,7 +9633,7 @@
         </w:tc>
         <w:tc>
           <w:tcPr>
-            <w:tcW w:w="320" w:type="dxa"/>
+            <w:tcW w:w="322" w:type="dxa"/>
             <w:tcBorders>
               <w:top w:val="single" w:sz="2" w:space="0" w:color="BFBFBF"/>
               <w:left w:val="single" w:sz="2" w:space="0" w:color="BFBFBF"/>
@@ -9453,7 +9687,7 @@
         </w:tc>
         <w:tc>
           <w:tcPr>
-            <w:tcW w:w="783" w:type="dxa"/>
+            <w:tcW w:w="781" w:type="dxa"/>
             <w:tcBorders>
               <w:top w:val="single" w:sz="2" w:space="0" w:color="BFBFBF"/>
               <w:left w:val="single" w:sz="2" w:space="0" w:color="BFBFBF"/>
@@ -9659,7 +9893,10 @@
                                     </w:rPr>
                                   </w:pPr>
                                   <w:r>
-                                    <w:rPr/>
+                                    <w:rPr>
+                                      <w:rFonts w:ascii="Times New Roman" w:hAnsi="Times New Roman"/>
+                                      <w:sz w:val="12"/>
+                                    </w:rPr>
                                   </w:r>
                                 </w:p>
                               </w:tc>
@@ -9743,7 +9980,6 @@
                                       <w:rFonts w:ascii="Times New Roman" w:hAnsi="Times New Roman"/>
                                       <w:sz w:val="12"/>
                                     </w:rPr>
-                                    <w:t>Дритан Адили</w:t>
                                   </w:r>
                                 </w:p>
                               </w:tc>
@@ -10454,7 +10690,10 @@
                               </w:rPr>
                             </w:pPr>
                             <w:r>
-                              <w:rPr/>
+                              <w:rPr>
+                                <w:rFonts w:ascii="Times New Roman" w:hAnsi="Times New Roman"/>
+                                <w:sz w:val="12"/>
+                              </w:rPr>
                             </w:r>
                           </w:p>
                         </w:tc>
@@ -10538,7 +10777,6 @@
                                 <w:rFonts w:ascii="Times New Roman" w:hAnsi="Times New Roman"/>
                                 <w:sz w:val="12"/>
                               </w:rPr>
-                              <w:t>Дритан Адили</w:t>
                             </w:r>
                           </w:p>
                         </w:tc>
@@ -11282,7 +11520,6 @@
                                       <w:rFonts w:ascii="Times New Roman" w:hAnsi="Times New Roman"/>
                                       <w:sz w:val="12"/>
                                     </w:rPr>
-                                    <w:t>Блажески Јовица</w:t>
                                   </w:r>
                                 </w:p>
                               </w:tc>
@@ -12080,7 +12317,6 @@
                                 <w:rFonts w:ascii="Times New Roman" w:hAnsi="Times New Roman"/>
                                 <w:sz w:val="12"/>
                               </w:rPr>
-                              <w:t>Блажески Јовица</w:t>
                             </w:r>
                           </w:p>
                         </w:tc>
@@ -13054,35 +13290,35 @@
                               <w:gridCol w:w="259"/>
                               <w:gridCol w:w="1"/>
                               <w:gridCol w:w="260"/>
-                              <w:gridCol w:w="269"/>
+                              <w:gridCol w:w="271"/>
                               <w:gridCol w:w="260"/>
-                              <w:gridCol w:w="260"/>
+                              <w:gridCol w:w="258"/>
                               <w:gridCol w:w="250"/>
-                              <w:gridCol w:w="268"/>
+                              <w:gridCol w:w="270"/>
                               <w:gridCol w:w="260"/>
                               <w:gridCol w:w="262"/>
-                              <w:gridCol w:w="267"/>
-                              <w:gridCol w:w="259"/>
+                              <w:gridCol w:w="269"/>
+                              <w:gridCol w:w="257"/>
                               <w:gridCol w:w="253"/>
                               <w:gridCol w:w="259"/>
-                              <w:gridCol w:w="268"/>
+                              <w:gridCol w:w="270"/>
                               <w:gridCol w:w="260"/>
                               <w:gridCol w:w="262"/>
                               <w:gridCol w:w="261"/>
                               <w:gridCol w:w="260"/>
                               <w:gridCol w:w="257"/>
                               <w:gridCol w:w="260"/>
+                              <w:gridCol w:w="265"/>
+                              <w:gridCol w:w="267"/>
+                              <w:gridCol w:w="257"/>
+                              <w:gridCol w:w="255"/>
                               <w:gridCol w:w="263"/>
-                              <w:gridCol w:w="267"/>
-                              <w:gridCol w:w="259"/>
-                              <w:gridCol w:w="255"/>
-                              <w:gridCol w:w="261"/>
                               <w:gridCol w:w="263"/>
                               <w:gridCol w:w="260"/>
+                              <w:gridCol w:w="265"/>
                               <w:gridCol w:w="263"/>
-                              <w:gridCol w:w="265"/>
                               <w:gridCol w:w="257"/>
-                              <w:gridCol w:w="229"/>
+                              <w:gridCol w:w="223"/>
                             </w:tblGrid>
                             <w:tr>
                               <w:trPr>
@@ -13114,15 +13350,7 @@
                                       <w:sz w:val="12"/>
                                       <w:szCs w:val="12"/>
                                     </w:rPr>
-                                    <w:t>0:</w:t>
-                                  </w:r>
-                                  <w:r>
-                                    <w:rPr>
-                                      <w:rFonts w:ascii="Times New Roman" w:hAnsi="Times New Roman"/>
-                                      <w:sz w:val="12"/>
-                                      <w:szCs w:val="12"/>
-                                    </w:rPr>
-                                    <w:t>1</w:t>
+                                    <w:t>0:1</w:t>
                                   </w:r>
                                 </w:p>
                               </w:tc>
@@ -13152,7 +13380,7 @@
                                       <w:sz w:val="12"/>
                                       <w:szCs w:val="12"/>
                                     </w:rPr>
-                                    <w:t>1:1</w:t>
+                                    <w:t>0:2</w:t>
                                   </w:r>
                                 </w:p>
                               </w:tc>
@@ -13216,8 +13444,37 @@
                               </w:tc>
                               <w:tc>
                                 <w:tcPr>
-                                  <w:tcW w:w="530" w:type="dxa"/>
+                                  <w:tcW w:w="532" w:type="dxa"/>
                                   <w:gridSpan w:val="3"/>
+                                  <w:tcBorders>
+                                    <w:top w:val="single" w:sz="2" w:space="0" w:color="000000"/>
+                                    <w:left w:val="single" w:sz="2" w:space="0" w:color="000000"/>
+                                    <w:bottom w:val="single" w:sz="2" w:space="0" w:color="000000"/>
+                                    <w:right w:val="single" w:sz="2" w:space="0" w:color="000000"/>
+                                  </w:tcBorders>
+                                </w:tcPr>
+                                <w:p>
+                                  <w:pPr>
+                                    <w:pStyle w:val="TableParagraph"/>
+                                    <w:rPr>
+                                      <w:rFonts w:ascii="Times New Roman" w:hAnsi="Times New Roman"/>
+                                      <w:sz w:val="12"/>
+                                      <w:szCs w:val="12"/>
+                                    </w:rPr>
+                                  </w:pPr>
+                                  <w:r>
+                                    <w:rPr>
+                                      <w:rFonts w:ascii="Times New Roman" w:hAnsi="Times New Roman"/>
+                                      <w:sz w:val="12"/>
+                                      <w:szCs w:val="12"/>
+                                    </w:rPr>
+                                  </w:r>
+                                </w:p>
+                              </w:tc>
+                              <w:tc>
+                                <w:tcPr>
+                                  <w:tcW w:w="518" w:type="dxa"/>
+                                  <w:gridSpan w:val="2"/>
                                   <w:tcBorders>
                                     <w:top w:val="single" w:sz="2" w:space="0" w:color="000000"/>
                                     <w:left w:val="single" w:sz="2" w:space="0" w:color="000000"/>
@@ -13274,35 +13531,6 @@
                               </w:tc>
                               <w:tc>
                                 <w:tcPr>
-                                  <w:tcW w:w="518" w:type="dxa"/>
-                                  <w:gridSpan w:val="2"/>
-                                  <w:tcBorders>
-                                    <w:top w:val="single" w:sz="2" w:space="0" w:color="000000"/>
-                                    <w:left w:val="single" w:sz="2" w:space="0" w:color="000000"/>
-                                    <w:bottom w:val="single" w:sz="2" w:space="0" w:color="000000"/>
-                                    <w:right w:val="single" w:sz="2" w:space="0" w:color="000000"/>
-                                  </w:tcBorders>
-                                </w:tcPr>
-                                <w:p>
-                                  <w:pPr>
-                                    <w:pStyle w:val="TableParagraph"/>
-                                    <w:rPr>
-                                      <w:rFonts w:ascii="Times New Roman" w:hAnsi="Times New Roman"/>
-                                      <w:sz w:val="12"/>
-                                      <w:szCs w:val="12"/>
-                                    </w:rPr>
-                                  </w:pPr>
-                                  <w:r>
-                                    <w:rPr>
-                                      <w:rFonts w:ascii="Times New Roman" w:hAnsi="Times New Roman"/>
-                                      <w:sz w:val="12"/>
-                                      <w:szCs w:val="12"/>
-                                    </w:rPr>
-                                  </w:r>
-                                </w:p>
-                              </w:tc>
-                              <w:tc>
-                                <w:tcPr>
                                   <w:tcW w:w="522" w:type="dxa"/>
                                   <w:gridSpan w:val="2"/>
                                   <w:tcBorders>
@@ -13390,7 +13618,7 @@
                               </w:tc>
                               <w:tc>
                                 <w:tcPr>
-                                  <w:tcW w:w="528" w:type="dxa"/>
+                                  <w:tcW w:w="530" w:type="dxa"/>
                                   <w:gridSpan w:val="2"/>
                                   <w:tcBorders>
                                     <w:top w:val="single" w:sz="2" w:space="0" w:color="000000"/>
@@ -13471,7 +13699,7 @@
                               </w:tc>
                               <w:tc>
                                 <w:tcPr>
-                                  <w:tcW w:w="523" w:type="dxa"/>
+                                  <w:tcW w:w="525" w:type="dxa"/>
                                   <w:gridSpan w:val="2"/>
                                   <w:tcBorders>
                                     <w:top w:val="single" w:sz="2" w:space="0" w:color="000000"/>
@@ -13498,7 +13726,7 @@
                               </w:tc>
                               <w:tc>
                                 <w:tcPr>
-                                  <w:tcW w:w="526" w:type="dxa"/>
+                                  <w:tcW w:w="524" w:type="dxa"/>
                                   <w:gridSpan w:val="2"/>
                                   <w:tcBorders>
                                     <w:top w:val="single" w:sz="2" w:space="0" w:color="000000"/>
@@ -13525,7 +13753,7 @@
                               </w:tc>
                               <w:tc>
                                 <w:tcPr>
-                                  <w:tcW w:w="516" w:type="dxa"/>
+                                  <w:tcW w:w="518" w:type="dxa"/>
                                   <w:gridSpan w:val="2"/>
                                   <w:tcBorders>
                                     <w:top w:val="single" w:sz="2" w:space="0" w:color="000000"/>
@@ -13606,7 +13834,7 @@
                               </w:tc>
                               <w:tc>
                                 <w:tcPr>
-                                  <w:tcW w:w="486" w:type="dxa"/>
+                                  <w:tcW w:w="480" w:type="dxa"/>
                                   <w:gridSpan w:val="2"/>
                                   <w:tcBorders>
                                     <w:top w:val="single" w:sz="2" w:space="0" w:color="000000"/>
@@ -13659,7 +13887,7 @@
                                       <w:rFonts w:ascii="Times New Roman" w:hAnsi="Times New Roman"/>
                                       <w:sz w:val="12"/>
                                     </w:rPr>
-                                    <w:t>2</w:t>
+                                    <w:t>99</w:t>
                                   </w:r>
                                 </w:p>
                               </w:tc>
@@ -13687,7 +13915,7 @@
                                       <w:rFonts w:ascii="Times New Roman" w:hAnsi="Times New Roman"/>
                                       <w:sz w:val="12"/>
                                     </w:rPr>
-                                    <w:t>13</w:t>
+                                    <w:t>X</w:t>
                                   </w:r>
                                 </w:p>
                               </w:tc>
@@ -13714,7 +13942,7 @@
                                       <w:rFonts w:ascii="Times New Roman" w:hAnsi="Times New Roman"/>
                                       <w:sz w:val="12"/>
                                     </w:rPr>
-                                    <w:t>2</w:t>
+                                    <w:t>17</w:t>
                                   </w:r>
                                 </w:p>
                               </w:tc>
@@ -13741,7 +13969,7 @@
                                       <w:rFonts w:ascii="Times New Roman" w:hAnsi="Times New Roman"/>
                                       <w:sz w:val="12"/>
                                     </w:rPr>
-                                    <w:t>60</w:t>
+                                    <w:t>X</w:t>
                                   </w:r>
                                 </w:p>
                               </w:tc>
@@ -13878,7 +14106,7 @@
                               </w:tc>
                               <w:tc>
                                 <w:tcPr>
-                                  <w:tcW w:w="269" w:type="dxa"/>
+                                  <w:tcW w:w="271" w:type="dxa"/>
                                   <w:tcBorders>
                                     <w:top w:val="single" w:sz="2" w:space="0" w:color="000000"/>
                                     <w:left w:val="single" w:sz="2" w:space="0" w:color="000000"/>
@@ -13930,7 +14158,7 @@
                               </w:tc>
                               <w:tc>
                                 <w:tcPr>
-                                  <w:tcW w:w="260" w:type="dxa"/>
+                                  <w:tcW w:w="258" w:type="dxa"/>
                                   <w:tcBorders>
                                     <w:top w:val="single" w:sz="2" w:space="0" w:color="000000"/>
                                     <w:left w:val="single" w:sz="2" w:space="0" w:color="000000"/>
@@ -13982,7 +14210,7 @@
                               </w:tc>
                               <w:tc>
                                 <w:tcPr>
-                                  <w:tcW w:w="268" w:type="dxa"/>
+                                  <w:tcW w:w="270" w:type="dxa"/>
                                   <w:tcBorders>
                                     <w:top w:val="single" w:sz="2" w:space="0" w:color="000000"/>
                                     <w:left w:val="single" w:sz="2" w:space="0" w:color="000000"/>
@@ -14060,7 +14288,59 @@
                               </w:tc>
                               <w:tc>
                                 <w:tcPr>
-                                  <w:tcW w:w="267" w:type="dxa"/>
+                                  <w:tcW w:w="269" w:type="dxa"/>
+                                  <w:tcBorders>
+                                    <w:top w:val="single" w:sz="2" w:space="0" w:color="000000"/>
+                                    <w:left w:val="single" w:sz="2" w:space="0" w:color="000000"/>
+                                    <w:bottom w:val="single" w:sz="2" w:space="0" w:color="000000"/>
+                                    <w:right w:val="single" w:sz="2" w:space="0" w:color="000000"/>
+                                  </w:tcBorders>
+                                </w:tcPr>
+                                <w:p>
+                                  <w:pPr>
+                                    <w:pStyle w:val="TableParagraph"/>
+                                    <w:rPr>
+                                      <w:rFonts w:ascii="Times New Roman" w:hAnsi="Times New Roman"/>
+                                      <w:sz w:val="12"/>
+                                    </w:rPr>
+                                  </w:pPr>
+                                  <w:r>
+                                    <w:rPr>
+                                      <w:rFonts w:ascii="Times New Roman" w:hAnsi="Times New Roman"/>
+                                      <w:sz w:val="12"/>
+                                    </w:rPr>
+                                  </w:r>
+                                </w:p>
+                              </w:tc>
+                              <w:tc>
+                                <w:tcPr>
+                                  <w:tcW w:w="257" w:type="dxa"/>
+                                  <w:tcBorders>
+                                    <w:top w:val="single" w:sz="2" w:space="0" w:color="000000"/>
+                                    <w:left w:val="single" w:sz="2" w:space="0" w:color="000000"/>
+                                    <w:bottom w:val="single" w:sz="2" w:space="0" w:color="000000"/>
+                                    <w:right w:val="single" w:sz="2" w:space="0" w:color="000000"/>
+                                  </w:tcBorders>
+                                </w:tcPr>
+                                <w:p>
+                                  <w:pPr>
+                                    <w:pStyle w:val="TableParagraph"/>
+                                    <w:rPr>
+                                      <w:rFonts w:ascii="Times New Roman" w:hAnsi="Times New Roman"/>
+                                      <w:sz w:val="12"/>
+                                    </w:rPr>
+                                  </w:pPr>
+                                  <w:r>
+                                    <w:rPr>
+                                      <w:rFonts w:ascii="Times New Roman" w:hAnsi="Times New Roman"/>
+                                      <w:sz w:val="12"/>
+                                    </w:rPr>
+                                  </w:r>
+                                </w:p>
+                              </w:tc>
+                              <w:tc>
+                                <w:tcPr>
+                                  <w:tcW w:w="253" w:type="dxa"/>
                                   <w:tcBorders>
                                     <w:top w:val="single" w:sz="2" w:space="0" w:color="000000"/>
                                     <w:left w:val="single" w:sz="2" w:space="0" w:color="000000"/>
@@ -14112,59 +14392,7 @@
                               </w:tc>
                               <w:tc>
                                 <w:tcPr>
-                                  <w:tcW w:w="253" w:type="dxa"/>
-                                  <w:tcBorders>
-                                    <w:top w:val="single" w:sz="2" w:space="0" w:color="000000"/>
-                                    <w:left w:val="single" w:sz="2" w:space="0" w:color="000000"/>
-                                    <w:bottom w:val="single" w:sz="2" w:space="0" w:color="000000"/>
-                                    <w:right w:val="single" w:sz="2" w:space="0" w:color="000000"/>
-                                  </w:tcBorders>
-                                </w:tcPr>
-                                <w:p>
-                                  <w:pPr>
-                                    <w:pStyle w:val="TableParagraph"/>
-                                    <w:rPr>
-                                      <w:rFonts w:ascii="Times New Roman" w:hAnsi="Times New Roman"/>
-                                      <w:sz w:val="12"/>
-                                    </w:rPr>
-                                  </w:pPr>
-                                  <w:r>
-                                    <w:rPr>
-                                      <w:rFonts w:ascii="Times New Roman" w:hAnsi="Times New Roman"/>
-                                      <w:sz w:val="12"/>
-                                    </w:rPr>
-                                  </w:r>
-                                </w:p>
-                              </w:tc>
-                              <w:tc>
-                                <w:tcPr>
-                                  <w:tcW w:w="259" w:type="dxa"/>
-                                  <w:tcBorders>
-                                    <w:top w:val="single" w:sz="2" w:space="0" w:color="000000"/>
-                                    <w:left w:val="single" w:sz="2" w:space="0" w:color="000000"/>
-                                    <w:bottom w:val="single" w:sz="2" w:space="0" w:color="000000"/>
-                                    <w:right w:val="single" w:sz="2" w:space="0" w:color="000000"/>
-                                  </w:tcBorders>
-                                </w:tcPr>
-                                <w:p>
-                                  <w:pPr>
-                                    <w:pStyle w:val="TableParagraph"/>
-                                    <w:rPr>
-                                      <w:rFonts w:ascii="Times New Roman" w:hAnsi="Times New Roman"/>
-                                      <w:sz w:val="12"/>
-                                    </w:rPr>
-                                  </w:pPr>
-                                  <w:r>
-                                    <w:rPr>
-                                      <w:rFonts w:ascii="Times New Roman" w:hAnsi="Times New Roman"/>
-                                      <w:sz w:val="12"/>
-                                    </w:rPr>
-                                  </w:r>
-                                </w:p>
-                              </w:tc>
-                              <w:tc>
-                                <w:tcPr>
-                                  <w:tcW w:w="268" w:type="dxa"/>
+                                  <w:tcW w:w="270" w:type="dxa"/>
                                   <w:tcBorders>
                                     <w:top w:val="single" w:sz="2" w:space="0" w:color="000000"/>
                                     <w:left w:val="single" w:sz="2" w:space="0" w:color="000000"/>
@@ -14346,7 +14574,7 @@
                               </w:tc>
                               <w:tc>
                                 <w:tcPr>
-                                  <w:tcW w:w="263" w:type="dxa"/>
+                                  <w:tcW w:w="265" w:type="dxa"/>
                                   <w:tcBorders>
                                     <w:top w:val="single" w:sz="2" w:space="0" w:color="000000"/>
                                     <w:left w:val="single" w:sz="2" w:space="0" w:color="000000"/>
@@ -14398,7 +14626,7 @@
                               </w:tc>
                               <w:tc>
                                 <w:tcPr>
-                                  <w:tcW w:w="259" w:type="dxa"/>
+                                  <w:tcW w:w="257" w:type="dxa"/>
                                   <w:tcBorders>
                                     <w:top w:val="single" w:sz="2" w:space="0" w:color="000000"/>
                                     <w:left w:val="single" w:sz="2" w:space="0" w:color="000000"/>
@@ -14450,7 +14678,7 @@
                               </w:tc>
                               <w:tc>
                                 <w:tcPr>
-                                  <w:tcW w:w="261" w:type="dxa"/>
+                                  <w:tcW w:w="263" w:type="dxa"/>
                                   <w:tcBorders>
                                     <w:top w:val="single" w:sz="2" w:space="0" w:color="000000"/>
                                     <w:left w:val="single" w:sz="2" w:space="0" w:color="000000"/>
@@ -14528,7 +14756,7 @@
                               </w:tc>
                               <w:tc>
                                 <w:tcPr>
-                                  <w:tcW w:w="263" w:type="dxa"/>
+                                  <w:tcW w:w="265" w:type="dxa"/>
                                   <w:tcBorders>
                                     <w:top w:val="single" w:sz="2" w:space="0" w:color="000000"/>
                                     <w:left w:val="single" w:sz="2" w:space="0" w:color="000000"/>
@@ -14554,7 +14782,7 @@
                               </w:tc>
                               <w:tc>
                                 <w:tcPr>
-                                  <w:tcW w:w="265" w:type="dxa"/>
+                                  <w:tcW w:w="263" w:type="dxa"/>
                                   <w:tcBorders>
                                     <w:top w:val="single" w:sz="2" w:space="0" w:color="000000"/>
                                     <w:left w:val="single" w:sz="2" w:space="0" w:color="000000"/>
@@ -14606,7 +14834,7 @@
                               </w:tc>
                               <w:tc>
                                 <w:tcPr>
-                                  <w:tcW w:w="229" w:type="dxa"/>
+                                  <w:tcW w:w="223" w:type="dxa"/>
                                   <w:tcBorders>
                                     <w:top w:val="single" w:sz="2" w:space="0" w:color="000000"/>
                                     <w:left w:val="single" w:sz="2" w:space="0" w:color="000000"/>
@@ -14745,8 +14973,35 @@
                               </w:tc>
                               <w:tc>
                                 <w:tcPr>
-                                  <w:tcW w:w="530" w:type="dxa"/>
+                                  <w:tcW w:w="532" w:type="dxa"/>
                                   <w:gridSpan w:val="3"/>
+                                  <w:tcBorders>
+                                    <w:top w:val="single" w:sz="2" w:space="0" w:color="000000"/>
+                                    <w:left w:val="single" w:sz="2" w:space="0" w:color="000000"/>
+                                    <w:bottom w:val="single" w:sz="2" w:space="0" w:color="000000"/>
+                                    <w:right w:val="single" w:sz="2" w:space="0" w:color="000000"/>
+                                  </w:tcBorders>
+                                </w:tcPr>
+                                <w:p>
+                                  <w:pPr>
+                                    <w:pStyle w:val="TableParagraph"/>
+                                    <w:rPr>
+                                      <w:rFonts w:ascii="Times New Roman" w:hAnsi="Times New Roman"/>
+                                      <w:sz w:val="12"/>
+                                    </w:rPr>
+                                  </w:pPr>
+                                  <w:r>
+                                    <w:rPr>
+                                      <w:rFonts w:ascii="Times New Roman" w:hAnsi="Times New Roman"/>
+                                      <w:sz w:val="12"/>
+                                    </w:rPr>
+                                  </w:r>
+                                </w:p>
+                              </w:tc>
+                              <w:tc>
+                                <w:tcPr>
+                                  <w:tcW w:w="518" w:type="dxa"/>
+                                  <w:gridSpan w:val="2"/>
                                   <w:tcBorders>
                                     <w:top w:val="single" w:sz="2" w:space="0" w:color="000000"/>
                                     <w:left w:val="single" w:sz="2" w:space="0" w:color="000000"/>
@@ -14799,33 +15054,6 @@
                               </w:tc>
                               <w:tc>
                                 <w:tcPr>
-                                  <w:tcW w:w="518" w:type="dxa"/>
-                                  <w:gridSpan w:val="2"/>
-                                  <w:tcBorders>
-                                    <w:top w:val="single" w:sz="2" w:space="0" w:color="000000"/>
-                                    <w:left w:val="single" w:sz="2" w:space="0" w:color="000000"/>
-                                    <w:bottom w:val="single" w:sz="2" w:space="0" w:color="000000"/>
-                                    <w:right w:val="single" w:sz="2" w:space="0" w:color="000000"/>
-                                  </w:tcBorders>
-                                </w:tcPr>
-                                <w:p>
-                                  <w:pPr>
-                                    <w:pStyle w:val="TableParagraph"/>
-                                    <w:rPr>
-                                      <w:rFonts w:ascii="Times New Roman" w:hAnsi="Times New Roman"/>
-                                      <w:sz w:val="12"/>
-                                    </w:rPr>
-                                  </w:pPr>
-                                  <w:r>
-                                    <w:rPr>
-                                      <w:rFonts w:ascii="Times New Roman" w:hAnsi="Times New Roman"/>
-                                      <w:sz w:val="12"/>
-                                    </w:rPr>
-                                  </w:r>
-                                </w:p>
-                              </w:tc>
-                              <w:tc>
-                                <w:tcPr>
                                   <w:tcW w:w="522" w:type="dxa"/>
                                   <w:gridSpan w:val="2"/>
                                   <w:tcBorders>
@@ -14907,7 +15135,7 @@
                               </w:tc>
                               <w:tc>
                                 <w:tcPr>
-                                  <w:tcW w:w="528" w:type="dxa"/>
+                                  <w:tcW w:w="530" w:type="dxa"/>
                                   <w:gridSpan w:val="2"/>
                                   <w:tcBorders>
                                     <w:top w:val="single" w:sz="2" w:space="0" w:color="000000"/>
@@ -14988,7 +15216,7 @@
                               </w:tc>
                               <w:tc>
                                 <w:tcPr>
-                                  <w:tcW w:w="523" w:type="dxa"/>
+                                  <w:tcW w:w="525" w:type="dxa"/>
                                   <w:gridSpan w:val="2"/>
                                   <w:tcBorders>
                                     <w:top w:val="single" w:sz="2" w:space="0" w:color="000000"/>
@@ -15015,7 +15243,7 @@
                               </w:tc>
                               <w:tc>
                                 <w:tcPr>
-                                  <w:tcW w:w="526" w:type="dxa"/>
+                                  <w:tcW w:w="524" w:type="dxa"/>
                                   <w:gridSpan w:val="2"/>
                                   <w:tcBorders>
                                     <w:top w:val="single" w:sz="2" w:space="0" w:color="000000"/>
@@ -15042,7 +15270,7 @@
                               </w:tc>
                               <w:tc>
                                 <w:tcPr>
-                                  <w:tcW w:w="516" w:type="dxa"/>
+                                  <w:tcW w:w="518" w:type="dxa"/>
                                   <w:gridSpan w:val="2"/>
                                   <w:tcBorders>
                                     <w:top w:val="single" w:sz="2" w:space="0" w:color="000000"/>
@@ -15123,7 +15351,7 @@
                               </w:tc>
                               <w:tc>
                                 <w:tcPr>
-                                  <w:tcW w:w="486" w:type="dxa"/>
+                                  <w:tcW w:w="480" w:type="dxa"/>
                                   <w:gridSpan w:val="2"/>
                                   <w:tcBorders>
                                     <w:top w:val="single" w:sz="2" w:space="0" w:color="000000"/>
@@ -15206,35 +15434,35 @@
                         <w:gridCol w:w="259"/>
                         <w:gridCol w:w="1"/>
                         <w:gridCol w:w="260"/>
-                        <w:gridCol w:w="269"/>
+                        <w:gridCol w:w="271"/>
                         <w:gridCol w:w="260"/>
-                        <w:gridCol w:w="260"/>
+                        <w:gridCol w:w="258"/>
                         <w:gridCol w:w="250"/>
-                        <w:gridCol w:w="268"/>
+                        <w:gridCol w:w="270"/>
                         <w:gridCol w:w="260"/>
                         <w:gridCol w:w="262"/>
-                        <w:gridCol w:w="267"/>
-                        <w:gridCol w:w="259"/>
+                        <w:gridCol w:w="269"/>
+                        <w:gridCol w:w="257"/>
                         <w:gridCol w:w="253"/>
                         <w:gridCol w:w="259"/>
-                        <w:gridCol w:w="268"/>
+                        <w:gridCol w:w="270"/>
                         <w:gridCol w:w="260"/>
                         <w:gridCol w:w="262"/>
                         <w:gridCol w:w="261"/>
                         <w:gridCol w:w="260"/>
                         <w:gridCol w:w="257"/>
                         <w:gridCol w:w="260"/>
+                        <w:gridCol w:w="265"/>
+                        <w:gridCol w:w="267"/>
+                        <w:gridCol w:w="257"/>
+                        <w:gridCol w:w="255"/>
                         <w:gridCol w:w="263"/>
-                        <w:gridCol w:w="267"/>
-                        <w:gridCol w:w="259"/>
-                        <w:gridCol w:w="255"/>
-                        <w:gridCol w:w="261"/>
                         <w:gridCol w:w="263"/>
                         <w:gridCol w:w="260"/>
+                        <w:gridCol w:w="265"/>
                         <w:gridCol w:w="263"/>
-                        <w:gridCol w:w="265"/>
                         <w:gridCol w:w="257"/>
-                        <w:gridCol w:w="229"/>
+                        <w:gridCol w:w="223"/>
                       </w:tblGrid>
                       <w:tr>
                         <w:trPr>
@@ -15266,15 +15494,7 @@
                                 <w:sz w:val="12"/>
                                 <w:szCs w:val="12"/>
                               </w:rPr>
-                              <w:t>0:</w:t>
-                            </w:r>
-                            <w:r>
-                              <w:rPr>
-                                <w:rFonts w:ascii="Times New Roman" w:hAnsi="Times New Roman"/>
-                                <w:sz w:val="12"/>
-                                <w:szCs w:val="12"/>
-                              </w:rPr>
-                              <w:t>1</w:t>
+                              <w:t>0:1</w:t>
                             </w:r>
                           </w:p>
                         </w:tc>
@@ -15304,7 +15524,7 @@
                                 <w:sz w:val="12"/>
                                 <w:szCs w:val="12"/>
                               </w:rPr>
-                              <w:t>1:1</w:t>
+                              <w:t>0:2</w:t>
                             </w:r>
                           </w:p>
                         </w:tc>
@@ -15368,8 +15588,37 @@
                         </w:tc>
                         <w:tc>
                           <w:tcPr>
-                            <w:tcW w:w="530" w:type="dxa"/>
+                            <w:tcW w:w="532" w:type="dxa"/>
                             <w:gridSpan w:val="3"/>
+                            <w:tcBorders>
+                              <w:top w:val="single" w:sz="2" w:space="0" w:color="000000"/>
+                              <w:left w:val="single" w:sz="2" w:space="0" w:color="000000"/>
+                              <w:bottom w:val="single" w:sz="2" w:space="0" w:color="000000"/>
+                              <w:right w:val="single" w:sz="2" w:space="0" w:color="000000"/>
+                            </w:tcBorders>
+                          </w:tcPr>
+                          <w:p>
+                            <w:pPr>
+                              <w:pStyle w:val="TableParagraph"/>
+                              <w:rPr>
+                                <w:rFonts w:ascii="Times New Roman" w:hAnsi="Times New Roman"/>
+                                <w:sz w:val="12"/>
+                                <w:szCs w:val="12"/>
+                              </w:rPr>
+                            </w:pPr>
+                            <w:r>
+                              <w:rPr>
+                                <w:rFonts w:ascii="Times New Roman" w:hAnsi="Times New Roman"/>
+                                <w:sz w:val="12"/>
+                                <w:szCs w:val="12"/>
+                              </w:rPr>
+                            </w:r>
+                          </w:p>
+                        </w:tc>
+                        <w:tc>
+                          <w:tcPr>
+                            <w:tcW w:w="518" w:type="dxa"/>
+                            <w:gridSpan w:val="2"/>
                             <w:tcBorders>
                               <w:top w:val="single" w:sz="2" w:space="0" w:color="000000"/>
                               <w:left w:val="single" w:sz="2" w:space="0" w:color="000000"/>
@@ -15426,35 +15675,6 @@
                         </w:tc>
                         <w:tc>
                           <w:tcPr>
-                            <w:tcW w:w="518" w:type="dxa"/>
-                            <w:gridSpan w:val="2"/>
-                            <w:tcBorders>
-                              <w:top w:val="single" w:sz="2" w:space="0" w:color="000000"/>
-                              <w:left w:val="single" w:sz="2" w:space="0" w:color="000000"/>
-                              <w:bottom w:val="single" w:sz="2" w:space="0" w:color="000000"/>
-                              <w:right w:val="single" w:sz="2" w:space="0" w:color="000000"/>
-                            </w:tcBorders>
-                          </w:tcPr>
-                          <w:p>
-                            <w:pPr>
-                              <w:pStyle w:val="TableParagraph"/>
-                              <w:rPr>
-                                <w:rFonts w:ascii="Times New Roman" w:hAnsi="Times New Roman"/>
-                                <w:sz w:val="12"/>
-                                <w:szCs w:val="12"/>
-                              </w:rPr>
-                            </w:pPr>
-                            <w:r>
-                              <w:rPr>
-                                <w:rFonts w:ascii="Times New Roman" w:hAnsi="Times New Roman"/>
-                                <w:sz w:val="12"/>
-                                <w:szCs w:val="12"/>
-                              </w:rPr>
-                            </w:r>
-                          </w:p>
-                        </w:tc>
-                        <w:tc>
-                          <w:tcPr>
                             <w:tcW w:w="522" w:type="dxa"/>
                             <w:gridSpan w:val="2"/>
                             <w:tcBorders>
@@ -15542,7 +15762,7 @@
                         </w:tc>
                         <w:tc>
                           <w:tcPr>
-                            <w:tcW w:w="528" w:type="dxa"/>
+                            <w:tcW w:w="530" w:type="dxa"/>
                             <w:gridSpan w:val="2"/>
                             <w:tcBorders>
                               <w:top w:val="single" w:sz="2" w:space="0" w:color="000000"/>
@@ -15623,7 +15843,7 @@
                         </w:tc>
                         <w:tc>
                           <w:tcPr>
-                            <w:tcW w:w="523" w:type="dxa"/>
+                            <w:tcW w:w="525" w:type="dxa"/>
                             <w:gridSpan w:val="2"/>
                             <w:tcBorders>
                               <w:top w:val="single" w:sz="2" w:space="0" w:color="000000"/>
@@ -15650,7 +15870,7 @@
                         </w:tc>
                         <w:tc>
                           <w:tcPr>
-                            <w:tcW w:w="526" w:type="dxa"/>
+                            <w:tcW w:w="524" w:type="dxa"/>
                             <w:gridSpan w:val="2"/>
                             <w:tcBorders>
                               <w:top w:val="single" w:sz="2" w:space="0" w:color="000000"/>
@@ -15677,7 +15897,7 @@
                         </w:tc>
                         <w:tc>
                           <w:tcPr>
-                            <w:tcW w:w="516" w:type="dxa"/>
+                            <w:tcW w:w="518" w:type="dxa"/>
                             <w:gridSpan w:val="2"/>
                             <w:tcBorders>
                               <w:top w:val="single" w:sz="2" w:space="0" w:color="000000"/>
@@ -15758,7 +15978,7 @@
                         </w:tc>
                         <w:tc>
                           <w:tcPr>
-                            <w:tcW w:w="486" w:type="dxa"/>
+                            <w:tcW w:w="480" w:type="dxa"/>
                             <w:gridSpan w:val="2"/>
                             <w:tcBorders>
                               <w:top w:val="single" w:sz="2" w:space="0" w:color="000000"/>
@@ -15811,7 +16031,7 @@
                                 <w:rFonts w:ascii="Times New Roman" w:hAnsi="Times New Roman"/>
                                 <w:sz w:val="12"/>
                               </w:rPr>
-                              <w:t>2</w:t>
+                              <w:t>99</w:t>
                             </w:r>
                           </w:p>
                         </w:tc>
@@ -15839,7 +16059,7 @@
                                 <w:rFonts w:ascii="Times New Roman" w:hAnsi="Times New Roman"/>
                                 <w:sz w:val="12"/>
                               </w:rPr>
-                              <w:t>13</w:t>
+                              <w:t>X</w:t>
                             </w:r>
                           </w:p>
                         </w:tc>
@@ -15866,7 +16086,7 @@
                                 <w:rFonts w:ascii="Times New Roman" w:hAnsi="Times New Roman"/>
                                 <w:sz w:val="12"/>
                               </w:rPr>
-                              <w:t>2</w:t>
+                              <w:t>17</w:t>
                             </w:r>
                           </w:p>
                         </w:tc>
@@ -15893,7 +16113,7 @@
                                 <w:rFonts w:ascii="Times New Roman" w:hAnsi="Times New Roman"/>
                                 <w:sz w:val="12"/>
                               </w:rPr>
-                              <w:t>60</w:t>
+                              <w:t>X</w:t>
                             </w:r>
                           </w:p>
                         </w:tc>
@@ -16030,7 +16250,7 @@
                         </w:tc>
                         <w:tc>
                           <w:tcPr>
-                            <w:tcW w:w="269" w:type="dxa"/>
+                            <w:tcW w:w="271" w:type="dxa"/>
                             <w:tcBorders>
                               <w:top w:val="single" w:sz="2" w:space="0" w:color="000000"/>
                               <w:left w:val="single" w:sz="2" w:space="0" w:color="000000"/>
@@ -16082,7 +16302,7 @@
                         </w:tc>
                         <w:tc>
                           <w:tcPr>
-                            <w:tcW w:w="260" w:type="dxa"/>
+                            <w:tcW w:w="258" w:type="dxa"/>
                             <w:tcBorders>
                               <w:top w:val="single" w:sz="2" w:space="0" w:color="000000"/>
                               <w:left w:val="single" w:sz="2" w:space="0" w:color="000000"/>
@@ -16134,7 +16354,7 @@
                         </w:tc>
                         <w:tc>
                           <w:tcPr>
-                            <w:tcW w:w="268" w:type="dxa"/>
+                            <w:tcW w:w="270" w:type="dxa"/>
                             <w:tcBorders>
                               <w:top w:val="single" w:sz="2" w:space="0" w:color="000000"/>
                               <w:left w:val="single" w:sz="2" w:space="0" w:color="000000"/>
@@ -16212,7 +16432,59 @@
                         </w:tc>
                         <w:tc>
                           <w:tcPr>
-                            <w:tcW w:w="267" w:type="dxa"/>
+                            <w:tcW w:w="269" w:type="dxa"/>
+                            <w:tcBorders>
+                              <w:top w:val="single" w:sz="2" w:space="0" w:color="000000"/>
+                              <w:left w:val="single" w:sz="2" w:space="0" w:color="000000"/>
+                              <w:bottom w:val="single" w:sz="2" w:space="0" w:color="000000"/>
+                              <w:right w:val="single" w:sz="2" w:space="0" w:color="000000"/>
+                            </w:tcBorders>
+                          </w:tcPr>
+                          <w:p>
+                            <w:pPr>
+                              <w:pStyle w:val="TableParagraph"/>
+                              <w:rPr>
+                                <w:rFonts w:ascii="Times New Roman" w:hAnsi="Times New Roman"/>
+                                <w:sz w:val="12"/>
+                              </w:rPr>
+                            </w:pPr>
+                            <w:r>
+                              <w:rPr>
+                                <w:rFonts w:ascii="Times New Roman" w:hAnsi="Times New Roman"/>
+                                <w:sz w:val="12"/>
+                              </w:rPr>
+                            </w:r>
+                          </w:p>
+                        </w:tc>
+                        <w:tc>
+                          <w:tcPr>
+                            <w:tcW w:w="257" w:type="dxa"/>
+                            <w:tcBorders>
+                              <w:top w:val="single" w:sz="2" w:space="0" w:color="000000"/>
+                              <w:left w:val="single" w:sz="2" w:space="0" w:color="000000"/>
+                              <w:bottom w:val="single" w:sz="2" w:space="0" w:color="000000"/>
+                              <w:right w:val="single" w:sz="2" w:space="0" w:color="000000"/>
+                            </w:tcBorders>
+                          </w:tcPr>
+                          <w:p>
+                            <w:pPr>
+                              <w:pStyle w:val="TableParagraph"/>
+                              <w:rPr>
+                                <w:rFonts w:ascii="Times New Roman" w:hAnsi="Times New Roman"/>
+                                <w:sz w:val="12"/>
+                              </w:rPr>
+                            </w:pPr>
+                            <w:r>
+                              <w:rPr>
+                                <w:rFonts w:ascii="Times New Roman" w:hAnsi="Times New Roman"/>
+                                <w:sz w:val="12"/>
+                              </w:rPr>
+                            </w:r>
+                          </w:p>
+                        </w:tc>
+                        <w:tc>
+                          <w:tcPr>
+                            <w:tcW w:w="253" w:type="dxa"/>
                             <w:tcBorders>
                               <w:top w:val="single" w:sz="2" w:space="0" w:color="000000"/>
                               <w:left w:val="single" w:sz="2" w:space="0" w:color="000000"/>
@@ -16264,59 +16536,7 @@
                         </w:tc>
                         <w:tc>
                           <w:tcPr>
-                            <w:tcW w:w="253" w:type="dxa"/>
-                            <w:tcBorders>
-                              <w:top w:val="single" w:sz="2" w:space="0" w:color="000000"/>
-                              <w:left w:val="single" w:sz="2" w:space="0" w:color="000000"/>
-                              <w:bottom w:val="single" w:sz="2" w:space="0" w:color="000000"/>
-                              <w:right w:val="single" w:sz="2" w:space="0" w:color="000000"/>
-                            </w:tcBorders>
-                          </w:tcPr>
-                          <w:p>
-                            <w:pPr>
-                              <w:pStyle w:val="TableParagraph"/>
-                              <w:rPr>
-                                <w:rFonts w:ascii="Times New Roman" w:hAnsi="Times New Roman"/>
-                                <w:sz w:val="12"/>
-                              </w:rPr>
-                            </w:pPr>
-                            <w:r>
-                              <w:rPr>
-                                <w:rFonts w:ascii="Times New Roman" w:hAnsi="Times New Roman"/>
-                                <w:sz w:val="12"/>
-                              </w:rPr>
-                            </w:r>
-                          </w:p>
-                        </w:tc>
-                        <w:tc>
-                          <w:tcPr>
-                            <w:tcW w:w="259" w:type="dxa"/>
-                            <w:tcBorders>
-                              <w:top w:val="single" w:sz="2" w:space="0" w:color="000000"/>
-                              <w:left w:val="single" w:sz="2" w:space="0" w:color="000000"/>
-                              <w:bottom w:val="single" w:sz="2" w:space="0" w:color="000000"/>
-                              <w:right w:val="single" w:sz="2" w:space="0" w:color="000000"/>
-                            </w:tcBorders>
-                          </w:tcPr>
-                          <w:p>
-                            <w:pPr>
-                              <w:pStyle w:val="TableParagraph"/>
-                              <w:rPr>
-                                <w:rFonts w:ascii="Times New Roman" w:hAnsi="Times New Roman"/>
-                                <w:sz w:val="12"/>
-                              </w:rPr>
-                            </w:pPr>
-                            <w:r>
-                              <w:rPr>
-                                <w:rFonts w:ascii="Times New Roman" w:hAnsi="Times New Roman"/>
-                                <w:sz w:val="12"/>
-                              </w:rPr>
-                            </w:r>
-                          </w:p>
-                        </w:tc>
-                        <w:tc>
-                          <w:tcPr>
-                            <w:tcW w:w="268" w:type="dxa"/>
+                            <w:tcW w:w="270" w:type="dxa"/>
                             <w:tcBorders>
                               <w:top w:val="single" w:sz="2" w:space="0" w:color="000000"/>
                               <w:left w:val="single" w:sz="2" w:space="0" w:color="000000"/>
@@ -16498,7 +16718,7 @@
                         </w:tc>
                         <w:tc>
                           <w:tcPr>
-                            <w:tcW w:w="263" w:type="dxa"/>
+                            <w:tcW w:w="265" w:type="dxa"/>
                             <w:tcBorders>
                               <w:top w:val="single" w:sz="2" w:space="0" w:color="000000"/>
                               <w:left w:val="single" w:sz="2" w:space="0" w:color="000000"/>
@@ -16550,7 +16770,7 @@
                         </w:tc>
                         <w:tc>
                           <w:tcPr>
-                            <w:tcW w:w="259" w:type="dxa"/>
+                            <w:tcW w:w="257" w:type="dxa"/>
                             <w:tcBorders>
                               <w:top w:val="single" w:sz="2" w:space="0" w:color="000000"/>
                               <w:left w:val="single" w:sz="2" w:space="0" w:color="000000"/>
@@ -16602,7 +16822,7 @@
                         </w:tc>
                         <w:tc>
                           <w:tcPr>
-                            <w:tcW w:w="261" w:type="dxa"/>
+                            <w:tcW w:w="263" w:type="dxa"/>
                             <w:tcBorders>
                               <w:top w:val="single" w:sz="2" w:space="0" w:color="000000"/>
                               <w:left w:val="single" w:sz="2" w:space="0" w:color="000000"/>
@@ -16680,7 +16900,7 @@
                         </w:tc>
                         <w:tc>
                           <w:tcPr>
-                            <w:tcW w:w="263" w:type="dxa"/>
+                            <w:tcW w:w="265" w:type="dxa"/>
                             <w:tcBorders>
                               <w:top w:val="single" w:sz="2" w:space="0" w:color="000000"/>
                               <w:left w:val="single" w:sz="2" w:space="0" w:color="000000"/>
@@ -16706,7 +16926,7 @@
                         </w:tc>
                         <w:tc>
                           <w:tcPr>
-                            <w:tcW w:w="265" w:type="dxa"/>
+                            <w:tcW w:w="263" w:type="dxa"/>
                             <w:tcBorders>
                               <w:top w:val="single" w:sz="2" w:space="0" w:color="000000"/>
                               <w:left w:val="single" w:sz="2" w:space="0" w:color="000000"/>
@@ -16758,7 +16978,7 @@
                         </w:tc>
                         <w:tc>
                           <w:tcPr>
-                            <w:tcW w:w="229" w:type="dxa"/>
+                            <w:tcW w:w="223" w:type="dxa"/>
                             <w:tcBorders>
                               <w:top w:val="single" w:sz="2" w:space="0" w:color="000000"/>
                               <w:left w:val="single" w:sz="2" w:space="0" w:color="000000"/>
@@ -16897,8 +17117,35 @@
                         </w:tc>
                         <w:tc>
                           <w:tcPr>
-                            <w:tcW w:w="530" w:type="dxa"/>
+                            <w:tcW w:w="532" w:type="dxa"/>
                             <w:gridSpan w:val="3"/>
+                            <w:tcBorders>
+                              <w:top w:val="single" w:sz="2" w:space="0" w:color="000000"/>
+                              <w:left w:val="single" w:sz="2" w:space="0" w:color="000000"/>
+                              <w:bottom w:val="single" w:sz="2" w:space="0" w:color="000000"/>
+                              <w:right w:val="single" w:sz="2" w:space="0" w:color="000000"/>
+                            </w:tcBorders>
+                          </w:tcPr>
+                          <w:p>
+                            <w:pPr>
+                              <w:pStyle w:val="TableParagraph"/>
+                              <w:rPr>
+                                <w:rFonts w:ascii="Times New Roman" w:hAnsi="Times New Roman"/>
+                                <w:sz w:val="12"/>
+                              </w:rPr>
+                            </w:pPr>
+                            <w:r>
+                              <w:rPr>
+                                <w:rFonts w:ascii="Times New Roman" w:hAnsi="Times New Roman"/>
+                                <w:sz w:val="12"/>
+                              </w:rPr>
+                            </w:r>
+                          </w:p>
+                        </w:tc>
+                        <w:tc>
+                          <w:tcPr>
+                            <w:tcW w:w="518" w:type="dxa"/>
+                            <w:gridSpan w:val="2"/>
                             <w:tcBorders>
                               <w:top w:val="single" w:sz="2" w:space="0" w:color="000000"/>
                               <w:left w:val="single" w:sz="2" w:space="0" w:color="000000"/>
@@ -16951,33 +17198,6 @@
                         </w:tc>
                         <w:tc>
                           <w:tcPr>
-                            <w:tcW w:w="518" w:type="dxa"/>
-                            <w:gridSpan w:val="2"/>
-                            <w:tcBorders>
-                              <w:top w:val="single" w:sz="2" w:space="0" w:color="000000"/>
-                              <w:left w:val="single" w:sz="2" w:space="0" w:color="000000"/>
-                              <w:bottom w:val="single" w:sz="2" w:space="0" w:color="000000"/>
-                              <w:right w:val="single" w:sz="2" w:space="0" w:color="000000"/>
-                            </w:tcBorders>
-                          </w:tcPr>
-                          <w:p>
-                            <w:pPr>
-                              <w:pStyle w:val="TableParagraph"/>
-                              <w:rPr>
-                                <w:rFonts w:ascii="Times New Roman" w:hAnsi="Times New Roman"/>
-                                <w:sz w:val="12"/>
-                              </w:rPr>
-                            </w:pPr>
-                            <w:r>
-                              <w:rPr>
-                                <w:rFonts w:ascii="Times New Roman" w:hAnsi="Times New Roman"/>
-                                <w:sz w:val="12"/>
-                              </w:rPr>
-                            </w:r>
-                          </w:p>
-                        </w:tc>
-                        <w:tc>
-                          <w:tcPr>
                             <w:tcW w:w="522" w:type="dxa"/>
                             <w:gridSpan w:val="2"/>
                             <w:tcBorders>
@@ -17059,7 +17279,7 @@
                         </w:tc>
                         <w:tc>
                           <w:tcPr>
-                            <w:tcW w:w="528" w:type="dxa"/>
+                            <w:tcW w:w="530" w:type="dxa"/>
                             <w:gridSpan w:val="2"/>
                             <w:tcBorders>
                               <w:top w:val="single" w:sz="2" w:space="0" w:color="000000"/>
@@ -17140,7 +17360,7 @@
                         </w:tc>
                         <w:tc>
                           <w:tcPr>
-                            <w:tcW w:w="523" w:type="dxa"/>
+                            <w:tcW w:w="525" w:type="dxa"/>
                             <w:gridSpan w:val="2"/>
                             <w:tcBorders>
                               <w:top w:val="single" w:sz="2" w:space="0" w:color="000000"/>
@@ -17167,7 +17387,7 @@
                         </w:tc>
                         <w:tc>
                           <w:tcPr>
-                            <w:tcW w:w="526" w:type="dxa"/>
+                            <w:tcW w:w="524" w:type="dxa"/>
                             <w:gridSpan w:val="2"/>
                             <w:tcBorders>
                               <w:top w:val="single" w:sz="2" w:space="0" w:color="000000"/>
@@ -17194,7 +17414,7 @@
                         </w:tc>
                         <w:tc>
                           <w:tcPr>
-                            <w:tcW w:w="516" w:type="dxa"/>
+                            <w:tcW w:w="518" w:type="dxa"/>
                             <w:gridSpan w:val="2"/>
                             <w:tcBorders>
                               <w:top w:val="single" w:sz="2" w:space="0" w:color="000000"/>
@@ -17275,7 +17495,7 @@
                         </w:tc>
                         <w:tc>
                           <w:tcPr>
-                            <w:tcW w:w="486" w:type="dxa"/>
+                            <w:tcW w:w="480" w:type="dxa"/>
                             <w:gridSpan w:val="2"/>
                             <w:tcBorders>
                               <w:top w:val="single" w:sz="2" w:space="0" w:color="000000"/>
@@ -17701,11 +17921,11 @@
           <w:pgSz w:w="11906" w:h="16838"/>
           <w:pgMar w:left="280" w:right="280" w:gutter="0" w:header="0" w:top="360" w:footer="405" w:bottom="600"/>
           <w:cols w:num="5" w:equalWidth="false" w:sep="false">
-            <w:col w:w="1424" w:space="454"/>
-            <w:col w:w="1398" w:space="490"/>
-            <w:col w:w="911" w:space="886"/>
-            <w:col w:w="954" w:space="3800"/>
-            <w:col w:w="1027"/>
+            <w:col w:w="1423" w:space="454"/>
+            <w:col w:w="1397" w:space="490"/>
+            <w:col w:w="910" w:space="886"/>
+            <w:col w:w="953" w:space="3800"/>
+            <w:col w:w="1031"/>
           </w:cols>
           <w:formProt w:val="false"/>
           <w:textDirection w:val="lrTb"/>
@@ -19069,11 +19289,11 @@
           <w:pgSz w:w="11906" w:h="16838"/>
           <w:pgMar w:left="280" w:right="280" w:gutter="0" w:header="0" w:top="1600" w:footer="405" w:bottom="600"/>
           <w:cols w:num="5" w:equalWidth="false" w:sep="false">
-            <w:col w:w="1424" w:space="454"/>
-            <w:col w:w="1398" w:space="490"/>
-            <w:col w:w="911" w:space="886"/>
-            <w:col w:w="954" w:space="3800"/>
-            <w:col w:w="1027"/>
+            <w:col w:w="1423" w:space="454"/>
+            <w:col w:w="1397" w:space="490"/>
+            <w:col w:w="910" w:space="886"/>
+            <w:col w:w="953" w:space="3800"/>
+            <w:col w:w="1031"/>
           </w:cols>
           <w:formProt w:val="false"/>
           <w:textDirection w:val="lrTb"/>
@@ -19358,9 +19578,9 @@
                         <a:avLst/>
                         <a:gdLst>
                           <a:gd name="textAreaLeft" fmla="*/ 0 w 3996000"/>
-                          <a:gd name="textAreaRight" fmla="*/ 3999600 w 3996000"/>
+                          <a:gd name="textAreaRight" fmla="*/ 4000320 w 3996000"/>
                           <a:gd name="textAreaTop" fmla="*/ 0 h 720"/>
-                          <a:gd name="textAreaBottom" fmla="*/ 33840 h 720"/>
+                          <a:gd name="textAreaBottom" fmla="*/ 75960 h 720"/>
                           <a:gd name="GluePoint1X" fmla=""/>
                           <a:gd name="GluePoint1Y" fmla=""/>
                           <a:gd name="GluePoint2X" fmla=""/>
@@ -19447,7 +19667,7 @@
       <mc:AlternateContent>
         <mc:Choice Requires="wps">
           <w:drawing>
-            <wp:anchor behindDoc="1" distT="635" distB="0" distL="635" distR="0" simplePos="0" locked="0" layoutInCell="0" allowOverlap="1" relativeHeight="4">
+            <wp:anchor behindDoc="1" distT="635" distB="0" distL="635" distR="0" simplePos="0" locked="0" layoutInCell="0" allowOverlap="1" relativeHeight="5">
               <wp:simplePos x="0" y="0"/>
               <wp:positionH relativeFrom="page">
                 <wp:posOffset>241300</wp:posOffset>
@@ -19542,7 +19762,7 @@
       <mc:AlternateContent>
         <mc:Choice Requires="wps">
           <w:drawing>
-            <wp:anchor behindDoc="1" distT="635" distB="0" distL="0" distR="0" simplePos="0" locked="0" layoutInCell="0" allowOverlap="1" relativeHeight="7">
+            <wp:anchor behindDoc="1" distT="635" distB="0" distL="0" distR="0" simplePos="0" locked="0" layoutInCell="0" allowOverlap="1" relativeHeight="8">
               <wp:simplePos x="0" y="0"/>
               <wp:positionH relativeFrom="page">
                 <wp:posOffset>6548755</wp:posOffset>
@@ -19791,9 +20011,9 @@
                         <a:avLst/>
                         <a:gdLst>
                           <a:gd name="textAreaLeft" fmla="*/ 0 w 3996000"/>
-                          <a:gd name="textAreaRight" fmla="*/ 3999600 w 3996000"/>
+                          <a:gd name="textAreaRight" fmla="*/ 4000320 w 3996000"/>
                           <a:gd name="textAreaTop" fmla="*/ 0 h 720"/>
-                          <a:gd name="textAreaBottom" fmla="*/ 33840 h 720"/>
+                          <a:gd name="textAreaBottom" fmla="*/ 75960 h 720"/>
                           <a:gd name="GluePoint1X" fmla=""/>
                           <a:gd name="GluePoint1Y" fmla=""/>
                           <a:gd name="GluePoint2X" fmla=""/>
@@ -19880,7 +20100,7 @@
       <mc:AlternateContent>
         <mc:Choice Requires="wps">
           <w:drawing>
-            <wp:anchor behindDoc="1" distT="635" distB="0" distL="635" distR="0" simplePos="0" locked="0" layoutInCell="0" allowOverlap="1" relativeHeight="4">
+            <wp:anchor behindDoc="1" distT="635" distB="0" distL="635" distR="0" simplePos="0" locked="0" layoutInCell="0" allowOverlap="1" relativeHeight="5">
               <wp:simplePos x="0" y="0"/>
               <wp:positionH relativeFrom="page">
                 <wp:posOffset>241300</wp:posOffset>
@@ -19975,7 +20195,7 @@
       <mc:AlternateContent>
         <mc:Choice Requires="wps">
           <w:drawing>
-            <wp:anchor behindDoc="1" distT="635" distB="0" distL="0" distR="0" simplePos="0" locked="0" layoutInCell="0" allowOverlap="1" relativeHeight="7">
+            <wp:anchor behindDoc="1" distT="635" distB="0" distL="0" distR="0" simplePos="0" locked="0" layoutInCell="0" allowOverlap="1" relativeHeight="8">
               <wp:simplePos x="0" y="0"/>
               <wp:positionH relativeFrom="page">
                 <wp:posOffset>6548755</wp:posOffset>
@@ -20213,7 +20433,7 @@
       <mc:AlternateContent>
         <mc:Choice Requires="wps">
           <w:drawing>
-            <wp:anchor behindDoc="1" distT="3175" distB="1905" distL="3175" distR="3810" simplePos="0" locked="0" layoutInCell="0" allowOverlap="1" relativeHeight="10">
+            <wp:anchor behindDoc="1" distT="3175" distB="1905" distL="3175" distR="3810" simplePos="0" locked="0" layoutInCell="0" allowOverlap="1" relativeHeight="11">
               <wp:simplePos x="0" y="0"/>
               <wp:positionH relativeFrom="page">
                 <wp:posOffset>254000</wp:posOffset>
@@ -20238,9 +20458,9 @@
                         <a:avLst/>
                         <a:gdLst>
                           <a:gd name="textAreaLeft" fmla="*/ 0 w 3996000"/>
-                          <a:gd name="textAreaRight" fmla="*/ 3999600 w 3996000"/>
+                          <a:gd name="textAreaRight" fmla="*/ 4000320 w 3996000"/>
                           <a:gd name="textAreaTop" fmla="*/ 0 h 720"/>
-                          <a:gd name="textAreaBottom" fmla="*/ 33840 h 720"/>
+                          <a:gd name="textAreaBottom" fmla="*/ 75960 h 720"/>
                           <a:gd name="GluePoint1X" fmla=""/>
                           <a:gd name="GluePoint1Y" fmla=""/>
                           <a:gd name="GluePoint2X" fmla=""/>
@@ -20327,7 +20547,7 @@
       <mc:AlternateContent>
         <mc:Choice Requires="wps">
           <w:drawing>
-            <wp:anchor behindDoc="1" distT="635" distB="0" distL="635" distR="0" simplePos="0" locked="0" layoutInCell="0" allowOverlap="1" relativeHeight="12">
+            <wp:anchor behindDoc="1" distT="635" distB="0" distL="635" distR="0" simplePos="0" locked="0" layoutInCell="0" allowOverlap="1" relativeHeight="13">
               <wp:simplePos x="0" y="0"/>
               <wp:positionH relativeFrom="page">
                 <wp:posOffset>241300</wp:posOffset>
@@ -20422,7 +20642,7 @@
       <mc:AlternateContent>
         <mc:Choice Requires="wps">
           <w:drawing>
-            <wp:anchor behindDoc="1" distT="635" distB="0" distL="0" distR="0" simplePos="0" locked="0" layoutInCell="0" allowOverlap="1" relativeHeight="15">
+            <wp:anchor behindDoc="1" distT="635" distB="0" distL="0" distR="0" simplePos="0" locked="0" layoutInCell="0" allowOverlap="1" relativeHeight="16">
               <wp:simplePos x="0" y="0"/>
               <wp:positionH relativeFrom="page">
                 <wp:posOffset>6548755</wp:posOffset>
@@ -20646,7 +20866,7 @@
       <mc:AlternateContent>
         <mc:Choice Requires="wps">
           <w:drawing>
-            <wp:anchor behindDoc="1" distT="3175" distB="1905" distL="3175" distR="3810" simplePos="0" locked="0" layoutInCell="0" allowOverlap="1" relativeHeight="10">
+            <wp:anchor behindDoc="1" distT="3175" distB="1905" distL="3175" distR="3810" simplePos="0" locked="0" layoutInCell="0" allowOverlap="1" relativeHeight="11">
               <wp:simplePos x="0" y="0"/>
               <wp:positionH relativeFrom="page">
                 <wp:posOffset>254000</wp:posOffset>
@@ -20671,9 +20891,9 @@
                         <a:avLst/>
                         <a:gdLst>
                           <a:gd name="textAreaLeft" fmla="*/ 0 w 3996000"/>
-                          <a:gd name="textAreaRight" fmla="*/ 3999600 w 3996000"/>
+                          <a:gd name="textAreaRight" fmla="*/ 4000320 w 3996000"/>
                           <a:gd name="textAreaTop" fmla="*/ 0 h 720"/>
-                          <a:gd name="textAreaBottom" fmla="*/ 33840 h 720"/>
+                          <a:gd name="textAreaBottom" fmla="*/ 75960 h 720"/>
                           <a:gd name="GluePoint1X" fmla=""/>
                           <a:gd name="GluePoint1Y" fmla=""/>
                           <a:gd name="GluePoint2X" fmla=""/>
@@ -20760,7 +20980,7 @@
       <mc:AlternateContent>
         <mc:Choice Requires="wps">
           <w:drawing>
-            <wp:anchor behindDoc="1" distT="635" distB="0" distL="635" distR="0" simplePos="0" locked="0" layoutInCell="0" allowOverlap="1" relativeHeight="12">
+            <wp:anchor behindDoc="1" distT="635" distB="0" distL="635" distR="0" simplePos="0" locked="0" layoutInCell="0" allowOverlap="1" relativeHeight="13">
               <wp:simplePos x="0" y="0"/>
               <wp:positionH relativeFrom="page">
                 <wp:posOffset>241300</wp:posOffset>
@@ -20855,7 +21075,7 @@
       <mc:AlternateContent>
         <mc:Choice Requires="wps">
           <w:drawing>
-            <wp:anchor behindDoc="1" distT="635" distB="0" distL="0" distR="0" simplePos="0" locked="0" layoutInCell="0" allowOverlap="1" relativeHeight="15">
+            <wp:anchor behindDoc="1" distT="635" distB="0" distL="0" distR="0" simplePos="0" locked="0" layoutInCell="0" allowOverlap="1" relativeHeight="16">
               <wp:simplePos x="0" y="0"/>
               <wp:positionH relativeFrom="page">
                 <wp:posOffset>6548755</wp:posOffset>
@@ -21067,125 +21287,6 @@
   <w:abstractNum w:abstractNumId="1">
     <w:lvl w:ilvl="0">
       <w:start w:val="1"/>
-      <w:numFmt w:val="none"/>
-      <w:suff w:val="nothing"/>
-      <w:lvlText w:val=""/>
-      <w:lvlJc w:val="left"/>
-      <w:pPr>
-        <w:tabs>
-          <w:tab w:val="num" w:pos="0"/>
-        </w:tabs>
-        <w:ind w:left="0" w:hanging="0"/>
-      </w:pPr>
-    </w:lvl>
-    <w:lvl w:ilvl="1">
-      <w:start w:val="1"/>
-      <w:numFmt w:val="none"/>
-      <w:suff w:val="nothing"/>
-      <w:lvlText w:val=""/>
-      <w:lvlJc w:val="left"/>
-      <w:pPr>
-        <w:tabs>
-          <w:tab w:val="num" w:pos="0"/>
-        </w:tabs>
-        <w:ind w:left="0" w:hanging="0"/>
-      </w:pPr>
-    </w:lvl>
-    <w:lvl w:ilvl="2">
-      <w:start w:val="1"/>
-      <w:numFmt w:val="none"/>
-      <w:suff w:val="nothing"/>
-      <w:lvlText w:val=""/>
-      <w:lvlJc w:val="left"/>
-      <w:pPr>
-        <w:tabs>
-          <w:tab w:val="num" w:pos="0"/>
-        </w:tabs>
-        <w:ind w:left="0" w:hanging="0"/>
-      </w:pPr>
-    </w:lvl>
-    <w:lvl w:ilvl="3">
-      <w:start w:val="1"/>
-      <w:numFmt w:val="none"/>
-      <w:suff w:val="nothing"/>
-      <w:lvlText w:val=""/>
-      <w:lvlJc w:val="left"/>
-      <w:pPr>
-        <w:tabs>
-          <w:tab w:val="num" w:pos="0"/>
-        </w:tabs>
-        <w:ind w:left="0" w:hanging="0"/>
-      </w:pPr>
-    </w:lvl>
-    <w:lvl w:ilvl="4">
-      <w:start w:val="1"/>
-      <w:numFmt w:val="none"/>
-      <w:suff w:val="nothing"/>
-      <w:lvlText w:val=""/>
-      <w:lvlJc w:val="left"/>
-      <w:pPr>
-        <w:tabs>
-          <w:tab w:val="num" w:pos="0"/>
-        </w:tabs>
-        <w:ind w:left="0" w:hanging="0"/>
-      </w:pPr>
-    </w:lvl>
-    <w:lvl w:ilvl="5">
-      <w:start w:val="1"/>
-      <w:numFmt w:val="none"/>
-      <w:suff w:val="nothing"/>
-      <w:lvlText w:val=""/>
-      <w:lvlJc w:val="left"/>
-      <w:pPr>
-        <w:tabs>
-          <w:tab w:val="num" w:pos="0"/>
-        </w:tabs>
-        <w:ind w:left="0" w:hanging="0"/>
-      </w:pPr>
-    </w:lvl>
-    <w:lvl w:ilvl="6">
-      <w:start w:val="1"/>
-      <w:numFmt w:val="none"/>
-      <w:suff w:val="nothing"/>
-      <w:lvlText w:val=""/>
-      <w:lvlJc w:val="left"/>
-      <w:pPr>
-        <w:tabs>
-          <w:tab w:val="num" w:pos="0"/>
-        </w:tabs>
-        <w:ind w:left="0" w:hanging="0"/>
-      </w:pPr>
-    </w:lvl>
-    <w:lvl w:ilvl="7">
-      <w:start w:val="1"/>
-      <w:numFmt w:val="none"/>
-      <w:suff w:val="nothing"/>
-      <w:lvlText w:val=""/>
-      <w:lvlJc w:val="left"/>
-      <w:pPr>
-        <w:tabs>
-          <w:tab w:val="num" w:pos="0"/>
-        </w:tabs>
-        <w:ind w:left="0" w:hanging="0"/>
-      </w:pPr>
-    </w:lvl>
-    <w:lvl w:ilvl="8">
-      <w:start w:val="1"/>
-      <w:numFmt w:val="none"/>
-      <w:suff w:val="nothing"/>
-      <w:lvlText w:val=""/>
-      <w:lvlJc w:val="left"/>
-      <w:pPr>
-        <w:tabs>
-          <w:tab w:val="num" w:pos="0"/>
-        </w:tabs>
-        <w:ind w:left="0" w:hanging="0"/>
-      </w:pPr>
-    </w:lvl>
-  </w:abstractNum>
-  <w:abstractNum w:abstractNumId="2">
-    <w:lvl w:ilvl="0">
-      <w:start w:val="1"/>
       <w:numFmt w:val="decimal"/>
       <w:lvlText w:val="%1."/>
       <w:lvlJc w:val="left"/>
@@ -21331,6 +21432,125 @@
         <w:rFonts w:ascii="Symbol" w:hAnsi="Symbol" w:cs="Symbol" w:hint="default"/>
         <w:lang w:val="bg-BG" w:eastAsia="en-US" w:bidi="ar-SA"/>
       </w:rPr>
+    </w:lvl>
+  </w:abstractNum>
+  <w:abstractNum w:abstractNumId="2">
+    <w:lvl w:ilvl="0">
+      <w:start w:val="1"/>
+      <w:numFmt w:val="none"/>
+      <w:suff w:val="nothing"/>
+      <w:lvlText w:val=""/>
+      <w:lvlJc w:val="left"/>
+      <w:pPr>
+        <w:tabs>
+          <w:tab w:val="num" w:pos="0"/>
+        </w:tabs>
+        <w:ind w:left="0" w:hanging="0"/>
+      </w:pPr>
+    </w:lvl>
+    <w:lvl w:ilvl="1">
+      <w:start w:val="1"/>
+      <w:numFmt w:val="none"/>
+      <w:suff w:val="nothing"/>
+      <w:lvlText w:val=""/>
+      <w:lvlJc w:val="left"/>
+      <w:pPr>
+        <w:tabs>
+          <w:tab w:val="num" w:pos="0"/>
+        </w:tabs>
+        <w:ind w:left="0" w:hanging="0"/>
+      </w:pPr>
+    </w:lvl>
+    <w:lvl w:ilvl="2">
+      <w:start w:val="1"/>
+      <w:numFmt w:val="none"/>
+      <w:suff w:val="nothing"/>
+      <w:lvlText w:val=""/>
+      <w:lvlJc w:val="left"/>
+      <w:pPr>
+        <w:tabs>
+          <w:tab w:val="num" w:pos="0"/>
+        </w:tabs>
+        <w:ind w:left="0" w:hanging="0"/>
+      </w:pPr>
+    </w:lvl>
+    <w:lvl w:ilvl="3">
+      <w:start w:val="1"/>
+      <w:numFmt w:val="none"/>
+      <w:suff w:val="nothing"/>
+      <w:lvlText w:val=""/>
+      <w:lvlJc w:val="left"/>
+      <w:pPr>
+        <w:tabs>
+          <w:tab w:val="num" w:pos="0"/>
+        </w:tabs>
+        <w:ind w:left="0" w:hanging="0"/>
+      </w:pPr>
+    </w:lvl>
+    <w:lvl w:ilvl="4">
+      <w:start w:val="1"/>
+      <w:numFmt w:val="none"/>
+      <w:suff w:val="nothing"/>
+      <w:lvlText w:val=""/>
+      <w:lvlJc w:val="left"/>
+      <w:pPr>
+        <w:tabs>
+          <w:tab w:val="num" w:pos="0"/>
+        </w:tabs>
+        <w:ind w:left="0" w:hanging="0"/>
+      </w:pPr>
+    </w:lvl>
+    <w:lvl w:ilvl="5">
+      <w:start w:val="1"/>
+      <w:numFmt w:val="none"/>
+      <w:suff w:val="nothing"/>
+      <w:lvlText w:val=""/>
+      <w:lvlJc w:val="left"/>
+      <w:pPr>
+        <w:tabs>
+          <w:tab w:val="num" w:pos="0"/>
+        </w:tabs>
+        <w:ind w:left="0" w:hanging="0"/>
+      </w:pPr>
+    </w:lvl>
+    <w:lvl w:ilvl="6">
+      <w:start w:val="1"/>
+      <w:numFmt w:val="none"/>
+      <w:suff w:val="nothing"/>
+      <w:lvlText w:val=""/>
+      <w:lvlJc w:val="left"/>
+      <w:pPr>
+        <w:tabs>
+          <w:tab w:val="num" w:pos="0"/>
+        </w:tabs>
+        <w:ind w:left="0" w:hanging="0"/>
+      </w:pPr>
+    </w:lvl>
+    <w:lvl w:ilvl="7">
+      <w:start w:val="1"/>
+      <w:numFmt w:val="none"/>
+      <w:suff w:val="nothing"/>
+      <w:lvlText w:val=""/>
+      <w:lvlJc w:val="left"/>
+      <w:pPr>
+        <w:tabs>
+          <w:tab w:val="num" w:pos="0"/>
+        </w:tabs>
+        <w:ind w:left="0" w:hanging="0"/>
+      </w:pPr>
+    </w:lvl>
+    <w:lvl w:ilvl="8">
+      <w:start w:val="1"/>
+      <w:numFmt w:val="none"/>
+      <w:suff w:val="nothing"/>
+      <w:lvlText w:val=""/>
+      <w:lvlJc w:val="left"/>
+      <w:pPr>
+        <w:tabs>
+          <w:tab w:val="num" w:pos="0"/>
+        </w:tabs>
+        <w:ind w:left="0" w:hanging="0"/>
+      </w:pPr>
     </w:lvl>
   </w:abstractNum>
   <w:num w:numId="1">

</xml_diff>

<commit_message>
Update with matches since 2020
</commit_message>
<xml_diff>
--- a/zapisnik-komet.docx
+++ b/zapisnik-komet.docx
@@ -44,9 +44,9 @@
                           <a:avLst/>
                           <a:gdLst>
                             <a:gd name="textAreaLeft" fmla="*/ 0 w 3996000"/>
-                            <a:gd name="textAreaRight" fmla="*/ 4000680 w 3996000"/>
+                            <a:gd name="textAreaRight" fmla="*/ 4001040 w 3996000"/>
                             <a:gd name="textAreaTop" fmla="*/ 0 h 720"/>
-                            <a:gd name="textAreaBottom" fmla="*/ 113760 h 720"/>
+                            <a:gd name="textAreaBottom" fmla="*/ 170640 h 720"/>
                             <a:gd name="GluePoint1X" fmla=""/>
                             <a:gd name="GluePoint1Y" fmla=""/>
                             <a:gd name="GluePoint2X" fmla=""/>
@@ -208,7 +208,7 @@
         <w:pStyle w:val="Normal"/>
         <w:widowControl w:val="false"/>
         <w:suppressAutoHyphens w:val="true"/>
-        <w:overflowPunct w:val="false"/>
+        <w:overflowPunct w:val="true"/>
         <w:bidi w:val="0"/>
         <w:spacing w:before="0" w:after="0"/>
         <w:ind w:hanging="0" w:left="0" w:right="1620"/>
@@ -227,7 +227,7 @@
           <w:sz w:val="24"/>
           <w:lang w:val="mk-MK"/>
         </w:rPr>
-        <w:t xml:space="preserve">                           </w:t>
+        <w:t xml:space="preserve">                         </w:t>
       </w:r>
       <w:r>
         <w:rPr>
@@ -236,7 +236,16 @@
           <w:sz w:val="24"/>
           <w:lang w:val="mk-MK"/>
         </w:rPr>
-        <w:t>Пријателски Турнир Речица 25/26</w:t>
+        <w:t xml:space="preserve">Прва ЖФЛ </w:t>
+      </w:r>
+      <w:r>
+        <w:rPr>
+          <w:rFonts w:ascii="Arial" w:hAnsi="Arial"/>
+          <w:b/>
+          <w:sz w:val="24"/>
+          <w:lang w:val="mk-MK"/>
+        </w:rPr>
+        <w:t>25/26</w:t>
       </w:r>
       <w:r>
         <w:rPr>
@@ -283,7 +292,7 @@
         <w:pStyle w:val="BodyText"/>
         <w:widowControl w:val="false"/>
         <w:suppressAutoHyphens w:val="true"/>
-        <w:overflowPunct w:val="false"/>
+        <w:overflowPunct w:val="true"/>
         <w:bidi w:val="0"/>
         <w:spacing w:before="137" w:after="0"/>
         <w:ind w:firstLine="1349" w:left="0" w:right="1889"/>
@@ -311,7 +320,7 @@
           <w:szCs w:val="20"/>
           <w:lang w:val="mk-MK"/>
         </w:rPr>
-        <w:t>ЖФК РЕЧИЦА – ЖФК МАШИНАЦ</w:t>
+        <w:t>ЖФК ТИВЕРИЈА БРЕРА АД - ФК АТЛЕТИКО/ЖФК</w:t>
       </w:r>
     </w:p>
     <w:p>
@@ -335,7 +344,31 @@
           <w:sz w:val="28"/>
           <w:szCs w:val="28"/>
         </w:rPr>
-        <w:t>1:7</w:t>
+        <w:t>3:0*</w:t>
+      </w:r>
+    </w:p>
+    <w:p>
+      <w:pPr>
+        <w:pStyle w:val="BodyText"/>
+        <w:spacing w:before="19" w:after="283"/>
+        <w:jc w:val="center"/>
+        <w:rPr>
+          <w:rFonts w:ascii="Arial" w:hAnsi="Arial" w:eastAsia="Arial" w:cs="Arial"/>
+          <w:b/>
+          <w:bCs/>
+          <w:sz w:val="16"/>
+          <w:szCs w:val="16"/>
+        </w:rPr>
+      </w:pPr>
+      <w:r>
+        <w:rPr>
+          <w:rFonts w:eastAsia="Arial" w:cs="Arial" w:ascii="Arial" w:hAnsi="Arial"/>
+          <w:b/>
+          <w:bCs/>
+          <w:sz w:val="16"/>
+          <w:szCs w:val="16"/>
+        </w:rPr>
+        <w:t>*службен резултат</w:t>
       </w:r>
     </w:p>
     <w:p>
@@ -369,23 +402,7 @@
       </w:r>
       <w:r>
         <w:rPr/>
-        <w:t xml:space="preserve">Датум/време: </w:t>
-      </w:r>
-      <w:r>
-        <w:rPr/>
-        <w:t>10</w:t>
-      </w:r>
-      <w:r>
-        <w:rPr/>
-        <w:t xml:space="preserve">.08.2025 </w:t>
-      </w:r>
-      <w:r>
-        <w:rPr/>
-        <w:t>17:3</w:t>
-      </w:r>
-      <w:r>
-        <w:rPr/>
-        <w:t>0 CEST</w:t>
+        <w:t>Датум/време: 24.08.2025 17:00 CEST</w:t>
       </w:r>
     </w:p>
     <w:p>
@@ -403,7 +420,7 @@
       </w:r>
       <w:r>
         <w:rPr/>
-        <w:t>Игралиште:  Фудбалски терен Речица / с.Речица</w:t>
+        <w:t>Игралиште:  Општинско фудбалско игралиште</w:t>
       </w:r>
     </w:p>
     <w:p>
@@ -433,7 +450,7 @@
           <w:sz w:val="10"/>
           <w:szCs w:val="10"/>
         </w:rPr>
-        <w:t>3/4</w:t>
+        <w:t>2</w:t>
       </w:r>
     </w:p>
     <w:p>
@@ -452,7 +469,7 @@
         <w:pStyle w:val="BodyText"/>
         <w:widowControl w:val="false"/>
         <w:suppressAutoHyphens w:val="true"/>
-        <w:overflowPunct w:val="false"/>
+        <w:overflowPunct w:val="true"/>
         <w:bidi w:val="0"/>
         <w:spacing w:before="0" w:after="0"/>
         <w:ind w:hanging="0" w:left="0" w:right="1080"/>
@@ -502,8 +519,8 @@
           <w:pgMar w:left="280" w:right="280" w:gutter="0" w:header="0" w:top="360" w:footer="405" w:bottom="600"/>
           <w:cols w:num="3" w:equalWidth="false" w:sep="false">
             <w:col w:w="4741" w:space="40"/>
-            <w:col w:w="1265" w:space="708"/>
-            <w:col w:w="4590"/>
+            <w:col w:w="1264" w:space="708"/>
+            <w:col w:w="4591"/>
           </w:cols>
           <w:formProt w:val="false"/>
           <w:textDirection w:val="lrTb"/>
@@ -790,9 +807,9 @@
                           <a:avLst/>
                           <a:gdLst>
                             <a:gd name="textAreaLeft" fmla="*/ 0 w 3996000"/>
-                            <a:gd name="textAreaRight" fmla="*/ 4000680 w 3996000"/>
+                            <a:gd name="textAreaRight" fmla="*/ 4001040 w 3996000"/>
                             <a:gd name="textAreaTop" fmla="*/ 0 h 720"/>
-                            <a:gd name="textAreaBottom" fmla="*/ 113760 h 720"/>
+                            <a:gd name="textAreaBottom" fmla="*/ 170640 h 720"/>
                             <a:gd name="GluePoint1X" fmla=""/>
                             <a:gd name="GluePoint1Y" fmla=""/>
                             <a:gd name="GluePoint2X" fmla=""/>
@@ -1269,7 +1286,11 @@
               </w:rPr>
             </w:pPr>
             <w:r>
-              <w:rPr/>
+              <w:rPr>
+                <w:rFonts w:ascii="Arial" w:hAnsi="Arial"/>
+                <w:sz w:val="14"/>
+                <w:szCs w:val="14"/>
+              </w:rPr>
             </w:r>
           </w:p>
         </w:tc>
@@ -1294,7 +1315,11 @@
               </w:rPr>
             </w:pPr>
             <w:r>
-              <w:rPr/>
+              <w:rPr>
+                <w:rFonts w:ascii="Arial" w:hAnsi="Arial"/>
+                <w:sz w:val="14"/>
+                <w:szCs w:val="14"/>
+              </w:rPr>
             </w:r>
           </w:p>
         </w:tc>
@@ -1319,7 +1344,11 @@
               </w:rPr>
             </w:pPr>
             <w:r>
-              <w:rPr/>
+              <w:rPr>
+                <w:rFonts w:ascii="Arial" w:hAnsi="Arial"/>
+                <w:sz w:val="14"/>
+                <w:szCs w:val="14"/>
+              </w:rPr>
             </w:r>
           </w:p>
         </w:tc>
@@ -1453,7 +1482,11 @@
               </w:rPr>
             </w:pPr>
             <w:r>
-              <w:rPr/>
+              <w:rPr>
+                <w:rFonts w:ascii="Arial" w:hAnsi="Arial"/>
+                <w:sz w:val="14"/>
+                <w:szCs w:val="14"/>
+              </w:rPr>
             </w:r>
           </w:p>
         </w:tc>
@@ -1478,7 +1511,11 @@
               </w:rPr>
             </w:pPr>
             <w:r>
-              <w:rPr/>
+              <w:rPr>
+                <w:rFonts w:ascii="Arial" w:hAnsi="Arial"/>
+                <w:sz w:val="14"/>
+                <w:szCs w:val="14"/>
+              </w:rPr>
             </w:r>
           </w:p>
         </w:tc>
@@ -1503,7 +1540,11 @@
               </w:rPr>
             </w:pPr>
             <w:r>
-              <w:rPr/>
+              <w:rPr>
+                <w:rFonts w:ascii="Arial" w:hAnsi="Arial"/>
+                <w:sz w:val="14"/>
+                <w:szCs w:val="14"/>
+              </w:rPr>
             </w:r>
           </w:p>
         </w:tc>
@@ -1635,7 +1676,11 @@
               </w:rPr>
             </w:pPr>
             <w:r>
-              <w:rPr/>
+              <w:rPr>
+                <w:rFonts w:ascii="Arial" w:hAnsi="Arial"/>
+                <w:sz w:val="14"/>
+                <w:szCs w:val="14"/>
+              </w:rPr>
             </w:r>
           </w:p>
         </w:tc>
@@ -1660,7 +1705,11 @@
               </w:rPr>
             </w:pPr>
             <w:r>
-              <w:rPr/>
+              <w:rPr>
+                <w:rFonts w:ascii="Arial" w:hAnsi="Arial"/>
+                <w:sz w:val="14"/>
+                <w:szCs w:val="14"/>
+              </w:rPr>
             </w:r>
           </w:p>
         </w:tc>
@@ -1685,7 +1734,11 @@
               </w:rPr>
             </w:pPr>
             <w:r>
-              <w:rPr/>
+              <w:rPr>
+                <w:rFonts w:ascii="Arial" w:hAnsi="Arial"/>
+                <w:sz w:val="14"/>
+                <w:szCs w:val="14"/>
+              </w:rPr>
             </w:r>
           </w:p>
         </w:tc>
@@ -1819,7 +1872,11 @@
               </w:rPr>
             </w:pPr>
             <w:r>
-              <w:rPr/>
+              <w:rPr>
+                <w:rFonts w:ascii="Arial" w:hAnsi="Arial"/>
+                <w:sz w:val="14"/>
+                <w:szCs w:val="14"/>
+              </w:rPr>
             </w:r>
           </w:p>
         </w:tc>
@@ -1844,7 +1901,11 @@
               </w:rPr>
             </w:pPr>
             <w:r>
-              <w:rPr/>
+              <w:rPr>
+                <w:rFonts w:ascii="Arial" w:hAnsi="Arial"/>
+                <w:sz w:val="14"/>
+                <w:szCs w:val="14"/>
+              </w:rPr>
             </w:r>
           </w:p>
         </w:tc>
@@ -1869,7 +1930,11 @@
               </w:rPr>
             </w:pPr>
             <w:r>
-              <w:rPr/>
+              <w:rPr>
+                <w:rFonts w:ascii="Arial" w:hAnsi="Arial"/>
+                <w:sz w:val="14"/>
+                <w:szCs w:val="14"/>
+              </w:rPr>
             </w:r>
           </w:p>
         </w:tc>
@@ -2001,7 +2066,11 @@
               </w:rPr>
             </w:pPr>
             <w:r>
-              <w:rPr/>
+              <w:rPr>
+                <w:rFonts w:ascii="Arial" w:hAnsi="Arial"/>
+                <w:sz w:val="14"/>
+                <w:szCs w:val="14"/>
+              </w:rPr>
             </w:r>
           </w:p>
         </w:tc>
@@ -2026,7 +2095,11 @@
               </w:rPr>
             </w:pPr>
             <w:r>
-              <w:rPr/>
+              <w:rPr>
+                <w:rFonts w:ascii="Arial" w:hAnsi="Arial"/>
+                <w:sz w:val="14"/>
+                <w:szCs w:val="14"/>
+              </w:rPr>
             </w:r>
           </w:p>
         </w:tc>
@@ -2051,7 +2124,11 @@
               </w:rPr>
             </w:pPr>
             <w:r>
-              <w:rPr/>
+              <w:rPr>
+                <w:rFonts w:ascii="Arial" w:hAnsi="Arial"/>
+                <w:sz w:val="14"/>
+                <w:szCs w:val="14"/>
+              </w:rPr>
             </w:r>
           </w:p>
         </w:tc>
@@ -2185,7 +2262,11 @@
               </w:rPr>
             </w:pPr>
             <w:r>
-              <w:rPr/>
+              <w:rPr>
+                <w:rFonts w:ascii="Arial" w:hAnsi="Arial"/>
+                <w:sz w:val="14"/>
+                <w:szCs w:val="14"/>
+              </w:rPr>
             </w:r>
           </w:p>
         </w:tc>
@@ -2210,7 +2291,11 @@
               </w:rPr>
             </w:pPr>
             <w:r>
-              <w:rPr/>
+              <w:rPr>
+                <w:rFonts w:ascii="Arial" w:hAnsi="Arial"/>
+                <w:sz w:val="14"/>
+                <w:szCs w:val="14"/>
+              </w:rPr>
             </w:r>
           </w:p>
         </w:tc>
@@ -2235,7 +2320,11 @@
               </w:rPr>
             </w:pPr>
             <w:r>
-              <w:rPr/>
+              <w:rPr>
+                <w:rFonts w:ascii="Arial" w:hAnsi="Arial"/>
+                <w:sz w:val="14"/>
+                <w:szCs w:val="14"/>
+              </w:rPr>
             </w:r>
           </w:p>
         </w:tc>
@@ -2367,7 +2456,11 @@
               </w:rPr>
             </w:pPr>
             <w:r>
-              <w:rPr/>
+              <w:rPr>
+                <w:rFonts w:ascii="Arial" w:hAnsi="Arial"/>
+                <w:sz w:val="14"/>
+                <w:szCs w:val="14"/>
+              </w:rPr>
             </w:r>
           </w:p>
         </w:tc>
@@ -2392,7 +2485,11 @@
               </w:rPr>
             </w:pPr>
             <w:r>
-              <w:rPr/>
+              <w:rPr>
+                <w:rFonts w:ascii="Arial" w:hAnsi="Arial"/>
+                <w:sz w:val="14"/>
+                <w:szCs w:val="14"/>
+              </w:rPr>
             </w:r>
           </w:p>
         </w:tc>
@@ -2417,7 +2514,11 @@
               </w:rPr>
             </w:pPr>
             <w:r>
-              <w:rPr/>
+              <w:rPr>
+                <w:rFonts w:ascii="Arial" w:hAnsi="Arial"/>
+                <w:sz w:val="14"/>
+                <w:szCs w:val="14"/>
+              </w:rPr>
             </w:r>
           </w:p>
         </w:tc>
@@ -2551,7 +2652,11 @@
               </w:rPr>
             </w:pPr>
             <w:r>
-              <w:rPr/>
+              <w:rPr>
+                <w:rFonts w:ascii="Arial" w:hAnsi="Arial"/>
+                <w:sz w:val="14"/>
+                <w:szCs w:val="14"/>
+              </w:rPr>
             </w:r>
           </w:p>
         </w:tc>
@@ -2576,7 +2681,11 @@
               </w:rPr>
             </w:pPr>
             <w:r>
-              <w:rPr/>
+              <w:rPr>
+                <w:rFonts w:ascii="Arial" w:hAnsi="Arial"/>
+                <w:sz w:val="14"/>
+                <w:szCs w:val="14"/>
+              </w:rPr>
             </w:r>
           </w:p>
         </w:tc>
@@ -2601,7 +2710,11 @@
               </w:rPr>
             </w:pPr>
             <w:r>
-              <w:rPr/>
+              <w:rPr>
+                <w:rFonts w:ascii="Arial" w:hAnsi="Arial"/>
+                <w:sz w:val="14"/>
+                <w:szCs w:val="14"/>
+              </w:rPr>
             </w:r>
           </w:p>
         </w:tc>
@@ -2733,7 +2846,11 @@
               </w:rPr>
             </w:pPr>
             <w:r>
-              <w:rPr/>
+              <w:rPr>
+                <w:rFonts w:ascii="Arial" w:hAnsi="Arial"/>
+                <w:sz w:val="14"/>
+                <w:szCs w:val="14"/>
+              </w:rPr>
             </w:r>
           </w:p>
         </w:tc>
@@ -2758,7 +2875,11 @@
               </w:rPr>
             </w:pPr>
             <w:r>
-              <w:rPr/>
+              <w:rPr>
+                <w:rFonts w:ascii="Arial" w:hAnsi="Arial"/>
+                <w:sz w:val="14"/>
+                <w:szCs w:val="14"/>
+              </w:rPr>
             </w:r>
           </w:p>
         </w:tc>
@@ -2783,7 +2904,11 @@
               </w:rPr>
             </w:pPr>
             <w:r>
-              <w:rPr/>
+              <w:rPr>
+                <w:rFonts w:ascii="Arial" w:hAnsi="Arial"/>
+                <w:sz w:val="14"/>
+                <w:szCs w:val="14"/>
+              </w:rPr>
             </w:r>
           </w:p>
         </w:tc>
@@ -2917,7 +3042,11 @@
               </w:rPr>
             </w:pPr>
             <w:r>
-              <w:rPr/>
+              <w:rPr>
+                <w:rFonts w:ascii="Arial" w:hAnsi="Arial"/>
+                <w:sz w:val="14"/>
+                <w:szCs w:val="14"/>
+              </w:rPr>
             </w:r>
           </w:p>
         </w:tc>
@@ -2942,7 +3071,11 @@
               </w:rPr>
             </w:pPr>
             <w:r>
-              <w:rPr/>
+              <w:rPr>
+                <w:rFonts w:ascii="Arial" w:hAnsi="Arial"/>
+                <w:sz w:val="14"/>
+                <w:szCs w:val="14"/>
+              </w:rPr>
             </w:r>
           </w:p>
         </w:tc>
@@ -2967,7 +3100,11 @@
               </w:rPr>
             </w:pPr>
             <w:r>
-              <w:rPr/>
+              <w:rPr>
+                <w:rFonts w:ascii="Arial" w:hAnsi="Arial"/>
+                <w:sz w:val="14"/>
+                <w:szCs w:val="14"/>
+              </w:rPr>
             </w:r>
           </w:p>
         </w:tc>
@@ -3099,7 +3236,11 @@
               </w:rPr>
             </w:pPr>
             <w:r>
-              <w:rPr/>
+              <w:rPr>
+                <w:rFonts w:ascii="Arial" w:hAnsi="Arial"/>
+                <w:sz w:val="14"/>
+                <w:szCs w:val="14"/>
+              </w:rPr>
             </w:r>
           </w:p>
         </w:tc>
@@ -3124,7 +3265,11 @@
               </w:rPr>
             </w:pPr>
             <w:r>
-              <w:rPr/>
+              <w:rPr>
+                <w:rFonts w:ascii="Arial" w:hAnsi="Arial"/>
+                <w:sz w:val="14"/>
+                <w:szCs w:val="14"/>
+              </w:rPr>
             </w:r>
           </w:p>
         </w:tc>
@@ -3149,7 +3294,11 @@
               </w:rPr>
             </w:pPr>
             <w:r>
-              <w:rPr/>
+              <w:rPr>
+                <w:rFonts w:ascii="Arial" w:hAnsi="Arial"/>
+                <w:sz w:val="14"/>
+                <w:szCs w:val="14"/>
+              </w:rPr>
             </w:r>
           </w:p>
         </w:tc>
@@ -3283,7 +3432,11 @@
               </w:rPr>
             </w:pPr>
             <w:r>
-              <w:rPr/>
+              <w:rPr>
+                <w:rFonts w:ascii="Arial" w:hAnsi="Arial"/>
+                <w:sz w:val="14"/>
+                <w:szCs w:val="14"/>
+              </w:rPr>
             </w:r>
           </w:p>
         </w:tc>
@@ -3308,7 +3461,11 @@
               </w:rPr>
             </w:pPr>
             <w:r>
-              <w:rPr/>
+              <w:rPr>
+                <w:rFonts w:ascii="Arial" w:hAnsi="Arial"/>
+                <w:sz w:val="14"/>
+                <w:szCs w:val="14"/>
+              </w:rPr>
             </w:r>
           </w:p>
         </w:tc>
@@ -3333,7 +3490,11 @@
               </w:rPr>
             </w:pPr>
             <w:r>
-              <w:rPr/>
+              <w:rPr>
+                <w:rFonts w:ascii="Arial" w:hAnsi="Arial"/>
+                <w:sz w:val="14"/>
+                <w:szCs w:val="14"/>
+              </w:rPr>
             </w:r>
           </w:p>
         </w:tc>
@@ -3465,7 +3626,11 @@
               </w:rPr>
             </w:pPr>
             <w:r>
-              <w:rPr/>
+              <w:rPr>
+                <w:rFonts w:ascii="Arial" w:hAnsi="Arial"/>
+                <w:sz w:val="14"/>
+                <w:szCs w:val="14"/>
+              </w:rPr>
             </w:r>
           </w:p>
         </w:tc>
@@ -3490,7 +3655,11 @@
               </w:rPr>
             </w:pPr>
             <w:r>
-              <w:rPr/>
+              <w:rPr>
+                <w:rFonts w:ascii="Arial" w:hAnsi="Arial"/>
+                <w:sz w:val="14"/>
+                <w:szCs w:val="14"/>
+              </w:rPr>
             </w:r>
           </w:p>
         </w:tc>
@@ -3515,7 +3684,11 @@
               </w:rPr>
             </w:pPr>
             <w:r>
-              <w:rPr/>
+              <w:rPr>
+                <w:rFonts w:ascii="Arial" w:hAnsi="Arial"/>
+                <w:sz w:val="14"/>
+                <w:szCs w:val="14"/>
+              </w:rPr>
             </w:r>
           </w:p>
         </w:tc>
@@ -3649,7 +3822,11 @@
               </w:rPr>
             </w:pPr>
             <w:r>
-              <w:rPr/>
+              <w:rPr>
+                <w:rFonts w:ascii="Arial" w:hAnsi="Arial"/>
+                <w:sz w:val="14"/>
+                <w:szCs w:val="14"/>
+              </w:rPr>
             </w:r>
           </w:p>
         </w:tc>
@@ -3674,7 +3851,11 @@
               </w:rPr>
             </w:pPr>
             <w:r>
-              <w:rPr/>
+              <w:rPr>
+                <w:rFonts w:ascii="Arial" w:hAnsi="Arial"/>
+                <w:sz w:val="14"/>
+                <w:szCs w:val="14"/>
+              </w:rPr>
             </w:r>
           </w:p>
         </w:tc>
@@ -3699,7 +3880,11 @@
               </w:rPr>
             </w:pPr>
             <w:r>
-              <w:rPr/>
+              <w:rPr>
+                <w:rFonts w:ascii="Arial" w:hAnsi="Arial"/>
+                <w:sz w:val="14"/>
+                <w:szCs w:val="14"/>
+              </w:rPr>
             </w:r>
           </w:p>
         </w:tc>
@@ -3831,7 +4016,11 @@
               </w:rPr>
             </w:pPr>
             <w:r>
-              <w:rPr/>
+              <w:rPr>
+                <w:rFonts w:ascii="Arial" w:hAnsi="Arial"/>
+                <w:sz w:val="14"/>
+                <w:szCs w:val="14"/>
+              </w:rPr>
             </w:r>
           </w:p>
         </w:tc>
@@ -3856,7 +4045,11 @@
               </w:rPr>
             </w:pPr>
             <w:r>
-              <w:rPr/>
+              <w:rPr>
+                <w:rFonts w:ascii="Arial" w:hAnsi="Arial"/>
+                <w:sz w:val="14"/>
+                <w:szCs w:val="14"/>
+              </w:rPr>
             </w:r>
           </w:p>
         </w:tc>
@@ -3881,7 +4074,11 @@
               </w:rPr>
             </w:pPr>
             <w:r>
-              <w:rPr/>
+              <w:rPr>
+                <w:rFonts w:ascii="Arial" w:hAnsi="Arial"/>
+                <w:sz w:val="14"/>
+                <w:szCs w:val="14"/>
+              </w:rPr>
             </w:r>
           </w:p>
         </w:tc>
@@ -4015,7 +4212,11 @@
               </w:rPr>
             </w:pPr>
             <w:r>
-              <w:rPr/>
+              <w:rPr>
+                <w:rFonts w:ascii="Arial" w:hAnsi="Arial"/>
+                <w:sz w:val="14"/>
+                <w:szCs w:val="14"/>
+              </w:rPr>
             </w:r>
           </w:p>
         </w:tc>
@@ -4040,7 +4241,11 @@
               </w:rPr>
             </w:pPr>
             <w:r>
-              <w:rPr/>
+              <w:rPr>
+                <w:rFonts w:ascii="Arial" w:hAnsi="Arial"/>
+                <w:sz w:val="14"/>
+                <w:szCs w:val="14"/>
+              </w:rPr>
             </w:r>
           </w:p>
         </w:tc>
@@ -4065,7 +4270,11 @@
               </w:rPr>
             </w:pPr>
             <w:r>
-              <w:rPr/>
+              <w:rPr>
+                <w:rFonts w:ascii="Arial" w:hAnsi="Arial"/>
+                <w:sz w:val="14"/>
+                <w:szCs w:val="14"/>
+              </w:rPr>
             </w:r>
           </w:p>
         </w:tc>
@@ -4197,7 +4406,11 @@
               </w:rPr>
             </w:pPr>
             <w:r>
-              <w:rPr/>
+              <w:rPr>
+                <w:rFonts w:ascii="Arial" w:hAnsi="Arial"/>
+                <w:sz w:val="14"/>
+                <w:szCs w:val="14"/>
+              </w:rPr>
             </w:r>
           </w:p>
         </w:tc>
@@ -4222,7 +4435,11 @@
               </w:rPr>
             </w:pPr>
             <w:r>
-              <w:rPr/>
+              <w:rPr>
+                <w:rFonts w:ascii="Arial" w:hAnsi="Arial"/>
+                <w:sz w:val="14"/>
+                <w:szCs w:val="14"/>
+              </w:rPr>
             </w:r>
           </w:p>
         </w:tc>
@@ -4247,7 +4464,11 @@
               </w:rPr>
             </w:pPr>
             <w:r>
-              <w:rPr/>
+              <w:rPr>
+                <w:rFonts w:ascii="Arial" w:hAnsi="Arial"/>
+                <w:sz w:val="14"/>
+                <w:szCs w:val="14"/>
+              </w:rPr>
             </w:r>
           </w:p>
         </w:tc>
@@ -4381,7 +4602,11 @@
               </w:rPr>
             </w:pPr>
             <w:r>
-              <w:rPr/>
+              <w:rPr>
+                <w:rFonts w:ascii="Arial" w:hAnsi="Arial"/>
+                <w:sz w:val="14"/>
+                <w:szCs w:val="14"/>
+              </w:rPr>
             </w:r>
           </w:p>
         </w:tc>
@@ -4406,7 +4631,11 @@
               </w:rPr>
             </w:pPr>
             <w:r>
-              <w:rPr/>
+              <w:rPr>
+                <w:rFonts w:ascii="Arial" w:hAnsi="Arial"/>
+                <w:sz w:val="14"/>
+                <w:szCs w:val="14"/>
+              </w:rPr>
             </w:r>
           </w:p>
         </w:tc>
@@ -4431,7 +4660,11 @@
               </w:rPr>
             </w:pPr>
             <w:r>
-              <w:rPr/>
+              <w:rPr>
+                <w:rFonts w:ascii="Arial" w:hAnsi="Arial"/>
+                <w:sz w:val="14"/>
+                <w:szCs w:val="14"/>
+              </w:rPr>
             </w:r>
           </w:p>
         </w:tc>
@@ -4563,7 +4796,11 @@
               </w:rPr>
             </w:pPr>
             <w:r>
-              <w:rPr/>
+              <w:rPr>
+                <w:rFonts w:ascii="Arial" w:hAnsi="Arial"/>
+                <w:sz w:val="14"/>
+                <w:szCs w:val="14"/>
+              </w:rPr>
             </w:r>
           </w:p>
         </w:tc>
@@ -4588,7 +4825,11 @@
               </w:rPr>
             </w:pPr>
             <w:r>
-              <w:rPr/>
+              <w:rPr>
+                <w:rFonts w:ascii="Arial" w:hAnsi="Arial"/>
+                <w:sz w:val="14"/>
+                <w:szCs w:val="14"/>
+              </w:rPr>
             </w:r>
           </w:p>
         </w:tc>
@@ -4613,7 +4854,11 @@
               </w:rPr>
             </w:pPr>
             <w:r>
-              <w:rPr/>
+              <w:rPr>
+                <w:rFonts w:ascii="Arial" w:hAnsi="Arial"/>
+                <w:sz w:val="14"/>
+                <w:szCs w:val="14"/>
+              </w:rPr>
             </w:r>
           </w:p>
         </w:tc>
@@ -4747,7 +4992,11 @@
               </w:rPr>
             </w:pPr>
             <w:r>
-              <w:rPr/>
+              <w:rPr>
+                <w:rFonts w:ascii="Arial" w:hAnsi="Arial"/>
+                <w:sz w:val="14"/>
+                <w:szCs w:val="14"/>
+              </w:rPr>
             </w:r>
           </w:p>
         </w:tc>
@@ -4772,7 +5021,11 @@
               </w:rPr>
             </w:pPr>
             <w:r>
-              <w:rPr/>
+              <w:rPr>
+                <w:rFonts w:ascii="Arial" w:hAnsi="Arial"/>
+                <w:sz w:val="14"/>
+                <w:szCs w:val="14"/>
+              </w:rPr>
             </w:r>
           </w:p>
         </w:tc>
@@ -4797,7 +5050,11 @@
               </w:rPr>
             </w:pPr>
             <w:r>
-              <w:rPr/>
+              <w:rPr>
+                <w:rFonts w:ascii="Arial" w:hAnsi="Arial"/>
+                <w:sz w:val="14"/>
+                <w:szCs w:val="14"/>
+              </w:rPr>
             </w:r>
           </w:p>
         </w:tc>
@@ -4929,7 +5186,11 @@
               </w:rPr>
             </w:pPr>
             <w:r>
-              <w:rPr/>
+              <w:rPr>
+                <w:rFonts w:ascii="Arial" w:hAnsi="Arial"/>
+                <w:sz w:val="14"/>
+                <w:szCs w:val="14"/>
+              </w:rPr>
             </w:r>
           </w:p>
         </w:tc>
@@ -4954,7 +5215,11 @@
               </w:rPr>
             </w:pPr>
             <w:r>
-              <w:rPr/>
+              <w:rPr>
+                <w:rFonts w:ascii="Arial" w:hAnsi="Arial"/>
+                <w:sz w:val="14"/>
+                <w:szCs w:val="14"/>
+              </w:rPr>
             </w:r>
           </w:p>
         </w:tc>
@@ -4979,7 +5244,11 @@
               </w:rPr>
             </w:pPr>
             <w:r>
-              <w:rPr/>
+              <w:rPr>
+                <w:rFonts w:ascii="Arial" w:hAnsi="Arial"/>
+                <w:sz w:val="14"/>
+                <w:szCs w:val="14"/>
+              </w:rPr>
             </w:r>
           </w:p>
         </w:tc>
@@ -5113,7 +5382,11 @@
               </w:rPr>
             </w:pPr>
             <w:r>
-              <w:rPr/>
+              <w:rPr>
+                <w:rFonts w:ascii="Arial" w:hAnsi="Arial"/>
+                <w:sz w:val="14"/>
+                <w:szCs w:val="14"/>
+              </w:rPr>
             </w:r>
           </w:p>
         </w:tc>
@@ -5138,7 +5411,11 @@
               </w:rPr>
             </w:pPr>
             <w:r>
-              <w:rPr/>
+              <w:rPr>
+                <w:rFonts w:ascii="Arial" w:hAnsi="Arial"/>
+                <w:sz w:val="14"/>
+                <w:szCs w:val="14"/>
+              </w:rPr>
             </w:r>
           </w:p>
         </w:tc>
@@ -5163,7 +5440,11 @@
               </w:rPr>
             </w:pPr>
             <w:r>
-              <w:rPr/>
+              <w:rPr>
+                <w:rFonts w:ascii="Arial" w:hAnsi="Arial"/>
+                <w:sz w:val="14"/>
+                <w:szCs w:val="14"/>
+              </w:rPr>
             </w:r>
           </w:p>
         </w:tc>
@@ -12976,35 +13257,35 @@
                               <w:gridCol w:w="259"/>
                               <w:gridCol w:w="1"/>
                               <w:gridCol w:w="260"/>
+                              <w:gridCol w:w="273"/>
+                              <w:gridCol w:w="260"/>
+                              <w:gridCol w:w="256"/>
+                              <w:gridCol w:w="250"/>
                               <w:gridCol w:w="272"/>
                               <w:gridCol w:w="260"/>
-                              <w:gridCol w:w="257"/>
-                              <w:gridCol w:w="250"/>
+                              <w:gridCol w:w="262"/>
                               <w:gridCol w:w="271"/>
-                              <w:gridCol w:w="260"/>
-                              <w:gridCol w:w="262"/>
-                              <w:gridCol w:w="270"/>
-                              <w:gridCol w:w="256"/>
+                              <w:gridCol w:w="255"/>
                               <w:gridCol w:w="253"/>
                               <w:gridCol w:w="259"/>
-                              <w:gridCol w:w="271"/>
+                              <w:gridCol w:w="272"/>
                               <w:gridCol w:w="260"/>
                               <w:gridCol w:w="262"/>
                               <w:gridCol w:w="261"/>
                               <w:gridCol w:w="260"/>
                               <w:gridCol w:w="257"/>
                               <w:gridCol w:w="260"/>
+                              <w:gridCol w:w="267"/>
                               <w:gridCol w:w="266"/>
-                              <w:gridCol w:w="267"/>
                               <w:gridCol w:w="256"/>
-                              <w:gridCol w:w="255"/>
+                              <w:gridCol w:w="256"/>
                               <w:gridCol w:w="264"/>
                               <w:gridCol w:w="263"/>
                               <w:gridCol w:w="260"/>
                               <w:gridCol w:w="266"/>
                               <w:gridCol w:w="262"/>
                               <w:gridCol w:w="257"/>
-                              <w:gridCol w:w="220"/>
+                              <w:gridCol w:w="217"/>
                             </w:tblGrid>
                             <w:tr>
                               <w:trPr>
@@ -13031,7 +13312,11 @@
                                     </w:rPr>
                                   </w:pPr>
                                   <w:r>
-                                    <w:rPr/>
+                                    <w:rPr>
+                                      <w:rFonts w:ascii="Times New Roman" w:hAnsi="Times New Roman"/>
+                                      <w:sz w:val="12"/>
+                                      <w:szCs w:val="12"/>
+                                    </w:rPr>
                                   </w:r>
                                 </w:p>
                               </w:tc>
@@ -13056,7 +13341,11 @@
                                     </w:rPr>
                                   </w:pPr>
                                   <w:r>
-                                    <w:rPr/>
+                                    <w:rPr>
+                                      <w:rFonts w:ascii="Times New Roman" w:hAnsi="Times New Roman"/>
+                                      <w:sz w:val="12"/>
+                                      <w:szCs w:val="12"/>
+                                    </w:rPr>
                                   </w:r>
                                 </w:p>
                               </w:tc>
@@ -13120,7 +13409,7 @@
                               </w:tc>
                               <w:tc>
                                 <w:tcPr>
-                                  <w:tcW w:w="533" w:type="dxa"/>
+                                  <w:tcW w:w="534" w:type="dxa"/>
                                   <w:gridSpan w:val="3"/>
                                   <w:tcBorders>
                                     <w:top w:val="single" w:sz="2" w:space="0" w:color="000000"/>
@@ -13143,6 +13432,205 @@
                                       <w:rFonts w:ascii="Times New Roman" w:hAnsi="Times New Roman"/>
                                       <w:sz w:val="12"/>
                                       <w:szCs w:val="12"/>
+                                    </w:rPr>
+                                  </w:r>
+                                </w:p>
+                              </w:tc>
+                              <w:tc>
+                                <w:tcPr>
+                                  <w:tcW w:w="516" w:type="dxa"/>
+                                  <w:gridSpan w:val="2"/>
+                                  <w:tcBorders>
+                                    <w:top w:val="single" w:sz="2" w:space="0" w:color="000000"/>
+                                    <w:left w:val="single" w:sz="2" w:space="0" w:color="000000"/>
+                                    <w:bottom w:val="single" w:sz="2" w:space="0" w:color="000000"/>
+                                    <w:right w:val="single" w:sz="2" w:space="0" w:color="000000"/>
+                                  </w:tcBorders>
+                                </w:tcPr>
+                                <w:p>
+                                  <w:pPr>
+                                    <w:pStyle w:val="TableParagraph"/>
+                                    <w:rPr>
+                                      <w:rFonts w:ascii="Times New Roman" w:hAnsi="Times New Roman"/>
+                                      <w:sz w:val="12"/>
+                                      <w:szCs w:val="12"/>
+                                    </w:rPr>
+                                  </w:pPr>
+                                  <w:r>
+                                    <w:rPr>
+                                      <w:rFonts w:ascii="Times New Roman" w:hAnsi="Times New Roman"/>
+                                      <w:sz w:val="12"/>
+                                      <w:szCs w:val="12"/>
+                                    </w:rPr>
+                                  </w:r>
+                                </w:p>
+                              </w:tc>
+                              <w:tc>
+                                <w:tcPr>
+                                  <w:tcW w:w="522" w:type="dxa"/>
+                                  <w:gridSpan w:val="2"/>
+                                  <w:tcBorders>
+                                    <w:top w:val="single" w:sz="2" w:space="0" w:color="000000"/>
+                                    <w:left w:val="single" w:sz="2" w:space="0" w:color="000000"/>
+                                    <w:bottom w:val="single" w:sz="2" w:space="0" w:color="000000"/>
+                                    <w:right w:val="single" w:sz="2" w:space="0" w:color="000000"/>
+                                  </w:tcBorders>
+                                </w:tcPr>
+                                <w:p>
+                                  <w:pPr>
+                                    <w:pStyle w:val="TableParagraph"/>
+                                    <w:rPr>
+                                      <w:rFonts w:ascii="Times New Roman" w:hAnsi="Times New Roman"/>
+                                      <w:sz w:val="12"/>
+                                      <w:szCs w:val="12"/>
+                                    </w:rPr>
+                                  </w:pPr>
+                                  <w:r>
+                                    <w:rPr>
+                                      <w:rFonts w:ascii="Times New Roman" w:hAnsi="Times New Roman"/>
+                                      <w:sz w:val="12"/>
+                                      <w:szCs w:val="12"/>
+                                    </w:rPr>
+                                  </w:r>
+                                </w:p>
+                              </w:tc>
+                              <w:tc>
+                                <w:tcPr>
+                                  <w:tcW w:w="522" w:type="dxa"/>
+                                  <w:gridSpan w:val="2"/>
+                                  <w:tcBorders>
+                                    <w:top w:val="single" w:sz="2" w:space="0" w:color="000000"/>
+                                    <w:left w:val="single" w:sz="2" w:space="0" w:color="000000"/>
+                                    <w:bottom w:val="single" w:sz="2" w:space="0" w:color="000000"/>
+                                    <w:right w:val="single" w:sz="2" w:space="0" w:color="000000"/>
+                                  </w:tcBorders>
+                                </w:tcPr>
+                                <w:p>
+                                  <w:pPr>
+                                    <w:pStyle w:val="TableParagraph"/>
+                                    <w:rPr>
+                                      <w:rFonts w:ascii="Times New Roman" w:hAnsi="Times New Roman"/>
+                                      <w:sz w:val="12"/>
+                                      <w:szCs w:val="12"/>
+                                    </w:rPr>
+                                  </w:pPr>
+                                  <w:r>
+                                    <w:rPr>
+                                      <w:rFonts w:ascii="Times New Roman" w:hAnsi="Times New Roman"/>
+                                      <w:sz w:val="12"/>
+                                      <w:szCs w:val="12"/>
+                                    </w:rPr>
+                                  </w:r>
+                                </w:p>
+                              </w:tc>
+                              <w:tc>
+                                <w:tcPr>
+                                  <w:tcW w:w="526" w:type="dxa"/>
+                                  <w:gridSpan w:val="2"/>
+                                  <w:tcBorders>
+                                    <w:top w:val="single" w:sz="2" w:space="0" w:color="000000"/>
+                                    <w:left w:val="single" w:sz="2" w:space="0" w:color="000000"/>
+                                    <w:bottom w:val="single" w:sz="2" w:space="0" w:color="000000"/>
+                                    <w:right w:val="single" w:sz="2" w:space="0" w:color="000000"/>
+                                  </w:tcBorders>
+                                </w:tcPr>
+                                <w:p>
+                                  <w:pPr>
+                                    <w:pStyle w:val="TableParagraph"/>
+                                    <w:rPr>
+                                      <w:rFonts w:ascii="Times New Roman" w:hAnsi="Times New Roman"/>
+                                      <w:sz w:val="12"/>
+                                      <w:szCs w:val="12"/>
+                                    </w:rPr>
+                                  </w:pPr>
+                                  <w:r>
+                                    <w:rPr>
+                                      <w:rFonts w:ascii="Times New Roman" w:hAnsi="Times New Roman"/>
+                                      <w:sz w:val="12"/>
+                                      <w:szCs w:val="12"/>
+                                    </w:rPr>
+                                  </w:r>
+                                </w:p>
+                              </w:tc>
+                              <w:tc>
+                                <w:tcPr>
+                                  <w:tcW w:w="512" w:type="dxa"/>
+                                  <w:gridSpan w:val="2"/>
+                                  <w:tcBorders>
+                                    <w:top w:val="single" w:sz="2" w:space="0" w:color="000000"/>
+                                    <w:left w:val="single" w:sz="2" w:space="0" w:color="000000"/>
+                                    <w:bottom w:val="single" w:sz="2" w:space="0" w:color="000000"/>
+                                    <w:right w:val="single" w:sz="2" w:space="0" w:color="000000"/>
+                                  </w:tcBorders>
+                                </w:tcPr>
+                                <w:p>
+                                  <w:pPr>
+                                    <w:pStyle w:val="TableParagraph"/>
+                                    <w:rPr>
+                                      <w:rFonts w:ascii="Times New Roman" w:hAnsi="Times New Roman"/>
+                                      <w:sz w:val="12"/>
+                                      <w:szCs w:val="12"/>
+                                    </w:rPr>
+                                  </w:pPr>
+                                  <w:r>
+                                    <w:rPr>
+                                      <w:rFonts w:ascii="Times New Roman" w:hAnsi="Times New Roman"/>
+                                      <w:sz w:val="12"/>
+                                      <w:szCs w:val="12"/>
+                                    </w:rPr>
+                                  </w:r>
+                                </w:p>
+                              </w:tc>
+                              <w:tc>
+                                <w:tcPr>
+                                  <w:tcW w:w="532" w:type="dxa"/>
+                                  <w:gridSpan w:val="2"/>
+                                  <w:tcBorders>
+                                    <w:top w:val="single" w:sz="2" w:space="0" w:color="000000"/>
+                                    <w:left w:val="single" w:sz="2" w:space="0" w:color="000000"/>
+                                    <w:bottom w:val="single" w:sz="2" w:space="0" w:color="000000"/>
+                                    <w:right w:val="single" w:sz="2" w:space="0" w:color="000000"/>
+                                  </w:tcBorders>
+                                </w:tcPr>
+                                <w:p>
+                                  <w:pPr>
+                                    <w:pStyle w:val="TableParagraph"/>
+                                    <w:rPr>
+                                      <w:rFonts w:ascii="Times New Roman" w:hAnsi="Times New Roman"/>
+                                      <w:sz w:val="12"/>
+                                    </w:rPr>
+                                  </w:pPr>
+                                  <w:r>
+                                    <w:rPr>
+                                      <w:rFonts w:ascii="Times New Roman" w:hAnsi="Times New Roman"/>
+                                      <w:sz w:val="12"/>
+                                    </w:rPr>
+                                  </w:r>
+                                </w:p>
+                              </w:tc>
+                              <w:tc>
+                                <w:tcPr>
+                                  <w:tcW w:w="523" w:type="dxa"/>
+                                  <w:gridSpan w:val="2"/>
+                                  <w:tcBorders>
+                                    <w:top w:val="single" w:sz="2" w:space="0" w:color="000000"/>
+                                    <w:left w:val="single" w:sz="2" w:space="0" w:color="000000"/>
+                                    <w:bottom w:val="single" w:sz="2" w:space="0" w:color="000000"/>
+                                    <w:right w:val="single" w:sz="2" w:space="0" w:color="000000"/>
+                                  </w:tcBorders>
+                                </w:tcPr>
+                                <w:p>
+                                  <w:pPr>
+                                    <w:pStyle w:val="TableParagraph"/>
+                                    <w:rPr>
+                                      <w:rFonts w:ascii="Times New Roman" w:hAnsi="Times New Roman"/>
+                                      <w:sz w:val="12"/>
+                                    </w:rPr>
+                                  </w:pPr>
+                                  <w:r>
+                                    <w:rPr>
+                                      <w:rFonts w:ascii="Times New Roman" w:hAnsi="Times New Roman"/>
+                                      <w:sz w:val="12"/>
                                     </w:rPr>
                                   </w:r>
                                 </w:p>
@@ -13164,21 +13652,19 @@
                                     <w:rPr>
                                       <w:rFonts w:ascii="Times New Roman" w:hAnsi="Times New Roman"/>
                                       <w:sz w:val="12"/>
-                                      <w:szCs w:val="12"/>
                                     </w:rPr>
                                   </w:pPr>
                                   <w:r>
                                     <w:rPr>
                                       <w:rFonts w:ascii="Times New Roman" w:hAnsi="Times New Roman"/>
                                       <w:sz w:val="12"/>
-                                      <w:szCs w:val="12"/>
                                     </w:rPr>
                                   </w:r>
                                 </w:p>
                               </w:tc>
                               <w:tc>
                                 <w:tcPr>
-                                  <w:tcW w:w="521" w:type="dxa"/>
+                                  <w:tcW w:w="527" w:type="dxa"/>
                                   <w:gridSpan w:val="2"/>
                                   <w:tcBorders>
                                     <w:top w:val="single" w:sz="2" w:space="0" w:color="000000"/>
@@ -13193,14 +13679,12 @@
                                     <w:rPr>
                                       <w:rFonts w:ascii="Times New Roman" w:hAnsi="Times New Roman"/>
                                       <w:sz w:val="12"/>
-                                      <w:szCs w:val="12"/>
                                     </w:rPr>
                                   </w:pPr>
                                   <w:r>
                                     <w:rPr>
                                       <w:rFonts w:ascii="Times New Roman" w:hAnsi="Times New Roman"/>
                                       <w:sz w:val="12"/>
-                                      <w:szCs w:val="12"/>
                                     </w:rPr>
                                   </w:r>
                                 </w:p>
@@ -13222,79 +13706,19 @@
                                     <w:rPr>
                                       <w:rFonts w:ascii="Times New Roman" w:hAnsi="Times New Roman"/>
                                       <w:sz w:val="12"/>
-                                      <w:szCs w:val="12"/>
                                     </w:rPr>
                                   </w:pPr>
                                   <w:r>
                                     <w:rPr>
                                       <w:rFonts w:ascii="Times New Roman" w:hAnsi="Times New Roman"/>
                                       <w:sz w:val="12"/>
-                                      <w:szCs w:val="12"/>
                                     </w:rPr>
                                   </w:r>
                                 </w:p>
                               </w:tc>
                               <w:tc>
                                 <w:tcPr>
-                                  <w:tcW w:w="526" w:type="dxa"/>
-                                  <w:gridSpan w:val="2"/>
-                                  <w:tcBorders>
-                                    <w:top w:val="single" w:sz="2" w:space="0" w:color="000000"/>
-                                    <w:left w:val="single" w:sz="2" w:space="0" w:color="000000"/>
-                                    <w:bottom w:val="single" w:sz="2" w:space="0" w:color="000000"/>
-                                    <w:right w:val="single" w:sz="2" w:space="0" w:color="000000"/>
-                                  </w:tcBorders>
-                                </w:tcPr>
-                                <w:p>
-                                  <w:pPr>
-                                    <w:pStyle w:val="TableParagraph"/>
-                                    <w:rPr>
-                                      <w:rFonts w:ascii="Times New Roman" w:hAnsi="Times New Roman"/>
-                                      <w:sz w:val="12"/>
-                                      <w:szCs w:val="12"/>
-                                    </w:rPr>
-                                  </w:pPr>
-                                  <w:r>
-                                    <w:rPr>
-                                      <w:rFonts w:ascii="Times New Roman" w:hAnsi="Times New Roman"/>
-                                      <w:sz w:val="12"/>
-                                      <w:szCs w:val="12"/>
-                                    </w:rPr>
-                                  </w:r>
-                                </w:p>
-                              </w:tc>
-                              <w:tc>
-                                <w:tcPr>
-                                  <w:tcW w:w="512" w:type="dxa"/>
-                                  <w:gridSpan w:val="2"/>
-                                  <w:tcBorders>
-                                    <w:top w:val="single" w:sz="2" w:space="0" w:color="000000"/>
-                                    <w:left w:val="single" w:sz="2" w:space="0" w:color="000000"/>
-                                    <w:bottom w:val="single" w:sz="2" w:space="0" w:color="000000"/>
-                                    <w:right w:val="single" w:sz="2" w:space="0" w:color="000000"/>
-                                  </w:tcBorders>
-                                </w:tcPr>
-                                <w:p>
-                                  <w:pPr>
-                                    <w:pStyle w:val="TableParagraph"/>
-                                    <w:rPr>
-                                      <w:rFonts w:ascii="Times New Roman" w:hAnsi="Times New Roman"/>
-                                      <w:sz w:val="12"/>
-                                      <w:szCs w:val="12"/>
-                                    </w:rPr>
-                                  </w:pPr>
-                                  <w:r>
-                                    <w:rPr>
-                                      <w:rFonts w:ascii="Times New Roman" w:hAnsi="Times New Roman"/>
-                                      <w:sz w:val="12"/>
-                                      <w:szCs w:val="12"/>
-                                    </w:rPr>
-                                  </w:r>
-                                </w:p>
-                              </w:tc>
-                              <w:tc>
-                                <w:tcPr>
-                                  <w:tcW w:w="531" w:type="dxa"/>
+                                  <w:tcW w:w="520" w:type="dxa"/>
                                   <w:gridSpan w:val="2"/>
                                   <w:tcBorders>
                                     <w:top w:val="single" w:sz="2" w:space="0" w:color="000000"/>
@@ -13348,141 +13772,6 @@
                               </w:tc>
                               <w:tc>
                                 <w:tcPr>
-                                  <w:tcW w:w="517" w:type="dxa"/>
-                                  <w:gridSpan w:val="2"/>
-                                  <w:tcBorders>
-                                    <w:top w:val="single" w:sz="2" w:space="0" w:color="000000"/>
-                                    <w:left w:val="single" w:sz="2" w:space="0" w:color="000000"/>
-                                    <w:bottom w:val="single" w:sz="2" w:space="0" w:color="000000"/>
-                                    <w:right w:val="single" w:sz="2" w:space="0" w:color="000000"/>
-                                  </w:tcBorders>
-                                </w:tcPr>
-                                <w:p>
-                                  <w:pPr>
-                                    <w:pStyle w:val="TableParagraph"/>
-                                    <w:rPr>
-                                      <w:rFonts w:ascii="Times New Roman" w:hAnsi="Times New Roman"/>
-                                      <w:sz w:val="12"/>
-                                    </w:rPr>
-                                  </w:pPr>
-                                  <w:r>
-                                    <w:rPr>
-                                      <w:rFonts w:ascii="Times New Roman" w:hAnsi="Times New Roman"/>
-                                      <w:sz w:val="12"/>
-                                    </w:rPr>
-                                  </w:r>
-                                </w:p>
-                              </w:tc>
-                              <w:tc>
-                                <w:tcPr>
-                                  <w:tcW w:w="526" w:type="dxa"/>
-                                  <w:gridSpan w:val="2"/>
-                                  <w:tcBorders>
-                                    <w:top w:val="single" w:sz="2" w:space="0" w:color="000000"/>
-                                    <w:left w:val="single" w:sz="2" w:space="0" w:color="000000"/>
-                                    <w:bottom w:val="single" w:sz="2" w:space="0" w:color="000000"/>
-                                    <w:right w:val="single" w:sz="2" w:space="0" w:color="000000"/>
-                                  </w:tcBorders>
-                                </w:tcPr>
-                                <w:p>
-                                  <w:pPr>
-                                    <w:pStyle w:val="TableParagraph"/>
-                                    <w:rPr>
-                                      <w:rFonts w:ascii="Times New Roman" w:hAnsi="Times New Roman"/>
-                                      <w:sz w:val="12"/>
-                                    </w:rPr>
-                                  </w:pPr>
-                                  <w:r>
-                                    <w:rPr>
-                                      <w:rFonts w:ascii="Times New Roman" w:hAnsi="Times New Roman"/>
-                                      <w:sz w:val="12"/>
-                                    </w:rPr>
-                                  </w:r>
-                                </w:p>
-                              </w:tc>
-                              <w:tc>
-                                <w:tcPr>
-                                  <w:tcW w:w="523" w:type="dxa"/>
-                                  <w:gridSpan w:val="2"/>
-                                  <w:tcBorders>
-                                    <w:top w:val="single" w:sz="2" w:space="0" w:color="000000"/>
-                                    <w:left w:val="single" w:sz="2" w:space="0" w:color="000000"/>
-                                    <w:bottom w:val="single" w:sz="2" w:space="0" w:color="000000"/>
-                                    <w:right w:val="single" w:sz="2" w:space="0" w:color="000000"/>
-                                  </w:tcBorders>
-                                </w:tcPr>
-                                <w:p>
-                                  <w:pPr>
-                                    <w:pStyle w:val="TableParagraph"/>
-                                    <w:rPr>
-                                      <w:rFonts w:ascii="Times New Roman" w:hAnsi="Times New Roman"/>
-                                      <w:sz w:val="12"/>
-                                    </w:rPr>
-                                  </w:pPr>
-                                  <w:r>
-                                    <w:rPr>
-                                      <w:rFonts w:ascii="Times New Roman" w:hAnsi="Times New Roman"/>
-                                      <w:sz w:val="12"/>
-                                    </w:rPr>
-                                  </w:r>
-                                </w:p>
-                              </w:tc>
-                              <w:tc>
-                                <w:tcPr>
-                                  <w:tcW w:w="519" w:type="dxa"/>
-                                  <w:gridSpan w:val="2"/>
-                                  <w:tcBorders>
-                                    <w:top w:val="single" w:sz="2" w:space="0" w:color="000000"/>
-                                    <w:left w:val="single" w:sz="2" w:space="0" w:color="000000"/>
-                                    <w:bottom w:val="single" w:sz="2" w:space="0" w:color="000000"/>
-                                    <w:right w:val="single" w:sz="2" w:space="0" w:color="000000"/>
-                                  </w:tcBorders>
-                                </w:tcPr>
-                                <w:p>
-                                  <w:pPr>
-                                    <w:pStyle w:val="TableParagraph"/>
-                                    <w:rPr>
-                                      <w:rFonts w:ascii="Times New Roman" w:hAnsi="Times New Roman"/>
-                                      <w:sz w:val="12"/>
-                                    </w:rPr>
-                                  </w:pPr>
-                                  <w:r>
-                                    <w:rPr>
-                                      <w:rFonts w:ascii="Times New Roman" w:hAnsi="Times New Roman"/>
-                                      <w:sz w:val="12"/>
-                                    </w:rPr>
-                                  </w:r>
-                                </w:p>
-                              </w:tc>
-                              <w:tc>
-                                <w:tcPr>
-                                  <w:tcW w:w="523" w:type="dxa"/>
-                                  <w:gridSpan w:val="2"/>
-                                  <w:tcBorders>
-                                    <w:top w:val="single" w:sz="2" w:space="0" w:color="000000"/>
-                                    <w:left w:val="single" w:sz="2" w:space="0" w:color="000000"/>
-                                    <w:bottom w:val="single" w:sz="2" w:space="0" w:color="000000"/>
-                                    <w:right w:val="single" w:sz="2" w:space="0" w:color="000000"/>
-                                  </w:tcBorders>
-                                </w:tcPr>
-                                <w:p>
-                                  <w:pPr>
-                                    <w:pStyle w:val="TableParagraph"/>
-                                    <w:rPr>
-                                      <w:rFonts w:ascii="Times New Roman" w:hAnsi="Times New Roman"/>
-                                      <w:sz w:val="12"/>
-                                    </w:rPr>
-                                  </w:pPr>
-                                  <w:r>
-                                    <w:rPr>
-                                      <w:rFonts w:ascii="Times New Roman" w:hAnsi="Times New Roman"/>
-                                      <w:sz w:val="12"/>
-                                    </w:rPr>
-                                  </w:r>
-                                </w:p>
-                              </w:tc>
-                              <w:tc>
-                                <w:tcPr>
                                   <w:tcW w:w="528" w:type="dxa"/>
                                   <w:gridSpan w:val="2"/>
                                   <w:tcBorders>
@@ -13510,7 +13799,7 @@
                               </w:tc>
                               <w:tc>
                                 <w:tcPr>
-                                  <w:tcW w:w="477" w:type="dxa"/>
+                                  <w:tcW w:w="474" w:type="dxa"/>
                                   <w:gridSpan w:val="2"/>
                                   <w:tcBorders>
                                     <w:top w:val="single" w:sz="2" w:space="0" w:color="000000"/>
@@ -13559,7 +13848,10 @@
                                     </w:rPr>
                                   </w:pPr>
                                   <w:r>
-                                    <w:rPr/>
+                                    <w:rPr>
+                                      <w:rFonts w:ascii="Times New Roman" w:hAnsi="Times New Roman"/>
+                                      <w:sz w:val="12"/>
+                                    </w:rPr>
                                   </w:r>
                                 </w:p>
                               </w:tc>
@@ -13583,7 +13875,10 @@
                                     </w:rPr>
                                   </w:pPr>
                                   <w:r>
-                                    <w:rPr/>
+                                    <w:rPr>
+                                      <w:rFonts w:ascii="Times New Roman" w:hAnsi="Times New Roman"/>
+                                      <w:sz w:val="12"/>
+                                    </w:rPr>
                                   </w:r>
                                 </w:p>
                               </w:tc>
@@ -13606,7 +13901,10 @@
                                     </w:rPr>
                                   </w:pPr>
                                   <w:r>
-                                    <w:rPr/>
+                                    <w:rPr>
+                                      <w:rFonts w:ascii="Times New Roman" w:hAnsi="Times New Roman"/>
+                                      <w:sz w:val="12"/>
+                                    </w:rPr>
                                   </w:r>
                                 </w:p>
                               </w:tc>
@@ -13629,7 +13927,10 @@
                                     </w:rPr>
                                   </w:pPr>
                                   <w:r>
-                                    <w:rPr/>
+                                    <w:rPr>
+                                      <w:rFonts w:ascii="Times New Roman" w:hAnsi="Times New Roman"/>
+                                      <w:sz w:val="12"/>
+                                    </w:rPr>
                                   </w:r>
                                 </w:p>
                               </w:tc>
@@ -13766,7 +14067,7 @@
                               </w:tc>
                               <w:tc>
                                 <w:tcPr>
-                                  <w:tcW w:w="272" w:type="dxa"/>
+                                  <w:tcW w:w="273" w:type="dxa"/>
                                   <w:tcBorders>
                                     <w:top w:val="single" w:sz="2" w:space="0" w:color="000000"/>
                                     <w:left w:val="single" w:sz="2" w:space="0" w:color="000000"/>
@@ -13818,7 +14119,7 @@
                               </w:tc>
                               <w:tc>
                                 <w:tcPr>
-                                  <w:tcW w:w="257" w:type="dxa"/>
+                                  <w:tcW w:w="256" w:type="dxa"/>
                                   <w:tcBorders>
                                     <w:top w:val="single" w:sz="2" w:space="0" w:color="000000"/>
                                     <w:left w:val="single" w:sz="2" w:space="0" w:color="000000"/>
@@ -13870,7 +14171,7 @@
                               </w:tc>
                               <w:tc>
                                 <w:tcPr>
-                                  <w:tcW w:w="271" w:type="dxa"/>
+                                  <w:tcW w:w="272" w:type="dxa"/>
                                   <w:tcBorders>
                                     <w:top w:val="single" w:sz="2" w:space="0" w:color="000000"/>
                                     <w:left w:val="single" w:sz="2" w:space="0" w:color="000000"/>
@@ -13948,7 +14249,319 @@
                               </w:tc>
                               <w:tc>
                                 <w:tcPr>
-                                  <w:tcW w:w="270" w:type="dxa"/>
+                                  <w:tcW w:w="271" w:type="dxa"/>
+                                  <w:tcBorders>
+                                    <w:top w:val="single" w:sz="2" w:space="0" w:color="000000"/>
+                                    <w:left w:val="single" w:sz="2" w:space="0" w:color="000000"/>
+                                    <w:bottom w:val="single" w:sz="2" w:space="0" w:color="000000"/>
+                                    <w:right w:val="single" w:sz="2" w:space="0" w:color="000000"/>
+                                  </w:tcBorders>
+                                </w:tcPr>
+                                <w:p>
+                                  <w:pPr>
+                                    <w:pStyle w:val="TableParagraph"/>
+                                    <w:rPr>
+                                      <w:rFonts w:ascii="Times New Roman" w:hAnsi="Times New Roman"/>
+                                      <w:sz w:val="12"/>
+                                    </w:rPr>
+                                  </w:pPr>
+                                  <w:r>
+                                    <w:rPr>
+                                      <w:rFonts w:ascii="Times New Roman" w:hAnsi="Times New Roman"/>
+                                      <w:sz w:val="12"/>
+                                    </w:rPr>
+                                  </w:r>
+                                </w:p>
+                              </w:tc>
+                              <w:tc>
+                                <w:tcPr>
+                                  <w:tcW w:w="255" w:type="dxa"/>
+                                  <w:tcBorders>
+                                    <w:top w:val="single" w:sz="2" w:space="0" w:color="000000"/>
+                                    <w:left w:val="single" w:sz="2" w:space="0" w:color="000000"/>
+                                    <w:bottom w:val="single" w:sz="2" w:space="0" w:color="000000"/>
+                                    <w:right w:val="single" w:sz="2" w:space="0" w:color="000000"/>
+                                  </w:tcBorders>
+                                </w:tcPr>
+                                <w:p>
+                                  <w:pPr>
+                                    <w:pStyle w:val="TableParagraph"/>
+                                    <w:rPr>
+                                      <w:rFonts w:ascii="Times New Roman" w:hAnsi="Times New Roman"/>
+                                      <w:sz w:val="12"/>
+                                    </w:rPr>
+                                  </w:pPr>
+                                  <w:r>
+                                    <w:rPr>
+                                      <w:rFonts w:ascii="Times New Roman" w:hAnsi="Times New Roman"/>
+                                      <w:sz w:val="12"/>
+                                    </w:rPr>
+                                  </w:r>
+                                </w:p>
+                              </w:tc>
+                              <w:tc>
+                                <w:tcPr>
+                                  <w:tcW w:w="253" w:type="dxa"/>
+                                  <w:tcBorders>
+                                    <w:top w:val="single" w:sz="2" w:space="0" w:color="000000"/>
+                                    <w:left w:val="single" w:sz="2" w:space="0" w:color="000000"/>
+                                    <w:bottom w:val="single" w:sz="2" w:space="0" w:color="000000"/>
+                                    <w:right w:val="single" w:sz="2" w:space="0" w:color="000000"/>
+                                  </w:tcBorders>
+                                </w:tcPr>
+                                <w:p>
+                                  <w:pPr>
+                                    <w:pStyle w:val="TableParagraph"/>
+                                    <w:rPr>
+                                      <w:rFonts w:ascii="Times New Roman" w:hAnsi="Times New Roman"/>
+                                      <w:sz w:val="12"/>
+                                    </w:rPr>
+                                  </w:pPr>
+                                  <w:r>
+                                    <w:rPr>
+                                      <w:rFonts w:ascii="Times New Roman" w:hAnsi="Times New Roman"/>
+                                      <w:sz w:val="12"/>
+                                    </w:rPr>
+                                  </w:r>
+                                </w:p>
+                              </w:tc>
+                              <w:tc>
+                                <w:tcPr>
+                                  <w:tcW w:w="259" w:type="dxa"/>
+                                  <w:tcBorders>
+                                    <w:top w:val="single" w:sz="2" w:space="0" w:color="000000"/>
+                                    <w:left w:val="single" w:sz="2" w:space="0" w:color="000000"/>
+                                    <w:bottom w:val="single" w:sz="2" w:space="0" w:color="000000"/>
+                                    <w:right w:val="single" w:sz="2" w:space="0" w:color="000000"/>
+                                  </w:tcBorders>
+                                </w:tcPr>
+                                <w:p>
+                                  <w:pPr>
+                                    <w:pStyle w:val="TableParagraph"/>
+                                    <w:rPr>
+                                      <w:rFonts w:ascii="Times New Roman" w:hAnsi="Times New Roman"/>
+                                      <w:sz w:val="12"/>
+                                    </w:rPr>
+                                  </w:pPr>
+                                  <w:r>
+                                    <w:rPr>
+                                      <w:rFonts w:ascii="Times New Roman" w:hAnsi="Times New Roman"/>
+                                      <w:sz w:val="12"/>
+                                    </w:rPr>
+                                  </w:r>
+                                </w:p>
+                              </w:tc>
+                              <w:tc>
+                                <w:tcPr>
+                                  <w:tcW w:w="272" w:type="dxa"/>
+                                  <w:tcBorders>
+                                    <w:top w:val="single" w:sz="2" w:space="0" w:color="000000"/>
+                                    <w:left w:val="single" w:sz="2" w:space="0" w:color="000000"/>
+                                    <w:bottom w:val="single" w:sz="2" w:space="0" w:color="000000"/>
+                                    <w:right w:val="single" w:sz="2" w:space="0" w:color="000000"/>
+                                  </w:tcBorders>
+                                </w:tcPr>
+                                <w:p>
+                                  <w:pPr>
+                                    <w:pStyle w:val="TableParagraph"/>
+                                    <w:rPr>
+                                      <w:rFonts w:ascii="Times New Roman" w:hAnsi="Times New Roman"/>
+                                      <w:sz w:val="12"/>
+                                    </w:rPr>
+                                  </w:pPr>
+                                  <w:r>
+                                    <w:rPr>
+                                      <w:rFonts w:ascii="Times New Roman" w:hAnsi="Times New Roman"/>
+                                      <w:sz w:val="12"/>
+                                    </w:rPr>
+                                  </w:r>
+                                </w:p>
+                              </w:tc>
+                              <w:tc>
+                                <w:tcPr>
+                                  <w:tcW w:w="260" w:type="dxa"/>
+                                  <w:tcBorders>
+                                    <w:top w:val="single" w:sz="2" w:space="0" w:color="000000"/>
+                                    <w:left w:val="single" w:sz="2" w:space="0" w:color="000000"/>
+                                    <w:bottom w:val="single" w:sz="2" w:space="0" w:color="000000"/>
+                                    <w:right w:val="single" w:sz="2" w:space="0" w:color="000000"/>
+                                  </w:tcBorders>
+                                </w:tcPr>
+                                <w:p>
+                                  <w:pPr>
+                                    <w:pStyle w:val="TableParagraph"/>
+                                    <w:rPr>
+                                      <w:rFonts w:ascii="Times New Roman" w:hAnsi="Times New Roman"/>
+                                      <w:sz w:val="12"/>
+                                    </w:rPr>
+                                  </w:pPr>
+                                  <w:r>
+                                    <w:rPr>
+                                      <w:rFonts w:ascii="Times New Roman" w:hAnsi="Times New Roman"/>
+                                      <w:sz w:val="12"/>
+                                    </w:rPr>
+                                  </w:r>
+                                </w:p>
+                              </w:tc>
+                              <w:tc>
+                                <w:tcPr>
+                                  <w:tcW w:w="262" w:type="dxa"/>
+                                  <w:tcBorders>
+                                    <w:top w:val="single" w:sz="2" w:space="0" w:color="000000"/>
+                                    <w:left w:val="single" w:sz="2" w:space="0" w:color="000000"/>
+                                    <w:bottom w:val="single" w:sz="2" w:space="0" w:color="000000"/>
+                                    <w:right w:val="single" w:sz="2" w:space="0" w:color="000000"/>
+                                  </w:tcBorders>
+                                </w:tcPr>
+                                <w:p>
+                                  <w:pPr>
+                                    <w:pStyle w:val="TableParagraph"/>
+                                    <w:rPr>
+                                      <w:rFonts w:ascii="Times New Roman" w:hAnsi="Times New Roman"/>
+                                      <w:sz w:val="12"/>
+                                    </w:rPr>
+                                  </w:pPr>
+                                  <w:r>
+                                    <w:rPr>
+                                      <w:rFonts w:ascii="Times New Roman" w:hAnsi="Times New Roman"/>
+                                      <w:sz w:val="12"/>
+                                    </w:rPr>
+                                  </w:r>
+                                </w:p>
+                              </w:tc>
+                              <w:tc>
+                                <w:tcPr>
+                                  <w:tcW w:w="261" w:type="dxa"/>
+                                  <w:tcBorders>
+                                    <w:top w:val="single" w:sz="2" w:space="0" w:color="000000"/>
+                                    <w:left w:val="single" w:sz="2" w:space="0" w:color="000000"/>
+                                    <w:bottom w:val="single" w:sz="2" w:space="0" w:color="000000"/>
+                                    <w:right w:val="single" w:sz="2" w:space="0" w:color="000000"/>
+                                  </w:tcBorders>
+                                </w:tcPr>
+                                <w:p>
+                                  <w:pPr>
+                                    <w:pStyle w:val="TableParagraph"/>
+                                    <w:rPr>
+                                      <w:rFonts w:ascii="Times New Roman" w:hAnsi="Times New Roman"/>
+                                      <w:sz w:val="12"/>
+                                    </w:rPr>
+                                  </w:pPr>
+                                  <w:r>
+                                    <w:rPr>
+                                      <w:rFonts w:ascii="Times New Roman" w:hAnsi="Times New Roman"/>
+                                      <w:sz w:val="12"/>
+                                    </w:rPr>
+                                  </w:r>
+                                </w:p>
+                              </w:tc>
+                              <w:tc>
+                                <w:tcPr>
+                                  <w:tcW w:w="260" w:type="dxa"/>
+                                  <w:tcBorders>
+                                    <w:top w:val="single" w:sz="2" w:space="0" w:color="000000"/>
+                                    <w:left w:val="single" w:sz="2" w:space="0" w:color="000000"/>
+                                    <w:bottom w:val="single" w:sz="2" w:space="0" w:color="000000"/>
+                                    <w:right w:val="single" w:sz="2" w:space="0" w:color="000000"/>
+                                  </w:tcBorders>
+                                </w:tcPr>
+                                <w:p>
+                                  <w:pPr>
+                                    <w:pStyle w:val="TableParagraph"/>
+                                    <w:rPr>
+                                      <w:rFonts w:ascii="Times New Roman" w:hAnsi="Times New Roman"/>
+                                      <w:sz w:val="12"/>
+                                    </w:rPr>
+                                  </w:pPr>
+                                  <w:r>
+                                    <w:rPr>
+                                      <w:rFonts w:ascii="Times New Roman" w:hAnsi="Times New Roman"/>
+                                      <w:sz w:val="12"/>
+                                    </w:rPr>
+                                  </w:r>
+                                </w:p>
+                              </w:tc>
+                              <w:tc>
+                                <w:tcPr>
+                                  <w:tcW w:w="257" w:type="dxa"/>
+                                  <w:tcBorders>
+                                    <w:top w:val="single" w:sz="2" w:space="0" w:color="000000"/>
+                                    <w:left w:val="single" w:sz="2" w:space="0" w:color="000000"/>
+                                    <w:bottom w:val="single" w:sz="2" w:space="0" w:color="000000"/>
+                                    <w:right w:val="single" w:sz="2" w:space="0" w:color="000000"/>
+                                  </w:tcBorders>
+                                </w:tcPr>
+                                <w:p>
+                                  <w:pPr>
+                                    <w:pStyle w:val="TableParagraph"/>
+                                    <w:rPr>
+                                      <w:rFonts w:ascii="Times New Roman" w:hAnsi="Times New Roman"/>
+                                      <w:sz w:val="12"/>
+                                    </w:rPr>
+                                  </w:pPr>
+                                  <w:r>
+                                    <w:rPr>
+                                      <w:rFonts w:ascii="Times New Roman" w:hAnsi="Times New Roman"/>
+                                      <w:sz w:val="12"/>
+                                    </w:rPr>
+                                  </w:r>
+                                </w:p>
+                              </w:tc>
+                              <w:tc>
+                                <w:tcPr>
+                                  <w:tcW w:w="260" w:type="dxa"/>
+                                  <w:tcBorders>
+                                    <w:top w:val="single" w:sz="2" w:space="0" w:color="000000"/>
+                                    <w:left w:val="single" w:sz="2" w:space="0" w:color="000000"/>
+                                    <w:bottom w:val="single" w:sz="2" w:space="0" w:color="000000"/>
+                                    <w:right w:val="single" w:sz="2" w:space="0" w:color="000000"/>
+                                  </w:tcBorders>
+                                </w:tcPr>
+                                <w:p>
+                                  <w:pPr>
+                                    <w:pStyle w:val="TableParagraph"/>
+                                    <w:rPr>
+                                      <w:rFonts w:ascii="Times New Roman" w:hAnsi="Times New Roman"/>
+                                      <w:sz w:val="12"/>
+                                    </w:rPr>
+                                  </w:pPr>
+                                  <w:r>
+                                    <w:rPr>
+                                      <w:rFonts w:ascii="Times New Roman" w:hAnsi="Times New Roman"/>
+                                      <w:sz w:val="12"/>
+                                    </w:rPr>
+                                  </w:r>
+                                </w:p>
+                              </w:tc>
+                              <w:tc>
+                                <w:tcPr>
+                                  <w:tcW w:w="267" w:type="dxa"/>
+                                  <w:tcBorders>
+                                    <w:top w:val="single" w:sz="2" w:space="0" w:color="000000"/>
+                                    <w:left w:val="single" w:sz="2" w:space="0" w:color="000000"/>
+                                    <w:bottom w:val="single" w:sz="2" w:space="0" w:color="000000"/>
+                                    <w:right w:val="single" w:sz="2" w:space="0" w:color="000000"/>
+                                  </w:tcBorders>
+                                </w:tcPr>
+                                <w:p>
+                                  <w:pPr>
+                                    <w:pStyle w:val="TableParagraph"/>
+                                    <w:rPr>
+                                      <w:rFonts w:ascii="Times New Roman" w:hAnsi="Times New Roman"/>
+                                      <w:sz w:val="12"/>
+                                    </w:rPr>
+                                  </w:pPr>
+                                  <w:r>
+                                    <w:rPr>
+                                      <w:rFonts w:ascii="Times New Roman" w:hAnsi="Times New Roman"/>
+                                      <w:sz w:val="12"/>
+                                    </w:rPr>
+                                  </w:r>
+                                </w:p>
+                              </w:tc>
+                              <w:tc>
+                                <w:tcPr>
+                                  <w:tcW w:w="266" w:type="dxa"/>
                                   <w:tcBorders>
                                     <w:top w:val="single" w:sz="2" w:space="0" w:color="000000"/>
                                     <w:left w:val="single" w:sz="2" w:space="0" w:color="000000"/>
@@ -14000,7 +14613,7 @@
                               </w:tc>
                               <w:tc>
                                 <w:tcPr>
-                                  <w:tcW w:w="253" w:type="dxa"/>
+                                  <w:tcW w:w="256" w:type="dxa"/>
                                   <w:tcBorders>
                                     <w:top w:val="single" w:sz="2" w:space="0" w:color="000000"/>
                                     <w:left w:val="single" w:sz="2" w:space="0" w:color="000000"/>
@@ -14026,7 +14639,7 @@
                               </w:tc>
                               <w:tc>
                                 <w:tcPr>
-                                  <w:tcW w:w="259" w:type="dxa"/>
+                                  <w:tcW w:w="264" w:type="dxa"/>
                                   <w:tcBorders>
                                     <w:top w:val="single" w:sz="2" w:space="0" w:color="000000"/>
                                     <w:left w:val="single" w:sz="2" w:space="0" w:color="000000"/>
@@ -14052,7 +14665,7 @@
                               </w:tc>
                               <w:tc>
                                 <w:tcPr>
-                                  <w:tcW w:w="271" w:type="dxa"/>
+                                  <w:tcW w:w="263" w:type="dxa"/>
                                   <w:tcBorders>
                                     <w:top w:val="single" w:sz="2" w:space="0" w:color="000000"/>
                                     <w:left w:val="single" w:sz="2" w:space="0" w:color="000000"/>
@@ -14104,7 +14717,7 @@
                               </w:tc>
                               <w:tc>
                                 <w:tcPr>
-                                  <w:tcW w:w="262" w:type="dxa"/>
+                                  <w:tcW w:w="266" w:type="dxa"/>
                                   <w:tcBorders>
                                     <w:top w:val="single" w:sz="2" w:space="0" w:color="000000"/>
                                     <w:left w:val="single" w:sz="2" w:space="0" w:color="000000"/>
@@ -14130,33 +14743,7 @@
                               </w:tc>
                               <w:tc>
                                 <w:tcPr>
-                                  <w:tcW w:w="261" w:type="dxa"/>
-                                  <w:tcBorders>
-                                    <w:top w:val="single" w:sz="2" w:space="0" w:color="000000"/>
-                                    <w:left w:val="single" w:sz="2" w:space="0" w:color="000000"/>
-                                    <w:bottom w:val="single" w:sz="2" w:space="0" w:color="000000"/>
-                                    <w:right w:val="single" w:sz="2" w:space="0" w:color="000000"/>
-                                  </w:tcBorders>
-                                </w:tcPr>
-                                <w:p>
-                                  <w:pPr>
-                                    <w:pStyle w:val="TableParagraph"/>
-                                    <w:rPr>
-                                      <w:rFonts w:ascii="Times New Roman" w:hAnsi="Times New Roman"/>
-                                      <w:sz w:val="12"/>
-                                    </w:rPr>
-                                  </w:pPr>
-                                  <w:r>
-                                    <w:rPr>
-                                      <w:rFonts w:ascii="Times New Roman" w:hAnsi="Times New Roman"/>
-                                      <w:sz w:val="12"/>
-                                    </w:rPr>
-                                  </w:r>
-                                </w:p>
-                              </w:tc>
-                              <w:tc>
-                                <w:tcPr>
-                                  <w:tcW w:w="260" w:type="dxa"/>
+                                  <w:tcW w:w="262" w:type="dxa"/>
                                   <w:tcBorders>
                                     <w:top w:val="single" w:sz="2" w:space="0" w:color="000000"/>
                                     <w:left w:val="single" w:sz="2" w:space="0" w:color="000000"/>
@@ -14208,293 +14795,7 @@
                               </w:tc>
                               <w:tc>
                                 <w:tcPr>
-                                  <w:tcW w:w="260" w:type="dxa"/>
-                                  <w:tcBorders>
-                                    <w:top w:val="single" w:sz="2" w:space="0" w:color="000000"/>
-                                    <w:left w:val="single" w:sz="2" w:space="0" w:color="000000"/>
-                                    <w:bottom w:val="single" w:sz="2" w:space="0" w:color="000000"/>
-                                    <w:right w:val="single" w:sz="2" w:space="0" w:color="000000"/>
-                                  </w:tcBorders>
-                                </w:tcPr>
-                                <w:p>
-                                  <w:pPr>
-                                    <w:pStyle w:val="TableParagraph"/>
-                                    <w:rPr>
-                                      <w:rFonts w:ascii="Times New Roman" w:hAnsi="Times New Roman"/>
-                                      <w:sz w:val="12"/>
-                                    </w:rPr>
-                                  </w:pPr>
-                                  <w:r>
-                                    <w:rPr>
-                                      <w:rFonts w:ascii="Times New Roman" w:hAnsi="Times New Roman"/>
-                                      <w:sz w:val="12"/>
-                                    </w:rPr>
-                                  </w:r>
-                                </w:p>
-                              </w:tc>
-                              <w:tc>
-                                <w:tcPr>
-                                  <w:tcW w:w="266" w:type="dxa"/>
-                                  <w:tcBorders>
-                                    <w:top w:val="single" w:sz="2" w:space="0" w:color="000000"/>
-                                    <w:left w:val="single" w:sz="2" w:space="0" w:color="000000"/>
-                                    <w:bottom w:val="single" w:sz="2" w:space="0" w:color="000000"/>
-                                    <w:right w:val="single" w:sz="2" w:space="0" w:color="000000"/>
-                                  </w:tcBorders>
-                                </w:tcPr>
-                                <w:p>
-                                  <w:pPr>
-                                    <w:pStyle w:val="TableParagraph"/>
-                                    <w:rPr>
-                                      <w:rFonts w:ascii="Times New Roman" w:hAnsi="Times New Roman"/>
-                                      <w:sz w:val="12"/>
-                                    </w:rPr>
-                                  </w:pPr>
-                                  <w:r>
-                                    <w:rPr>
-                                      <w:rFonts w:ascii="Times New Roman" w:hAnsi="Times New Roman"/>
-                                      <w:sz w:val="12"/>
-                                    </w:rPr>
-                                  </w:r>
-                                </w:p>
-                              </w:tc>
-                              <w:tc>
-                                <w:tcPr>
-                                  <w:tcW w:w="267" w:type="dxa"/>
-                                  <w:tcBorders>
-                                    <w:top w:val="single" w:sz="2" w:space="0" w:color="000000"/>
-                                    <w:left w:val="single" w:sz="2" w:space="0" w:color="000000"/>
-                                    <w:bottom w:val="single" w:sz="2" w:space="0" w:color="000000"/>
-                                    <w:right w:val="single" w:sz="2" w:space="0" w:color="000000"/>
-                                  </w:tcBorders>
-                                </w:tcPr>
-                                <w:p>
-                                  <w:pPr>
-                                    <w:pStyle w:val="TableParagraph"/>
-                                    <w:rPr>
-                                      <w:rFonts w:ascii="Times New Roman" w:hAnsi="Times New Roman"/>
-                                      <w:sz w:val="12"/>
-                                    </w:rPr>
-                                  </w:pPr>
-                                  <w:r>
-                                    <w:rPr>
-                                      <w:rFonts w:ascii="Times New Roman" w:hAnsi="Times New Roman"/>
-                                      <w:sz w:val="12"/>
-                                    </w:rPr>
-                                  </w:r>
-                                </w:p>
-                              </w:tc>
-                              <w:tc>
-                                <w:tcPr>
-                                  <w:tcW w:w="256" w:type="dxa"/>
-                                  <w:tcBorders>
-                                    <w:top w:val="single" w:sz="2" w:space="0" w:color="000000"/>
-                                    <w:left w:val="single" w:sz="2" w:space="0" w:color="000000"/>
-                                    <w:bottom w:val="single" w:sz="2" w:space="0" w:color="000000"/>
-                                    <w:right w:val="single" w:sz="2" w:space="0" w:color="000000"/>
-                                  </w:tcBorders>
-                                </w:tcPr>
-                                <w:p>
-                                  <w:pPr>
-                                    <w:pStyle w:val="TableParagraph"/>
-                                    <w:rPr>
-                                      <w:rFonts w:ascii="Times New Roman" w:hAnsi="Times New Roman"/>
-                                      <w:sz w:val="12"/>
-                                    </w:rPr>
-                                  </w:pPr>
-                                  <w:r>
-                                    <w:rPr>
-                                      <w:rFonts w:ascii="Times New Roman" w:hAnsi="Times New Roman"/>
-                                      <w:sz w:val="12"/>
-                                    </w:rPr>
-                                  </w:r>
-                                </w:p>
-                              </w:tc>
-                              <w:tc>
-                                <w:tcPr>
-                                  <w:tcW w:w="255" w:type="dxa"/>
-                                  <w:tcBorders>
-                                    <w:top w:val="single" w:sz="2" w:space="0" w:color="000000"/>
-                                    <w:left w:val="single" w:sz="2" w:space="0" w:color="000000"/>
-                                    <w:bottom w:val="single" w:sz="2" w:space="0" w:color="000000"/>
-                                    <w:right w:val="single" w:sz="2" w:space="0" w:color="000000"/>
-                                  </w:tcBorders>
-                                </w:tcPr>
-                                <w:p>
-                                  <w:pPr>
-                                    <w:pStyle w:val="TableParagraph"/>
-                                    <w:rPr>
-                                      <w:rFonts w:ascii="Times New Roman" w:hAnsi="Times New Roman"/>
-                                      <w:sz w:val="12"/>
-                                    </w:rPr>
-                                  </w:pPr>
-                                  <w:r>
-                                    <w:rPr>
-                                      <w:rFonts w:ascii="Times New Roman" w:hAnsi="Times New Roman"/>
-                                      <w:sz w:val="12"/>
-                                    </w:rPr>
-                                  </w:r>
-                                </w:p>
-                              </w:tc>
-                              <w:tc>
-                                <w:tcPr>
-                                  <w:tcW w:w="264" w:type="dxa"/>
-                                  <w:tcBorders>
-                                    <w:top w:val="single" w:sz="2" w:space="0" w:color="000000"/>
-                                    <w:left w:val="single" w:sz="2" w:space="0" w:color="000000"/>
-                                    <w:bottom w:val="single" w:sz="2" w:space="0" w:color="000000"/>
-                                    <w:right w:val="single" w:sz="2" w:space="0" w:color="000000"/>
-                                  </w:tcBorders>
-                                </w:tcPr>
-                                <w:p>
-                                  <w:pPr>
-                                    <w:pStyle w:val="TableParagraph"/>
-                                    <w:rPr>
-                                      <w:rFonts w:ascii="Times New Roman" w:hAnsi="Times New Roman"/>
-                                      <w:sz w:val="12"/>
-                                    </w:rPr>
-                                  </w:pPr>
-                                  <w:r>
-                                    <w:rPr>
-                                      <w:rFonts w:ascii="Times New Roman" w:hAnsi="Times New Roman"/>
-                                      <w:sz w:val="12"/>
-                                    </w:rPr>
-                                  </w:r>
-                                </w:p>
-                              </w:tc>
-                              <w:tc>
-                                <w:tcPr>
-                                  <w:tcW w:w="263" w:type="dxa"/>
-                                  <w:tcBorders>
-                                    <w:top w:val="single" w:sz="2" w:space="0" w:color="000000"/>
-                                    <w:left w:val="single" w:sz="2" w:space="0" w:color="000000"/>
-                                    <w:bottom w:val="single" w:sz="2" w:space="0" w:color="000000"/>
-                                    <w:right w:val="single" w:sz="2" w:space="0" w:color="000000"/>
-                                  </w:tcBorders>
-                                </w:tcPr>
-                                <w:p>
-                                  <w:pPr>
-                                    <w:pStyle w:val="TableParagraph"/>
-                                    <w:rPr>
-                                      <w:rFonts w:ascii="Times New Roman" w:hAnsi="Times New Roman"/>
-                                      <w:sz w:val="12"/>
-                                    </w:rPr>
-                                  </w:pPr>
-                                  <w:r>
-                                    <w:rPr>
-                                      <w:rFonts w:ascii="Times New Roman" w:hAnsi="Times New Roman"/>
-                                      <w:sz w:val="12"/>
-                                    </w:rPr>
-                                  </w:r>
-                                </w:p>
-                              </w:tc>
-                              <w:tc>
-                                <w:tcPr>
-                                  <w:tcW w:w="260" w:type="dxa"/>
-                                  <w:tcBorders>
-                                    <w:top w:val="single" w:sz="2" w:space="0" w:color="000000"/>
-                                    <w:left w:val="single" w:sz="2" w:space="0" w:color="000000"/>
-                                    <w:bottom w:val="single" w:sz="2" w:space="0" w:color="000000"/>
-                                    <w:right w:val="single" w:sz="2" w:space="0" w:color="000000"/>
-                                  </w:tcBorders>
-                                </w:tcPr>
-                                <w:p>
-                                  <w:pPr>
-                                    <w:pStyle w:val="TableParagraph"/>
-                                    <w:rPr>
-                                      <w:rFonts w:ascii="Times New Roman" w:hAnsi="Times New Roman"/>
-                                      <w:sz w:val="12"/>
-                                    </w:rPr>
-                                  </w:pPr>
-                                  <w:r>
-                                    <w:rPr>
-                                      <w:rFonts w:ascii="Times New Roman" w:hAnsi="Times New Roman"/>
-                                      <w:sz w:val="12"/>
-                                    </w:rPr>
-                                  </w:r>
-                                </w:p>
-                              </w:tc>
-                              <w:tc>
-                                <w:tcPr>
-                                  <w:tcW w:w="266" w:type="dxa"/>
-                                  <w:tcBorders>
-                                    <w:top w:val="single" w:sz="2" w:space="0" w:color="000000"/>
-                                    <w:left w:val="single" w:sz="2" w:space="0" w:color="000000"/>
-                                    <w:bottom w:val="single" w:sz="2" w:space="0" w:color="000000"/>
-                                    <w:right w:val="single" w:sz="2" w:space="0" w:color="000000"/>
-                                  </w:tcBorders>
-                                </w:tcPr>
-                                <w:p>
-                                  <w:pPr>
-                                    <w:pStyle w:val="TableParagraph"/>
-                                    <w:rPr>
-                                      <w:rFonts w:ascii="Times New Roman" w:hAnsi="Times New Roman"/>
-                                      <w:sz w:val="12"/>
-                                    </w:rPr>
-                                  </w:pPr>
-                                  <w:r>
-                                    <w:rPr>
-                                      <w:rFonts w:ascii="Times New Roman" w:hAnsi="Times New Roman"/>
-                                      <w:sz w:val="12"/>
-                                    </w:rPr>
-                                  </w:r>
-                                </w:p>
-                              </w:tc>
-                              <w:tc>
-                                <w:tcPr>
-                                  <w:tcW w:w="262" w:type="dxa"/>
-                                  <w:tcBorders>
-                                    <w:top w:val="single" w:sz="2" w:space="0" w:color="000000"/>
-                                    <w:left w:val="single" w:sz="2" w:space="0" w:color="000000"/>
-                                    <w:bottom w:val="single" w:sz="2" w:space="0" w:color="000000"/>
-                                    <w:right w:val="single" w:sz="2" w:space="0" w:color="000000"/>
-                                  </w:tcBorders>
-                                </w:tcPr>
-                                <w:p>
-                                  <w:pPr>
-                                    <w:pStyle w:val="TableParagraph"/>
-                                    <w:rPr>
-                                      <w:rFonts w:ascii="Times New Roman" w:hAnsi="Times New Roman"/>
-                                      <w:sz w:val="12"/>
-                                    </w:rPr>
-                                  </w:pPr>
-                                  <w:r>
-                                    <w:rPr>
-                                      <w:rFonts w:ascii="Times New Roman" w:hAnsi="Times New Roman"/>
-                                      <w:sz w:val="12"/>
-                                    </w:rPr>
-                                  </w:r>
-                                </w:p>
-                              </w:tc>
-                              <w:tc>
-                                <w:tcPr>
-                                  <w:tcW w:w="257" w:type="dxa"/>
-                                  <w:tcBorders>
-                                    <w:top w:val="single" w:sz="2" w:space="0" w:color="000000"/>
-                                    <w:left w:val="single" w:sz="2" w:space="0" w:color="000000"/>
-                                    <w:bottom w:val="single" w:sz="2" w:space="0" w:color="000000"/>
-                                    <w:right w:val="single" w:sz="2" w:space="0" w:color="000000"/>
-                                  </w:tcBorders>
-                                </w:tcPr>
-                                <w:p>
-                                  <w:pPr>
-                                    <w:pStyle w:val="TableParagraph"/>
-                                    <w:rPr>
-                                      <w:rFonts w:ascii="Times New Roman" w:hAnsi="Times New Roman"/>
-                                      <w:sz w:val="12"/>
-                                    </w:rPr>
-                                  </w:pPr>
-                                  <w:r>
-                                    <w:rPr>
-                                      <w:rFonts w:ascii="Times New Roman" w:hAnsi="Times New Roman"/>
-                                      <w:sz w:val="12"/>
-                                    </w:rPr>
-                                  </w:r>
-                                </w:p>
-                              </w:tc>
-                              <w:tc>
-                                <w:tcPr>
-                                  <w:tcW w:w="220" w:type="dxa"/>
+                                  <w:tcW w:w="217" w:type="dxa"/>
                                   <w:tcBorders>
                                     <w:top w:val="single" w:sz="2" w:space="0" w:color="000000"/>
                                     <w:left w:val="single" w:sz="2" w:space="0" w:color="000000"/>
@@ -14633,8 +14934,197 @@
                               </w:tc>
                               <w:tc>
                                 <w:tcPr>
-                                  <w:tcW w:w="533" w:type="dxa"/>
+                                  <w:tcW w:w="534" w:type="dxa"/>
                                   <w:gridSpan w:val="3"/>
+                                  <w:tcBorders>
+                                    <w:top w:val="single" w:sz="2" w:space="0" w:color="000000"/>
+                                    <w:left w:val="single" w:sz="2" w:space="0" w:color="000000"/>
+                                    <w:bottom w:val="single" w:sz="2" w:space="0" w:color="000000"/>
+                                    <w:right w:val="single" w:sz="2" w:space="0" w:color="000000"/>
+                                  </w:tcBorders>
+                                </w:tcPr>
+                                <w:p>
+                                  <w:pPr>
+                                    <w:pStyle w:val="TableParagraph"/>
+                                    <w:rPr>
+                                      <w:rFonts w:ascii="Times New Roman" w:hAnsi="Times New Roman"/>
+                                      <w:sz w:val="12"/>
+                                    </w:rPr>
+                                  </w:pPr>
+                                  <w:r>
+                                    <w:rPr>
+                                      <w:rFonts w:ascii="Times New Roman" w:hAnsi="Times New Roman"/>
+                                      <w:sz w:val="12"/>
+                                    </w:rPr>
+                                  </w:r>
+                                </w:p>
+                              </w:tc>
+                              <w:tc>
+                                <w:tcPr>
+                                  <w:tcW w:w="516" w:type="dxa"/>
+                                  <w:gridSpan w:val="2"/>
+                                  <w:tcBorders>
+                                    <w:top w:val="single" w:sz="2" w:space="0" w:color="000000"/>
+                                    <w:left w:val="single" w:sz="2" w:space="0" w:color="000000"/>
+                                    <w:bottom w:val="single" w:sz="2" w:space="0" w:color="000000"/>
+                                    <w:right w:val="single" w:sz="2" w:space="0" w:color="000000"/>
+                                  </w:tcBorders>
+                                </w:tcPr>
+                                <w:p>
+                                  <w:pPr>
+                                    <w:pStyle w:val="TableParagraph"/>
+                                    <w:rPr>
+                                      <w:rFonts w:ascii="Times New Roman" w:hAnsi="Times New Roman"/>
+                                      <w:sz w:val="12"/>
+                                    </w:rPr>
+                                  </w:pPr>
+                                  <w:r>
+                                    <w:rPr>
+                                      <w:rFonts w:ascii="Times New Roman" w:hAnsi="Times New Roman"/>
+                                      <w:sz w:val="12"/>
+                                    </w:rPr>
+                                  </w:r>
+                                </w:p>
+                              </w:tc>
+                              <w:tc>
+                                <w:tcPr>
+                                  <w:tcW w:w="522" w:type="dxa"/>
+                                  <w:gridSpan w:val="2"/>
+                                  <w:tcBorders>
+                                    <w:top w:val="single" w:sz="2" w:space="0" w:color="000000"/>
+                                    <w:left w:val="single" w:sz="2" w:space="0" w:color="000000"/>
+                                    <w:bottom w:val="single" w:sz="2" w:space="0" w:color="000000"/>
+                                    <w:right w:val="single" w:sz="2" w:space="0" w:color="000000"/>
+                                  </w:tcBorders>
+                                </w:tcPr>
+                                <w:p>
+                                  <w:pPr>
+                                    <w:pStyle w:val="TableParagraph"/>
+                                    <w:rPr>
+                                      <w:rFonts w:ascii="Times New Roman" w:hAnsi="Times New Roman"/>
+                                      <w:sz w:val="12"/>
+                                    </w:rPr>
+                                  </w:pPr>
+                                  <w:r>
+                                    <w:rPr>
+                                      <w:rFonts w:ascii="Times New Roman" w:hAnsi="Times New Roman"/>
+                                      <w:sz w:val="12"/>
+                                    </w:rPr>
+                                  </w:r>
+                                </w:p>
+                              </w:tc>
+                              <w:tc>
+                                <w:tcPr>
+                                  <w:tcW w:w="522" w:type="dxa"/>
+                                  <w:gridSpan w:val="2"/>
+                                  <w:tcBorders>
+                                    <w:top w:val="single" w:sz="2" w:space="0" w:color="000000"/>
+                                    <w:left w:val="single" w:sz="2" w:space="0" w:color="000000"/>
+                                    <w:bottom w:val="single" w:sz="2" w:space="0" w:color="000000"/>
+                                    <w:right w:val="single" w:sz="2" w:space="0" w:color="000000"/>
+                                  </w:tcBorders>
+                                </w:tcPr>
+                                <w:p>
+                                  <w:pPr>
+                                    <w:pStyle w:val="TableParagraph"/>
+                                    <w:rPr>
+                                      <w:rFonts w:ascii="Times New Roman" w:hAnsi="Times New Roman"/>
+                                      <w:sz w:val="12"/>
+                                    </w:rPr>
+                                  </w:pPr>
+                                  <w:r>
+                                    <w:rPr>
+                                      <w:rFonts w:ascii="Times New Roman" w:hAnsi="Times New Roman"/>
+                                      <w:sz w:val="12"/>
+                                    </w:rPr>
+                                  </w:r>
+                                </w:p>
+                              </w:tc>
+                              <w:tc>
+                                <w:tcPr>
+                                  <w:tcW w:w="526" w:type="dxa"/>
+                                  <w:gridSpan w:val="2"/>
+                                  <w:tcBorders>
+                                    <w:top w:val="single" w:sz="2" w:space="0" w:color="000000"/>
+                                    <w:left w:val="single" w:sz="2" w:space="0" w:color="000000"/>
+                                    <w:bottom w:val="single" w:sz="2" w:space="0" w:color="000000"/>
+                                    <w:right w:val="single" w:sz="2" w:space="0" w:color="000000"/>
+                                  </w:tcBorders>
+                                </w:tcPr>
+                                <w:p>
+                                  <w:pPr>
+                                    <w:pStyle w:val="TableParagraph"/>
+                                    <w:rPr>
+                                      <w:rFonts w:ascii="Times New Roman" w:hAnsi="Times New Roman"/>
+                                      <w:sz w:val="12"/>
+                                    </w:rPr>
+                                  </w:pPr>
+                                  <w:r>
+                                    <w:rPr>
+                                      <w:rFonts w:ascii="Times New Roman" w:hAnsi="Times New Roman"/>
+                                      <w:sz w:val="12"/>
+                                    </w:rPr>
+                                  </w:r>
+                                </w:p>
+                              </w:tc>
+                              <w:tc>
+                                <w:tcPr>
+                                  <w:tcW w:w="512" w:type="dxa"/>
+                                  <w:gridSpan w:val="2"/>
+                                  <w:tcBorders>
+                                    <w:top w:val="single" w:sz="2" w:space="0" w:color="000000"/>
+                                    <w:left w:val="single" w:sz="2" w:space="0" w:color="000000"/>
+                                    <w:bottom w:val="single" w:sz="2" w:space="0" w:color="000000"/>
+                                    <w:right w:val="single" w:sz="2" w:space="0" w:color="000000"/>
+                                  </w:tcBorders>
+                                </w:tcPr>
+                                <w:p>
+                                  <w:pPr>
+                                    <w:pStyle w:val="TableParagraph"/>
+                                    <w:rPr>
+                                      <w:rFonts w:ascii="Times New Roman" w:hAnsi="Times New Roman"/>
+                                      <w:sz w:val="12"/>
+                                    </w:rPr>
+                                  </w:pPr>
+                                  <w:r>
+                                    <w:rPr>
+                                      <w:rFonts w:ascii="Times New Roman" w:hAnsi="Times New Roman"/>
+                                      <w:sz w:val="12"/>
+                                    </w:rPr>
+                                  </w:r>
+                                </w:p>
+                              </w:tc>
+                              <w:tc>
+                                <w:tcPr>
+                                  <w:tcW w:w="532" w:type="dxa"/>
+                                  <w:gridSpan w:val="2"/>
+                                  <w:tcBorders>
+                                    <w:top w:val="single" w:sz="2" w:space="0" w:color="000000"/>
+                                    <w:left w:val="single" w:sz="2" w:space="0" w:color="000000"/>
+                                    <w:bottom w:val="single" w:sz="2" w:space="0" w:color="000000"/>
+                                    <w:right w:val="single" w:sz="2" w:space="0" w:color="000000"/>
+                                  </w:tcBorders>
+                                </w:tcPr>
+                                <w:p>
+                                  <w:pPr>
+                                    <w:pStyle w:val="TableParagraph"/>
+                                    <w:rPr>
+                                      <w:rFonts w:ascii="Times New Roman" w:hAnsi="Times New Roman"/>
+                                      <w:sz w:val="12"/>
+                                    </w:rPr>
+                                  </w:pPr>
+                                  <w:r>
+                                    <w:rPr>
+                                      <w:rFonts w:ascii="Times New Roman" w:hAnsi="Times New Roman"/>
+                                      <w:sz w:val="12"/>
+                                    </w:rPr>
+                                  </w:r>
+                                </w:p>
+                              </w:tc>
+                              <w:tc>
+                                <w:tcPr>
+                                  <w:tcW w:w="523" w:type="dxa"/>
+                                  <w:gridSpan w:val="2"/>
                                   <w:tcBorders>
                                     <w:top w:val="single" w:sz="2" w:space="0" w:color="000000"/>
                                     <w:left w:val="single" w:sz="2" w:space="0" w:color="000000"/>
@@ -14687,7 +15177,7 @@
                               </w:tc>
                               <w:tc>
                                 <w:tcPr>
-                                  <w:tcW w:w="521" w:type="dxa"/>
+                                  <w:tcW w:w="527" w:type="dxa"/>
                                   <w:gridSpan w:val="2"/>
                                   <w:tcBorders>
                                     <w:top w:val="single" w:sz="2" w:space="0" w:color="000000"/>
@@ -14741,61 +15231,7 @@
                               </w:tc>
                               <w:tc>
                                 <w:tcPr>
-                                  <w:tcW w:w="526" w:type="dxa"/>
-                                  <w:gridSpan w:val="2"/>
-                                  <w:tcBorders>
-                                    <w:top w:val="single" w:sz="2" w:space="0" w:color="000000"/>
-                                    <w:left w:val="single" w:sz="2" w:space="0" w:color="000000"/>
-                                    <w:bottom w:val="single" w:sz="2" w:space="0" w:color="000000"/>
-                                    <w:right w:val="single" w:sz="2" w:space="0" w:color="000000"/>
-                                  </w:tcBorders>
-                                </w:tcPr>
-                                <w:p>
-                                  <w:pPr>
-                                    <w:pStyle w:val="TableParagraph"/>
-                                    <w:rPr>
-                                      <w:rFonts w:ascii="Times New Roman" w:hAnsi="Times New Roman"/>
-                                      <w:sz w:val="12"/>
-                                    </w:rPr>
-                                  </w:pPr>
-                                  <w:r>
-                                    <w:rPr>
-                                      <w:rFonts w:ascii="Times New Roman" w:hAnsi="Times New Roman"/>
-                                      <w:sz w:val="12"/>
-                                    </w:rPr>
-                                  </w:r>
-                                </w:p>
-                              </w:tc>
-                              <w:tc>
-                                <w:tcPr>
-                                  <w:tcW w:w="512" w:type="dxa"/>
-                                  <w:gridSpan w:val="2"/>
-                                  <w:tcBorders>
-                                    <w:top w:val="single" w:sz="2" w:space="0" w:color="000000"/>
-                                    <w:left w:val="single" w:sz="2" w:space="0" w:color="000000"/>
-                                    <w:bottom w:val="single" w:sz="2" w:space="0" w:color="000000"/>
-                                    <w:right w:val="single" w:sz="2" w:space="0" w:color="000000"/>
-                                  </w:tcBorders>
-                                </w:tcPr>
-                                <w:p>
-                                  <w:pPr>
-                                    <w:pStyle w:val="TableParagraph"/>
-                                    <w:rPr>
-                                      <w:rFonts w:ascii="Times New Roman" w:hAnsi="Times New Roman"/>
-                                      <w:sz w:val="12"/>
-                                    </w:rPr>
-                                  </w:pPr>
-                                  <w:r>
-                                    <w:rPr>
-                                      <w:rFonts w:ascii="Times New Roman" w:hAnsi="Times New Roman"/>
-                                      <w:sz w:val="12"/>
-                                    </w:rPr>
-                                  </w:r>
-                                </w:p>
-                              </w:tc>
-                              <w:tc>
-                                <w:tcPr>
-                                  <w:tcW w:w="531" w:type="dxa"/>
+                                  <w:tcW w:w="520" w:type="dxa"/>
                                   <w:gridSpan w:val="2"/>
                                   <w:tcBorders>
                                     <w:top w:val="single" w:sz="2" w:space="0" w:color="000000"/>
@@ -14849,141 +15285,6 @@
                               </w:tc>
                               <w:tc>
                                 <w:tcPr>
-                                  <w:tcW w:w="517" w:type="dxa"/>
-                                  <w:gridSpan w:val="2"/>
-                                  <w:tcBorders>
-                                    <w:top w:val="single" w:sz="2" w:space="0" w:color="000000"/>
-                                    <w:left w:val="single" w:sz="2" w:space="0" w:color="000000"/>
-                                    <w:bottom w:val="single" w:sz="2" w:space="0" w:color="000000"/>
-                                    <w:right w:val="single" w:sz="2" w:space="0" w:color="000000"/>
-                                  </w:tcBorders>
-                                </w:tcPr>
-                                <w:p>
-                                  <w:pPr>
-                                    <w:pStyle w:val="TableParagraph"/>
-                                    <w:rPr>
-                                      <w:rFonts w:ascii="Times New Roman" w:hAnsi="Times New Roman"/>
-                                      <w:sz w:val="12"/>
-                                    </w:rPr>
-                                  </w:pPr>
-                                  <w:r>
-                                    <w:rPr>
-                                      <w:rFonts w:ascii="Times New Roman" w:hAnsi="Times New Roman"/>
-                                      <w:sz w:val="12"/>
-                                    </w:rPr>
-                                  </w:r>
-                                </w:p>
-                              </w:tc>
-                              <w:tc>
-                                <w:tcPr>
-                                  <w:tcW w:w="526" w:type="dxa"/>
-                                  <w:gridSpan w:val="2"/>
-                                  <w:tcBorders>
-                                    <w:top w:val="single" w:sz="2" w:space="0" w:color="000000"/>
-                                    <w:left w:val="single" w:sz="2" w:space="0" w:color="000000"/>
-                                    <w:bottom w:val="single" w:sz="2" w:space="0" w:color="000000"/>
-                                    <w:right w:val="single" w:sz="2" w:space="0" w:color="000000"/>
-                                  </w:tcBorders>
-                                </w:tcPr>
-                                <w:p>
-                                  <w:pPr>
-                                    <w:pStyle w:val="TableParagraph"/>
-                                    <w:rPr>
-                                      <w:rFonts w:ascii="Times New Roman" w:hAnsi="Times New Roman"/>
-                                      <w:sz w:val="12"/>
-                                    </w:rPr>
-                                  </w:pPr>
-                                  <w:r>
-                                    <w:rPr>
-                                      <w:rFonts w:ascii="Times New Roman" w:hAnsi="Times New Roman"/>
-                                      <w:sz w:val="12"/>
-                                    </w:rPr>
-                                  </w:r>
-                                </w:p>
-                              </w:tc>
-                              <w:tc>
-                                <w:tcPr>
-                                  <w:tcW w:w="523" w:type="dxa"/>
-                                  <w:gridSpan w:val="2"/>
-                                  <w:tcBorders>
-                                    <w:top w:val="single" w:sz="2" w:space="0" w:color="000000"/>
-                                    <w:left w:val="single" w:sz="2" w:space="0" w:color="000000"/>
-                                    <w:bottom w:val="single" w:sz="2" w:space="0" w:color="000000"/>
-                                    <w:right w:val="single" w:sz="2" w:space="0" w:color="000000"/>
-                                  </w:tcBorders>
-                                </w:tcPr>
-                                <w:p>
-                                  <w:pPr>
-                                    <w:pStyle w:val="TableParagraph"/>
-                                    <w:rPr>
-                                      <w:rFonts w:ascii="Times New Roman" w:hAnsi="Times New Roman"/>
-                                      <w:sz w:val="12"/>
-                                    </w:rPr>
-                                  </w:pPr>
-                                  <w:r>
-                                    <w:rPr>
-                                      <w:rFonts w:ascii="Times New Roman" w:hAnsi="Times New Roman"/>
-                                      <w:sz w:val="12"/>
-                                    </w:rPr>
-                                  </w:r>
-                                </w:p>
-                              </w:tc>
-                              <w:tc>
-                                <w:tcPr>
-                                  <w:tcW w:w="519" w:type="dxa"/>
-                                  <w:gridSpan w:val="2"/>
-                                  <w:tcBorders>
-                                    <w:top w:val="single" w:sz="2" w:space="0" w:color="000000"/>
-                                    <w:left w:val="single" w:sz="2" w:space="0" w:color="000000"/>
-                                    <w:bottom w:val="single" w:sz="2" w:space="0" w:color="000000"/>
-                                    <w:right w:val="single" w:sz="2" w:space="0" w:color="000000"/>
-                                  </w:tcBorders>
-                                </w:tcPr>
-                                <w:p>
-                                  <w:pPr>
-                                    <w:pStyle w:val="TableParagraph"/>
-                                    <w:rPr>
-                                      <w:rFonts w:ascii="Times New Roman" w:hAnsi="Times New Roman"/>
-                                      <w:sz w:val="12"/>
-                                    </w:rPr>
-                                  </w:pPr>
-                                  <w:r>
-                                    <w:rPr>
-                                      <w:rFonts w:ascii="Times New Roman" w:hAnsi="Times New Roman"/>
-                                      <w:sz w:val="12"/>
-                                    </w:rPr>
-                                  </w:r>
-                                </w:p>
-                              </w:tc>
-                              <w:tc>
-                                <w:tcPr>
-                                  <w:tcW w:w="523" w:type="dxa"/>
-                                  <w:gridSpan w:val="2"/>
-                                  <w:tcBorders>
-                                    <w:top w:val="single" w:sz="2" w:space="0" w:color="000000"/>
-                                    <w:left w:val="single" w:sz="2" w:space="0" w:color="000000"/>
-                                    <w:bottom w:val="single" w:sz="2" w:space="0" w:color="000000"/>
-                                    <w:right w:val="single" w:sz="2" w:space="0" w:color="000000"/>
-                                  </w:tcBorders>
-                                </w:tcPr>
-                                <w:p>
-                                  <w:pPr>
-                                    <w:pStyle w:val="TableParagraph"/>
-                                    <w:rPr>
-                                      <w:rFonts w:ascii="Times New Roman" w:hAnsi="Times New Roman"/>
-                                      <w:sz w:val="12"/>
-                                    </w:rPr>
-                                  </w:pPr>
-                                  <w:r>
-                                    <w:rPr>
-                                      <w:rFonts w:ascii="Times New Roman" w:hAnsi="Times New Roman"/>
-                                      <w:sz w:val="12"/>
-                                    </w:rPr>
-                                  </w:r>
-                                </w:p>
-                              </w:tc>
-                              <w:tc>
-                                <w:tcPr>
                                   <w:tcW w:w="528" w:type="dxa"/>
                                   <w:gridSpan w:val="2"/>
                                   <w:tcBorders>
@@ -15011,7 +15312,7 @@
                               </w:tc>
                               <w:tc>
                                 <w:tcPr>
-                                  <w:tcW w:w="477" w:type="dxa"/>
+                                  <w:tcW w:w="474" w:type="dxa"/>
                                   <w:gridSpan w:val="2"/>
                                   <w:tcBorders>
                                     <w:top w:val="single" w:sz="2" w:space="0" w:color="000000"/>
@@ -15094,35 +15395,35 @@
                         <w:gridCol w:w="259"/>
                         <w:gridCol w:w="1"/>
                         <w:gridCol w:w="260"/>
+                        <w:gridCol w:w="273"/>
+                        <w:gridCol w:w="260"/>
+                        <w:gridCol w:w="256"/>
+                        <w:gridCol w:w="250"/>
                         <w:gridCol w:w="272"/>
                         <w:gridCol w:w="260"/>
-                        <w:gridCol w:w="257"/>
-                        <w:gridCol w:w="250"/>
+                        <w:gridCol w:w="262"/>
                         <w:gridCol w:w="271"/>
-                        <w:gridCol w:w="260"/>
-                        <w:gridCol w:w="262"/>
-                        <w:gridCol w:w="270"/>
-                        <w:gridCol w:w="256"/>
+                        <w:gridCol w:w="255"/>
                         <w:gridCol w:w="253"/>
                         <w:gridCol w:w="259"/>
-                        <w:gridCol w:w="271"/>
+                        <w:gridCol w:w="272"/>
                         <w:gridCol w:w="260"/>
                         <w:gridCol w:w="262"/>
                         <w:gridCol w:w="261"/>
                         <w:gridCol w:w="260"/>
                         <w:gridCol w:w="257"/>
                         <w:gridCol w:w="260"/>
+                        <w:gridCol w:w="267"/>
                         <w:gridCol w:w="266"/>
-                        <w:gridCol w:w="267"/>
                         <w:gridCol w:w="256"/>
-                        <w:gridCol w:w="255"/>
+                        <w:gridCol w:w="256"/>
                         <w:gridCol w:w="264"/>
                         <w:gridCol w:w="263"/>
                         <w:gridCol w:w="260"/>
                         <w:gridCol w:w="266"/>
                         <w:gridCol w:w="262"/>
                         <w:gridCol w:w="257"/>
-                        <w:gridCol w:w="220"/>
+                        <w:gridCol w:w="217"/>
                       </w:tblGrid>
                       <w:tr>
                         <w:trPr>
@@ -15149,7 +15450,11 @@
                               </w:rPr>
                             </w:pPr>
                             <w:r>
-                              <w:rPr/>
+                              <w:rPr>
+                                <w:rFonts w:ascii="Times New Roman" w:hAnsi="Times New Roman"/>
+                                <w:sz w:val="12"/>
+                                <w:szCs w:val="12"/>
+                              </w:rPr>
                             </w:r>
                           </w:p>
                         </w:tc>
@@ -15174,7 +15479,11 @@
                               </w:rPr>
                             </w:pPr>
                             <w:r>
-                              <w:rPr/>
+                              <w:rPr>
+                                <w:rFonts w:ascii="Times New Roman" w:hAnsi="Times New Roman"/>
+                                <w:sz w:val="12"/>
+                                <w:szCs w:val="12"/>
+                              </w:rPr>
                             </w:r>
                           </w:p>
                         </w:tc>
@@ -15238,7 +15547,7 @@
                         </w:tc>
                         <w:tc>
                           <w:tcPr>
-                            <w:tcW w:w="533" w:type="dxa"/>
+                            <w:tcW w:w="534" w:type="dxa"/>
                             <w:gridSpan w:val="3"/>
                             <w:tcBorders>
                               <w:top w:val="single" w:sz="2" w:space="0" w:color="000000"/>
@@ -15261,6 +15570,205 @@
                                 <w:rFonts w:ascii="Times New Roman" w:hAnsi="Times New Roman"/>
                                 <w:sz w:val="12"/>
                                 <w:szCs w:val="12"/>
+                              </w:rPr>
+                            </w:r>
+                          </w:p>
+                        </w:tc>
+                        <w:tc>
+                          <w:tcPr>
+                            <w:tcW w:w="516" w:type="dxa"/>
+                            <w:gridSpan w:val="2"/>
+                            <w:tcBorders>
+                              <w:top w:val="single" w:sz="2" w:space="0" w:color="000000"/>
+                              <w:left w:val="single" w:sz="2" w:space="0" w:color="000000"/>
+                              <w:bottom w:val="single" w:sz="2" w:space="0" w:color="000000"/>
+                              <w:right w:val="single" w:sz="2" w:space="0" w:color="000000"/>
+                            </w:tcBorders>
+                          </w:tcPr>
+                          <w:p>
+                            <w:pPr>
+                              <w:pStyle w:val="TableParagraph"/>
+                              <w:rPr>
+                                <w:rFonts w:ascii="Times New Roman" w:hAnsi="Times New Roman"/>
+                                <w:sz w:val="12"/>
+                                <w:szCs w:val="12"/>
+                              </w:rPr>
+                            </w:pPr>
+                            <w:r>
+                              <w:rPr>
+                                <w:rFonts w:ascii="Times New Roman" w:hAnsi="Times New Roman"/>
+                                <w:sz w:val="12"/>
+                                <w:szCs w:val="12"/>
+                              </w:rPr>
+                            </w:r>
+                          </w:p>
+                        </w:tc>
+                        <w:tc>
+                          <w:tcPr>
+                            <w:tcW w:w="522" w:type="dxa"/>
+                            <w:gridSpan w:val="2"/>
+                            <w:tcBorders>
+                              <w:top w:val="single" w:sz="2" w:space="0" w:color="000000"/>
+                              <w:left w:val="single" w:sz="2" w:space="0" w:color="000000"/>
+                              <w:bottom w:val="single" w:sz="2" w:space="0" w:color="000000"/>
+                              <w:right w:val="single" w:sz="2" w:space="0" w:color="000000"/>
+                            </w:tcBorders>
+                          </w:tcPr>
+                          <w:p>
+                            <w:pPr>
+                              <w:pStyle w:val="TableParagraph"/>
+                              <w:rPr>
+                                <w:rFonts w:ascii="Times New Roman" w:hAnsi="Times New Roman"/>
+                                <w:sz w:val="12"/>
+                                <w:szCs w:val="12"/>
+                              </w:rPr>
+                            </w:pPr>
+                            <w:r>
+                              <w:rPr>
+                                <w:rFonts w:ascii="Times New Roman" w:hAnsi="Times New Roman"/>
+                                <w:sz w:val="12"/>
+                                <w:szCs w:val="12"/>
+                              </w:rPr>
+                            </w:r>
+                          </w:p>
+                        </w:tc>
+                        <w:tc>
+                          <w:tcPr>
+                            <w:tcW w:w="522" w:type="dxa"/>
+                            <w:gridSpan w:val="2"/>
+                            <w:tcBorders>
+                              <w:top w:val="single" w:sz="2" w:space="0" w:color="000000"/>
+                              <w:left w:val="single" w:sz="2" w:space="0" w:color="000000"/>
+                              <w:bottom w:val="single" w:sz="2" w:space="0" w:color="000000"/>
+                              <w:right w:val="single" w:sz="2" w:space="0" w:color="000000"/>
+                            </w:tcBorders>
+                          </w:tcPr>
+                          <w:p>
+                            <w:pPr>
+                              <w:pStyle w:val="TableParagraph"/>
+                              <w:rPr>
+                                <w:rFonts w:ascii="Times New Roman" w:hAnsi="Times New Roman"/>
+                                <w:sz w:val="12"/>
+                                <w:szCs w:val="12"/>
+                              </w:rPr>
+                            </w:pPr>
+                            <w:r>
+                              <w:rPr>
+                                <w:rFonts w:ascii="Times New Roman" w:hAnsi="Times New Roman"/>
+                                <w:sz w:val="12"/>
+                                <w:szCs w:val="12"/>
+                              </w:rPr>
+                            </w:r>
+                          </w:p>
+                        </w:tc>
+                        <w:tc>
+                          <w:tcPr>
+                            <w:tcW w:w="526" w:type="dxa"/>
+                            <w:gridSpan w:val="2"/>
+                            <w:tcBorders>
+                              <w:top w:val="single" w:sz="2" w:space="0" w:color="000000"/>
+                              <w:left w:val="single" w:sz="2" w:space="0" w:color="000000"/>
+                              <w:bottom w:val="single" w:sz="2" w:space="0" w:color="000000"/>
+                              <w:right w:val="single" w:sz="2" w:space="0" w:color="000000"/>
+                            </w:tcBorders>
+                          </w:tcPr>
+                          <w:p>
+                            <w:pPr>
+                              <w:pStyle w:val="TableParagraph"/>
+                              <w:rPr>
+                                <w:rFonts w:ascii="Times New Roman" w:hAnsi="Times New Roman"/>
+                                <w:sz w:val="12"/>
+                                <w:szCs w:val="12"/>
+                              </w:rPr>
+                            </w:pPr>
+                            <w:r>
+                              <w:rPr>
+                                <w:rFonts w:ascii="Times New Roman" w:hAnsi="Times New Roman"/>
+                                <w:sz w:val="12"/>
+                                <w:szCs w:val="12"/>
+                              </w:rPr>
+                            </w:r>
+                          </w:p>
+                        </w:tc>
+                        <w:tc>
+                          <w:tcPr>
+                            <w:tcW w:w="512" w:type="dxa"/>
+                            <w:gridSpan w:val="2"/>
+                            <w:tcBorders>
+                              <w:top w:val="single" w:sz="2" w:space="0" w:color="000000"/>
+                              <w:left w:val="single" w:sz="2" w:space="0" w:color="000000"/>
+                              <w:bottom w:val="single" w:sz="2" w:space="0" w:color="000000"/>
+                              <w:right w:val="single" w:sz="2" w:space="0" w:color="000000"/>
+                            </w:tcBorders>
+                          </w:tcPr>
+                          <w:p>
+                            <w:pPr>
+                              <w:pStyle w:val="TableParagraph"/>
+                              <w:rPr>
+                                <w:rFonts w:ascii="Times New Roman" w:hAnsi="Times New Roman"/>
+                                <w:sz w:val="12"/>
+                                <w:szCs w:val="12"/>
+                              </w:rPr>
+                            </w:pPr>
+                            <w:r>
+                              <w:rPr>
+                                <w:rFonts w:ascii="Times New Roman" w:hAnsi="Times New Roman"/>
+                                <w:sz w:val="12"/>
+                                <w:szCs w:val="12"/>
+                              </w:rPr>
+                            </w:r>
+                          </w:p>
+                        </w:tc>
+                        <w:tc>
+                          <w:tcPr>
+                            <w:tcW w:w="532" w:type="dxa"/>
+                            <w:gridSpan w:val="2"/>
+                            <w:tcBorders>
+                              <w:top w:val="single" w:sz="2" w:space="0" w:color="000000"/>
+                              <w:left w:val="single" w:sz="2" w:space="0" w:color="000000"/>
+                              <w:bottom w:val="single" w:sz="2" w:space="0" w:color="000000"/>
+                              <w:right w:val="single" w:sz="2" w:space="0" w:color="000000"/>
+                            </w:tcBorders>
+                          </w:tcPr>
+                          <w:p>
+                            <w:pPr>
+                              <w:pStyle w:val="TableParagraph"/>
+                              <w:rPr>
+                                <w:rFonts w:ascii="Times New Roman" w:hAnsi="Times New Roman"/>
+                                <w:sz w:val="12"/>
+                              </w:rPr>
+                            </w:pPr>
+                            <w:r>
+                              <w:rPr>
+                                <w:rFonts w:ascii="Times New Roman" w:hAnsi="Times New Roman"/>
+                                <w:sz w:val="12"/>
+                              </w:rPr>
+                            </w:r>
+                          </w:p>
+                        </w:tc>
+                        <w:tc>
+                          <w:tcPr>
+                            <w:tcW w:w="523" w:type="dxa"/>
+                            <w:gridSpan w:val="2"/>
+                            <w:tcBorders>
+                              <w:top w:val="single" w:sz="2" w:space="0" w:color="000000"/>
+                              <w:left w:val="single" w:sz="2" w:space="0" w:color="000000"/>
+                              <w:bottom w:val="single" w:sz="2" w:space="0" w:color="000000"/>
+                              <w:right w:val="single" w:sz="2" w:space="0" w:color="000000"/>
+                            </w:tcBorders>
+                          </w:tcPr>
+                          <w:p>
+                            <w:pPr>
+                              <w:pStyle w:val="TableParagraph"/>
+                              <w:rPr>
+                                <w:rFonts w:ascii="Times New Roman" w:hAnsi="Times New Roman"/>
+                                <w:sz w:val="12"/>
+                              </w:rPr>
+                            </w:pPr>
+                            <w:r>
+                              <w:rPr>
+                                <w:rFonts w:ascii="Times New Roman" w:hAnsi="Times New Roman"/>
+                                <w:sz w:val="12"/>
                               </w:rPr>
                             </w:r>
                           </w:p>
@@ -15282,21 +15790,19 @@
                               <w:rPr>
                                 <w:rFonts w:ascii="Times New Roman" w:hAnsi="Times New Roman"/>
                                 <w:sz w:val="12"/>
-                                <w:szCs w:val="12"/>
                               </w:rPr>
                             </w:pPr>
                             <w:r>
                               <w:rPr>
                                 <w:rFonts w:ascii="Times New Roman" w:hAnsi="Times New Roman"/>
                                 <w:sz w:val="12"/>
-                                <w:szCs w:val="12"/>
                               </w:rPr>
                             </w:r>
                           </w:p>
                         </w:tc>
                         <w:tc>
                           <w:tcPr>
-                            <w:tcW w:w="521" w:type="dxa"/>
+                            <w:tcW w:w="527" w:type="dxa"/>
                             <w:gridSpan w:val="2"/>
                             <w:tcBorders>
                               <w:top w:val="single" w:sz="2" w:space="0" w:color="000000"/>
@@ -15311,14 +15817,12 @@
                               <w:rPr>
                                 <w:rFonts w:ascii="Times New Roman" w:hAnsi="Times New Roman"/>
                                 <w:sz w:val="12"/>
-                                <w:szCs w:val="12"/>
                               </w:rPr>
                             </w:pPr>
                             <w:r>
                               <w:rPr>
                                 <w:rFonts w:ascii="Times New Roman" w:hAnsi="Times New Roman"/>
                                 <w:sz w:val="12"/>
-                                <w:szCs w:val="12"/>
                               </w:rPr>
                             </w:r>
                           </w:p>
@@ -15340,79 +15844,19 @@
                               <w:rPr>
                                 <w:rFonts w:ascii="Times New Roman" w:hAnsi="Times New Roman"/>
                                 <w:sz w:val="12"/>
-                                <w:szCs w:val="12"/>
                               </w:rPr>
                             </w:pPr>
                             <w:r>
                               <w:rPr>
                                 <w:rFonts w:ascii="Times New Roman" w:hAnsi="Times New Roman"/>
                                 <w:sz w:val="12"/>
-                                <w:szCs w:val="12"/>
                               </w:rPr>
                             </w:r>
                           </w:p>
                         </w:tc>
                         <w:tc>
                           <w:tcPr>
-                            <w:tcW w:w="526" w:type="dxa"/>
-                            <w:gridSpan w:val="2"/>
-                            <w:tcBorders>
-                              <w:top w:val="single" w:sz="2" w:space="0" w:color="000000"/>
-                              <w:left w:val="single" w:sz="2" w:space="0" w:color="000000"/>
-                              <w:bottom w:val="single" w:sz="2" w:space="0" w:color="000000"/>
-                              <w:right w:val="single" w:sz="2" w:space="0" w:color="000000"/>
-                            </w:tcBorders>
-                          </w:tcPr>
-                          <w:p>
-                            <w:pPr>
-                              <w:pStyle w:val="TableParagraph"/>
-                              <w:rPr>
-                                <w:rFonts w:ascii="Times New Roman" w:hAnsi="Times New Roman"/>
-                                <w:sz w:val="12"/>
-                                <w:szCs w:val="12"/>
-                              </w:rPr>
-                            </w:pPr>
-                            <w:r>
-                              <w:rPr>
-                                <w:rFonts w:ascii="Times New Roman" w:hAnsi="Times New Roman"/>
-                                <w:sz w:val="12"/>
-                                <w:szCs w:val="12"/>
-                              </w:rPr>
-                            </w:r>
-                          </w:p>
-                        </w:tc>
-                        <w:tc>
-                          <w:tcPr>
-                            <w:tcW w:w="512" w:type="dxa"/>
-                            <w:gridSpan w:val="2"/>
-                            <w:tcBorders>
-                              <w:top w:val="single" w:sz="2" w:space="0" w:color="000000"/>
-                              <w:left w:val="single" w:sz="2" w:space="0" w:color="000000"/>
-                              <w:bottom w:val="single" w:sz="2" w:space="0" w:color="000000"/>
-                              <w:right w:val="single" w:sz="2" w:space="0" w:color="000000"/>
-                            </w:tcBorders>
-                          </w:tcPr>
-                          <w:p>
-                            <w:pPr>
-                              <w:pStyle w:val="TableParagraph"/>
-                              <w:rPr>
-                                <w:rFonts w:ascii="Times New Roman" w:hAnsi="Times New Roman"/>
-                                <w:sz w:val="12"/>
-                                <w:szCs w:val="12"/>
-                              </w:rPr>
-                            </w:pPr>
-                            <w:r>
-                              <w:rPr>
-                                <w:rFonts w:ascii="Times New Roman" w:hAnsi="Times New Roman"/>
-                                <w:sz w:val="12"/>
-                                <w:szCs w:val="12"/>
-                              </w:rPr>
-                            </w:r>
-                          </w:p>
-                        </w:tc>
-                        <w:tc>
-                          <w:tcPr>
-                            <w:tcW w:w="531" w:type="dxa"/>
+                            <w:tcW w:w="520" w:type="dxa"/>
                             <w:gridSpan w:val="2"/>
                             <w:tcBorders>
                               <w:top w:val="single" w:sz="2" w:space="0" w:color="000000"/>
@@ -15466,141 +15910,6 @@
                         </w:tc>
                         <w:tc>
                           <w:tcPr>
-                            <w:tcW w:w="517" w:type="dxa"/>
-                            <w:gridSpan w:val="2"/>
-                            <w:tcBorders>
-                              <w:top w:val="single" w:sz="2" w:space="0" w:color="000000"/>
-                              <w:left w:val="single" w:sz="2" w:space="0" w:color="000000"/>
-                              <w:bottom w:val="single" w:sz="2" w:space="0" w:color="000000"/>
-                              <w:right w:val="single" w:sz="2" w:space="0" w:color="000000"/>
-                            </w:tcBorders>
-                          </w:tcPr>
-                          <w:p>
-                            <w:pPr>
-                              <w:pStyle w:val="TableParagraph"/>
-                              <w:rPr>
-                                <w:rFonts w:ascii="Times New Roman" w:hAnsi="Times New Roman"/>
-                                <w:sz w:val="12"/>
-                              </w:rPr>
-                            </w:pPr>
-                            <w:r>
-                              <w:rPr>
-                                <w:rFonts w:ascii="Times New Roman" w:hAnsi="Times New Roman"/>
-                                <w:sz w:val="12"/>
-                              </w:rPr>
-                            </w:r>
-                          </w:p>
-                        </w:tc>
-                        <w:tc>
-                          <w:tcPr>
-                            <w:tcW w:w="526" w:type="dxa"/>
-                            <w:gridSpan w:val="2"/>
-                            <w:tcBorders>
-                              <w:top w:val="single" w:sz="2" w:space="0" w:color="000000"/>
-                              <w:left w:val="single" w:sz="2" w:space="0" w:color="000000"/>
-                              <w:bottom w:val="single" w:sz="2" w:space="0" w:color="000000"/>
-                              <w:right w:val="single" w:sz="2" w:space="0" w:color="000000"/>
-                            </w:tcBorders>
-                          </w:tcPr>
-                          <w:p>
-                            <w:pPr>
-                              <w:pStyle w:val="TableParagraph"/>
-                              <w:rPr>
-                                <w:rFonts w:ascii="Times New Roman" w:hAnsi="Times New Roman"/>
-                                <w:sz w:val="12"/>
-                              </w:rPr>
-                            </w:pPr>
-                            <w:r>
-                              <w:rPr>
-                                <w:rFonts w:ascii="Times New Roman" w:hAnsi="Times New Roman"/>
-                                <w:sz w:val="12"/>
-                              </w:rPr>
-                            </w:r>
-                          </w:p>
-                        </w:tc>
-                        <w:tc>
-                          <w:tcPr>
-                            <w:tcW w:w="523" w:type="dxa"/>
-                            <w:gridSpan w:val="2"/>
-                            <w:tcBorders>
-                              <w:top w:val="single" w:sz="2" w:space="0" w:color="000000"/>
-                              <w:left w:val="single" w:sz="2" w:space="0" w:color="000000"/>
-                              <w:bottom w:val="single" w:sz="2" w:space="0" w:color="000000"/>
-                              <w:right w:val="single" w:sz="2" w:space="0" w:color="000000"/>
-                            </w:tcBorders>
-                          </w:tcPr>
-                          <w:p>
-                            <w:pPr>
-                              <w:pStyle w:val="TableParagraph"/>
-                              <w:rPr>
-                                <w:rFonts w:ascii="Times New Roman" w:hAnsi="Times New Roman"/>
-                                <w:sz w:val="12"/>
-                              </w:rPr>
-                            </w:pPr>
-                            <w:r>
-                              <w:rPr>
-                                <w:rFonts w:ascii="Times New Roman" w:hAnsi="Times New Roman"/>
-                                <w:sz w:val="12"/>
-                              </w:rPr>
-                            </w:r>
-                          </w:p>
-                        </w:tc>
-                        <w:tc>
-                          <w:tcPr>
-                            <w:tcW w:w="519" w:type="dxa"/>
-                            <w:gridSpan w:val="2"/>
-                            <w:tcBorders>
-                              <w:top w:val="single" w:sz="2" w:space="0" w:color="000000"/>
-                              <w:left w:val="single" w:sz="2" w:space="0" w:color="000000"/>
-                              <w:bottom w:val="single" w:sz="2" w:space="0" w:color="000000"/>
-                              <w:right w:val="single" w:sz="2" w:space="0" w:color="000000"/>
-                            </w:tcBorders>
-                          </w:tcPr>
-                          <w:p>
-                            <w:pPr>
-                              <w:pStyle w:val="TableParagraph"/>
-                              <w:rPr>
-                                <w:rFonts w:ascii="Times New Roman" w:hAnsi="Times New Roman"/>
-                                <w:sz w:val="12"/>
-                              </w:rPr>
-                            </w:pPr>
-                            <w:r>
-                              <w:rPr>
-                                <w:rFonts w:ascii="Times New Roman" w:hAnsi="Times New Roman"/>
-                                <w:sz w:val="12"/>
-                              </w:rPr>
-                            </w:r>
-                          </w:p>
-                        </w:tc>
-                        <w:tc>
-                          <w:tcPr>
-                            <w:tcW w:w="523" w:type="dxa"/>
-                            <w:gridSpan w:val="2"/>
-                            <w:tcBorders>
-                              <w:top w:val="single" w:sz="2" w:space="0" w:color="000000"/>
-                              <w:left w:val="single" w:sz="2" w:space="0" w:color="000000"/>
-                              <w:bottom w:val="single" w:sz="2" w:space="0" w:color="000000"/>
-                              <w:right w:val="single" w:sz="2" w:space="0" w:color="000000"/>
-                            </w:tcBorders>
-                          </w:tcPr>
-                          <w:p>
-                            <w:pPr>
-                              <w:pStyle w:val="TableParagraph"/>
-                              <w:rPr>
-                                <w:rFonts w:ascii="Times New Roman" w:hAnsi="Times New Roman"/>
-                                <w:sz w:val="12"/>
-                              </w:rPr>
-                            </w:pPr>
-                            <w:r>
-                              <w:rPr>
-                                <w:rFonts w:ascii="Times New Roman" w:hAnsi="Times New Roman"/>
-                                <w:sz w:val="12"/>
-                              </w:rPr>
-                            </w:r>
-                          </w:p>
-                        </w:tc>
-                        <w:tc>
-                          <w:tcPr>
                             <w:tcW w:w="528" w:type="dxa"/>
                             <w:gridSpan w:val="2"/>
                             <w:tcBorders>
@@ -15628,7 +15937,7 @@
                         </w:tc>
                         <w:tc>
                           <w:tcPr>
-                            <w:tcW w:w="477" w:type="dxa"/>
+                            <w:tcW w:w="474" w:type="dxa"/>
                             <w:gridSpan w:val="2"/>
                             <w:tcBorders>
                               <w:top w:val="single" w:sz="2" w:space="0" w:color="000000"/>
@@ -15677,7 +15986,10 @@
                               </w:rPr>
                             </w:pPr>
                             <w:r>
-                              <w:rPr/>
+                              <w:rPr>
+                                <w:rFonts w:ascii="Times New Roman" w:hAnsi="Times New Roman"/>
+                                <w:sz w:val="12"/>
+                              </w:rPr>
                             </w:r>
                           </w:p>
                         </w:tc>
@@ -15701,7 +16013,10 @@
                               </w:rPr>
                             </w:pPr>
                             <w:r>
-                              <w:rPr/>
+                              <w:rPr>
+                                <w:rFonts w:ascii="Times New Roman" w:hAnsi="Times New Roman"/>
+                                <w:sz w:val="12"/>
+                              </w:rPr>
                             </w:r>
                           </w:p>
                         </w:tc>
@@ -15724,7 +16039,10 @@
                               </w:rPr>
                             </w:pPr>
                             <w:r>
-                              <w:rPr/>
+                              <w:rPr>
+                                <w:rFonts w:ascii="Times New Roman" w:hAnsi="Times New Roman"/>
+                                <w:sz w:val="12"/>
+                              </w:rPr>
                             </w:r>
                           </w:p>
                         </w:tc>
@@ -15747,7 +16065,10 @@
                               </w:rPr>
                             </w:pPr>
                             <w:r>
-                              <w:rPr/>
+                              <w:rPr>
+                                <w:rFonts w:ascii="Times New Roman" w:hAnsi="Times New Roman"/>
+                                <w:sz w:val="12"/>
+                              </w:rPr>
                             </w:r>
                           </w:p>
                         </w:tc>
@@ -15884,7 +16205,7 @@
                         </w:tc>
                         <w:tc>
                           <w:tcPr>
-                            <w:tcW w:w="272" w:type="dxa"/>
+                            <w:tcW w:w="273" w:type="dxa"/>
                             <w:tcBorders>
                               <w:top w:val="single" w:sz="2" w:space="0" w:color="000000"/>
                               <w:left w:val="single" w:sz="2" w:space="0" w:color="000000"/>
@@ -15936,7 +16257,7 @@
                         </w:tc>
                         <w:tc>
                           <w:tcPr>
-                            <w:tcW w:w="257" w:type="dxa"/>
+                            <w:tcW w:w="256" w:type="dxa"/>
                             <w:tcBorders>
                               <w:top w:val="single" w:sz="2" w:space="0" w:color="000000"/>
                               <w:left w:val="single" w:sz="2" w:space="0" w:color="000000"/>
@@ -15988,7 +16309,7 @@
                         </w:tc>
                         <w:tc>
                           <w:tcPr>
-                            <w:tcW w:w="271" w:type="dxa"/>
+                            <w:tcW w:w="272" w:type="dxa"/>
                             <w:tcBorders>
                               <w:top w:val="single" w:sz="2" w:space="0" w:color="000000"/>
                               <w:left w:val="single" w:sz="2" w:space="0" w:color="000000"/>
@@ -16066,7 +16387,319 @@
                         </w:tc>
                         <w:tc>
                           <w:tcPr>
-                            <w:tcW w:w="270" w:type="dxa"/>
+                            <w:tcW w:w="271" w:type="dxa"/>
+                            <w:tcBorders>
+                              <w:top w:val="single" w:sz="2" w:space="0" w:color="000000"/>
+                              <w:left w:val="single" w:sz="2" w:space="0" w:color="000000"/>
+                              <w:bottom w:val="single" w:sz="2" w:space="0" w:color="000000"/>
+                              <w:right w:val="single" w:sz="2" w:space="0" w:color="000000"/>
+                            </w:tcBorders>
+                          </w:tcPr>
+                          <w:p>
+                            <w:pPr>
+                              <w:pStyle w:val="TableParagraph"/>
+                              <w:rPr>
+                                <w:rFonts w:ascii="Times New Roman" w:hAnsi="Times New Roman"/>
+                                <w:sz w:val="12"/>
+                              </w:rPr>
+                            </w:pPr>
+                            <w:r>
+                              <w:rPr>
+                                <w:rFonts w:ascii="Times New Roman" w:hAnsi="Times New Roman"/>
+                                <w:sz w:val="12"/>
+                              </w:rPr>
+                            </w:r>
+                          </w:p>
+                        </w:tc>
+                        <w:tc>
+                          <w:tcPr>
+                            <w:tcW w:w="255" w:type="dxa"/>
+                            <w:tcBorders>
+                              <w:top w:val="single" w:sz="2" w:space="0" w:color="000000"/>
+                              <w:left w:val="single" w:sz="2" w:space="0" w:color="000000"/>
+                              <w:bottom w:val="single" w:sz="2" w:space="0" w:color="000000"/>
+                              <w:right w:val="single" w:sz="2" w:space="0" w:color="000000"/>
+                            </w:tcBorders>
+                          </w:tcPr>
+                          <w:p>
+                            <w:pPr>
+                              <w:pStyle w:val="TableParagraph"/>
+                              <w:rPr>
+                                <w:rFonts w:ascii="Times New Roman" w:hAnsi="Times New Roman"/>
+                                <w:sz w:val="12"/>
+                              </w:rPr>
+                            </w:pPr>
+                            <w:r>
+                              <w:rPr>
+                                <w:rFonts w:ascii="Times New Roman" w:hAnsi="Times New Roman"/>
+                                <w:sz w:val="12"/>
+                              </w:rPr>
+                            </w:r>
+                          </w:p>
+                        </w:tc>
+                        <w:tc>
+                          <w:tcPr>
+                            <w:tcW w:w="253" w:type="dxa"/>
+                            <w:tcBorders>
+                              <w:top w:val="single" w:sz="2" w:space="0" w:color="000000"/>
+                              <w:left w:val="single" w:sz="2" w:space="0" w:color="000000"/>
+                              <w:bottom w:val="single" w:sz="2" w:space="0" w:color="000000"/>
+                              <w:right w:val="single" w:sz="2" w:space="0" w:color="000000"/>
+                            </w:tcBorders>
+                          </w:tcPr>
+                          <w:p>
+                            <w:pPr>
+                              <w:pStyle w:val="TableParagraph"/>
+                              <w:rPr>
+                                <w:rFonts w:ascii="Times New Roman" w:hAnsi="Times New Roman"/>
+                                <w:sz w:val="12"/>
+                              </w:rPr>
+                            </w:pPr>
+                            <w:r>
+                              <w:rPr>
+                                <w:rFonts w:ascii="Times New Roman" w:hAnsi="Times New Roman"/>
+                                <w:sz w:val="12"/>
+                              </w:rPr>
+                            </w:r>
+                          </w:p>
+                        </w:tc>
+                        <w:tc>
+                          <w:tcPr>
+                            <w:tcW w:w="259" w:type="dxa"/>
+                            <w:tcBorders>
+                              <w:top w:val="single" w:sz="2" w:space="0" w:color="000000"/>
+                              <w:left w:val="single" w:sz="2" w:space="0" w:color="000000"/>
+                              <w:bottom w:val="single" w:sz="2" w:space="0" w:color="000000"/>
+                              <w:right w:val="single" w:sz="2" w:space="0" w:color="000000"/>
+                            </w:tcBorders>
+                          </w:tcPr>
+                          <w:p>
+                            <w:pPr>
+                              <w:pStyle w:val="TableParagraph"/>
+                              <w:rPr>
+                                <w:rFonts w:ascii="Times New Roman" w:hAnsi="Times New Roman"/>
+                                <w:sz w:val="12"/>
+                              </w:rPr>
+                            </w:pPr>
+                            <w:r>
+                              <w:rPr>
+                                <w:rFonts w:ascii="Times New Roman" w:hAnsi="Times New Roman"/>
+                                <w:sz w:val="12"/>
+                              </w:rPr>
+                            </w:r>
+                          </w:p>
+                        </w:tc>
+                        <w:tc>
+                          <w:tcPr>
+                            <w:tcW w:w="272" w:type="dxa"/>
+                            <w:tcBorders>
+                              <w:top w:val="single" w:sz="2" w:space="0" w:color="000000"/>
+                              <w:left w:val="single" w:sz="2" w:space="0" w:color="000000"/>
+                              <w:bottom w:val="single" w:sz="2" w:space="0" w:color="000000"/>
+                              <w:right w:val="single" w:sz="2" w:space="0" w:color="000000"/>
+                            </w:tcBorders>
+                          </w:tcPr>
+                          <w:p>
+                            <w:pPr>
+                              <w:pStyle w:val="TableParagraph"/>
+                              <w:rPr>
+                                <w:rFonts w:ascii="Times New Roman" w:hAnsi="Times New Roman"/>
+                                <w:sz w:val="12"/>
+                              </w:rPr>
+                            </w:pPr>
+                            <w:r>
+                              <w:rPr>
+                                <w:rFonts w:ascii="Times New Roman" w:hAnsi="Times New Roman"/>
+                                <w:sz w:val="12"/>
+                              </w:rPr>
+                            </w:r>
+                          </w:p>
+                        </w:tc>
+                        <w:tc>
+                          <w:tcPr>
+                            <w:tcW w:w="260" w:type="dxa"/>
+                            <w:tcBorders>
+                              <w:top w:val="single" w:sz="2" w:space="0" w:color="000000"/>
+                              <w:left w:val="single" w:sz="2" w:space="0" w:color="000000"/>
+                              <w:bottom w:val="single" w:sz="2" w:space="0" w:color="000000"/>
+                              <w:right w:val="single" w:sz="2" w:space="0" w:color="000000"/>
+                            </w:tcBorders>
+                          </w:tcPr>
+                          <w:p>
+                            <w:pPr>
+                              <w:pStyle w:val="TableParagraph"/>
+                              <w:rPr>
+                                <w:rFonts w:ascii="Times New Roman" w:hAnsi="Times New Roman"/>
+                                <w:sz w:val="12"/>
+                              </w:rPr>
+                            </w:pPr>
+                            <w:r>
+                              <w:rPr>
+                                <w:rFonts w:ascii="Times New Roman" w:hAnsi="Times New Roman"/>
+                                <w:sz w:val="12"/>
+                              </w:rPr>
+                            </w:r>
+                          </w:p>
+                        </w:tc>
+                        <w:tc>
+                          <w:tcPr>
+                            <w:tcW w:w="262" w:type="dxa"/>
+                            <w:tcBorders>
+                              <w:top w:val="single" w:sz="2" w:space="0" w:color="000000"/>
+                              <w:left w:val="single" w:sz="2" w:space="0" w:color="000000"/>
+                              <w:bottom w:val="single" w:sz="2" w:space="0" w:color="000000"/>
+                              <w:right w:val="single" w:sz="2" w:space="0" w:color="000000"/>
+                            </w:tcBorders>
+                          </w:tcPr>
+                          <w:p>
+                            <w:pPr>
+                              <w:pStyle w:val="TableParagraph"/>
+                              <w:rPr>
+                                <w:rFonts w:ascii="Times New Roman" w:hAnsi="Times New Roman"/>
+                                <w:sz w:val="12"/>
+                              </w:rPr>
+                            </w:pPr>
+                            <w:r>
+                              <w:rPr>
+                                <w:rFonts w:ascii="Times New Roman" w:hAnsi="Times New Roman"/>
+                                <w:sz w:val="12"/>
+                              </w:rPr>
+                            </w:r>
+                          </w:p>
+                        </w:tc>
+                        <w:tc>
+                          <w:tcPr>
+                            <w:tcW w:w="261" w:type="dxa"/>
+                            <w:tcBorders>
+                              <w:top w:val="single" w:sz="2" w:space="0" w:color="000000"/>
+                              <w:left w:val="single" w:sz="2" w:space="0" w:color="000000"/>
+                              <w:bottom w:val="single" w:sz="2" w:space="0" w:color="000000"/>
+                              <w:right w:val="single" w:sz="2" w:space="0" w:color="000000"/>
+                            </w:tcBorders>
+                          </w:tcPr>
+                          <w:p>
+                            <w:pPr>
+                              <w:pStyle w:val="TableParagraph"/>
+                              <w:rPr>
+                                <w:rFonts w:ascii="Times New Roman" w:hAnsi="Times New Roman"/>
+                                <w:sz w:val="12"/>
+                              </w:rPr>
+                            </w:pPr>
+                            <w:r>
+                              <w:rPr>
+                                <w:rFonts w:ascii="Times New Roman" w:hAnsi="Times New Roman"/>
+                                <w:sz w:val="12"/>
+                              </w:rPr>
+                            </w:r>
+                          </w:p>
+                        </w:tc>
+                        <w:tc>
+                          <w:tcPr>
+                            <w:tcW w:w="260" w:type="dxa"/>
+                            <w:tcBorders>
+                              <w:top w:val="single" w:sz="2" w:space="0" w:color="000000"/>
+                              <w:left w:val="single" w:sz="2" w:space="0" w:color="000000"/>
+                              <w:bottom w:val="single" w:sz="2" w:space="0" w:color="000000"/>
+                              <w:right w:val="single" w:sz="2" w:space="0" w:color="000000"/>
+                            </w:tcBorders>
+                          </w:tcPr>
+                          <w:p>
+                            <w:pPr>
+                              <w:pStyle w:val="TableParagraph"/>
+                              <w:rPr>
+                                <w:rFonts w:ascii="Times New Roman" w:hAnsi="Times New Roman"/>
+                                <w:sz w:val="12"/>
+                              </w:rPr>
+                            </w:pPr>
+                            <w:r>
+                              <w:rPr>
+                                <w:rFonts w:ascii="Times New Roman" w:hAnsi="Times New Roman"/>
+                                <w:sz w:val="12"/>
+                              </w:rPr>
+                            </w:r>
+                          </w:p>
+                        </w:tc>
+                        <w:tc>
+                          <w:tcPr>
+                            <w:tcW w:w="257" w:type="dxa"/>
+                            <w:tcBorders>
+                              <w:top w:val="single" w:sz="2" w:space="0" w:color="000000"/>
+                              <w:left w:val="single" w:sz="2" w:space="0" w:color="000000"/>
+                              <w:bottom w:val="single" w:sz="2" w:space="0" w:color="000000"/>
+                              <w:right w:val="single" w:sz="2" w:space="0" w:color="000000"/>
+                            </w:tcBorders>
+                          </w:tcPr>
+                          <w:p>
+                            <w:pPr>
+                              <w:pStyle w:val="TableParagraph"/>
+                              <w:rPr>
+                                <w:rFonts w:ascii="Times New Roman" w:hAnsi="Times New Roman"/>
+                                <w:sz w:val="12"/>
+                              </w:rPr>
+                            </w:pPr>
+                            <w:r>
+                              <w:rPr>
+                                <w:rFonts w:ascii="Times New Roman" w:hAnsi="Times New Roman"/>
+                                <w:sz w:val="12"/>
+                              </w:rPr>
+                            </w:r>
+                          </w:p>
+                        </w:tc>
+                        <w:tc>
+                          <w:tcPr>
+                            <w:tcW w:w="260" w:type="dxa"/>
+                            <w:tcBorders>
+                              <w:top w:val="single" w:sz="2" w:space="0" w:color="000000"/>
+                              <w:left w:val="single" w:sz="2" w:space="0" w:color="000000"/>
+                              <w:bottom w:val="single" w:sz="2" w:space="0" w:color="000000"/>
+                              <w:right w:val="single" w:sz="2" w:space="0" w:color="000000"/>
+                            </w:tcBorders>
+                          </w:tcPr>
+                          <w:p>
+                            <w:pPr>
+                              <w:pStyle w:val="TableParagraph"/>
+                              <w:rPr>
+                                <w:rFonts w:ascii="Times New Roman" w:hAnsi="Times New Roman"/>
+                                <w:sz w:val="12"/>
+                              </w:rPr>
+                            </w:pPr>
+                            <w:r>
+                              <w:rPr>
+                                <w:rFonts w:ascii="Times New Roman" w:hAnsi="Times New Roman"/>
+                                <w:sz w:val="12"/>
+                              </w:rPr>
+                            </w:r>
+                          </w:p>
+                        </w:tc>
+                        <w:tc>
+                          <w:tcPr>
+                            <w:tcW w:w="267" w:type="dxa"/>
+                            <w:tcBorders>
+                              <w:top w:val="single" w:sz="2" w:space="0" w:color="000000"/>
+                              <w:left w:val="single" w:sz="2" w:space="0" w:color="000000"/>
+                              <w:bottom w:val="single" w:sz="2" w:space="0" w:color="000000"/>
+                              <w:right w:val="single" w:sz="2" w:space="0" w:color="000000"/>
+                            </w:tcBorders>
+                          </w:tcPr>
+                          <w:p>
+                            <w:pPr>
+                              <w:pStyle w:val="TableParagraph"/>
+                              <w:rPr>
+                                <w:rFonts w:ascii="Times New Roman" w:hAnsi="Times New Roman"/>
+                                <w:sz w:val="12"/>
+                              </w:rPr>
+                            </w:pPr>
+                            <w:r>
+                              <w:rPr>
+                                <w:rFonts w:ascii="Times New Roman" w:hAnsi="Times New Roman"/>
+                                <w:sz w:val="12"/>
+                              </w:rPr>
+                            </w:r>
+                          </w:p>
+                        </w:tc>
+                        <w:tc>
+                          <w:tcPr>
+                            <w:tcW w:w="266" w:type="dxa"/>
                             <w:tcBorders>
                               <w:top w:val="single" w:sz="2" w:space="0" w:color="000000"/>
                               <w:left w:val="single" w:sz="2" w:space="0" w:color="000000"/>
@@ -16118,7 +16751,7 @@
                         </w:tc>
                         <w:tc>
                           <w:tcPr>
-                            <w:tcW w:w="253" w:type="dxa"/>
+                            <w:tcW w:w="256" w:type="dxa"/>
                             <w:tcBorders>
                               <w:top w:val="single" w:sz="2" w:space="0" w:color="000000"/>
                               <w:left w:val="single" w:sz="2" w:space="0" w:color="000000"/>
@@ -16144,7 +16777,7 @@
                         </w:tc>
                         <w:tc>
                           <w:tcPr>
-                            <w:tcW w:w="259" w:type="dxa"/>
+                            <w:tcW w:w="264" w:type="dxa"/>
                             <w:tcBorders>
                               <w:top w:val="single" w:sz="2" w:space="0" w:color="000000"/>
                               <w:left w:val="single" w:sz="2" w:space="0" w:color="000000"/>
@@ -16170,7 +16803,7 @@
                         </w:tc>
                         <w:tc>
                           <w:tcPr>
-                            <w:tcW w:w="271" w:type="dxa"/>
+                            <w:tcW w:w="263" w:type="dxa"/>
                             <w:tcBorders>
                               <w:top w:val="single" w:sz="2" w:space="0" w:color="000000"/>
                               <w:left w:val="single" w:sz="2" w:space="0" w:color="000000"/>
@@ -16222,7 +16855,7 @@
                         </w:tc>
                         <w:tc>
                           <w:tcPr>
-                            <w:tcW w:w="262" w:type="dxa"/>
+                            <w:tcW w:w="266" w:type="dxa"/>
                             <w:tcBorders>
                               <w:top w:val="single" w:sz="2" w:space="0" w:color="000000"/>
                               <w:left w:val="single" w:sz="2" w:space="0" w:color="000000"/>
@@ -16248,33 +16881,7 @@
                         </w:tc>
                         <w:tc>
                           <w:tcPr>
-                            <w:tcW w:w="261" w:type="dxa"/>
-                            <w:tcBorders>
-                              <w:top w:val="single" w:sz="2" w:space="0" w:color="000000"/>
-                              <w:left w:val="single" w:sz="2" w:space="0" w:color="000000"/>
-                              <w:bottom w:val="single" w:sz="2" w:space="0" w:color="000000"/>
-                              <w:right w:val="single" w:sz="2" w:space="0" w:color="000000"/>
-                            </w:tcBorders>
-                          </w:tcPr>
-                          <w:p>
-                            <w:pPr>
-                              <w:pStyle w:val="TableParagraph"/>
-                              <w:rPr>
-                                <w:rFonts w:ascii="Times New Roman" w:hAnsi="Times New Roman"/>
-                                <w:sz w:val="12"/>
-                              </w:rPr>
-                            </w:pPr>
-                            <w:r>
-                              <w:rPr>
-                                <w:rFonts w:ascii="Times New Roman" w:hAnsi="Times New Roman"/>
-                                <w:sz w:val="12"/>
-                              </w:rPr>
-                            </w:r>
-                          </w:p>
-                        </w:tc>
-                        <w:tc>
-                          <w:tcPr>
-                            <w:tcW w:w="260" w:type="dxa"/>
+                            <w:tcW w:w="262" w:type="dxa"/>
                             <w:tcBorders>
                               <w:top w:val="single" w:sz="2" w:space="0" w:color="000000"/>
                               <w:left w:val="single" w:sz="2" w:space="0" w:color="000000"/>
@@ -16326,293 +16933,7 @@
                         </w:tc>
                         <w:tc>
                           <w:tcPr>
-                            <w:tcW w:w="260" w:type="dxa"/>
-                            <w:tcBorders>
-                              <w:top w:val="single" w:sz="2" w:space="0" w:color="000000"/>
-                              <w:left w:val="single" w:sz="2" w:space="0" w:color="000000"/>
-                              <w:bottom w:val="single" w:sz="2" w:space="0" w:color="000000"/>
-                              <w:right w:val="single" w:sz="2" w:space="0" w:color="000000"/>
-                            </w:tcBorders>
-                          </w:tcPr>
-                          <w:p>
-                            <w:pPr>
-                              <w:pStyle w:val="TableParagraph"/>
-                              <w:rPr>
-                                <w:rFonts w:ascii="Times New Roman" w:hAnsi="Times New Roman"/>
-                                <w:sz w:val="12"/>
-                              </w:rPr>
-                            </w:pPr>
-                            <w:r>
-                              <w:rPr>
-                                <w:rFonts w:ascii="Times New Roman" w:hAnsi="Times New Roman"/>
-                                <w:sz w:val="12"/>
-                              </w:rPr>
-                            </w:r>
-                          </w:p>
-                        </w:tc>
-                        <w:tc>
-                          <w:tcPr>
-                            <w:tcW w:w="266" w:type="dxa"/>
-                            <w:tcBorders>
-                              <w:top w:val="single" w:sz="2" w:space="0" w:color="000000"/>
-                              <w:left w:val="single" w:sz="2" w:space="0" w:color="000000"/>
-                              <w:bottom w:val="single" w:sz="2" w:space="0" w:color="000000"/>
-                              <w:right w:val="single" w:sz="2" w:space="0" w:color="000000"/>
-                            </w:tcBorders>
-                          </w:tcPr>
-                          <w:p>
-                            <w:pPr>
-                              <w:pStyle w:val="TableParagraph"/>
-                              <w:rPr>
-                                <w:rFonts w:ascii="Times New Roman" w:hAnsi="Times New Roman"/>
-                                <w:sz w:val="12"/>
-                              </w:rPr>
-                            </w:pPr>
-                            <w:r>
-                              <w:rPr>
-                                <w:rFonts w:ascii="Times New Roman" w:hAnsi="Times New Roman"/>
-                                <w:sz w:val="12"/>
-                              </w:rPr>
-                            </w:r>
-                          </w:p>
-                        </w:tc>
-                        <w:tc>
-                          <w:tcPr>
-                            <w:tcW w:w="267" w:type="dxa"/>
-                            <w:tcBorders>
-                              <w:top w:val="single" w:sz="2" w:space="0" w:color="000000"/>
-                              <w:left w:val="single" w:sz="2" w:space="0" w:color="000000"/>
-                              <w:bottom w:val="single" w:sz="2" w:space="0" w:color="000000"/>
-                              <w:right w:val="single" w:sz="2" w:space="0" w:color="000000"/>
-                            </w:tcBorders>
-                          </w:tcPr>
-                          <w:p>
-                            <w:pPr>
-                              <w:pStyle w:val="TableParagraph"/>
-                              <w:rPr>
-                                <w:rFonts w:ascii="Times New Roman" w:hAnsi="Times New Roman"/>
-                                <w:sz w:val="12"/>
-                              </w:rPr>
-                            </w:pPr>
-                            <w:r>
-                              <w:rPr>
-                                <w:rFonts w:ascii="Times New Roman" w:hAnsi="Times New Roman"/>
-                                <w:sz w:val="12"/>
-                              </w:rPr>
-                            </w:r>
-                          </w:p>
-                        </w:tc>
-                        <w:tc>
-                          <w:tcPr>
-                            <w:tcW w:w="256" w:type="dxa"/>
-                            <w:tcBorders>
-                              <w:top w:val="single" w:sz="2" w:space="0" w:color="000000"/>
-                              <w:left w:val="single" w:sz="2" w:space="0" w:color="000000"/>
-                              <w:bottom w:val="single" w:sz="2" w:space="0" w:color="000000"/>
-                              <w:right w:val="single" w:sz="2" w:space="0" w:color="000000"/>
-                            </w:tcBorders>
-                          </w:tcPr>
-                          <w:p>
-                            <w:pPr>
-                              <w:pStyle w:val="TableParagraph"/>
-                              <w:rPr>
-                                <w:rFonts w:ascii="Times New Roman" w:hAnsi="Times New Roman"/>
-                                <w:sz w:val="12"/>
-                              </w:rPr>
-                            </w:pPr>
-                            <w:r>
-                              <w:rPr>
-                                <w:rFonts w:ascii="Times New Roman" w:hAnsi="Times New Roman"/>
-                                <w:sz w:val="12"/>
-                              </w:rPr>
-                            </w:r>
-                          </w:p>
-                        </w:tc>
-                        <w:tc>
-                          <w:tcPr>
-                            <w:tcW w:w="255" w:type="dxa"/>
-                            <w:tcBorders>
-                              <w:top w:val="single" w:sz="2" w:space="0" w:color="000000"/>
-                              <w:left w:val="single" w:sz="2" w:space="0" w:color="000000"/>
-                              <w:bottom w:val="single" w:sz="2" w:space="0" w:color="000000"/>
-                              <w:right w:val="single" w:sz="2" w:space="0" w:color="000000"/>
-                            </w:tcBorders>
-                          </w:tcPr>
-                          <w:p>
-                            <w:pPr>
-                              <w:pStyle w:val="TableParagraph"/>
-                              <w:rPr>
-                                <w:rFonts w:ascii="Times New Roman" w:hAnsi="Times New Roman"/>
-                                <w:sz w:val="12"/>
-                              </w:rPr>
-                            </w:pPr>
-                            <w:r>
-                              <w:rPr>
-                                <w:rFonts w:ascii="Times New Roman" w:hAnsi="Times New Roman"/>
-                                <w:sz w:val="12"/>
-                              </w:rPr>
-                            </w:r>
-                          </w:p>
-                        </w:tc>
-                        <w:tc>
-                          <w:tcPr>
-                            <w:tcW w:w="264" w:type="dxa"/>
-                            <w:tcBorders>
-                              <w:top w:val="single" w:sz="2" w:space="0" w:color="000000"/>
-                              <w:left w:val="single" w:sz="2" w:space="0" w:color="000000"/>
-                              <w:bottom w:val="single" w:sz="2" w:space="0" w:color="000000"/>
-                              <w:right w:val="single" w:sz="2" w:space="0" w:color="000000"/>
-                            </w:tcBorders>
-                          </w:tcPr>
-                          <w:p>
-                            <w:pPr>
-                              <w:pStyle w:val="TableParagraph"/>
-                              <w:rPr>
-                                <w:rFonts w:ascii="Times New Roman" w:hAnsi="Times New Roman"/>
-                                <w:sz w:val="12"/>
-                              </w:rPr>
-                            </w:pPr>
-                            <w:r>
-                              <w:rPr>
-                                <w:rFonts w:ascii="Times New Roman" w:hAnsi="Times New Roman"/>
-                                <w:sz w:val="12"/>
-                              </w:rPr>
-                            </w:r>
-                          </w:p>
-                        </w:tc>
-                        <w:tc>
-                          <w:tcPr>
-                            <w:tcW w:w="263" w:type="dxa"/>
-                            <w:tcBorders>
-                              <w:top w:val="single" w:sz="2" w:space="0" w:color="000000"/>
-                              <w:left w:val="single" w:sz="2" w:space="0" w:color="000000"/>
-                              <w:bottom w:val="single" w:sz="2" w:space="0" w:color="000000"/>
-                              <w:right w:val="single" w:sz="2" w:space="0" w:color="000000"/>
-                            </w:tcBorders>
-                          </w:tcPr>
-                          <w:p>
-                            <w:pPr>
-                              <w:pStyle w:val="TableParagraph"/>
-                              <w:rPr>
-                                <w:rFonts w:ascii="Times New Roman" w:hAnsi="Times New Roman"/>
-                                <w:sz w:val="12"/>
-                              </w:rPr>
-                            </w:pPr>
-                            <w:r>
-                              <w:rPr>
-                                <w:rFonts w:ascii="Times New Roman" w:hAnsi="Times New Roman"/>
-                                <w:sz w:val="12"/>
-                              </w:rPr>
-                            </w:r>
-                          </w:p>
-                        </w:tc>
-                        <w:tc>
-                          <w:tcPr>
-                            <w:tcW w:w="260" w:type="dxa"/>
-                            <w:tcBorders>
-                              <w:top w:val="single" w:sz="2" w:space="0" w:color="000000"/>
-                              <w:left w:val="single" w:sz="2" w:space="0" w:color="000000"/>
-                              <w:bottom w:val="single" w:sz="2" w:space="0" w:color="000000"/>
-                              <w:right w:val="single" w:sz="2" w:space="0" w:color="000000"/>
-                            </w:tcBorders>
-                          </w:tcPr>
-                          <w:p>
-                            <w:pPr>
-                              <w:pStyle w:val="TableParagraph"/>
-                              <w:rPr>
-                                <w:rFonts w:ascii="Times New Roman" w:hAnsi="Times New Roman"/>
-                                <w:sz w:val="12"/>
-                              </w:rPr>
-                            </w:pPr>
-                            <w:r>
-                              <w:rPr>
-                                <w:rFonts w:ascii="Times New Roman" w:hAnsi="Times New Roman"/>
-                                <w:sz w:val="12"/>
-                              </w:rPr>
-                            </w:r>
-                          </w:p>
-                        </w:tc>
-                        <w:tc>
-                          <w:tcPr>
-                            <w:tcW w:w="266" w:type="dxa"/>
-                            <w:tcBorders>
-                              <w:top w:val="single" w:sz="2" w:space="0" w:color="000000"/>
-                              <w:left w:val="single" w:sz="2" w:space="0" w:color="000000"/>
-                              <w:bottom w:val="single" w:sz="2" w:space="0" w:color="000000"/>
-                              <w:right w:val="single" w:sz="2" w:space="0" w:color="000000"/>
-                            </w:tcBorders>
-                          </w:tcPr>
-                          <w:p>
-                            <w:pPr>
-                              <w:pStyle w:val="TableParagraph"/>
-                              <w:rPr>
-                                <w:rFonts w:ascii="Times New Roman" w:hAnsi="Times New Roman"/>
-                                <w:sz w:val="12"/>
-                              </w:rPr>
-                            </w:pPr>
-                            <w:r>
-                              <w:rPr>
-                                <w:rFonts w:ascii="Times New Roman" w:hAnsi="Times New Roman"/>
-                                <w:sz w:val="12"/>
-                              </w:rPr>
-                            </w:r>
-                          </w:p>
-                        </w:tc>
-                        <w:tc>
-                          <w:tcPr>
-                            <w:tcW w:w="262" w:type="dxa"/>
-                            <w:tcBorders>
-                              <w:top w:val="single" w:sz="2" w:space="0" w:color="000000"/>
-                              <w:left w:val="single" w:sz="2" w:space="0" w:color="000000"/>
-                              <w:bottom w:val="single" w:sz="2" w:space="0" w:color="000000"/>
-                              <w:right w:val="single" w:sz="2" w:space="0" w:color="000000"/>
-                            </w:tcBorders>
-                          </w:tcPr>
-                          <w:p>
-                            <w:pPr>
-                              <w:pStyle w:val="TableParagraph"/>
-                              <w:rPr>
-                                <w:rFonts w:ascii="Times New Roman" w:hAnsi="Times New Roman"/>
-                                <w:sz w:val="12"/>
-                              </w:rPr>
-                            </w:pPr>
-                            <w:r>
-                              <w:rPr>
-                                <w:rFonts w:ascii="Times New Roman" w:hAnsi="Times New Roman"/>
-                                <w:sz w:val="12"/>
-                              </w:rPr>
-                            </w:r>
-                          </w:p>
-                        </w:tc>
-                        <w:tc>
-                          <w:tcPr>
-                            <w:tcW w:w="257" w:type="dxa"/>
-                            <w:tcBorders>
-                              <w:top w:val="single" w:sz="2" w:space="0" w:color="000000"/>
-                              <w:left w:val="single" w:sz="2" w:space="0" w:color="000000"/>
-                              <w:bottom w:val="single" w:sz="2" w:space="0" w:color="000000"/>
-                              <w:right w:val="single" w:sz="2" w:space="0" w:color="000000"/>
-                            </w:tcBorders>
-                          </w:tcPr>
-                          <w:p>
-                            <w:pPr>
-                              <w:pStyle w:val="TableParagraph"/>
-                              <w:rPr>
-                                <w:rFonts w:ascii="Times New Roman" w:hAnsi="Times New Roman"/>
-                                <w:sz w:val="12"/>
-                              </w:rPr>
-                            </w:pPr>
-                            <w:r>
-                              <w:rPr>
-                                <w:rFonts w:ascii="Times New Roman" w:hAnsi="Times New Roman"/>
-                                <w:sz w:val="12"/>
-                              </w:rPr>
-                            </w:r>
-                          </w:p>
-                        </w:tc>
-                        <w:tc>
-                          <w:tcPr>
-                            <w:tcW w:w="220" w:type="dxa"/>
+                            <w:tcW w:w="217" w:type="dxa"/>
                             <w:tcBorders>
                               <w:top w:val="single" w:sz="2" w:space="0" w:color="000000"/>
                               <w:left w:val="single" w:sz="2" w:space="0" w:color="000000"/>
@@ -16751,8 +17072,197 @@
                         </w:tc>
                         <w:tc>
                           <w:tcPr>
-                            <w:tcW w:w="533" w:type="dxa"/>
+                            <w:tcW w:w="534" w:type="dxa"/>
                             <w:gridSpan w:val="3"/>
+                            <w:tcBorders>
+                              <w:top w:val="single" w:sz="2" w:space="0" w:color="000000"/>
+                              <w:left w:val="single" w:sz="2" w:space="0" w:color="000000"/>
+                              <w:bottom w:val="single" w:sz="2" w:space="0" w:color="000000"/>
+                              <w:right w:val="single" w:sz="2" w:space="0" w:color="000000"/>
+                            </w:tcBorders>
+                          </w:tcPr>
+                          <w:p>
+                            <w:pPr>
+                              <w:pStyle w:val="TableParagraph"/>
+                              <w:rPr>
+                                <w:rFonts w:ascii="Times New Roman" w:hAnsi="Times New Roman"/>
+                                <w:sz w:val="12"/>
+                              </w:rPr>
+                            </w:pPr>
+                            <w:r>
+                              <w:rPr>
+                                <w:rFonts w:ascii="Times New Roman" w:hAnsi="Times New Roman"/>
+                                <w:sz w:val="12"/>
+                              </w:rPr>
+                            </w:r>
+                          </w:p>
+                        </w:tc>
+                        <w:tc>
+                          <w:tcPr>
+                            <w:tcW w:w="516" w:type="dxa"/>
+                            <w:gridSpan w:val="2"/>
+                            <w:tcBorders>
+                              <w:top w:val="single" w:sz="2" w:space="0" w:color="000000"/>
+                              <w:left w:val="single" w:sz="2" w:space="0" w:color="000000"/>
+                              <w:bottom w:val="single" w:sz="2" w:space="0" w:color="000000"/>
+                              <w:right w:val="single" w:sz="2" w:space="0" w:color="000000"/>
+                            </w:tcBorders>
+                          </w:tcPr>
+                          <w:p>
+                            <w:pPr>
+                              <w:pStyle w:val="TableParagraph"/>
+                              <w:rPr>
+                                <w:rFonts w:ascii="Times New Roman" w:hAnsi="Times New Roman"/>
+                                <w:sz w:val="12"/>
+                              </w:rPr>
+                            </w:pPr>
+                            <w:r>
+                              <w:rPr>
+                                <w:rFonts w:ascii="Times New Roman" w:hAnsi="Times New Roman"/>
+                                <w:sz w:val="12"/>
+                              </w:rPr>
+                            </w:r>
+                          </w:p>
+                        </w:tc>
+                        <w:tc>
+                          <w:tcPr>
+                            <w:tcW w:w="522" w:type="dxa"/>
+                            <w:gridSpan w:val="2"/>
+                            <w:tcBorders>
+                              <w:top w:val="single" w:sz="2" w:space="0" w:color="000000"/>
+                              <w:left w:val="single" w:sz="2" w:space="0" w:color="000000"/>
+                              <w:bottom w:val="single" w:sz="2" w:space="0" w:color="000000"/>
+                              <w:right w:val="single" w:sz="2" w:space="0" w:color="000000"/>
+                            </w:tcBorders>
+                          </w:tcPr>
+                          <w:p>
+                            <w:pPr>
+                              <w:pStyle w:val="TableParagraph"/>
+                              <w:rPr>
+                                <w:rFonts w:ascii="Times New Roman" w:hAnsi="Times New Roman"/>
+                                <w:sz w:val="12"/>
+                              </w:rPr>
+                            </w:pPr>
+                            <w:r>
+                              <w:rPr>
+                                <w:rFonts w:ascii="Times New Roman" w:hAnsi="Times New Roman"/>
+                                <w:sz w:val="12"/>
+                              </w:rPr>
+                            </w:r>
+                          </w:p>
+                        </w:tc>
+                        <w:tc>
+                          <w:tcPr>
+                            <w:tcW w:w="522" w:type="dxa"/>
+                            <w:gridSpan w:val="2"/>
+                            <w:tcBorders>
+                              <w:top w:val="single" w:sz="2" w:space="0" w:color="000000"/>
+                              <w:left w:val="single" w:sz="2" w:space="0" w:color="000000"/>
+                              <w:bottom w:val="single" w:sz="2" w:space="0" w:color="000000"/>
+                              <w:right w:val="single" w:sz="2" w:space="0" w:color="000000"/>
+                            </w:tcBorders>
+                          </w:tcPr>
+                          <w:p>
+                            <w:pPr>
+                              <w:pStyle w:val="TableParagraph"/>
+                              <w:rPr>
+                                <w:rFonts w:ascii="Times New Roman" w:hAnsi="Times New Roman"/>
+                                <w:sz w:val="12"/>
+                              </w:rPr>
+                            </w:pPr>
+                            <w:r>
+                              <w:rPr>
+                                <w:rFonts w:ascii="Times New Roman" w:hAnsi="Times New Roman"/>
+                                <w:sz w:val="12"/>
+                              </w:rPr>
+                            </w:r>
+                          </w:p>
+                        </w:tc>
+                        <w:tc>
+                          <w:tcPr>
+                            <w:tcW w:w="526" w:type="dxa"/>
+                            <w:gridSpan w:val="2"/>
+                            <w:tcBorders>
+                              <w:top w:val="single" w:sz="2" w:space="0" w:color="000000"/>
+                              <w:left w:val="single" w:sz="2" w:space="0" w:color="000000"/>
+                              <w:bottom w:val="single" w:sz="2" w:space="0" w:color="000000"/>
+                              <w:right w:val="single" w:sz="2" w:space="0" w:color="000000"/>
+                            </w:tcBorders>
+                          </w:tcPr>
+                          <w:p>
+                            <w:pPr>
+                              <w:pStyle w:val="TableParagraph"/>
+                              <w:rPr>
+                                <w:rFonts w:ascii="Times New Roman" w:hAnsi="Times New Roman"/>
+                                <w:sz w:val="12"/>
+                              </w:rPr>
+                            </w:pPr>
+                            <w:r>
+                              <w:rPr>
+                                <w:rFonts w:ascii="Times New Roman" w:hAnsi="Times New Roman"/>
+                                <w:sz w:val="12"/>
+                              </w:rPr>
+                            </w:r>
+                          </w:p>
+                        </w:tc>
+                        <w:tc>
+                          <w:tcPr>
+                            <w:tcW w:w="512" w:type="dxa"/>
+                            <w:gridSpan w:val="2"/>
+                            <w:tcBorders>
+                              <w:top w:val="single" w:sz="2" w:space="0" w:color="000000"/>
+                              <w:left w:val="single" w:sz="2" w:space="0" w:color="000000"/>
+                              <w:bottom w:val="single" w:sz="2" w:space="0" w:color="000000"/>
+                              <w:right w:val="single" w:sz="2" w:space="0" w:color="000000"/>
+                            </w:tcBorders>
+                          </w:tcPr>
+                          <w:p>
+                            <w:pPr>
+                              <w:pStyle w:val="TableParagraph"/>
+                              <w:rPr>
+                                <w:rFonts w:ascii="Times New Roman" w:hAnsi="Times New Roman"/>
+                                <w:sz w:val="12"/>
+                              </w:rPr>
+                            </w:pPr>
+                            <w:r>
+                              <w:rPr>
+                                <w:rFonts w:ascii="Times New Roman" w:hAnsi="Times New Roman"/>
+                                <w:sz w:val="12"/>
+                              </w:rPr>
+                            </w:r>
+                          </w:p>
+                        </w:tc>
+                        <w:tc>
+                          <w:tcPr>
+                            <w:tcW w:w="532" w:type="dxa"/>
+                            <w:gridSpan w:val="2"/>
+                            <w:tcBorders>
+                              <w:top w:val="single" w:sz="2" w:space="0" w:color="000000"/>
+                              <w:left w:val="single" w:sz="2" w:space="0" w:color="000000"/>
+                              <w:bottom w:val="single" w:sz="2" w:space="0" w:color="000000"/>
+                              <w:right w:val="single" w:sz="2" w:space="0" w:color="000000"/>
+                            </w:tcBorders>
+                          </w:tcPr>
+                          <w:p>
+                            <w:pPr>
+                              <w:pStyle w:val="TableParagraph"/>
+                              <w:rPr>
+                                <w:rFonts w:ascii="Times New Roman" w:hAnsi="Times New Roman"/>
+                                <w:sz w:val="12"/>
+                              </w:rPr>
+                            </w:pPr>
+                            <w:r>
+                              <w:rPr>
+                                <w:rFonts w:ascii="Times New Roman" w:hAnsi="Times New Roman"/>
+                                <w:sz w:val="12"/>
+                              </w:rPr>
+                            </w:r>
+                          </w:p>
+                        </w:tc>
+                        <w:tc>
+                          <w:tcPr>
+                            <w:tcW w:w="523" w:type="dxa"/>
+                            <w:gridSpan w:val="2"/>
                             <w:tcBorders>
                               <w:top w:val="single" w:sz="2" w:space="0" w:color="000000"/>
                               <w:left w:val="single" w:sz="2" w:space="0" w:color="000000"/>
@@ -16805,7 +17315,7 @@
                         </w:tc>
                         <w:tc>
                           <w:tcPr>
-                            <w:tcW w:w="521" w:type="dxa"/>
+                            <w:tcW w:w="527" w:type="dxa"/>
                             <w:gridSpan w:val="2"/>
                             <w:tcBorders>
                               <w:top w:val="single" w:sz="2" w:space="0" w:color="000000"/>
@@ -16859,61 +17369,7 @@
                         </w:tc>
                         <w:tc>
                           <w:tcPr>
-                            <w:tcW w:w="526" w:type="dxa"/>
-                            <w:gridSpan w:val="2"/>
-                            <w:tcBorders>
-                              <w:top w:val="single" w:sz="2" w:space="0" w:color="000000"/>
-                              <w:left w:val="single" w:sz="2" w:space="0" w:color="000000"/>
-                              <w:bottom w:val="single" w:sz="2" w:space="0" w:color="000000"/>
-                              <w:right w:val="single" w:sz="2" w:space="0" w:color="000000"/>
-                            </w:tcBorders>
-                          </w:tcPr>
-                          <w:p>
-                            <w:pPr>
-                              <w:pStyle w:val="TableParagraph"/>
-                              <w:rPr>
-                                <w:rFonts w:ascii="Times New Roman" w:hAnsi="Times New Roman"/>
-                                <w:sz w:val="12"/>
-                              </w:rPr>
-                            </w:pPr>
-                            <w:r>
-                              <w:rPr>
-                                <w:rFonts w:ascii="Times New Roman" w:hAnsi="Times New Roman"/>
-                                <w:sz w:val="12"/>
-                              </w:rPr>
-                            </w:r>
-                          </w:p>
-                        </w:tc>
-                        <w:tc>
-                          <w:tcPr>
-                            <w:tcW w:w="512" w:type="dxa"/>
-                            <w:gridSpan w:val="2"/>
-                            <w:tcBorders>
-                              <w:top w:val="single" w:sz="2" w:space="0" w:color="000000"/>
-                              <w:left w:val="single" w:sz="2" w:space="0" w:color="000000"/>
-                              <w:bottom w:val="single" w:sz="2" w:space="0" w:color="000000"/>
-                              <w:right w:val="single" w:sz="2" w:space="0" w:color="000000"/>
-                            </w:tcBorders>
-                          </w:tcPr>
-                          <w:p>
-                            <w:pPr>
-                              <w:pStyle w:val="TableParagraph"/>
-                              <w:rPr>
-                                <w:rFonts w:ascii="Times New Roman" w:hAnsi="Times New Roman"/>
-                                <w:sz w:val="12"/>
-                              </w:rPr>
-                            </w:pPr>
-                            <w:r>
-                              <w:rPr>
-                                <w:rFonts w:ascii="Times New Roman" w:hAnsi="Times New Roman"/>
-                                <w:sz w:val="12"/>
-                              </w:rPr>
-                            </w:r>
-                          </w:p>
-                        </w:tc>
-                        <w:tc>
-                          <w:tcPr>
-                            <w:tcW w:w="531" w:type="dxa"/>
+                            <w:tcW w:w="520" w:type="dxa"/>
                             <w:gridSpan w:val="2"/>
                             <w:tcBorders>
                               <w:top w:val="single" w:sz="2" w:space="0" w:color="000000"/>
@@ -16967,141 +17423,6 @@
                         </w:tc>
                         <w:tc>
                           <w:tcPr>
-                            <w:tcW w:w="517" w:type="dxa"/>
-                            <w:gridSpan w:val="2"/>
-                            <w:tcBorders>
-                              <w:top w:val="single" w:sz="2" w:space="0" w:color="000000"/>
-                              <w:left w:val="single" w:sz="2" w:space="0" w:color="000000"/>
-                              <w:bottom w:val="single" w:sz="2" w:space="0" w:color="000000"/>
-                              <w:right w:val="single" w:sz="2" w:space="0" w:color="000000"/>
-                            </w:tcBorders>
-                          </w:tcPr>
-                          <w:p>
-                            <w:pPr>
-                              <w:pStyle w:val="TableParagraph"/>
-                              <w:rPr>
-                                <w:rFonts w:ascii="Times New Roman" w:hAnsi="Times New Roman"/>
-                                <w:sz w:val="12"/>
-                              </w:rPr>
-                            </w:pPr>
-                            <w:r>
-                              <w:rPr>
-                                <w:rFonts w:ascii="Times New Roman" w:hAnsi="Times New Roman"/>
-                                <w:sz w:val="12"/>
-                              </w:rPr>
-                            </w:r>
-                          </w:p>
-                        </w:tc>
-                        <w:tc>
-                          <w:tcPr>
-                            <w:tcW w:w="526" w:type="dxa"/>
-                            <w:gridSpan w:val="2"/>
-                            <w:tcBorders>
-                              <w:top w:val="single" w:sz="2" w:space="0" w:color="000000"/>
-                              <w:left w:val="single" w:sz="2" w:space="0" w:color="000000"/>
-                              <w:bottom w:val="single" w:sz="2" w:space="0" w:color="000000"/>
-                              <w:right w:val="single" w:sz="2" w:space="0" w:color="000000"/>
-                            </w:tcBorders>
-                          </w:tcPr>
-                          <w:p>
-                            <w:pPr>
-                              <w:pStyle w:val="TableParagraph"/>
-                              <w:rPr>
-                                <w:rFonts w:ascii="Times New Roman" w:hAnsi="Times New Roman"/>
-                                <w:sz w:val="12"/>
-                              </w:rPr>
-                            </w:pPr>
-                            <w:r>
-                              <w:rPr>
-                                <w:rFonts w:ascii="Times New Roman" w:hAnsi="Times New Roman"/>
-                                <w:sz w:val="12"/>
-                              </w:rPr>
-                            </w:r>
-                          </w:p>
-                        </w:tc>
-                        <w:tc>
-                          <w:tcPr>
-                            <w:tcW w:w="523" w:type="dxa"/>
-                            <w:gridSpan w:val="2"/>
-                            <w:tcBorders>
-                              <w:top w:val="single" w:sz="2" w:space="0" w:color="000000"/>
-                              <w:left w:val="single" w:sz="2" w:space="0" w:color="000000"/>
-                              <w:bottom w:val="single" w:sz="2" w:space="0" w:color="000000"/>
-                              <w:right w:val="single" w:sz="2" w:space="0" w:color="000000"/>
-                            </w:tcBorders>
-                          </w:tcPr>
-                          <w:p>
-                            <w:pPr>
-                              <w:pStyle w:val="TableParagraph"/>
-                              <w:rPr>
-                                <w:rFonts w:ascii="Times New Roman" w:hAnsi="Times New Roman"/>
-                                <w:sz w:val="12"/>
-                              </w:rPr>
-                            </w:pPr>
-                            <w:r>
-                              <w:rPr>
-                                <w:rFonts w:ascii="Times New Roman" w:hAnsi="Times New Roman"/>
-                                <w:sz w:val="12"/>
-                              </w:rPr>
-                            </w:r>
-                          </w:p>
-                        </w:tc>
-                        <w:tc>
-                          <w:tcPr>
-                            <w:tcW w:w="519" w:type="dxa"/>
-                            <w:gridSpan w:val="2"/>
-                            <w:tcBorders>
-                              <w:top w:val="single" w:sz="2" w:space="0" w:color="000000"/>
-                              <w:left w:val="single" w:sz="2" w:space="0" w:color="000000"/>
-                              <w:bottom w:val="single" w:sz="2" w:space="0" w:color="000000"/>
-                              <w:right w:val="single" w:sz="2" w:space="0" w:color="000000"/>
-                            </w:tcBorders>
-                          </w:tcPr>
-                          <w:p>
-                            <w:pPr>
-                              <w:pStyle w:val="TableParagraph"/>
-                              <w:rPr>
-                                <w:rFonts w:ascii="Times New Roman" w:hAnsi="Times New Roman"/>
-                                <w:sz w:val="12"/>
-                              </w:rPr>
-                            </w:pPr>
-                            <w:r>
-                              <w:rPr>
-                                <w:rFonts w:ascii="Times New Roman" w:hAnsi="Times New Roman"/>
-                                <w:sz w:val="12"/>
-                              </w:rPr>
-                            </w:r>
-                          </w:p>
-                        </w:tc>
-                        <w:tc>
-                          <w:tcPr>
-                            <w:tcW w:w="523" w:type="dxa"/>
-                            <w:gridSpan w:val="2"/>
-                            <w:tcBorders>
-                              <w:top w:val="single" w:sz="2" w:space="0" w:color="000000"/>
-                              <w:left w:val="single" w:sz="2" w:space="0" w:color="000000"/>
-                              <w:bottom w:val="single" w:sz="2" w:space="0" w:color="000000"/>
-                              <w:right w:val="single" w:sz="2" w:space="0" w:color="000000"/>
-                            </w:tcBorders>
-                          </w:tcPr>
-                          <w:p>
-                            <w:pPr>
-                              <w:pStyle w:val="TableParagraph"/>
-                              <w:rPr>
-                                <w:rFonts w:ascii="Times New Roman" w:hAnsi="Times New Roman"/>
-                                <w:sz w:val="12"/>
-                              </w:rPr>
-                            </w:pPr>
-                            <w:r>
-                              <w:rPr>
-                                <w:rFonts w:ascii="Times New Roman" w:hAnsi="Times New Roman"/>
-                                <w:sz w:val="12"/>
-                              </w:rPr>
-                            </w:r>
-                          </w:p>
-                        </w:tc>
-                        <w:tc>
-                          <w:tcPr>
                             <w:tcW w:w="528" w:type="dxa"/>
                             <w:gridSpan w:val="2"/>
                             <w:tcBorders>
@@ -17129,7 +17450,7 @@
                         </w:tc>
                         <w:tc>
                           <w:tcPr>
-                            <w:tcW w:w="477" w:type="dxa"/>
+                            <w:tcW w:w="474" w:type="dxa"/>
                             <w:gridSpan w:val="2"/>
                             <w:tcBorders>
                               <w:top w:val="single" w:sz="2" w:space="0" w:color="000000"/>
@@ -17556,10 +17877,10 @@
           <w:pgMar w:left="280" w:right="280" w:gutter="0" w:header="0" w:top="360" w:footer="405" w:bottom="600"/>
           <w:cols w:num="5" w:equalWidth="false" w:sep="false">
             <w:col w:w="1422" w:space="454"/>
-            <w:col w:w="1396" w:space="490"/>
-            <w:col w:w="909" w:space="886"/>
+            <w:col w:w="1395" w:space="490"/>
+            <w:col w:w="908" w:space="886"/>
             <w:col w:w="953" w:space="3800"/>
-            <w:col w:w="1033"/>
+            <w:col w:w="1035"/>
           </w:cols>
           <w:formProt w:val="false"/>
           <w:textDirection w:val="lrTb"/>
@@ -17775,7 +18096,7 @@
         <w:pStyle w:val="BodyText"/>
         <w:widowControl w:val="false"/>
         <w:suppressAutoHyphens w:val="true"/>
-        <w:overflowPunct w:val="false"/>
+        <w:overflowPunct w:val="true"/>
         <w:bidi w:val="0"/>
         <w:spacing w:before="0" w:after="0"/>
         <w:ind w:hanging="0" w:left="720" w:right="0"/>
@@ -17805,7 +18126,7 @@
         <w:pStyle w:val="BodyText"/>
         <w:widowControl w:val="false"/>
         <w:suppressAutoHyphens w:val="true"/>
-        <w:overflowPunct w:val="false"/>
+        <w:overflowPunct w:val="true"/>
         <w:bidi w:val="0"/>
         <w:spacing w:before="0" w:after="0"/>
         <w:ind w:hanging="0" w:left="720" w:right="0"/>
@@ -18924,10 +19245,10 @@
           <w:pgMar w:left="280" w:right="280" w:gutter="0" w:header="0" w:top="1600" w:footer="405" w:bottom="600"/>
           <w:cols w:num="5" w:equalWidth="false" w:sep="false">
             <w:col w:w="1422" w:space="454"/>
-            <w:col w:w="1396" w:space="490"/>
-            <w:col w:w="909" w:space="886"/>
+            <w:col w:w="1395" w:space="490"/>
+            <w:col w:w="908" w:space="886"/>
             <w:col w:w="953" w:space="3800"/>
-            <w:col w:w="1033"/>
+            <w:col w:w="1035"/>
           </w:cols>
           <w:formProt w:val="false"/>
           <w:textDirection w:val="lrTb"/>
@@ -19212,9 +19533,9 @@
                         <a:avLst/>
                         <a:gdLst>
                           <a:gd name="textAreaLeft" fmla="*/ 0 w 3996000"/>
-                          <a:gd name="textAreaRight" fmla="*/ 4000680 w 3996000"/>
+                          <a:gd name="textAreaRight" fmla="*/ 4001040 w 3996000"/>
                           <a:gd name="textAreaTop" fmla="*/ 0 h 720"/>
-                          <a:gd name="textAreaBottom" fmla="*/ 113760 h 720"/>
+                          <a:gd name="textAreaBottom" fmla="*/ 170640 h 720"/>
                           <a:gd name="GluePoint1X" fmla=""/>
                           <a:gd name="GluePoint1Y" fmla=""/>
                           <a:gd name="GluePoint2X" fmla=""/>
@@ -19340,7 +19661,7 @@
                       <w:txbxContent>
                         <w:p>
                           <w:pPr>
-                            <w:pStyle w:val="FrameContents"/>
+                            <w:pStyle w:val="FrameContentsuser"/>
                             <w:spacing w:before="17" w:after="0"/>
                             <w:rPr>
                               <w:sz w:val="14"/>
@@ -19373,7 +19694,7 @@
                 <w:txbxContent>
                   <w:p>
                     <w:pPr>
-                      <w:pStyle w:val="FrameContents"/>
+                      <w:pStyle w:val="FrameContentsuser"/>
                       <w:spacing w:before="17" w:after="0"/>
                       <w:rPr>
                         <w:sz w:val="14"/>
@@ -19435,7 +19756,7 @@
                       <w:txbxContent>
                         <w:p>
                           <w:pPr>
-                            <w:pStyle w:val="FrameContents"/>
+                            <w:pStyle w:val="FrameContentsuser"/>
                             <w:spacing w:before="17" w:after="0"/>
                             <w:ind w:left="20"/>
                             <w:rPr>
@@ -19523,7 +19844,7 @@
                 <w:txbxContent>
                   <w:p>
                     <w:pPr>
-                      <w:pStyle w:val="FrameContents"/>
+                      <w:pStyle w:val="FrameContentsuser"/>
                       <w:spacing w:before="17" w:after="0"/>
                       <w:ind w:left="20"/>
                       <w:rPr>
@@ -19645,9 +19966,9 @@
                         <a:avLst/>
                         <a:gdLst>
                           <a:gd name="textAreaLeft" fmla="*/ 0 w 3996000"/>
-                          <a:gd name="textAreaRight" fmla="*/ 4000680 w 3996000"/>
+                          <a:gd name="textAreaRight" fmla="*/ 4001040 w 3996000"/>
                           <a:gd name="textAreaTop" fmla="*/ 0 h 720"/>
-                          <a:gd name="textAreaBottom" fmla="*/ 113760 h 720"/>
+                          <a:gd name="textAreaBottom" fmla="*/ 170640 h 720"/>
                           <a:gd name="GluePoint1X" fmla=""/>
                           <a:gd name="GluePoint1Y" fmla=""/>
                           <a:gd name="GluePoint2X" fmla=""/>
@@ -19773,7 +20094,7 @@
                       <w:txbxContent>
                         <w:p>
                           <w:pPr>
-                            <w:pStyle w:val="FrameContents"/>
+                            <w:pStyle w:val="FrameContentsuser"/>
                             <w:spacing w:before="17" w:after="0"/>
                             <w:rPr>
                               <w:sz w:val="14"/>
@@ -19806,7 +20127,7 @@
                 <w:txbxContent>
                   <w:p>
                     <w:pPr>
-                      <w:pStyle w:val="FrameContents"/>
+                      <w:pStyle w:val="FrameContentsuser"/>
                       <w:spacing w:before="17" w:after="0"/>
                       <w:rPr>
                         <w:sz w:val="14"/>
@@ -19868,7 +20189,7 @@
                       <w:txbxContent>
                         <w:p>
                           <w:pPr>
-                            <w:pStyle w:val="FrameContents"/>
+                            <w:pStyle w:val="FrameContentsuser"/>
                             <w:spacing w:before="17" w:after="0"/>
                             <w:ind w:left="20"/>
                             <w:rPr>
@@ -19956,7 +20277,7 @@
                 <w:txbxContent>
                   <w:p>
                     <w:pPr>
-                      <w:pStyle w:val="FrameContents"/>
+                      <w:pStyle w:val="FrameContentsuser"/>
                       <w:spacing w:before="17" w:after="0"/>
                       <w:ind w:left="20"/>
                       <w:rPr>
@@ -20092,9 +20413,9 @@
                         <a:avLst/>
                         <a:gdLst>
                           <a:gd name="textAreaLeft" fmla="*/ 0 w 3996000"/>
-                          <a:gd name="textAreaRight" fmla="*/ 4000680 w 3996000"/>
+                          <a:gd name="textAreaRight" fmla="*/ 4001040 w 3996000"/>
                           <a:gd name="textAreaTop" fmla="*/ 0 h 720"/>
-                          <a:gd name="textAreaBottom" fmla="*/ 113760 h 720"/>
+                          <a:gd name="textAreaBottom" fmla="*/ 170640 h 720"/>
                           <a:gd name="GluePoint1X" fmla=""/>
                           <a:gd name="GluePoint1Y" fmla=""/>
                           <a:gd name="GluePoint2X" fmla=""/>
@@ -20220,7 +20541,7 @@
                       <w:txbxContent>
                         <w:p>
                           <w:pPr>
-                            <w:pStyle w:val="FrameContents"/>
+                            <w:pStyle w:val="FrameContentsuser"/>
                             <w:spacing w:before="17" w:after="0"/>
                             <w:rPr>
                               <w:sz w:val="14"/>
@@ -20253,7 +20574,7 @@
                 <w:txbxContent>
                   <w:p>
                     <w:pPr>
-                      <w:pStyle w:val="FrameContents"/>
+                      <w:pStyle w:val="FrameContentsuser"/>
                       <w:spacing w:before="17" w:after="0"/>
                       <w:rPr>
                         <w:sz w:val="14"/>
@@ -20315,7 +20636,7 @@
                       <w:txbxContent>
                         <w:p>
                           <w:pPr>
-                            <w:pStyle w:val="FrameContents"/>
+                            <w:pStyle w:val="FrameContentsuser"/>
                             <w:spacing w:before="17" w:after="0"/>
                             <w:ind w:left="20"/>
                             <w:rPr>
@@ -20403,7 +20724,7 @@
                 <w:txbxContent>
                   <w:p>
                     <w:pPr>
-                      <w:pStyle w:val="FrameContents"/>
+                      <w:pStyle w:val="FrameContentsuser"/>
                       <w:spacing w:before="17" w:after="0"/>
                       <w:ind w:left="20"/>
                       <w:rPr>
@@ -20525,9 +20846,9 @@
                         <a:avLst/>
                         <a:gdLst>
                           <a:gd name="textAreaLeft" fmla="*/ 0 w 3996000"/>
-                          <a:gd name="textAreaRight" fmla="*/ 4000680 w 3996000"/>
+                          <a:gd name="textAreaRight" fmla="*/ 4001040 w 3996000"/>
                           <a:gd name="textAreaTop" fmla="*/ 0 h 720"/>
-                          <a:gd name="textAreaBottom" fmla="*/ 113760 h 720"/>
+                          <a:gd name="textAreaBottom" fmla="*/ 170640 h 720"/>
                           <a:gd name="GluePoint1X" fmla=""/>
                           <a:gd name="GluePoint1Y" fmla=""/>
                           <a:gd name="GluePoint2X" fmla=""/>
@@ -20653,7 +20974,7 @@
                       <w:txbxContent>
                         <w:p>
                           <w:pPr>
-                            <w:pStyle w:val="FrameContents"/>
+                            <w:pStyle w:val="FrameContentsuser"/>
                             <w:spacing w:before="17" w:after="0"/>
                             <w:rPr>
                               <w:sz w:val="14"/>
@@ -20686,7 +21007,7 @@
                 <w:txbxContent>
                   <w:p>
                     <w:pPr>
-                      <w:pStyle w:val="FrameContents"/>
+                      <w:pStyle w:val="FrameContentsuser"/>
                       <w:spacing w:before="17" w:after="0"/>
                       <w:rPr>
                         <w:sz w:val="14"/>
@@ -20748,7 +21069,7 @@
                       <w:txbxContent>
                         <w:p>
                           <w:pPr>
-                            <w:pStyle w:val="FrameContents"/>
+                            <w:pStyle w:val="FrameContentsuser"/>
                             <w:spacing w:before="17" w:after="0"/>
                             <w:ind w:left="20"/>
                             <w:rPr>
@@ -20836,7 +21157,7 @@
                 <w:txbxContent>
                   <w:p>
                     <w:pPr>
-                      <w:pStyle w:val="FrameContents"/>
+                      <w:pStyle w:val="FrameContentsuser"/>
                       <w:spacing w:before="17" w:after="0"/>
                       <w:ind w:left="20"/>
                       <w:rPr>
@@ -21219,7 +21540,7 @@
     <w:pPr>
       <w:widowControl w:val="false"/>
       <w:suppressAutoHyphens w:val="true"/>
-      <w:overflowPunct w:val="false"/>
+      <w:overflowPunct w:val="true"/>
       <w:bidi w:val="0"/>
       <w:spacing w:before="0" w:after="0"/>
       <w:jc w:val="left"/>
@@ -21277,6 +21598,13 @@
     <w:rPr>
       <w:rFonts w:ascii="Microsoft Sans Serif" w:hAnsi="Microsoft Sans Serif" w:eastAsia="Microsoft Sans Serif" w:cs="Microsoft Sans Serif"/>
       <w:lang w:val="bg-BG"/>
+    </w:rPr>
+  </w:style>
+  <w:style w:type="character" w:styleId="Hyperlink">
+    <w:name w:val="Hyperlink"/>
+    <w:rPr>
+      <w:color w:val="000080"/>
+      <w:u w:val="single"/>
     </w:rPr>
   </w:style>
   <w:style w:type="paragraph" w:styleId="Heading">
@@ -21390,15 +21718,15 @@
     </w:pPr>
     <w:rPr/>
   </w:style>
-  <w:style w:type="paragraph" w:styleId="FrameContents">
-    <w:name w:val="Frame Contents"/>
+  <w:style w:type="paragraph" w:styleId="FrameContentsuser">
+    <w:name w:val="Frame Contents (user)"/>
     <w:basedOn w:val="Normal"/>
     <w:qFormat/>
     <w:pPr/>
     <w:rPr/>
   </w:style>
-  <w:style w:type="paragraph" w:styleId="FrameContentsuser">
-    <w:name w:val="Frame Contents (user)"/>
+  <w:style w:type="paragraph" w:styleId="FrameContents">
+    <w:name w:val="Frame Contents"/>
     <w:basedOn w:val="Normal"/>
     <w:qFormat/>
     <w:pPr/>

</xml_diff>

<commit_message>
Add Kup round of 16
</commit_message>
<xml_diff>
--- a/zapisnik-komet.docx
+++ b/zapisnik-komet.docx
@@ -44,9 +44,9 @@
                           <a:avLst/>
                           <a:gdLst>
                             <a:gd name="textAreaLeft" fmla="*/ 0 w 3996000"/>
-                            <a:gd name="textAreaRight" fmla="*/ 4002840 w 3996000"/>
+                            <a:gd name="textAreaRight" fmla="*/ 4003200 w 3996000"/>
                             <a:gd name="textAreaTop" fmla="*/ 0 h 720"/>
-                            <a:gd name="textAreaBottom" fmla="*/ 1294920 h 720"/>
+                            <a:gd name="textAreaBottom" fmla="*/ 1942200 h 720"/>
                             <a:gd name="GluePoint1X" fmla=""/>
                             <a:gd name="GluePoint1Y" fmla=""/>
                             <a:gd name="GluePoint2X" fmla=""/>
@@ -208,7 +208,7 @@
         <w:pStyle w:val="Normal"/>
         <w:widowControl w:val="false"/>
         <w:suppressAutoHyphens w:val="true"/>
-        <w:overflowPunct w:val="false"/>
+        <w:overflowPunct w:val="true"/>
         <w:bidi w:val="0"/>
         <w:spacing w:before="0" w:after="0"/>
         <w:ind w:hanging="0" w:left="0" w:right="1620"/>
@@ -236,7 +236,7 @@
           <w:sz w:val="24"/>
           <w:lang w:val="mk-MK"/>
         </w:rPr>
-        <w:t>Кадетска Женска Фудбалска Лига 25/26</w:t>
+        <w:t>КУП на РМ за Жени 25/26</w:t>
       </w:r>
       <w:r>
         <w:rPr>
@@ -283,7 +283,7 @@
         <w:pStyle w:val="BodyText"/>
         <w:widowControl w:val="false"/>
         <w:suppressAutoHyphens w:val="true"/>
-        <w:overflowPunct w:val="false"/>
+        <w:overflowPunct w:val="true"/>
         <w:bidi w:val="0"/>
         <w:spacing w:before="137" w:after="0"/>
         <w:ind w:firstLine="1349" w:left="0" w:right="1889"/>
@@ -311,7 +311,7 @@
           <w:szCs w:val="20"/>
           <w:lang w:val="mk-MK"/>
         </w:rPr>
-        <w:t>ЖФК ЉУБОТЕН - ЖФК Ускана</w:t>
+        <w:t>ЖФК БОРЕЦ - ЖФК ТИВЕРИЈА БРЕРА АД</w:t>
       </w:r>
     </w:p>
     <w:p>
@@ -335,27 +335,31 @@
           <w:sz w:val="28"/>
           <w:szCs w:val="28"/>
         </w:rPr>
-        <w:t>3:</w:t>
-      </w:r>
+        <w:t>16:0*</w:t>
+      </w:r>
+    </w:p>
+    <w:p>
+      <w:pPr>
+        <w:pStyle w:val="BodyText"/>
+        <w:spacing w:before="19" w:after="283"/>
+        <w:jc w:val="center"/>
+        <w:rPr>
+          <w:rFonts w:ascii="Arial" w:hAnsi="Arial" w:eastAsia="Arial" w:cs="Arial"/>
+          <w:b/>
+          <w:bCs/>
+          <w:sz w:val="16"/>
+          <w:szCs w:val="16"/>
+        </w:rPr>
+      </w:pPr>
       <w:r>
         <w:rPr>
           <w:rFonts w:eastAsia="Arial" w:cs="Arial" w:ascii="Arial" w:hAnsi="Arial"/>
           <w:b/>
           <w:bCs/>
-          <w:sz w:val="28"/>
-          <w:szCs w:val="28"/>
-        </w:rPr>
-        <w:t>0</w:t>
-      </w:r>
-      <w:r>
-        <w:rPr>
-          <w:rFonts w:eastAsia="Arial" w:cs="Arial" w:ascii="Arial" w:hAnsi="Arial"/>
-          <w:b/>
-          <w:bCs/>
-          <w:sz w:val="28"/>
-          <w:szCs w:val="28"/>
-        </w:rPr>
-        <w:t xml:space="preserve"> </w:t>
+          <w:sz w:val="16"/>
+          <w:szCs w:val="16"/>
+        </w:rPr>
+        <w:t>*службен резултат</w:t>
       </w:r>
     </w:p>
     <w:p>
@@ -389,7 +393,7 @@
       </w:r>
       <w:r>
         <w:rPr/>
-        <w:t>Датум/време: 27.09.2025 11:00</w:t>
+        <w:t>Датум/време: 08.10.2025 10:30</w:t>
       </w:r>
     </w:p>
     <w:p>
@@ -407,7 +411,7 @@
       </w:r>
       <w:r>
         <w:rPr/>
-        <w:t>Игралиште:  игралиште с.Порој / Порој</w:t>
+        <w:t>Игралиште:  Градски стадион Велес / Велес</w:t>
       </w:r>
     </w:p>
     <w:p>
@@ -424,6 +428,17 @@
     <w:p>
       <w:pPr>
         <w:pStyle w:val="BodyText"/>
+        <w:spacing w:lineRule="auto" w:line="269" w:before="97" w:after="0"/>
+        <w:ind w:right="-1"/>
+        <w:rPr/>
+      </w:pPr>
+      <w:r>
+        <w:rPr/>
+      </w:r>
+    </w:p>
+    <w:p>
+      <w:pPr>
+        <w:pStyle w:val="BodyText"/>
         <w:spacing w:before="0" w:after="0"/>
         <w:ind w:left="667"/>
         <w:rPr>
@@ -448,7 +463,7 @@
           <w:sz w:val="10"/>
           <w:szCs w:val="10"/>
         </w:rPr>
-        <w:t>3</w:t>
+        <w:t>1/8Ф</w:t>
       </w:r>
     </w:p>
     <w:p>
@@ -467,7 +482,7 @@
         <w:pStyle w:val="BodyText"/>
         <w:widowControl w:val="false"/>
         <w:suppressAutoHyphens w:val="true"/>
-        <w:overflowPunct w:val="false"/>
+        <w:overflowPunct w:val="true"/>
         <w:bidi w:val="0"/>
         <w:spacing w:before="0" w:after="0"/>
         <w:ind w:hanging="0" w:left="0" w:right="1080"/>
@@ -494,7 +509,7 @@
           <w:spacing w:val="40"/>
           <w:w w:val="95"/>
         </w:rPr>
-        <w:t>Кадети</w:t>
+        <w:t>Сениори</w:t>
       </w:r>
     </w:p>
     <w:p>
@@ -502,7 +517,7 @@
         <w:pStyle w:val="BodyText"/>
         <w:widowControl w:val="false"/>
         <w:suppressAutoHyphens w:val="true"/>
-        <w:overflowPunct w:val="false"/>
+        <w:overflowPunct w:val="true"/>
         <w:bidi w:val="0"/>
         <w:spacing w:before="0" w:after="0"/>
         <w:ind w:hanging="0" w:left="0" w:right="1080"/>
@@ -539,8 +554,8 @@
           <w:pgMar w:left="280" w:right="280" w:gutter="0" w:header="0" w:top="360" w:footer="405" w:bottom="600"/>
           <w:cols w:num="3" w:equalWidth="false" w:sep="false">
             <w:col w:w="4741" w:space="40"/>
-            <w:col w:w="1259" w:space="708"/>
-            <w:col w:w="4596"/>
+            <w:col w:w="1258" w:space="708"/>
+            <w:col w:w="4597"/>
           </w:cols>
           <w:formProt w:val="false"/>
           <w:textDirection w:val="lrTb"/>
@@ -584,7 +599,7 @@
         <w:rPr>
           <w:u w:val="none"/>
         </w:rPr>
-        <w:t>: Сали Идрис (Боговиње)</w:t>
+        <w:t>: Рајчевска Ангела (Скопје)</w:t>
       </w:r>
       <w:r>
         <w:rPr/>
@@ -637,7 +652,7 @@
         <w:rPr>
           <w:sz w:val="16"/>
         </w:rPr>
-        <w:t>помошен: Трајчевски Теодор (Јегуновце)</w:t>
+        <w:t>помошен: Димитријевиќ Дејан (Скопје)</w:t>
         <w:tab/>
       </w:r>
       <w:r>
@@ -706,7 +721,7 @@
           <w:sz w:val="16"/>
           <w:lang w:val="mk-MK"/>
         </w:rPr>
-        <w:t xml:space="preserve"> Калоши Хамим (Тетово)</w:t>
+        <w:t xml:space="preserve"> Николов Филип (Скопје)</w:t>
       </w:r>
       <w:r>
         <w:rPr>
@@ -821,9 +836,9 @@
                           <a:avLst/>
                           <a:gdLst>
                             <a:gd name="textAreaLeft" fmla="*/ 0 w 3996000"/>
-                            <a:gd name="textAreaRight" fmla="*/ 4002840 w 3996000"/>
+                            <a:gd name="textAreaRight" fmla="*/ 4003200 w 3996000"/>
                             <a:gd name="textAreaTop" fmla="*/ 0 h 720"/>
-                            <a:gd name="textAreaBottom" fmla="*/ 1294920 h 720"/>
+                            <a:gd name="textAreaBottom" fmla="*/ 1942200 h 720"/>
                             <a:gd name="GluePoint1X" fmla=""/>
                             <a:gd name="GluePoint1Y" fmla=""/>
                             <a:gd name="GluePoint2X" fmla=""/>
@@ -882,7 +897,7 @@
           <w:u w:val="none"/>
           <w:lang w:val="mk-MK"/>
         </w:rPr>
-        <w:t xml:space="preserve"> Трпковски Драги (Тетово)</w:t>
+        <w:t xml:space="preserve"> Манасиев Горан (Велес)</w:t>
       </w:r>
     </w:p>
     <w:p>
@@ -1301,7 +1316,7 @@
               <w:rPr>
                 <w:sz w:val="14"/>
               </w:rPr>
-              <w:t>98</w:t>
+              <w:t>12</w:t>
             </w:r>
           </w:p>
         </w:tc>
@@ -1327,7 +1342,7 @@
               <w:rPr>
                 <w:sz w:val="14"/>
               </w:rPr>
-              <w:t>Ѓорѓевска Нела Г</w:t>
+              <w:t>Арсова Олгица Г</w:t>
             </w:r>
           </w:p>
         </w:tc>
@@ -1353,7 +1368,7 @@
               <w:rPr>
                 <w:sz w:val="14"/>
               </w:rPr>
-              <w:t>261134</w:t>
+              <w:t>112027</w:t>
             </w:r>
           </w:p>
         </w:tc>
@@ -1487,7 +1502,7 @@
               <w:rPr>
                 <w:sz w:val="14"/>
               </w:rPr>
-              <w:t>1</w:t>
+              <w:t>18</w:t>
             </w:r>
           </w:p>
         </w:tc>
@@ -1513,7 +1528,7 @@
               <w:rPr>
                 <w:sz w:val="14"/>
               </w:rPr>
-              <w:t>Сулејмани Блеона Г</w:t>
+              <w:t>Чакалова Марија Г</w:t>
             </w:r>
           </w:p>
         </w:tc>
@@ -1539,7 +1554,7 @@
               <w:rPr>
                 <w:sz w:val="14"/>
               </w:rPr>
-              <w:t>274489</w:t>
+              <w:t>250775</w:t>
             </w:r>
           </w:p>
         </w:tc>
@@ -1710,7 +1725,7 @@
               <w:rPr>
                 <w:sz w:val="14"/>
               </w:rPr>
-              <w:t>Волческа Ива</w:t>
+              <w:t>Јусуфова Ѓулизер</w:t>
             </w:r>
           </w:p>
         </w:tc>
@@ -1736,7 +1751,7 @@
               <w:rPr>
                 <w:sz w:val="14"/>
               </w:rPr>
-              <w:t>264798</w:t>
+              <w:t>263555</w:t>
             </w:r>
           </w:p>
         </w:tc>
@@ -1896,7 +1911,7 @@
               <w:rPr>
                 <w:sz w:val="14"/>
               </w:rPr>
-              <w:t>Адили Антилда</w:t>
+              <w:t>Димчова Ангела</w:t>
             </w:r>
           </w:p>
         </w:tc>
@@ -1922,7 +1937,7 @@
               <w:rPr>
                 <w:sz w:val="14"/>
               </w:rPr>
-              <w:t>255613</w:t>
+              <w:t>145737</w:t>
             </w:r>
           </w:p>
         </w:tc>
@@ -2093,7 +2108,7 @@
               <w:rPr>
                 <w:sz w:val="14"/>
               </w:rPr>
-              <w:t>Галовска Душица</w:t>
+              <w:t>Раденкова Јована</w:t>
             </w:r>
           </w:p>
         </w:tc>
@@ -2119,7 +2134,7 @@
               <w:rPr>
                 <w:sz w:val="14"/>
               </w:rPr>
-              <w:t>266462</w:t>
+              <w:t>145849</w:t>
             </w:r>
           </w:p>
         </w:tc>
@@ -2279,7 +2294,7 @@
               <w:rPr>
                 <w:sz w:val="14"/>
               </w:rPr>
-              <w:t>Ахмеди Луиза</w:t>
+              <w:t>Бошеска Ане</w:t>
             </w:r>
           </w:p>
         </w:tc>
@@ -2305,7 +2320,7 @@
               <w:rPr>
                 <w:sz w:val="14"/>
               </w:rPr>
-              <w:t>268343</w:t>
+              <w:t>112144</w:t>
             </w:r>
           </w:p>
         </w:tc>
@@ -2476,7 +2491,7 @@
               <w:rPr>
                 <w:sz w:val="14"/>
               </w:rPr>
-              <w:t>Апостолоска Нина</w:t>
+              <w:t>Јовановска Мартина</w:t>
             </w:r>
           </w:p>
         </w:tc>
@@ -2502,7 +2517,7 @@
               <w:rPr>
                 <w:sz w:val="14"/>
               </w:rPr>
-              <w:t>251076</w:t>
+              <w:t>141388</w:t>
             </w:r>
           </w:p>
         </w:tc>
@@ -2636,7 +2651,7 @@
               <w:rPr>
                 <w:sz w:val="14"/>
               </w:rPr>
-              <w:t>4</w:t>
+              <w:t>6</w:t>
             </w:r>
           </w:p>
         </w:tc>
@@ -2662,7 +2677,7 @@
               <w:rPr>
                 <w:sz w:val="14"/>
               </w:rPr>
-              <w:t>Арслани Шаќире</w:t>
+              <w:t>Ѓорѓиева Слаѓана</w:t>
             </w:r>
           </w:p>
         </w:tc>
@@ -2688,7 +2703,7 @@
               <w:rPr>
                 <w:sz w:val="14"/>
               </w:rPr>
-              <w:t>269502</w:t>
+              <w:t>137445</w:t>
             </w:r>
           </w:p>
         </w:tc>
@@ -2833,7 +2848,7 @@
               <w:rPr>
                 <w:sz w:val="14"/>
               </w:rPr>
-              <w:t>8</w:t>
+              <w:t>5</w:t>
             </w:r>
           </w:p>
         </w:tc>
@@ -2859,7 +2874,7 @@
               <w:rPr>
                 <w:sz w:val="14"/>
               </w:rPr>
-              <w:t>Шерифи Еда</w:t>
+              <w:t>Славевска Милена К</w:t>
             </w:r>
           </w:p>
         </w:tc>
@@ -2885,7 +2900,7 @@
               <w:rPr>
                 <w:sz w:val="14"/>
               </w:rPr>
-              <w:t>274041</w:t>
+              <w:t>249595</w:t>
             </w:r>
           </w:p>
         </w:tc>
@@ -3019,7 +3034,7 @@
               <w:rPr>
                 <w:sz w:val="14"/>
               </w:rPr>
-              <w:t>5</w:t>
+              <w:t>7</w:t>
             </w:r>
           </w:p>
         </w:tc>
@@ -3045,7 +3060,7 @@
               <w:rPr>
                 <w:sz w:val="14"/>
               </w:rPr>
-              <w:t>Беќири Ерина</w:t>
+              <w:t>Карпузовска Данче</w:t>
             </w:r>
           </w:p>
         </w:tc>
@@ -3071,7 +3086,7 @@
               <w:rPr>
                 <w:sz w:val="14"/>
               </w:rPr>
-              <w:t>272363</w:t>
+              <w:t>120066</w:t>
             </w:r>
           </w:p>
         </w:tc>
@@ -3216,7 +3231,7 @@
               <w:rPr>
                 <w:sz w:val="14"/>
               </w:rPr>
-              <w:t>10</w:t>
+              <w:t>6</w:t>
             </w:r>
           </w:p>
         </w:tc>
@@ -3242,7 +3257,7 @@
               <w:rPr>
                 <w:sz w:val="14"/>
               </w:rPr>
-              <w:t>Мојсовска Ена</w:t>
+              <w:t>Никова Јоана</w:t>
             </w:r>
           </w:p>
         </w:tc>
@@ -3268,7 +3283,7 @@
               <w:rPr>
                 <w:sz w:val="14"/>
               </w:rPr>
-              <w:t>274045</w:t>
+              <w:t>132465</w:t>
             </w:r>
           </w:p>
         </w:tc>
@@ -3402,7 +3417,7 @@
               <w:rPr>
                 <w:sz w:val="14"/>
               </w:rPr>
-              <w:t>6</w:t>
+              <w:t>8</w:t>
             </w:r>
           </w:p>
         </w:tc>
@@ -3428,7 +3443,7 @@
               <w:rPr>
                 <w:sz w:val="14"/>
               </w:rPr>
-              <w:t>Лика Јонида К</w:t>
+              <w:t>Божинова Стефанија</w:t>
             </w:r>
           </w:p>
         </w:tc>
@@ -3454,7 +3469,7 @@
               <w:rPr>
                 <w:sz w:val="14"/>
               </w:rPr>
-              <w:t>149490</w:t>
+              <w:t>256519</w:t>
             </w:r>
           </w:p>
         </w:tc>
@@ -3599,7 +3614,7 @@
               <w:rPr>
                 <w:sz w:val="14"/>
               </w:rPr>
-              <w:t>11</w:t>
+              <w:t>7</w:t>
             </w:r>
           </w:p>
         </w:tc>
@@ -3625,7 +3640,7 @@
               <w:rPr>
                 <w:sz w:val="14"/>
               </w:rPr>
-              <w:t>Јованоска Мелани</w:t>
+              <w:t>Гроздевска Јована</w:t>
             </w:r>
           </w:p>
         </w:tc>
@@ -3651,7 +3666,7 @@
               <w:rPr>
                 <w:sz w:val="14"/>
               </w:rPr>
-              <w:t>274326</w:t>
+              <w:t>129051</w:t>
             </w:r>
           </w:p>
         </w:tc>
@@ -3785,7 +3800,7 @@
               <w:rPr>
                 <w:sz w:val="14"/>
               </w:rPr>
-              <w:t>7</w:t>
+              <w:t>10</w:t>
             </w:r>
           </w:p>
         </w:tc>
@@ -3811,7 +3826,7 @@
               <w:rPr>
                 <w:sz w:val="14"/>
               </w:rPr>
-              <w:t>Арслани Арјана</w:t>
+              <w:t>Галабовска Теона К</w:t>
             </w:r>
           </w:p>
         </w:tc>
@@ -3837,7 +3852,7 @@
               <w:rPr>
                 <w:sz w:val="14"/>
               </w:rPr>
-              <w:t>269500</w:t>
+              <w:t>105743</w:t>
             </w:r>
           </w:p>
         </w:tc>
@@ -3982,7 +3997,7 @@
               <w:rPr>
                 <w:sz w:val="14"/>
               </w:rPr>
-              <w:t>15</w:t>
+              <w:t>8</w:t>
             </w:r>
           </w:p>
         </w:tc>
@@ -4008,7 +4023,7 @@
               <w:rPr>
                 <w:sz w:val="14"/>
               </w:rPr>
-              <w:t>Николоска Кала</w:t>
+              <w:t>Диковска Ивана</w:t>
             </w:r>
           </w:p>
         </w:tc>
@@ -4034,7 +4049,7 @@
               <w:rPr>
                 <w:sz w:val="14"/>
               </w:rPr>
-              <w:t>274042</w:t>
+              <w:t>139241</w:t>
             </w:r>
           </w:p>
         </w:tc>
@@ -4168,7 +4183,7 @@
               <w:rPr>
                 <w:sz w:val="14"/>
               </w:rPr>
-              <w:t>8</w:t>
+              <w:t>21</w:t>
             </w:r>
           </w:p>
         </w:tc>
@@ -4194,7 +4209,7 @@
               <w:rPr>
                 <w:sz w:val="14"/>
               </w:rPr>
-              <w:t>Имери Лијана</w:t>
+              <w:t>Василева Босилка</w:t>
             </w:r>
           </w:p>
         </w:tc>
@@ -4220,7 +4235,7 @@
               <w:rPr>
                 <w:sz w:val="14"/>
               </w:rPr>
-              <w:t>255376</w:t>
+              <w:t>250779</w:t>
             </w:r>
           </w:p>
         </w:tc>
@@ -4365,7 +4380,7 @@
               <w:rPr>
                 <w:sz w:val="14"/>
               </w:rPr>
-              <w:t>25</w:t>
+              <w:t>9</w:t>
             </w:r>
           </w:p>
         </w:tc>
@@ -4391,7 +4406,7 @@
               <w:rPr>
                 <w:sz w:val="14"/>
               </w:rPr>
-              <w:t>Мурати Миа</w:t>
+              <w:t>Ѓорѓиева Магдалена</w:t>
             </w:r>
           </w:p>
         </w:tc>
@@ -4417,7 +4432,7 @@
               <w:rPr>
                 <w:sz w:val="14"/>
               </w:rPr>
-              <w:t>264800</w:t>
+              <w:t>110856</w:t>
             </w:r>
           </w:p>
         </w:tc>
@@ -4551,7 +4566,7 @@
               <w:rPr>
                 <w:sz w:val="14"/>
               </w:rPr>
-              <w:t>9</w:t>
+              <w:t>22</w:t>
             </w:r>
           </w:p>
         </w:tc>
@@ -4577,7 +4592,7 @@
               <w:rPr>
                 <w:sz w:val="14"/>
               </w:rPr>
-              <w:t>Балажи Исније</w:t>
+              <w:t>Илиева Ивана</w:t>
             </w:r>
           </w:p>
         </w:tc>
@@ -4603,7 +4618,7 @@
               <w:rPr>
                 <w:sz w:val="14"/>
               </w:rPr>
-              <w:t>259875</w:t>
+              <w:t>250611</w:t>
             </w:r>
           </w:p>
         </w:tc>
@@ -4745,10 +4760,7 @@
               </w:rPr>
             </w:pPr>
             <w:r>
-              <w:rPr>
-                <w:sz w:val="14"/>
-              </w:rPr>
-              <w:t>27</w:t>
+              <w:rPr/>
             </w:r>
           </w:p>
         </w:tc>
@@ -4771,10 +4783,7 @@
               </w:rPr>
             </w:pPr>
             <w:r>
-              <w:rPr>
-                <w:sz w:val="14"/>
-              </w:rPr>
-              <w:t>Анастасија Андреевска К</w:t>
+              <w:rPr/>
             </w:r>
           </w:p>
         </w:tc>
@@ -4797,10 +4806,7 @@
               </w:rPr>
             </w:pPr>
             <w:r>
-              <w:rPr>
-                <w:sz w:val="14"/>
-              </w:rPr>
-              <w:t>261125</w:t>
+              <w:rPr/>
             </w:r>
           </w:p>
         </w:tc>
@@ -4934,7 +4940,7 @@
               <w:rPr>
                 <w:sz w:val="14"/>
               </w:rPr>
-              <w:t>10</w:t>
+              <w:t>97</w:t>
             </w:r>
           </w:p>
         </w:tc>
@@ -4960,7 +4966,7 @@
               <w:rPr>
                 <w:sz w:val="14"/>
               </w:rPr>
-              <w:t>Балажи Зелије</w:t>
+              <w:t>Пецева Розита</w:t>
             </w:r>
           </w:p>
         </w:tc>
@@ -4986,7 +4992,7 @@
               <w:rPr>
                 <w:sz w:val="14"/>
               </w:rPr>
-              <w:t>259876</w:t>
+              <w:t>150751</w:t>
             </w:r>
           </w:p>
         </w:tc>
@@ -5128,10 +5134,7 @@
               </w:rPr>
             </w:pPr>
             <w:r>
-              <w:rPr>
-                <w:sz w:val="14"/>
-              </w:rPr>
-              <w:t>91</w:t>
+              <w:rPr/>
             </w:r>
           </w:p>
         </w:tc>
@@ -5154,10 +5157,7 @@
               </w:rPr>
             </w:pPr>
             <w:r>
-              <w:rPr>
-                <w:sz w:val="14"/>
-              </w:rPr>
-              <w:t>Трендафилоска Магдалена</w:t>
+              <w:rPr/>
             </w:r>
           </w:p>
         </w:tc>
@@ -5180,10 +5180,7 @@
               </w:rPr>
             </w:pPr>
             <w:r>
-              <w:rPr>
-                <w:sz w:val="14"/>
-              </w:rPr>
-              <w:t>274325</w:t>
+              <w:rPr/>
             </w:r>
           </w:p>
         </w:tc>
@@ -5317,7 +5314,7 @@
               <w:rPr>
                 <w:sz w:val="14"/>
               </w:rPr>
-              <w:t>11</w:t>
+              <w:t>99</w:t>
             </w:r>
           </w:p>
         </w:tc>
@@ -5343,7 +5340,7 @@
               <w:rPr>
                 <w:sz w:val="14"/>
               </w:rPr>
-              <w:t>Алијоска Ајлин</w:t>
+              <w:t>Пржолева Леонтина</w:t>
             </w:r>
           </w:p>
         </w:tc>
@@ -5369,7 +5366,7 @@
               <w:rPr>
                 <w:sz w:val="14"/>
               </w:rPr>
-              <w:t>272365</w:t>
+              <w:t>250780</w:t>
             </w:r>
           </w:p>
         </w:tc>
@@ -5551,10 +5548,7 @@
               </w:rPr>
             </w:pPr>
             <w:r>
-              <w:rPr>
-                <w:sz w:val="14"/>
-              </w:rPr>
-              <w:t>1</w:t>
+              <w:rPr/>
             </w:r>
           </w:p>
         </w:tc>
@@ -5577,10 +5571,7 @@
               </w:rPr>
             </w:pPr>
             <w:r>
-              <w:rPr>
-                <w:sz w:val="14"/>
-              </w:rPr>
-              <w:t>Апостолоска Теодора</w:t>
+              <w:rPr/>
             </w:r>
           </w:p>
         </w:tc>
@@ -5603,10 +5594,7 @@
               </w:rPr>
             </w:pPr>
             <w:r>
-              <w:rPr>
-                <w:sz w:val="14"/>
-              </w:rPr>
-              <w:t>274043</w:t>
+              <w:rPr/>
             </w:r>
           </w:p>
         </w:tc>
@@ -5728,7 +5716,7 @@
               <w:rPr>
                 <w:sz w:val="14"/>
               </w:rPr>
-              <w:t>12</w:t>
+              <w:t>11</w:t>
             </w:r>
           </w:p>
         </w:tc>
@@ -5754,7 +5742,7 @@
               <w:rPr>
                 <w:sz w:val="14"/>
               </w:rPr>
-              <w:t>Реџепи Рита</w:t>
+              <w:t>Петкова Викторија</w:t>
             </w:r>
           </w:p>
         </w:tc>
@@ -5780,7 +5768,7 @@
               <w:rPr>
                 <w:sz w:val="14"/>
               </w:rPr>
-              <w:t>268344</w:t>
+              <w:t>131521</w:t>
             </w:r>
           </w:p>
         </w:tc>
@@ -5878,7 +5866,7 @@
               <w:rPr>
                 <w:sz w:val="14"/>
               </w:rPr>
-              <w:t>(9) 50</w:t>
+              <w:t>(3) 46</w:t>
             </w:r>
           </w:p>
         </w:tc>
@@ -5906,10 +5894,7 @@
               </w:rPr>
             </w:pPr>
             <w:r>
-              <w:rPr>
-                <w:sz w:val="14"/>
-              </w:rPr>
-              <w:t>19</w:t>
+              <w:rPr/>
             </w:r>
           </w:p>
         </w:tc>
@@ -5932,10 +5917,7 @@
               </w:rPr>
             </w:pPr>
             <w:r>
-              <w:rPr>
-                <w:sz w:val="14"/>
-              </w:rPr>
-              <w:t>Марчевска Јана</w:t>
+              <w:rPr/>
             </w:r>
           </w:p>
         </w:tc>
@@ -5958,10 +5940,7 @@
               </w:rPr>
             </w:pPr>
             <w:r>
-              <w:rPr>
-                <w:sz w:val="14"/>
-              </w:rPr>
-              <w:t>274044</w:t>
+              <w:rPr/>
             </w:r>
           </w:p>
         </w:tc>
@@ -6083,7 +6062,7 @@
               <w:rPr>
                 <w:sz w:val="14"/>
               </w:rPr>
-              <w:t>13</w:t>
+              <w:t>17</w:t>
             </w:r>
           </w:p>
         </w:tc>
@@ -6109,7 +6088,7 @@
               <w:rPr>
                 <w:sz w:val="14"/>
               </w:rPr>
-              <w:t>Расими Лура</w:t>
+              <w:t>Манасијевска Ива</w:t>
             </w:r>
           </w:p>
         </w:tc>
@@ -6135,7 +6114,7 @@
               <w:rPr>
                 <w:sz w:val="14"/>
               </w:rPr>
-              <w:t>268362</w:t>
+              <w:t>260192</w:t>
             </w:r>
           </w:p>
         </w:tc>
@@ -6233,7 +6212,7 @@
               <w:rPr>
                 <w:sz w:val="14"/>
               </w:rPr>
-              <w:t>(4) 50</w:t>
+              <w:t>(6) 46</w:t>
             </w:r>
           </w:p>
         </w:tc>
@@ -6261,10 +6240,7 @@
               </w:rPr>
             </w:pPr>
             <w:r>
-              <w:rPr>
-                <w:sz w:val="14"/>
-              </w:rPr>
-              <w:t>22</w:t>
+              <w:rPr/>
             </w:r>
           </w:p>
         </w:tc>
@@ -6287,10 +6263,7 @@
               </w:rPr>
             </w:pPr>
             <w:r>
-              <w:rPr>
-                <w:sz w:val="14"/>
-              </w:rPr>
-              <w:t>Евчевска Ева</w:t>
+              <w:rPr/>
             </w:r>
           </w:p>
         </w:tc>
@@ -6313,10 +6286,7 @@
               </w:rPr>
             </w:pPr>
             <w:r>
-              <w:rPr>
-                <w:sz w:val="14"/>
-              </w:rPr>
-              <w:t>264090</w:t>
+              <w:rPr/>
             </w:r>
           </w:p>
         </w:tc>
@@ -6411,10 +6381,7 @@
               </w:rPr>
             </w:pPr>
             <w:r>
-              <w:rPr>
-                <w:sz w:val="14"/>
-              </w:rPr>
-              <w:t>(3) 46</w:t>
+              <w:rPr/>
             </w:r>
           </w:p>
         </w:tc>
@@ -6614,10 +6581,7 @@
               </w:rPr>
             </w:pPr>
             <w:r>
-              <w:rPr>
-                <w:sz w:val="14"/>
-              </w:rPr>
-              <w:t>77</w:t>
+              <w:rPr/>
             </w:r>
           </w:p>
         </w:tc>
@@ -6640,10 +6604,7 @@
               </w:rPr>
             </w:pPr>
             <w:r>
-              <w:rPr>
-                <w:sz w:val="14"/>
-              </w:rPr>
-              <w:t>Савеска Ана</w:t>
+              <w:rPr/>
             </w:r>
           </w:p>
         </w:tc>
@@ -6666,10 +6627,7 @@
               </w:rPr>
             </w:pPr>
             <w:r>
-              <w:rPr>
-                <w:sz w:val="14"/>
-              </w:rPr>
-              <w:t>251338</w:t>
+              <w:rPr/>
             </w:r>
           </w:p>
         </w:tc>
@@ -6764,10 +6722,7 @@
               </w:rPr>
             </w:pPr>
             <w:r>
-              <w:rPr>
-                <w:sz w:val="14"/>
-              </w:rPr>
-              <w:t>(4) 46</w:t>
+              <w:rPr/>
             </w:r>
           </w:p>
         </w:tc>
@@ -9722,7 +9677,10 @@
                                     </w:rPr>
                                   </w:pPr>
                                   <w:r>
-                                    <w:rPr/>
+                                    <w:rPr>
+                                      <w:sz w:val="12"/>
+                                    </w:rPr>
+                                    <w:t>Велков Славе</w:t>
                                   </w:r>
                                 </w:p>
                               </w:tc>
@@ -9960,7 +9918,9 @@
                                     </w:rPr>
                                   </w:pPr>
                                   <w:r>
-                                    <w:rPr/>
+                                    <w:rPr>
+                                      <w:sz w:val="12"/>
+                                    </w:rPr>
                                   </w:r>
                                 </w:p>
                               </w:tc>
@@ -10118,7 +10078,9 @@
                                     </w:rPr>
                                   </w:pPr>
                                   <w:r>
-                                    <w:rPr/>
+                                    <w:rPr>
+                                      <w:sz w:val="12"/>
+                                    </w:rPr>
                                   </w:r>
                                 </w:p>
                               </w:tc>
@@ -10276,7 +10238,9 @@
                                     </w:rPr>
                                   </w:pPr>
                                   <w:r>
-                                    <w:rPr/>
+                                    <w:rPr>
+                                      <w:sz w:val="12"/>
+                                    </w:rPr>
                                   </w:r>
                                 </w:p>
                               </w:tc>
@@ -10357,7 +10321,7 @@
                                     <w:rPr>
                                       <w:sz w:val="12"/>
                                     </w:rPr>
-                                    <w:t>Аџулески Димко</w:t>
+                                    <w:t>Џевалекова Марија</w:t>
                                   </w:r>
                                 </w:p>
                               </w:tc>
@@ -10485,7 +10449,10 @@
                               </w:rPr>
                             </w:pPr>
                             <w:r>
-                              <w:rPr/>
+                              <w:rPr>
+                                <w:sz w:val="12"/>
+                              </w:rPr>
+                              <w:t>Велков Славе</w:t>
                             </w:r>
                           </w:p>
                         </w:tc>
@@ -10723,7 +10690,9 @@
                               </w:rPr>
                             </w:pPr>
                             <w:r>
-                              <w:rPr/>
+                              <w:rPr>
+                                <w:sz w:val="12"/>
+                              </w:rPr>
                             </w:r>
                           </w:p>
                         </w:tc>
@@ -10881,7 +10850,9 @@
                               </w:rPr>
                             </w:pPr>
                             <w:r>
-                              <w:rPr/>
+                              <w:rPr>
+                                <w:sz w:val="12"/>
+                              </w:rPr>
                             </w:r>
                           </w:p>
                         </w:tc>
@@ -11039,7 +11010,9 @@
                               </w:rPr>
                             </w:pPr>
                             <w:r>
-                              <w:rPr/>
+                              <w:rPr>
+                                <w:sz w:val="12"/>
+                              </w:rPr>
                             </w:r>
                           </w:p>
                         </w:tc>
@@ -11120,7 +11093,7 @@
                               <w:rPr>
                                 <w:sz w:val="12"/>
                               </w:rPr>
-                              <w:t>Аџулески Димко</w:t>
+                              <w:t>Џевалекова Марија</w:t>
                             </w:r>
                           </w:p>
                         </w:tc>
@@ -11277,10 +11250,7 @@
                                     </w:rPr>
                                   </w:pPr>
                                   <w:r>
-                                    <w:rPr>
-                                      <w:sz w:val="12"/>
-                                    </w:rPr>
-                                    <w:t>Јашари Егзона</w:t>
+                                    <w:rPr/>
                                   </w:r>
                                 </w:p>
                               </w:tc>
@@ -11518,10 +11488,7 @@
                                     </w:rPr>
                                   </w:pPr>
                                   <w:r>
-                                    <w:rPr>
-                                      <w:sz w:val="12"/>
-                                    </w:rPr>
-                                    <w:t>Пејовски Ивица</w:t>
+                                    <w:rPr/>
                                   </w:r>
                                 </w:p>
                               </w:tc>
@@ -11679,10 +11646,7 @@
                                     </w:rPr>
                                   </w:pPr>
                                   <w:r>
-                                    <w:rPr>
-                                      <w:sz w:val="12"/>
-                                    </w:rPr>
-                                    <w:t>Николовски Дејан</w:t>
+                                    <w:rPr/>
                                   </w:r>
                                 </w:p>
                               </w:tc>
@@ -11843,7 +11807,7 @@
                                     <w:rPr>
                                       <w:sz w:val="12"/>
                                     </w:rPr>
-                                    <w:t>Билбилоски Владимир</w:t>
+                                    <w:t>Лазова Лилјана</w:t>
                                   </w:r>
                                 </w:p>
                               </w:tc>
@@ -11924,7 +11888,7 @@
                                     <w:rPr>
                                       <w:sz w:val="12"/>
                                     </w:rPr>
-                                    <w:t>Трпковски Николче</w:t>
+                                    <w:t>Ацевски Александар</w:t>
                                   </w:r>
                                 </w:p>
                               </w:tc>
@@ -12052,10 +12016,7 @@
                               </w:rPr>
                             </w:pPr>
                             <w:r>
-                              <w:rPr>
-                                <w:sz w:val="12"/>
-                              </w:rPr>
-                              <w:t>Јашари Егзона</w:t>
+                              <w:rPr/>
                             </w:r>
                           </w:p>
                         </w:tc>
@@ -12293,10 +12254,7 @@
                               </w:rPr>
                             </w:pPr>
                             <w:r>
-                              <w:rPr>
-                                <w:sz w:val="12"/>
-                              </w:rPr>
-                              <w:t>Пејовски Ивица</w:t>
+                              <w:rPr/>
                             </w:r>
                           </w:p>
                         </w:tc>
@@ -12454,10 +12412,7 @@
                               </w:rPr>
                             </w:pPr>
                             <w:r>
-                              <w:rPr>
-                                <w:sz w:val="12"/>
-                              </w:rPr>
-                              <w:t>Николовски Дејан</w:t>
+                              <w:rPr/>
                             </w:r>
                           </w:p>
                         </w:tc>
@@ -12618,7 +12573,7 @@
                               <w:rPr>
                                 <w:sz w:val="12"/>
                               </w:rPr>
-                              <w:t>Билбилоски Владимир</w:t>
+                              <w:t>Лазова Лилјана</w:t>
                             </w:r>
                           </w:p>
                         </w:tc>
@@ -12699,7 +12654,7 @@
                               <w:rPr>
                                 <w:sz w:val="12"/>
                               </w:rPr>
-                              <w:t>Трпковски Николче</w:t>
+                              <w:t>Ацевски Александар</w:t>
                             </w:r>
                           </w:p>
                         </w:tc>
@@ -13007,35 +12962,35 @@
                               <w:gridCol w:w="259"/>
                               <w:gridCol w:w="1"/>
                               <w:gridCol w:w="260"/>
+                              <w:gridCol w:w="279"/>
+                              <w:gridCol w:w="260"/>
+                              <w:gridCol w:w="250"/>
+                              <w:gridCol w:w="250"/>
                               <w:gridCol w:w="278"/>
-                              <w:gridCol w:w="260"/>
-                              <w:gridCol w:w="251"/>
-                              <w:gridCol w:w="250"/>
-                              <w:gridCol w:w="277"/>
                               <w:gridCol w:w="260"/>
                               <w:gridCol w:w="262"/>
                               <w:gridCol w:w="272"/>
                               <w:gridCol w:w="254"/>
                               <w:gridCol w:w="253"/>
                               <w:gridCol w:w="259"/>
-                              <w:gridCol w:w="277"/>
+                              <w:gridCol w:w="278"/>
                               <w:gridCol w:w="260"/>
-                              <w:gridCol w:w="260"/>
-                              <w:gridCol w:w="263"/>
+                              <w:gridCol w:w="259"/>
+                              <w:gridCol w:w="264"/>
                               <w:gridCol w:w="260"/>
                               <w:gridCol w:w="257"/>
-                              <w:gridCol w:w="261"/>
+                              <w:gridCol w:w="262"/>
                               <w:gridCol w:w="271"/>
-                              <w:gridCol w:w="261"/>
+                              <w:gridCol w:w="260"/>
                               <w:gridCol w:w="256"/>
-                              <w:gridCol w:w="261"/>
+                              <w:gridCol w:w="262"/>
                               <w:gridCol w:w="264"/>
                               <w:gridCol w:w="263"/>
                               <w:gridCol w:w="262"/>
                               <w:gridCol w:w="264"/>
                               <w:gridCol w:w="262"/>
                               <w:gridCol w:w="257"/>
-                              <w:gridCol w:w="202"/>
+                              <w:gridCol w:w="199"/>
                             </w:tblGrid>
                             <w:tr>
                               <w:trPr>
@@ -13067,7 +13022,7 @@
                                       <w:sz w:val="12"/>
                                       <w:szCs w:val="12"/>
                                     </w:rPr>
-                                    <w:t>1:0</w:t>
+                                    <w:t>0:1</w:t>
                                   </w:r>
                                 </w:p>
                               </w:tc>
@@ -13097,7 +13052,7 @@
                                       <w:sz w:val="12"/>
                                       <w:szCs w:val="12"/>
                                     </w:rPr>
-                                    <w:t>2:0</w:t>
+                                    <w:t>0:2</w:t>
                                   </w:r>
                                 </w:p>
                               </w:tc>
@@ -13127,7 +13082,7 @@
                                       <w:sz w:val="12"/>
                                       <w:szCs w:val="12"/>
                                     </w:rPr>
-                                    <w:t>3:0</w:t>
+                                    <w:t>0:3</w:t>
                                   </w:r>
                                 </w:p>
                               </w:tc>
@@ -13157,12 +13112,13 @@
                                       <w:sz w:val="12"/>
                                       <w:szCs w:val="12"/>
                                     </w:rPr>
+                                    <w:t>0:4</w:t>
                                   </w:r>
                                 </w:p>
                               </w:tc>
                               <w:tc>
                                 <w:tcPr>
-                                  <w:tcW w:w="539" w:type="dxa"/>
+                                  <w:tcW w:w="540" w:type="dxa"/>
                                   <w:gridSpan w:val="3"/>
                                   <w:tcBorders>
                                     <w:top w:val="single" w:sz="2" w:space="0" w:color="000000"/>
@@ -13186,12 +13142,13 @@
                                       <w:sz w:val="12"/>
                                       <w:szCs w:val="12"/>
                                     </w:rPr>
+                                    <w:t>0:5</w:t>
                                   </w:r>
                                 </w:p>
                               </w:tc>
                               <w:tc>
                                 <w:tcPr>
-                                  <w:tcW w:w="511" w:type="dxa"/>
+                                  <w:tcW w:w="510" w:type="dxa"/>
                                   <w:gridSpan w:val="2"/>
                                   <w:tcBorders>
                                     <w:top w:val="single" w:sz="2" w:space="0" w:color="000000"/>
@@ -13215,12 +13172,13 @@
                                       <w:sz w:val="12"/>
                                       <w:szCs w:val="12"/>
                                     </w:rPr>
+                                    <w:t>0:6</w:t>
                                   </w:r>
                                 </w:p>
                               </w:tc>
                               <w:tc>
                                 <w:tcPr>
-                                  <w:tcW w:w="527" w:type="dxa"/>
+                                  <w:tcW w:w="528" w:type="dxa"/>
                                   <w:gridSpan w:val="2"/>
                                   <w:tcBorders>
                                     <w:top w:val="single" w:sz="2" w:space="0" w:color="000000"/>
@@ -13244,6 +13202,7 @@
                                       <w:sz w:val="12"/>
                                       <w:szCs w:val="12"/>
                                     </w:rPr>
+                                    <w:t>0:7</w:t>
                                   </w:r>
                                 </w:p>
                               </w:tc>
@@ -13273,6 +13232,7 @@
                                       <w:sz w:val="12"/>
                                       <w:szCs w:val="12"/>
                                     </w:rPr>
+                                    <w:t>0:8</w:t>
                                   </w:r>
                                 </w:p>
                               </w:tc>
@@ -13302,6 +13262,7 @@
                                       <w:sz w:val="12"/>
                                       <w:szCs w:val="12"/>
                                     </w:rPr>
+                                    <w:t>0:9</w:t>
                                   </w:r>
                                 </w:p>
                               </w:tc>
@@ -13331,12 +13292,13 @@
                                       <w:sz w:val="12"/>
                                       <w:szCs w:val="12"/>
                                     </w:rPr>
+                                    <w:t>0:10</w:t>
                                   </w:r>
                                 </w:p>
                               </w:tc>
                               <w:tc>
                                 <w:tcPr>
-                                  <w:tcW w:w="537" w:type="dxa"/>
+                                  <w:tcW w:w="538" w:type="dxa"/>
                                   <w:gridSpan w:val="2"/>
                                   <w:tcBorders>
                                     <w:top w:val="single" w:sz="2" w:space="0" w:color="000000"/>
@@ -13358,6 +13320,7 @@
                                       <w:rFonts w:ascii="Times New Roman" w:hAnsi="Times New Roman"/>
                                       <w:sz w:val="12"/>
                                     </w:rPr>
+                                    <w:t>0:11</w:t>
                                   </w:r>
                                 </w:p>
                               </w:tc>
@@ -13385,6 +13348,7 @@
                                       <w:rFonts w:ascii="Times New Roman" w:hAnsi="Times New Roman"/>
                                       <w:sz w:val="12"/>
                                     </w:rPr>
+                                    <w:t>0:12</w:t>
                                   </w:r>
                                 </w:p>
                               </w:tc>
@@ -13412,12 +13376,13 @@
                                       <w:rFonts w:ascii="Times New Roman" w:hAnsi="Times New Roman"/>
                                       <w:sz w:val="12"/>
                                     </w:rPr>
+                                    <w:t>0:13</w:t>
                                   </w:r>
                                 </w:p>
                               </w:tc>
                               <w:tc>
                                 <w:tcPr>
-                                  <w:tcW w:w="532" w:type="dxa"/>
+                                  <w:tcW w:w="533" w:type="dxa"/>
                                   <w:gridSpan w:val="2"/>
                                   <w:tcBorders>
                                     <w:top w:val="single" w:sz="2" w:space="0" w:color="000000"/>
@@ -13439,12 +13404,13 @@
                                       <w:rFonts w:ascii="Times New Roman" w:hAnsi="Times New Roman"/>
                                       <w:sz w:val="12"/>
                                     </w:rPr>
+                                    <w:t>0:14</w:t>
                                   </w:r>
                                 </w:p>
                               </w:tc>
                               <w:tc>
                                 <w:tcPr>
-                                  <w:tcW w:w="517" w:type="dxa"/>
+                                  <w:tcW w:w="516" w:type="dxa"/>
                                   <w:gridSpan w:val="2"/>
                                   <w:tcBorders>
                                     <w:top w:val="single" w:sz="2" w:space="0" w:color="000000"/>
@@ -13466,6 +13432,35 @@
                                       <w:rFonts w:ascii="Times New Roman" w:hAnsi="Times New Roman"/>
                                       <w:sz w:val="12"/>
                                     </w:rPr>
+                                    <w:t>0:15</w:t>
+                                  </w:r>
+                                </w:p>
+                              </w:tc>
+                              <w:tc>
+                                <w:tcPr>
+                                  <w:tcW w:w="526" w:type="dxa"/>
+                                  <w:gridSpan w:val="2"/>
+                                  <w:tcBorders>
+                                    <w:top w:val="single" w:sz="2" w:space="0" w:color="000000"/>
+                                    <w:left w:val="single" w:sz="2" w:space="0" w:color="000000"/>
+                                    <w:bottom w:val="single" w:sz="2" w:space="0" w:color="000000"/>
+                                    <w:right w:val="single" w:sz="2" w:space="0" w:color="000000"/>
+                                  </w:tcBorders>
+                                </w:tcPr>
+                                <w:p>
+                                  <w:pPr>
+                                    <w:pStyle w:val="TableParagraph"/>
+                                    <w:rPr>
+                                      <w:rFonts w:ascii="Times New Roman" w:hAnsi="Times New Roman"/>
+                                      <w:sz w:val="12"/>
+                                    </w:rPr>
+                                  </w:pPr>
+                                  <w:r>
+                                    <w:rPr>
+                                      <w:rFonts w:ascii="Times New Roman" w:hAnsi="Times New Roman"/>
+                                      <w:sz w:val="12"/>
+                                    </w:rPr>
+                                    <w:t>0:16</w:t>
                                   </w:r>
                                 </w:p>
                               </w:tc>
@@ -13498,33 +13493,6 @@
                               </w:tc>
                               <w:tc>
                                 <w:tcPr>
-                                  <w:tcW w:w="525" w:type="dxa"/>
-                                  <w:gridSpan w:val="2"/>
-                                  <w:tcBorders>
-                                    <w:top w:val="single" w:sz="2" w:space="0" w:color="000000"/>
-                                    <w:left w:val="single" w:sz="2" w:space="0" w:color="000000"/>
-                                    <w:bottom w:val="single" w:sz="2" w:space="0" w:color="000000"/>
-                                    <w:right w:val="single" w:sz="2" w:space="0" w:color="000000"/>
-                                  </w:tcBorders>
-                                </w:tcPr>
-                                <w:p>
-                                  <w:pPr>
-                                    <w:pStyle w:val="TableParagraph"/>
-                                    <w:rPr>
-                                      <w:rFonts w:ascii="Times New Roman" w:hAnsi="Times New Roman"/>
-                                      <w:sz w:val="12"/>
-                                    </w:rPr>
-                                  </w:pPr>
-                                  <w:r>
-                                    <w:rPr>
-                                      <w:rFonts w:ascii="Times New Roman" w:hAnsi="Times New Roman"/>
-                                      <w:sz w:val="12"/>
-                                    </w:rPr>
-                                  </w:r>
-                                </w:p>
-                              </w:tc>
-                              <w:tc>
-                                <w:tcPr>
                                   <w:tcW w:w="526" w:type="dxa"/>
                                   <w:gridSpan w:val="2"/>
                                   <w:tcBorders>
@@ -13552,7 +13520,7 @@
                               </w:tc>
                               <w:tc>
                                 <w:tcPr>
-                                  <w:tcW w:w="459" w:type="dxa"/>
+                                  <w:tcW w:w="456" w:type="dxa"/>
                                   <w:gridSpan w:val="2"/>
                                   <w:tcBorders>
                                     <w:top w:val="single" w:sz="2" w:space="0" w:color="000000"/>
@@ -13605,7 +13573,7 @@
                                       <w:rFonts w:ascii="Times New Roman" w:hAnsi="Times New Roman"/>
                                       <w:sz w:val="12"/>
                                     </w:rPr>
-                                    <w:t>4</w:t>
+                                    <w:t>97</w:t>
                                   </w:r>
                                 </w:p>
                               </w:tc>
@@ -13633,7 +13601,7 @@
                                       <w:rFonts w:ascii="Times New Roman" w:hAnsi="Times New Roman"/>
                                       <w:sz w:val="12"/>
                                     </w:rPr>
-                                    <w:t>11</w:t>
+                                    <w:t>2</w:t>
                                   </w:r>
                                 </w:p>
                               </w:tc>
@@ -13660,7 +13628,7 @@
                                       <w:rFonts w:ascii="Times New Roman" w:hAnsi="Times New Roman"/>
                                       <w:sz w:val="12"/>
                                     </w:rPr>
-                                    <w:t>15</w:t>
+                                    <w:t>5</w:t>
                                   </w:r>
                                 </w:p>
                               </w:tc>
@@ -13687,7 +13655,7 @@
                                       <w:rFonts w:ascii="Times New Roman" w:hAnsi="Times New Roman"/>
                                       <w:sz w:val="12"/>
                                     </w:rPr>
-                                    <w:t>18</w:t>
+                                    <w:t>5</w:t>
                                   </w:r>
                                 </w:p>
                               </w:tc>
@@ -13714,7 +13682,7 @@
                                       <w:rFonts w:ascii="Times New Roman" w:hAnsi="Times New Roman"/>
                                       <w:sz w:val="12"/>
                                     </w:rPr>
-                                    <w:t>8</w:t>
+                                    <w:t>7</w:t>
                                   </w:r>
                                 </w:p>
                               </w:tc>
@@ -13741,7 +13709,7 @@
                                       <w:rFonts w:ascii="Times New Roman" w:hAnsi="Times New Roman"/>
                                       <w:sz w:val="12"/>
                                     </w:rPr>
-                                    <w:t>27</w:t>
+                                    <w:t>6</w:t>
                                   </w:r>
                                 </w:p>
                               </w:tc>
@@ -13768,6 +13736,7 @@
                                       <w:rFonts w:ascii="Times New Roman" w:hAnsi="Times New Roman"/>
                                       <w:sz w:val="12"/>
                                     </w:rPr>
+                                    <w:t>3</w:t>
                                   </w:r>
                                 </w:p>
                               </w:tc>
@@ -13795,6 +13764,7 @@
                                       <w:rFonts w:ascii="Times New Roman" w:hAnsi="Times New Roman"/>
                                       <w:sz w:val="12"/>
                                     </w:rPr>
+                                    <w:t>15</w:t>
                                   </w:r>
                                 </w:p>
                               </w:tc>
@@ -13821,6 +13791,115 @@
                                       <w:rFonts w:ascii="Times New Roman" w:hAnsi="Times New Roman"/>
                                       <w:sz w:val="12"/>
                                     </w:rPr>
+                                    <w:t>8</w:t>
+                                  </w:r>
+                                </w:p>
+                              </w:tc>
+                              <w:tc>
+                                <w:tcPr>
+                                  <w:tcW w:w="279" w:type="dxa"/>
+                                  <w:tcBorders>
+                                    <w:top w:val="single" w:sz="2" w:space="0" w:color="000000"/>
+                                    <w:left w:val="single" w:sz="2" w:space="0" w:color="000000"/>
+                                    <w:bottom w:val="single" w:sz="2" w:space="0" w:color="000000"/>
+                                    <w:right w:val="single" w:sz="2" w:space="0" w:color="000000"/>
+                                  </w:tcBorders>
+                                </w:tcPr>
+                                <w:p>
+                                  <w:pPr>
+                                    <w:pStyle w:val="TableParagraph"/>
+                                    <w:rPr>
+                                      <w:rFonts w:ascii="Times New Roman" w:hAnsi="Times New Roman"/>
+                                      <w:sz w:val="12"/>
+                                    </w:rPr>
+                                  </w:pPr>
+                                  <w:r>
+                                    <w:rPr>
+                                      <w:rFonts w:ascii="Times New Roman" w:hAnsi="Times New Roman"/>
+                                      <w:sz w:val="12"/>
+                                    </w:rPr>
+                                    <w:t>17</w:t>
+                                  </w:r>
+                                </w:p>
+                              </w:tc>
+                              <w:tc>
+                                <w:tcPr>
+                                  <w:tcW w:w="260" w:type="dxa"/>
+                                  <w:tcBorders>
+                                    <w:top w:val="single" w:sz="2" w:space="0" w:color="000000"/>
+                                    <w:left w:val="single" w:sz="2" w:space="0" w:color="000000"/>
+                                    <w:bottom w:val="single" w:sz="2" w:space="0" w:color="000000"/>
+                                    <w:right w:val="single" w:sz="2" w:space="0" w:color="000000"/>
+                                  </w:tcBorders>
+                                </w:tcPr>
+                                <w:p>
+                                  <w:pPr>
+                                    <w:pStyle w:val="TableParagraph"/>
+                                    <w:rPr>
+                                      <w:rFonts w:ascii="Times New Roman" w:hAnsi="Times New Roman"/>
+                                      <w:sz w:val="12"/>
+                                    </w:rPr>
+                                  </w:pPr>
+                                  <w:r>
+                                    <w:rPr>
+                                      <w:rFonts w:ascii="Times New Roman" w:hAnsi="Times New Roman"/>
+                                      <w:sz w:val="12"/>
+                                    </w:rPr>
+                                    <w:t>8</w:t>
+                                  </w:r>
+                                </w:p>
+                              </w:tc>
+                              <w:tc>
+                                <w:tcPr>
+                                  <w:tcW w:w="250" w:type="dxa"/>
+                                  <w:tcBorders>
+                                    <w:top w:val="single" w:sz="2" w:space="0" w:color="000000"/>
+                                    <w:left w:val="single" w:sz="2" w:space="0" w:color="000000"/>
+                                    <w:bottom w:val="single" w:sz="2" w:space="0" w:color="000000"/>
+                                    <w:right w:val="single" w:sz="2" w:space="0" w:color="000000"/>
+                                  </w:tcBorders>
+                                </w:tcPr>
+                                <w:p>
+                                  <w:pPr>
+                                    <w:pStyle w:val="TableParagraph"/>
+                                    <w:rPr>
+                                      <w:rFonts w:ascii="Times New Roman" w:hAnsi="Times New Roman"/>
+                                      <w:sz w:val="12"/>
+                                    </w:rPr>
+                                  </w:pPr>
+                                  <w:r>
+                                    <w:rPr>
+                                      <w:rFonts w:ascii="Times New Roman" w:hAnsi="Times New Roman"/>
+                                      <w:sz w:val="12"/>
+                                    </w:rPr>
+                                    <w:t>23</w:t>
+                                  </w:r>
+                                </w:p>
+                              </w:tc>
+                              <w:tc>
+                                <w:tcPr>
+                                  <w:tcW w:w="250" w:type="dxa"/>
+                                  <w:tcBorders>
+                                    <w:top w:val="single" w:sz="2" w:space="0" w:color="000000"/>
+                                    <w:left w:val="single" w:sz="2" w:space="0" w:color="000000"/>
+                                    <w:bottom w:val="single" w:sz="2" w:space="0" w:color="000000"/>
+                                    <w:right w:val="single" w:sz="2" w:space="0" w:color="000000"/>
+                                  </w:tcBorders>
+                                </w:tcPr>
+                                <w:p>
+                                  <w:pPr>
+                                    <w:pStyle w:val="TableParagraph"/>
+                                    <w:rPr>
+                                      <w:rFonts w:ascii="Times New Roman" w:hAnsi="Times New Roman"/>
+                                      <w:sz w:val="12"/>
+                                    </w:rPr>
+                                  </w:pPr>
+                                  <w:r>
+                                    <w:rPr>
+                                      <w:rFonts w:ascii="Times New Roman" w:hAnsi="Times New Roman"/>
+                                      <w:sz w:val="12"/>
+                                    </w:rPr>
+                                    <w:t>3</w:t>
                                   </w:r>
                                 </w:p>
                               </w:tc>
@@ -13847,6 +13926,7 @@
                                       <w:rFonts w:ascii="Times New Roman" w:hAnsi="Times New Roman"/>
                                       <w:sz w:val="12"/>
                                     </w:rPr>
+                                    <w:t>32</w:t>
                                   </w:r>
                                 </w:p>
                               </w:tc>
@@ -13873,12 +13953,13 @@
                                       <w:rFonts w:ascii="Times New Roman" w:hAnsi="Times New Roman"/>
                                       <w:sz w:val="12"/>
                                     </w:rPr>
+                                    <w:t>2</w:t>
                                   </w:r>
                                 </w:p>
                               </w:tc>
                               <w:tc>
                                 <w:tcPr>
-                                  <w:tcW w:w="251" w:type="dxa"/>
+                                  <w:tcW w:w="262" w:type="dxa"/>
                                   <w:tcBorders>
                                     <w:top w:val="single" w:sz="2" w:space="0" w:color="000000"/>
                                     <w:left w:val="single" w:sz="2" w:space="0" w:color="000000"/>
@@ -13899,12 +13980,13 @@
                                       <w:rFonts w:ascii="Times New Roman" w:hAnsi="Times New Roman"/>
                                       <w:sz w:val="12"/>
                                     </w:rPr>
+                                    <w:t>36</w:t>
                                   </w:r>
                                 </w:p>
                               </w:tc>
                               <w:tc>
                                 <w:tcPr>
-                                  <w:tcW w:w="250" w:type="dxa"/>
+                                  <w:tcW w:w="272" w:type="dxa"/>
                                   <w:tcBorders>
                                     <w:top w:val="single" w:sz="2" w:space="0" w:color="000000"/>
                                     <w:left w:val="single" w:sz="2" w:space="0" w:color="000000"/>
@@ -13925,12 +14007,13 @@
                                       <w:rFonts w:ascii="Times New Roman" w:hAnsi="Times New Roman"/>
                                       <w:sz w:val="12"/>
                                     </w:rPr>
+                                    <w:t>3</w:t>
                                   </w:r>
                                 </w:p>
                               </w:tc>
                               <w:tc>
                                 <w:tcPr>
-                                  <w:tcW w:w="277" w:type="dxa"/>
+                                  <w:tcW w:w="254" w:type="dxa"/>
                                   <w:tcBorders>
                                     <w:top w:val="single" w:sz="2" w:space="0" w:color="000000"/>
                                     <w:left w:val="single" w:sz="2" w:space="0" w:color="000000"/>
@@ -13951,6 +14034,88 @@
                                       <w:rFonts w:ascii="Times New Roman" w:hAnsi="Times New Roman"/>
                                       <w:sz w:val="12"/>
                                     </w:rPr>
+                                    <w:t>42</w:t>
+                                  </w:r>
+                                </w:p>
+                              </w:tc>
+                              <w:tc>
+                                <w:tcPr>
+                                  <w:tcW w:w="253" w:type="dxa"/>
+                                  <w:tcBorders>
+                                    <w:top w:val="single" w:sz="2" w:space="0" w:color="000000"/>
+                                    <w:left w:val="single" w:sz="2" w:space="0" w:color="000000"/>
+                                    <w:bottom w:val="single" w:sz="2" w:space="0" w:color="000000"/>
+                                    <w:right w:val="single" w:sz="2" w:space="0" w:color="000000"/>
+                                  </w:tcBorders>
+                                </w:tcPr>
+                                <w:p>
+                                  <w:pPr>
+                                    <w:pStyle w:val="TableParagraph"/>
+                                    <w:rPr>
+                                      <w:rFonts w:ascii="Times New Roman" w:hAnsi="Times New Roman"/>
+                                      <w:sz w:val="12"/>
+                                    </w:rPr>
+                                  </w:pPr>
+                                  <w:r>
+                                    <w:rPr>
+                                      <w:rFonts w:ascii="Times New Roman" w:hAnsi="Times New Roman"/>
+                                      <w:sz w:val="12"/>
+                                    </w:rPr>
+                                    <w:t>10</w:t>
+                                  </w:r>
+                                </w:p>
+                              </w:tc>
+                              <w:tc>
+                                <w:tcPr>
+                                  <w:tcW w:w="259" w:type="dxa"/>
+                                  <w:tcBorders>
+                                    <w:top w:val="single" w:sz="2" w:space="0" w:color="000000"/>
+                                    <w:left w:val="single" w:sz="2" w:space="0" w:color="000000"/>
+                                    <w:bottom w:val="single" w:sz="2" w:space="0" w:color="000000"/>
+                                    <w:right w:val="single" w:sz="2" w:space="0" w:color="000000"/>
+                                  </w:tcBorders>
+                                </w:tcPr>
+                                <w:p>
+                                  <w:pPr>
+                                    <w:pStyle w:val="TableParagraph"/>
+                                    <w:rPr>
+                                      <w:rFonts w:ascii="Times New Roman" w:hAnsi="Times New Roman"/>
+                                      <w:sz w:val="12"/>
+                                    </w:rPr>
+                                  </w:pPr>
+                                  <w:r>
+                                    <w:rPr>
+                                      <w:rFonts w:ascii="Times New Roman" w:hAnsi="Times New Roman"/>
+                                      <w:sz w:val="12"/>
+                                    </w:rPr>
+                                    <w:t>46</w:t>
+                                  </w:r>
+                                </w:p>
+                              </w:tc>
+                              <w:tc>
+                                <w:tcPr>
+                                  <w:tcW w:w="278" w:type="dxa"/>
+                                  <w:tcBorders>
+                                    <w:top w:val="single" w:sz="2" w:space="0" w:color="000000"/>
+                                    <w:left w:val="single" w:sz="2" w:space="0" w:color="000000"/>
+                                    <w:bottom w:val="single" w:sz="2" w:space="0" w:color="000000"/>
+                                    <w:right w:val="single" w:sz="2" w:space="0" w:color="000000"/>
+                                  </w:tcBorders>
+                                </w:tcPr>
+                                <w:p>
+                                  <w:pPr>
+                                    <w:pStyle w:val="TableParagraph"/>
+                                    <w:rPr>
+                                      <w:rFonts w:ascii="Times New Roman" w:hAnsi="Times New Roman"/>
+                                      <w:sz w:val="12"/>
+                                    </w:rPr>
+                                  </w:pPr>
+                                  <w:r>
+                                    <w:rPr>
+                                      <w:rFonts w:ascii="Times New Roman" w:hAnsi="Times New Roman"/>
+                                      <w:sz w:val="12"/>
+                                    </w:rPr>
+                                    <w:t>8</w:t>
                                   </w:r>
                                 </w:p>
                               </w:tc>
@@ -13977,6 +14142,115 @@
                                       <w:rFonts w:ascii="Times New Roman" w:hAnsi="Times New Roman"/>
                                       <w:sz w:val="12"/>
                                     </w:rPr>
+                                    <w:t>48</w:t>
+                                  </w:r>
+                                </w:p>
+                              </w:tc>
+                              <w:tc>
+                                <w:tcPr>
+                                  <w:tcW w:w="259" w:type="dxa"/>
+                                  <w:tcBorders>
+                                    <w:top w:val="single" w:sz="2" w:space="0" w:color="000000"/>
+                                    <w:left w:val="single" w:sz="2" w:space="0" w:color="000000"/>
+                                    <w:bottom w:val="single" w:sz="2" w:space="0" w:color="000000"/>
+                                    <w:right w:val="single" w:sz="2" w:space="0" w:color="000000"/>
+                                  </w:tcBorders>
+                                </w:tcPr>
+                                <w:p>
+                                  <w:pPr>
+                                    <w:pStyle w:val="TableParagraph"/>
+                                    <w:rPr>
+                                      <w:rFonts w:ascii="Times New Roman" w:hAnsi="Times New Roman"/>
+                                      <w:sz w:val="12"/>
+                                    </w:rPr>
+                                  </w:pPr>
+                                  <w:r>
+                                    <w:rPr>
+                                      <w:rFonts w:ascii="Times New Roman" w:hAnsi="Times New Roman"/>
+                                      <w:sz w:val="12"/>
+                                    </w:rPr>
+                                    <w:t>10</w:t>
+                                  </w:r>
+                                </w:p>
+                              </w:tc>
+                              <w:tc>
+                                <w:tcPr>
+                                  <w:tcW w:w="264" w:type="dxa"/>
+                                  <w:tcBorders>
+                                    <w:top w:val="single" w:sz="2" w:space="0" w:color="000000"/>
+                                    <w:left w:val="single" w:sz="2" w:space="0" w:color="000000"/>
+                                    <w:bottom w:val="single" w:sz="2" w:space="0" w:color="000000"/>
+                                    <w:right w:val="single" w:sz="2" w:space="0" w:color="000000"/>
+                                  </w:tcBorders>
+                                </w:tcPr>
+                                <w:p>
+                                  <w:pPr>
+                                    <w:pStyle w:val="TableParagraph"/>
+                                    <w:rPr>
+                                      <w:rFonts w:ascii="Times New Roman" w:hAnsi="Times New Roman"/>
+                                      <w:sz w:val="12"/>
+                                    </w:rPr>
+                                  </w:pPr>
+                                  <w:r>
+                                    <w:rPr>
+                                      <w:rFonts w:ascii="Times New Roman" w:hAnsi="Times New Roman"/>
+                                      <w:sz w:val="12"/>
+                                    </w:rPr>
+                                    <w:t>51</w:t>
+                                  </w:r>
+                                </w:p>
+                              </w:tc>
+                              <w:tc>
+                                <w:tcPr>
+                                  <w:tcW w:w="260" w:type="dxa"/>
+                                  <w:tcBorders>
+                                    <w:top w:val="single" w:sz="2" w:space="0" w:color="000000"/>
+                                    <w:left w:val="single" w:sz="2" w:space="0" w:color="000000"/>
+                                    <w:bottom w:val="single" w:sz="2" w:space="0" w:color="000000"/>
+                                    <w:right w:val="single" w:sz="2" w:space="0" w:color="000000"/>
+                                  </w:tcBorders>
+                                </w:tcPr>
+                                <w:p>
+                                  <w:pPr>
+                                    <w:pStyle w:val="TableParagraph"/>
+                                    <w:rPr>
+                                      <w:rFonts w:ascii="Times New Roman" w:hAnsi="Times New Roman"/>
+                                      <w:sz w:val="12"/>
+                                    </w:rPr>
+                                  </w:pPr>
+                                  <w:r>
+                                    <w:rPr>
+                                      <w:rFonts w:ascii="Times New Roman" w:hAnsi="Times New Roman"/>
+                                      <w:sz w:val="12"/>
+                                    </w:rPr>
+                                    <w:t>97</w:t>
+                                  </w:r>
+                                </w:p>
+                              </w:tc>
+                              <w:tc>
+                                <w:tcPr>
+                                  <w:tcW w:w="257" w:type="dxa"/>
+                                  <w:tcBorders>
+                                    <w:top w:val="single" w:sz="2" w:space="0" w:color="000000"/>
+                                    <w:left w:val="single" w:sz="2" w:space="0" w:color="000000"/>
+                                    <w:bottom w:val="single" w:sz="2" w:space="0" w:color="000000"/>
+                                    <w:right w:val="single" w:sz="2" w:space="0" w:color="000000"/>
+                                  </w:tcBorders>
+                                </w:tcPr>
+                                <w:p>
+                                  <w:pPr>
+                                    <w:pStyle w:val="TableParagraph"/>
+                                    <w:rPr>
+                                      <w:rFonts w:ascii="Times New Roman" w:hAnsi="Times New Roman"/>
+                                      <w:sz w:val="12"/>
+                                    </w:rPr>
+                                  </w:pPr>
+                                  <w:r>
+                                    <w:rPr>
+                                      <w:rFonts w:ascii="Times New Roman" w:hAnsi="Times New Roman"/>
+                                      <w:sz w:val="12"/>
+                                    </w:rPr>
+                                    <w:t>54</w:t>
                                   </w:r>
                                 </w:p>
                               </w:tc>
@@ -14003,12 +14277,13 @@
                                       <w:rFonts w:ascii="Times New Roman" w:hAnsi="Times New Roman"/>
                                       <w:sz w:val="12"/>
                                     </w:rPr>
+                                    <w:t>11</w:t>
                                   </w:r>
                                 </w:p>
                               </w:tc>
                               <w:tc>
                                 <w:tcPr>
-                                  <w:tcW w:w="272" w:type="dxa"/>
+                                  <w:tcW w:w="271" w:type="dxa"/>
                                   <w:tcBorders>
                                     <w:top w:val="single" w:sz="2" w:space="0" w:color="000000"/>
                                     <w:left w:val="single" w:sz="2" w:space="0" w:color="000000"/>
@@ -14029,110 +14304,7 @@
                                       <w:rFonts w:ascii="Times New Roman" w:hAnsi="Times New Roman"/>
                                       <w:sz w:val="12"/>
                                     </w:rPr>
-                                  </w:r>
-                                </w:p>
-                              </w:tc>
-                              <w:tc>
-                                <w:tcPr>
-                                  <w:tcW w:w="254" w:type="dxa"/>
-                                  <w:tcBorders>
-                                    <w:top w:val="single" w:sz="2" w:space="0" w:color="000000"/>
-                                    <w:left w:val="single" w:sz="2" w:space="0" w:color="000000"/>
-                                    <w:bottom w:val="single" w:sz="2" w:space="0" w:color="000000"/>
-                                    <w:right w:val="single" w:sz="2" w:space="0" w:color="000000"/>
-                                  </w:tcBorders>
-                                </w:tcPr>
-                                <w:p>
-                                  <w:pPr>
-                                    <w:pStyle w:val="TableParagraph"/>
-                                    <w:rPr>
-                                      <w:rFonts w:ascii="Times New Roman" w:hAnsi="Times New Roman"/>
-                                      <w:sz w:val="12"/>
-                                    </w:rPr>
-                                  </w:pPr>
-                                  <w:r>
-                                    <w:rPr>
-                                      <w:rFonts w:ascii="Times New Roman" w:hAnsi="Times New Roman"/>
-                                      <w:sz w:val="12"/>
-                                    </w:rPr>
-                                  </w:r>
-                                </w:p>
-                              </w:tc>
-                              <w:tc>
-                                <w:tcPr>
-                                  <w:tcW w:w="253" w:type="dxa"/>
-                                  <w:tcBorders>
-                                    <w:top w:val="single" w:sz="2" w:space="0" w:color="000000"/>
-                                    <w:left w:val="single" w:sz="2" w:space="0" w:color="000000"/>
-                                    <w:bottom w:val="single" w:sz="2" w:space="0" w:color="000000"/>
-                                    <w:right w:val="single" w:sz="2" w:space="0" w:color="000000"/>
-                                  </w:tcBorders>
-                                </w:tcPr>
-                                <w:p>
-                                  <w:pPr>
-                                    <w:pStyle w:val="TableParagraph"/>
-                                    <w:rPr>
-                                      <w:rFonts w:ascii="Times New Roman" w:hAnsi="Times New Roman"/>
-                                      <w:sz w:val="12"/>
-                                    </w:rPr>
-                                  </w:pPr>
-                                  <w:r>
-                                    <w:rPr>
-                                      <w:rFonts w:ascii="Times New Roman" w:hAnsi="Times New Roman"/>
-                                      <w:sz w:val="12"/>
-                                    </w:rPr>
-                                  </w:r>
-                                </w:p>
-                              </w:tc>
-                              <w:tc>
-                                <w:tcPr>
-                                  <w:tcW w:w="259" w:type="dxa"/>
-                                  <w:tcBorders>
-                                    <w:top w:val="single" w:sz="2" w:space="0" w:color="000000"/>
-                                    <w:left w:val="single" w:sz="2" w:space="0" w:color="000000"/>
-                                    <w:bottom w:val="single" w:sz="2" w:space="0" w:color="000000"/>
-                                    <w:right w:val="single" w:sz="2" w:space="0" w:color="000000"/>
-                                  </w:tcBorders>
-                                </w:tcPr>
-                                <w:p>
-                                  <w:pPr>
-                                    <w:pStyle w:val="TableParagraph"/>
-                                    <w:rPr>
-                                      <w:rFonts w:ascii="Times New Roman" w:hAnsi="Times New Roman"/>
-                                      <w:sz w:val="12"/>
-                                    </w:rPr>
-                                  </w:pPr>
-                                  <w:r>
-                                    <w:rPr>
-                                      <w:rFonts w:ascii="Times New Roman" w:hAnsi="Times New Roman"/>
-                                      <w:sz w:val="12"/>
-                                    </w:rPr>
-                                  </w:r>
-                                </w:p>
-                              </w:tc>
-                              <w:tc>
-                                <w:tcPr>
-                                  <w:tcW w:w="277" w:type="dxa"/>
-                                  <w:tcBorders>
-                                    <w:top w:val="single" w:sz="2" w:space="0" w:color="000000"/>
-                                    <w:left w:val="single" w:sz="2" w:space="0" w:color="000000"/>
-                                    <w:bottom w:val="single" w:sz="2" w:space="0" w:color="000000"/>
-                                    <w:right w:val="single" w:sz="2" w:space="0" w:color="000000"/>
-                                  </w:tcBorders>
-                                </w:tcPr>
-                                <w:p>
-                                  <w:pPr>
-                                    <w:pStyle w:val="TableParagraph"/>
-                                    <w:rPr>
-                                      <w:rFonts w:ascii="Times New Roman" w:hAnsi="Times New Roman"/>
-                                      <w:sz w:val="12"/>
-                                    </w:rPr>
-                                  </w:pPr>
-                                  <w:r>
-                                    <w:rPr>
-                                      <w:rFonts w:ascii="Times New Roman" w:hAnsi="Times New Roman"/>
-                                      <w:sz w:val="12"/>
-                                    </w:rPr>
+                                    <w:t>57</w:t>
                                   </w:r>
                                 </w:p>
                               </w:tc>
@@ -14159,12 +14331,13 @@
                                       <w:rFonts w:ascii="Times New Roman" w:hAnsi="Times New Roman"/>
                                       <w:sz w:val="12"/>
                                     </w:rPr>
+                                    <w:t>7</w:t>
                                   </w:r>
                                 </w:p>
                               </w:tc>
                               <w:tc>
                                 <w:tcPr>
-                                  <w:tcW w:w="260" w:type="dxa"/>
+                                  <w:tcW w:w="256" w:type="dxa"/>
                                   <w:tcBorders>
                                     <w:top w:val="single" w:sz="2" w:space="0" w:color="000000"/>
                                     <w:left w:val="single" w:sz="2" w:space="0" w:color="000000"/>
@@ -14185,6 +14358,61 @@
                                       <w:rFonts w:ascii="Times New Roman" w:hAnsi="Times New Roman"/>
                                       <w:sz w:val="12"/>
                                     </w:rPr>
+                                    <w:t>59</w:t>
+                                  </w:r>
+                                </w:p>
+                              </w:tc>
+                              <w:tc>
+                                <w:tcPr>
+                                  <w:tcW w:w="262" w:type="dxa"/>
+                                  <w:tcBorders>
+                                    <w:top w:val="single" w:sz="2" w:space="0" w:color="000000"/>
+                                    <w:left w:val="single" w:sz="2" w:space="0" w:color="000000"/>
+                                    <w:bottom w:val="single" w:sz="2" w:space="0" w:color="000000"/>
+                                    <w:right w:val="single" w:sz="2" w:space="0" w:color="000000"/>
+                                  </w:tcBorders>
+                                </w:tcPr>
+                                <w:p>
+                                  <w:pPr>
+                                    <w:pStyle w:val="TableParagraph"/>
+                                    <w:rPr>
+                                      <w:rFonts w:ascii="Times New Roman" w:hAnsi="Times New Roman"/>
+                                      <w:sz w:val="12"/>
+                                    </w:rPr>
+                                  </w:pPr>
+                                  <w:r>
+                                    <w:rPr>
+                                      <w:rFonts w:ascii="Times New Roman" w:hAnsi="Times New Roman"/>
+                                      <w:sz w:val="12"/>
+                                    </w:rPr>
+                                    <w:t>7</w:t>
+                                  </w:r>
+                                </w:p>
+                              </w:tc>
+                              <w:tc>
+                                <w:tcPr>
+                                  <w:tcW w:w="264" w:type="dxa"/>
+                                  <w:tcBorders>
+                                    <w:top w:val="single" w:sz="2" w:space="0" w:color="000000"/>
+                                    <w:left w:val="single" w:sz="2" w:space="0" w:color="000000"/>
+                                    <w:bottom w:val="single" w:sz="2" w:space="0" w:color="000000"/>
+                                    <w:right w:val="single" w:sz="2" w:space="0" w:color="000000"/>
+                                  </w:tcBorders>
+                                </w:tcPr>
+                                <w:p>
+                                  <w:pPr>
+                                    <w:pStyle w:val="TableParagraph"/>
+                                    <w:rPr>
+                                      <w:rFonts w:ascii="Times New Roman" w:hAnsi="Times New Roman"/>
+                                      <w:sz w:val="12"/>
+                                    </w:rPr>
+                                  </w:pPr>
+                                  <w:r>
+                                    <w:rPr>
+                                      <w:rFonts w:ascii="Times New Roman" w:hAnsi="Times New Roman"/>
+                                      <w:sz w:val="12"/>
+                                    </w:rPr>
+                                    <w:t>62</w:t>
                                   </w:r>
                                 </w:p>
                               </w:tc>
@@ -14216,7 +14444,59 @@
                               </w:tc>
                               <w:tc>
                                 <w:tcPr>
-                                  <w:tcW w:w="260" w:type="dxa"/>
+                                  <w:tcW w:w="262" w:type="dxa"/>
+                                  <w:tcBorders>
+                                    <w:top w:val="single" w:sz="2" w:space="0" w:color="000000"/>
+                                    <w:left w:val="single" w:sz="2" w:space="0" w:color="000000"/>
+                                    <w:bottom w:val="single" w:sz="2" w:space="0" w:color="000000"/>
+                                    <w:right w:val="single" w:sz="2" w:space="0" w:color="000000"/>
+                                  </w:tcBorders>
+                                </w:tcPr>
+                                <w:p>
+                                  <w:pPr>
+                                    <w:pStyle w:val="TableParagraph"/>
+                                    <w:rPr>
+                                      <w:rFonts w:ascii="Times New Roman" w:hAnsi="Times New Roman"/>
+                                      <w:sz w:val="12"/>
+                                    </w:rPr>
+                                  </w:pPr>
+                                  <w:r>
+                                    <w:rPr>
+                                      <w:rFonts w:ascii="Times New Roman" w:hAnsi="Times New Roman"/>
+                                      <w:sz w:val="12"/>
+                                    </w:rPr>
+                                  </w:r>
+                                </w:p>
+                              </w:tc>
+                              <w:tc>
+                                <w:tcPr>
+                                  <w:tcW w:w="264" w:type="dxa"/>
+                                  <w:tcBorders>
+                                    <w:top w:val="single" w:sz="2" w:space="0" w:color="000000"/>
+                                    <w:left w:val="single" w:sz="2" w:space="0" w:color="000000"/>
+                                    <w:bottom w:val="single" w:sz="2" w:space="0" w:color="000000"/>
+                                    <w:right w:val="single" w:sz="2" w:space="0" w:color="000000"/>
+                                  </w:tcBorders>
+                                </w:tcPr>
+                                <w:p>
+                                  <w:pPr>
+                                    <w:pStyle w:val="TableParagraph"/>
+                                    <w:rPr>
+                                      <w:rFonts w:ascii="Times New Roman" w:hAnsi="Times New Roman"/>
+                                      <w:sz w:val="12"/>
+                                    </w:rPr>
+                                  </w:pPr>
+                                  <w:r>
+                                    <w:rPr>
+                                      <w:rFonts w:ascii="Times New Roman" w:hAnsi="Times New Roman"/>
+                                      <w:sz w:val="12"/>
+                                    </w:rPr>
+                                  </w:r>
+                                </w:p>
+                              </w:tc>
+                              <w:tc>
+                                <w:tcPr>
+                                  <w:tcW w:w="262" w:type="dxa"/>
                                   <w:tcBorders>
                                     <w:top w:val="single" w:sz="2" w:space="0" w:color="000000"/>
                                     <w:left w:val="single" w:sz="2" w:space="0" w:color="000000"/>
@@ -14268,293 +14548,7 @@
                               </w:tc>
                               <w:tc>
                                 <w:tcPr>
-                                  <w:tcW w:w="261" w:type="dxa"/>
-                                  <w:tcBorders>
-                                    <w:top w:val="single" w:sz="2" w:space="0" w:color="000000"/>
-                                    <w:left w:val="single" w:sz="2" w:space="0" w:color="000000"/>
-                                    <w:bottom w:val="single" w:sz="2" w:space="0" w:color="000000"/>
-                                    <w:right w:val="single" w:sz="2" w:space="0" w:color="000000"/>
-                                  </w:tcBorders>
-                                </w:tcPr>
-                                <w:p>
-                                  <w:pPr>
-                                    <w:pStyle w:val="TableParagraph"/>
-                                    <w:rPr>
-                                      <w:rFonts w:ascii="Times New Roman" w:hAnsi="Times New Roman"/>
-                                      <w:sz w:val="12"/>
-                                    </w:rPr>
-                                  </w:pPr>
-                                  <w:r>
-                                    <w:rPr>
-                                      <w:rFonts w:ascii="Times New Roman" w:hAnsi="Times New Roman"/>
-                                      <w:sz w:val="12"/>
-                                    </w:rPr>
-                                  </w:r>
-                                </w:p>
-                              </w:tc>
-                              <w:tc>
-                                <w:tcPr>
-                                  <w:tcW w:w="271" w:type="dxa"/>
-                                  <w:tcBorders>
-                                    <w:top w:val="single" w:sz="2" w:space="0" w:color="000000"/>
-                                    <w:left w:val="single" w:sz="2" w:space="0" w:color="000000"/>
-                                    <w:bottom w:val="single" w:sz="2" w:space="0" w:color="000000"/>
-                                    <w:right w:val="single" w:sz="2" w:space="0" w:color="000000"/>
-                                  </w:tcBorders>
-                                </w:tcPr>
-                                <w:p>
-                                  <w:pPr>
-                                    <w:pStyle w:val="TableParagraph"/>
-                                    <w:rPr>
-                                      <w:rFonts w:ascii="Times New Roman" w:hAnsi="Times New Roman"/>
-                                      <w:sz w:val="12"/>
-                                    </w:rPr>
-                                  </w:pPr>
-                                  <w:r>
-                                    <w:rPr>
-                                      <w:rFonts w:ascii="Times New Roman" w:hAnsi="Times New Roman"/>
-                                      <w:sz w:val="12"/>
-                                    </w:rPr>
-                                  </w:r>
-                                </w:p>
-                              </w:tc>
-                              <w:tc>
-                                <w:tcPr>
-                                  <w:tcW w:w="261" w:type="dxa"/>
-                                  <w:tcBorders>
-                                    <w:top w:val="single" w:sz="2" w:space="0" w:color="000000"/>
-                                    <w:left w:val="single" w:sz="2" w:space="0" w:color="000000"/>
-                                    <w:bottom w:val="single" w:sz="2" w:space="0" w:color="000000"/>
-                                    <w:right w:val="single" w:sz="2" w:space="0" w:color="000000"/>
-                                  </w:tcBorders>
-                                </w:tcPr>
-                                <w:p>
-                                  <w:pPr>
-                                    <w:pStyle w:val="TableParagraph"/>
-                                    <w:rPr>
-                                      <w:rFonts w:ascii="Times New Roman" w:hAnsi="Times New Roman"/>
-                                      <w:sz w:val="12"/>
-                                    </w:rPr>
-                                  </w:pPr>
-                                  <w:r>
-                                    <w:rPr>
-                                      <w:rFonts w:ascii="Times New Roman" w:hAnsi="Times New Roman"/>
-                                      <w:sz w:val="12"/>
-                                    </w:rPr>
-                                  </w:r>
-                                </w:p>
-                              </w:tc>
-                              <w:tc>
-                                <w:tcPr>
-                                  <w:tcW w:w="256" w:type="dxa"/>
-                                  <w:tcBorders>
-                                    <w:top w:val="single" w:sz="2" w:space="0" w:color="000000"/>
-                                    <w:left w:val="single" w:sz="2" w:space="0" w:color="000000"/>
-                                    <w:bottom w:val="single" w:sz="2" w:space="0" w:color="000000"/>
-                                    <w:right w:val="single" w:sz="2" w:space="0" w:color="000000"/>
-                                  </w:tcBorders>
-                                </w:tcPr>
-                                <w:p>
-                                  <w:pPr>
-                                    <w:pStyle w:val="TableParagraph"/>
-                                    <w:rPr>
-                                      <w:rFonts w:ascii="Times New Roman" w:hAnsi="Times New Roman"/>
-                                      <w:sz w:val="12"/>
-                                    </w:rPr>
-                                  </w:pPr>
-                                  <w:r>
-                                    <w:rPr>
-                                      <w:rFonts w:ascii="Times New Roman" w:hAnsi="Times New Roman"/>
-                                      <w:sz w:val="12"/>
-                                    </w:rPr>
-                                  </w:r>
-                                </w:p>
-                              </w:tc>
-                              <w:tc>
-                                <w:tcPr>
-                                  <w:tcW w:w="261" w:type="dxa"/>
-                                  <w:tcBorders>
-                                    <w:top w:val="single" w:sz="2" w:space="0" w:color="000000"/>
-                                    <w:left w:val="single" w:sz="2" w:space="0" w:color="000000"/>
-                                    <w:bottom w:val="single" w:sz="2" w:space="0" w:color="000000"/>
-                                    <w:right w:val="single" w:sz="2" w:space="0" w:color="000000"/>
-                                  </w:tcBorders>
-                                </w:tcPr>
-                                <w:p>
-                                  <w:pPr>
-                                    <w:pStyle w:val="TableParagraph"/>
-                                    <w:rPr>
-                                      <w:rFonts w:ascii="Times New Roman" w:hAnsi="Times New Roman"/>
-                                      <w:sz w:val="12"/>
-                                    </w:rPr>
-                                  </w:pPr>
-                                  <w:r>
-                                    <w:rPr>
-                                      <w:rFonts w:ascii="Times New Roman" w:hAnsi="Times New Roman"/>
-                                      <w:sz w:val="12"/>
-                                    </w:rPr>
-                                  </w:r>
-                                </w:p>
-                              </w:tc>
-                              <w:tc>
-                                <w:tcPr>
-                                  <w:tcW w:w="264" w:type="dxa"/>
-                                  <w:tcBorders>
-                                    <w:top w:val="single" w:sz="2" w:space="0" w:color="000000"/>
-                                    <w:left w:val="single" w:sz="2" w:space="0" w:color="000000"/>
-                                    <w:bottom w:val="single" w:sz="2" w:space="0" w:color="000000"/>
-                                    <w:right w:val="single" w:sz="2" w:space="0" w:color="000000"/>
-                                  </w:tcBorders>
-                                </w:tcPr>
-                                <w:p>
-                                  <w:pPr>
-                                    <w:pStyle w:val="TableParagraph"/>
-                                    <w:rPr>
-                                      <w:rFonts w:ascii="Times New Roman" w:hAnsi="Times New Roman"/>
-                                      <w:sz w:val="12"/>
-                                    </w:rPr>
-                                  </w:pPr>
-                                  <w:r>
-                                    <w:rPr>
-                                      <w:rFonts w:ascii="Times New Roman" w:hAnsi="Times New Roman"/>
-                                      <w:sz w:val="12"/>
-                                    </w:rPr>
-                                  </w:r>
-                                </w:p>
-                              </w:tc>
-                              <w:tc>
-                                <w:tcPr>
-                                  <w:tcW w:w="263" w:type="dxa"/>
-                                  <w:tcBorders>
-                                    <w:top w:val="single" w:sz="2" w:space="0" w:color="000000"/>
-                                    <w:left w:val="single" w:sz="2" w:space="0" w:color="000000"/>
-                                    <w:bottom w:val="single" w:sz="2" w:space="0" w:color="000000"/>
-                                    <w:right w:val="single" w:sz="2" w:space="0" w:color="000000"/>
-                                  </w:tcBorders>
-                                </w:tcPr>
-                                <w:p>
-                                  <w:pPr>
-                                    <w:pStyle w:val="TableParagraph"/>
-                                    <w:rPr>
-                                      <w:rFonts w:ascii="Times New Roman" w:hAnsi="Times New Roman"/>
-                                      <w:sz w:val="12"/>
-                                    </w:rPr>
-                                  </w:pPr>
-                                  <w:r>
-                                    <w:rPr>
-                                      <w:rFonts w:ascii="Times New Roman" w:hAnsi="Times New Roman"/>
-                                      <w:sz w:val="12"/>
-                                    </w:rPr>
-                                  </w:r>
-                                </w:p>
-                              </w:tc>
-                              <w:tc>
-                                <w:tcPr>
-                                  <w:tcW w:w="262" w:type="dxa"/>
-                                  <w:tcBorders>
-                                    <w:top w:val="single" w:sz="2" w:space="0" w:color="000000"/>
-                                    <w:left w:val="single" w:sz="2" w:space="0" w:color="000000"/>
-                                    <w:bottom w:val="single" w:sz="2" w:space="0" w:color="000000"/>
-                                    <w:right w:val="single" w:sz="2" w:space="0" w:color="000000"/>
-                                  </w:tcBorders>
-                                </w:tcPr>
-                                <w:p>
-                                  <w:pPr>
-                                    <w:pStyle w:val="TableParagraph"/>
-                                    <w:rPr>
-                                      <w:rFonts w:ascii="Times New Roman" w:hAnsi="Times New Roman"/>
-                                      <w:sz w:val="12"/>
-                                    </w:rPr>
-                                  </w:pPr>
-                                  <w:r>
-                                    <w:rPr>
-                                      <w:rFonts w:ascii="Times New Roman" w:hAnsi="Times New Roman"/>
-                                      <w:sz w:val="12"/>
-                                    </w:rPr>
-                                  </w:r>
-                                </w:p>
-                              </w:tc>
-                              <w:tc>
-                                <w:tcPr>
-                                  <w:tcW w:w="264" w:type="dxa"/>
-                                  <w:tcBorders>
-                                    <w:top w:val="single" w:sz="2" w:space="0" w:color="000000"/>
-                                    <w:left w:val="single" w:sz="2" w:space="0" w:color="000000"/>
-                                    <w:bottom w:val="single" w:sz="2" w:space="0" w:color="000000"/>
-                                    <w:right w:val="single" w:sz="2" w:space="0" w:color="000000"/>
-                                  </w:tcBorders>
-                                </w:tcPr>
-                                <w:p>
-                                  <w:pPr>
-                                    <w:pStyle w:val="TableParagraph"/>
-                                    <w:rPr>
-                                      <w:rFonts w:ascii="Times New Roman" w:hAnsi="Times New Roman"/>
-                                      <w:sz w:val="12"/>
-                                    </w:rPr>
-                                  </w:pPr>
-                                  <w:r>
-                                    <w:rPr>
-                                      <w:rFonts w:ascii="Times New Roman" w:hAnsi="Times New Roman"/>
-                                      <w:sz w:val="12"/>
-                                    </w:rPr>
-                                  </w:r>
-                                </w:p>
-                              </w:tc>
-                              <w:tc>
-                                <w:tcPr>
-                                  <w:tcW w:w="262" w:type="dxa"/>
-                                  <w:tcBorders>
-                                    <w:top w:val="single" w:sz="2" w:space="0" w:color="000000"/>
-                                    <w:left w:val="single" w:sz="2" w:space="0" w:color="000000"/>
-                                    <w:bottom w:val="single" w:sz="2" w:space="0" w:color="000000"/>
-                                    <w:right w:val="single" w:sz="2" w:space="0" w:color="000000"/>
-                                  </w:tcBorders>
-                                </w:tcPr>
-                                <w:p>
-                                  <w:pPr>
-                                    <w:pStyle w:val="TableParagraph"/>
-                                    <w:rPr>
-                                      <w:rFonts w:ascii="Times New Roman" w:hAnsi="Times New Roman"/>
-                                      <w:sz w:val="12"/>
-                                    </w:rPr>
-                                  </w:pPr>
-                                  <w:r>
-                                    <w:rPr>
-                                      <w:rFonts w:ascii="Times New Roman" w:hAnsi="Times New Roman"/>
-                                      <w:sz w:val="12"/>
-                                    </w:rPr>
-                                  </w:r>
-                                </w:p>
-                              </w:tc>
-                              <w:tc>
-                                <w:tcPr>
-                                  <w:tcW w:w="257" w:type="dxa"/>
-                                  <w:tcBorders>
-                                    <w:top w:val="single" w:sz="2" w:space="0" w:color="000000"/>
-                                    <w:left w:val="single" w:sz="2" w:space="0" w:color="000000"/>
-                                    <w:bottom w:val="single" w:sz="2" w:space="0" w:color="000000"/>
-                                    <w:right w:val="single" w:sz="2" w:space="0" w:color="000000"/>
-                                  </w:tcBorders>
-                                </w:tcPr>
-                                <w:p>
-                                  <w:pPr>
-                                    <w:pStyle w:val="TableParagraph"/>
-                                    <w:rPr>
-                                      <w:rFonts w:ascii="Times New Roman" w:hAnsi="Times New Roman"/>
-                                      <w:sz w:val="12"/>
-                                    </w:rPr>
-                                  </w:pPr>
-                                  <w:r>
-                                    <w:rPr>
-                                      <w:rFonts w:ascii="Times New Roman" w:hAnsi="Times New Roman"/>
-                                      <w:sz w:val="12"/>
-                                    </w:rPr>
-                                  </w:r>
-                                </w:p>
-                              </w:tc>
-                              <w:tc>
-                                <w:tcPr>
-                                  <w:tcW w:w="202" w:type="dxa"/>
+                                  <w:tcW w:w="199" w:type="dxa"/>
                                   <w:tcBorders>
                                     <w:top w:val="single" w:sz="2" w:space="0" w:color="000000"/>
                                     <w:left w:val="single" w:sz="2" w:space="0" w:color="000000"/>
@@ -14693,7 +14687,7 @@
                               </w:tc>
                               <w:tc>
                                 <w:tcPr>
-                                  <w:tcW w:w="539" w:type="dxa"/>
+                                  <w:tcW w:w="540" w:type="dxa"/>
                                   <w:gridSpan w:val="3"/>
                                   <w:tcBorders>
                                     <w:top w:val="single" w:sz="2" w:space="0" w:color="000000"/>
@@ -14720,7 +14714,7 @@
                               </w:tc>
                               <w:tc>
                                 <w:tcPr>
-                                  <w:tcW w:w="511" w:type="dxa"/>
+                                  <w:tcW w:w="510" w:type="dxa"/>
                                   <w:gridSpan w:val="2"/>
                                   <w:tcBorders>
                                     <w:top w:val="single" w:sz="2" w:space="0" w:color="000000"/>
@@ -14747,7 +14741,7 @@
                               </w:tc>
                               <w:tc>
                                 <w:tcPr>
-                                  <w:tcW w:w="527" w:type="dxa"/>
+                                  <w:tcW w:w="528" w:type="dxa"/>
                                   <w:gridSpan w:val="2"/>
                                   <w:tcBorders>
                                     <w:top w:val="single" w:sz="2" w:space="0" w:color="000000"/>
@@ -14855,7 +14849,7 @@
                               </w:tc>
                               <w:tc>
                                 <w:tcPr>
-                                  <w:tcW w:w="537" w:type="dxa"/>
+                                  <w:tcW w:w="538" w:type="dxa"/>
                                   <w:gridSpan w:val="2"/>
                                   <w:tcBorders>
                                     <w:top w:val="single" w:sz="2" w:space="0" w:color="000000"/>
@@ -14936,7 +14930,7 @@
                               </w:tc>
                               <w:tc>
                                 <w:tcPr>
-                                  <w:tcW w:w="532" w:type="dxa"/>
+                                  <w:tcW w:w="533" w:type="dxa"/>
                                   <w:gridSpan w:val="2"/>
                                   <w:tcBorders>
                                     <w:top w:val="single" w:sz="2" w:space="0" w:color="000000"/>
@@ -14963,7 +14957,34 @@
                               </w:tc>
                               <w:tc>
                                 <w:tcPr>
-                                  <w:tcW w:w="517" w:type="dxa"/>
+                                  <w:tcW w:w="516" w:type="dxa"/>
+                                  <w:gridSpan w:val="2"/>
+                                  <w:tcBorders>
+                                    <w:top w:val="single" w:sz="2" w:space="0" w:color="000000"/>
+                                    <w:left w:val="single" w:sz="2" w:space="0" w:color="000000"/>
+                                    <w:bottom w:val="single" w:sz="2" w:space="0" w:color="000000"/>
+                                    <w:right w:val="single" w:sz="2" w:space="0" w:color="000000"/>
+                                  </w:tcBorders>
+                                </w:tcPr>
+                                <w:p>
+                                  <w:pPr>
+                                    <w:pStyle w:val="TableParagraph"/>
+                                    <w:rPr>
+                                      <w:rFonts w:ascii="Times New Roman" w:hAnsi="Times New Roman"/>
+                                      <w:sz w:val="12"/>
+                                    </w:rPr>
+                                  </w:pPr>
+                                  <w:r>
+                                    <w:rPr>
+                                      <w:rFonts w:ascii="Times New Roman" w:hAnsi="Times New Roman"/>
+                                      <w:sz w:val="12"/>
+                                    </w:rPr>
+                                  </w:r>
+                                </w:p>
+                              </w:tc>
+                              <w:tc>
+                                <w:tcPr>
+                                  <w:tcW w:w="526" w:type="dxa"/>
                                   <w:gridSpan w:val="2"/>
                                   <w:tcBorders>
                                     <w:top w:val="single" w:sz="2" w:space="0" w:color="000000"/>
@@ -15017,33 +15038,6 @@
                               </w:tc>
                               <w:tc>
                                 <w:tcPr>
-                                  <w:tcW w:w="525" w:type="dxa"/>
-                                  <w:gridSpan w:val="2"/>
-                                  <w:tcBorders>
-                                    <w:top w:val="single" w:sz="2" w:space="0" w:color="000000"/>
-                                    <w:left w:val="single" w:sz="2" w:space="0" w:color="000000"/>
-                                    <w:bottom w:val="single" w:sz="2" w:space="0" w:color="000000"/>
-                                    <w:right w:val="single" w:sz="2" w:space="0" w:color="000000"/>
-                                  </w:tcBorders>
-                                </w:tcPr>
-                                <w:p>
-                                  <w:pPr>
-                                    <w:pStyle w:val="TableParagraph"/>
-                                    <w:rPr>
-                                      <w:rFonts w:ascii="Times New Roman" w:hAnsi="Times New Roman"/>
-                                      <w:sz w:val="12"/>
-                                    </w:rPr>
-                                  </w:pPr>
-                                  <w:r>
-                                    <w:rPr>
-                                      <w:rFonts w:ascii="Times New Roman" w:hAnsi="Times New Roman"/>
-                                      <w:sz w:val="12"/>
-                                    </w:rPr>
-                                  </w:r>
-                                </w:p>
-                              </w:tc>
-                              <w:tc>
-                                <w:tcPr>
                                   <w:tcW w:w="526" w:type="dxa"/>
                                   <w:gridSpan w:val="2"/>
                                   <w:tcBorders>
@@ -15071,7 +15065,7 @@
                               </w:tc>
                               <w:tc>
                                 <w:tcPr>
-                                  <w:tcW w:w="459" w:type="dxa"/>
+                                  <w:tcW w:w="456" w:type="dxa"/>
                                   <w:gridSpan w:val="2"/>
                                   <w:tcBorders>
                                     <w:top w:val="single" w:sz="2" w:space="0" w:color="000000"/>
@@ -15154,35 +15148,35 @@
                         <w:gridCol w:w="259"/>
                         <w:gridCol w:w="1"/>
                         <w:gridCol w:w="260"/>
+                        <w:gridCol w:w="279"/>
+                        <w:gridCol w:w="260"/>
+                        <w:gridCol w:w="250"/>
+                        <w:gridCol w:w="250"/>
                         <w:gridCol w:w="278"/>
-                        <w:gridCol w:w="260"/>
-                        <w:gridCol w:w="251"/>
-                        <w:gridCol w:w="250"/>
-                        <w:gridCol w:w="277"/>
                         <w:gridCol w:w="260"/>
                         <w:gridCol w:w="262"/>
                         <w:gridCol w:w="272"/>
                         <w:gridCol w:w="254"/>
                         <w:gridCol w:w="253"/>
                         <w:gridCol w:w="259"/>
-                        <w:gridCol w:w="277"/>
+                        <w:gridCol w:w="278"/>
                         <w:gridCol w:w="260"/>
-                        <w:gridCol w:w="260"/>
-                        <w:gridCol w:w="263"/>
+                        <w:gridCol w:w="259"/>
+                        <w:gridCol w:w="264"/>
                         <w:gridCol w:w="260"/>
                         <w:gridCol w:w="257"/>
-                        <w:gridCol w:w="261"/>
+                        <w:gridCol w:w="262"/>
                         <w:gridCol w:w="271"/>
-                        <w:gridCol w:w="261"/>
+                        <w:gridCol w:w="260"/>
                         <w:gridCol w:w="256"/>
-                        <w:gridCol w:w="261"/>
+                        <w:gridCol w:w="262"/>
                         <w:gridCol w:w="264"/>
                         <w:gridCol w:w="263"/>
                         <w:gridCol w:w="262"/>
                         <w:gridCol w:w="264"/>
                         <w:gridCol w:w="262"/>
                         <w:gridCol w:w="257"/>
-                        <w:gridCol w:w="202"/>
+                        <w:gridCol w:w="199"/>
                       </w:tblGrid>
                       <w:tr>
                         <w:trPr>
@@ -15214,7 +15208,7 @@
                                 <w:sz w:val="12"/>
                                 <w:szCs w:val="12"/>
                               </w:rPr>
-                              <w:t>1:0</w:t>
+                              <w:t>0:1</w:t>
                             </w:r>
                           </w:p>
                         </w:tc>
@@ -15244,7 +15238,7 @@
                                 <w:sz w:val="12"/>
                                 <w:szCs w:val="12"/>
                               </w:rPr>
-                              <w:t>2:0</w:t>
+                              <w:t>0:2</w:t>
                             </w:r>
                           </w:p>
                         </w:tc>
@@ -15274,7 +15268,7 @@
                                 <w:sz w:val="12"/>
                                 <w:szCs w:val="12"/>
                               </w:rPr>
-                              <w:t>3:0</w:t>
+                              <w:t>0:3</w:t>
                             </w:r>
                           </w:p>
                         </w:tc>
@@ -15304,12 +15298,13 @@
                                 <w:sz w:val="12"/>
                                 <w:szCs w:val="12"/>
                               </w:rPr>
+                              <w:t>0:4</w:t>
                             </w:r>
                           </w:p>
                         </w:tc>
                         <w:tc>
                           <w:tcPr>
-                            <w:tcW w:w="539" w:type="dxa"/>
+                            <w:tcW w:w="540" w:type="dxa"/>
                             <w:gridSpan w:val="3"/>
                             <w:tcBorders>
                               <w:top w:val="single" w:sz="2" w:space="0" w:color="000000"/>
@@ -15333,12 +15328,13 @@
                                 <w:sz w:val="12"/>
                                 <w:szCs w:val="12"/>
                               </w:rPr>
+                              <w:t>0:5</w:t>
                             </w:r>
                           </w:p>
                         </w:tc>
                         <w:tc>
                           <w:tcPr>
-                            <w:tcW w:w="511" w:type="dxa"/>
+                            <w:tcW w:w="510" w:type="dxa"/>
                             <w:gridSpan w:val="2"/>
                             <w:tcBorders>
                               <w:top w:val="single" w:sz="2" w:space="0" w:color="000000"/>
@@ -15362,12 +15358,13 @@
                                 <w:sz w:val="12"/>
                                 <w:szCs w:val="12"/>
                               </w:rPr>
+                              <w:t>0:6</w:t>
                             </w:r>
                           </w:p>
                         </w:tc>
                         <w:tc>
                           <w:tcPr>
-                            <w:tcW w:w="527" w:type="dxa"/>
+                            <w:tcW w:w="528" w:type="dxa"/>
                             <w:gridSpan w:val="2"/>
                             <w:tcBorders>
                               <w:top w:val="single" w:sz="2" w:space="0" w:color="000000"/>
@@ -15391,6 +15388,7 @@
                                 <w:sz w:val="12"/>
                                 <w:szCs w:val="12"/>
                               </w:rPr>
+                              <w:t>0:7</w:t>
                             </w:r>
                           </w:p>
                         </w:tc>
@@ -15420,6 +15418,7 @@
                                 <w:sz w:val="12"/>
                                 <w:szCs w:val="12"/>
                               </w:rPr>
+                              <w:t>0:8</w:t>
                             </w:r>
                           </w:p>
                         </w:tc>
@@ -15449,6 +15448,7 @@
                                 <w:sz w:val="12"/>
                                 <w:szCs w:val="12"/>
                               </w:rPr>
+                              <w:t>0:9</w:t>
                             </w:r>
                           </w:p>
                         </w:tc>
@@ -15478,12 +15478,13 @@
                                 <w:sz w:val="12"/>
                                 <w:szCs w:val="12"/>
                               </w:rPr>
+                              <w:t>0:10</w:t>
                             </w:r>
                           </w:p>
                         </w:tc>
                         <w:tc>
                           <w:tcPr>
-                            <w:tcW w:w="537" w:type="dxa"/>
+                            <w:tcW w:w="538" w:type="dxa"/>
                             <w:gridSpan w:val="2"/>
                             <w:tcBorders>
                               <w:top w:val="single" w:sz="2" w:space="0" w:color="000000"/>
@@ -15505,6 +15506,7 @@
                                 <w:rFonts w:ascii="Times New Roman" w:hAnsi="Times New Roman"/>
                                 <w:sz w:val="12"/>
                               </w:rPr>
+                              <w:t>0:11</w:t>
                             </w:r>
                           </w:p>
                         </w:tc>
@@ -15532,6 +15534,7 @@
                                 <w:rFonts w:ascii="Times New Roman" w:hAnsi="Times New Roman"/>
                                 <w:sz w:val="12"/>
                               </w:rPr>
+                              <w:t>0:12</w:t>
                             </w:r>
                           </w:p>
                         </w:tc>
@@ -15559,12 +15562,13 @@
                                 <w:rFonts w:ascii="Times New Roman" w:hAnsi="Times New Roman"/>
                                 <w:sz w:val="12"/>
                               </w:rPr>
+                              <w:t>0:13</w:t>
                             </w:r>
                           </w:p>
                         </w:tc>
                         <w:tc>
                           <w:tcPr>
-                            <w:tcW w:w="532" w:type="dxa"/>
+                            <w:tcW w:w="533" w:type="dxa"/>
                             <w:gridSpan w:val="2"/>
                             <w:tcBorders>
                               <w:top w:val="single" w:sz="2" w:space="0" w:color="000000"/>
@@ -15586,12 +15590,13 @@
                                 <w:rFonts w:ascii="Times New Roman" w:hAnsi="Times New Roman"/>
                                 <w:sz w:val="12"/>
                               </w:rPr>
+                              <w:t>0:14</w:t>
                             </w:r>
                           </w:p>
                         </w:tc>
                         <w:tc>
                           <w:tcPr>
-                            <w:tcW w:w="517" w:type="dxa"/>
+                            <w:tcW w:w="516" w:type="dxa"/>
                             <w:gridSpan w:val="2"/>
                             <w:tcBorders>
                               <w:top w:val="single" w:sz="2" w:space="0" w:color="000000"/>
@@ -15613,6 +15618,35 @@
                                 <w:rFonts w:ascii="Times New Roman" w:hAnsi="Times New Roman"/>
                                 <w:sz w:val="12"/>
                               </w:rPr>
+                              <w:t>0:15</w:t>
+                            </w:r>
+                          </w:p>
+                        </w:tc>
+                        <w:tc>
+                          <w:tcPr>
+                            <w:tcW w:w="526" w:type="dxa"/>
+                            <w:gridSpan w:val="2"/>
+                            <w:tcBorders>
+                              <w:top w:val="single" w:sz="2" w:space="0" w:color="000000"/>
+                              <w:left w:val="single" w:sz="2" w:space="0" w:color="000000"/>
+                              <w:bottom w:val="single" w:sz="2" w:space="0" w:color="000000"/>
+                              <w:right w:val="single" w:sz="2" w:space="0" w:color="000000"/>
+                            </w:tcBorders>
+                          </w:tcPr>
+                          <w:p>
+                            <w:pPr>
+                              <w:pStyle w:val="TableParagraph"/>
+                              <w:rPr>
+                                <w:rFonts w:ascii="Times New Roman" w:hAnsi="Times New Roman"/>
+                                <w:sz w:val="12"/>
+                              </w:rPr>
+                            </w:pPr>
+                            <w:r>
+                              <w:rPr>
+                                <w:rFonts w:ascii="Times New Roman" w:hAnsi="Times New Roman"/>
+                                <w:sz w:val="12"/>
+                              </w:rPr>
+                              <w:t>0:16</w:t>
                             </w:r>
                           </w:p>
                         </w:tc>
@@ -15645,33 +15679,6 @@
                         </w:tc>
                         <w:tc>
                           <w:tcPr>
-                            <w:tcW w:w="525" w:type="dxa"/>
-                            <w:gridSpan w:val="2"/>
-                            <w:tcBorders>
-                              <w:top w:val="single" w:sz="2" w:space="0" w:color="000000"/>
-                              <w:left w:val="single" w:sz="2" w:space="0" w:color="000000"/>
-                              <w:bottom w:val="single" w:sz="2" w:space="0" w:color="000000"/>
-                              <w:right w:val="single" w:sz="2" w:space="0" w:color="000000"/>
-                            </w:tcBorders>
-                          </w:tcPr>
-                          <w:p>
-                            <w:pPr>
-                              <w:pStyle w:val="TableParagraph"/>
-                              <w:rPr>
-                                <w:rFonts w:ascii="Times New Roman" w:hAnsi="Times New Roman"/>
-                                <w:sz w:val="12"/>
-                              </w:rPr>
-                            </w:pPr>
-                            <w:r>
-                              <w:rPr>
-                                <w:rFonts w:ascii="Times New Roman" w:hAnsi="Times New Roman"/>
-                                <w:sz w:val="12"/>
-                              </w:rPr>
-                            </w:r>
-                          </w:p>
-                        </w:tc>
-                        <w:tc>
-                          <w:tcPr>
                             <w:tcW w:w="526" w:type="dxa"/>
                             <w:gridSpan w:val="2"/>
                             <w:tcBorders>
@@ -15699,7 +15706,7 @@
                         </w:tc>
                         <w:tc>
                           <w:tcPr>
-                            <w:tcW w:w="459" w:type="dxa"/>
+                            <w:tcW w:w="456" w:type="dxa"/>
                             <w:gridSpan w:val="2"/>
                             <w:tcBorders>
                               <w:top w:val="single" w:sz="2" w:space="0" w:color="000000"/>
@@ -15752,7 +15759,7 @@
                                 <w:rFonts w:ascii="Times New Roman" w:hAnsi="Times New Roman"/>
                                 <w:sz w:val="12"/>
                               </w:rPr>
-                              <w:t>4</w:t>
+                              <w:t>97</w:t>
                             </w:r>
                           </w:p>
                         </w:tc>
@@ -15780,7 +15787,7 @@
                                 <w:rFonts w:ascii="Times New Roman" w:hAnsi="Times New Roman"/>
                                 <w:sz w:val="12"/>
                               </w:rPr>
-                              <w:t>11</w:t>
+                              <w:t>2</w:t>
                             </w:r>
                           </w:p>
                         </w:tc>
@@ -15807,7 +15814,7 @@
                                 <w:rFonts w:ascii="Times New Roman" w:hAnsi="Times New Roman"/>
                                 <w:sz w:val="12"/>
                               </w:rPr>
-                              <w:t>15</w:t>
+                              <w:t>5</w:t>
                             </w:r>
                           </w:p>
                         </w:tc>
@@ -15834,7 +15841,7 @@
                                 <w:rFonts w:ascii="Times New Roman" w:hAnsi="Times New Roman"/>
                                 <w:sz w:val="12"/>
                               </w:rPr>
-                              <w:t>18</w:t>
+                              <w:t>5</w:t>
                             </w:r>
                           </w:p>
                         </w:tc>
@@ -15861,7 +15868,7 @@
                                 <w:rFonts w:ascii="Times New Roman" w:hAnsi="Times New Roman"/>
                                 <w:sz w:val="12"/>
                               </w:rPr>
-                              <w:t>8</w:t>
+                              <w:t>7</w:t>
                             </w:r>
                           </w:p>
                         </w:tc>
@@ -15888,7 +15895,7 @@
                                 <w:rFonts w:ascii="Times New Roman" w:hAnsi="Times New Roman"/>
                                 <w:sz w:val="12"/>
                               </w:rPr>
-                              <w:t>27</w:t>
+                              <w:t>6</w:t>
                             </w:r>
                           </w:p>
                         </w:tc>
@@ -15915,6 +15922,7 @@
                                 <w:rFonts w:ascii="Times New Roman" w:hAnsi="Times New Roman"/>
                                 <w:sz w:val="12"/>
                               </w:rPr>
+                              <w:t>3</w:t>
                             </w:r>
                           </w:p>
                         </w:tc>
@@ -15942,6 +15950,7 @@
                                 <w:rFonts w:ascii="Times New Roman" w:hAnsi="Times New Roman"/>
                                 <w:sz w:val="12"/>
                               </w:rPr>
+                              <w:t>15</w:t>
                             </w:r>
                           </w:p>
                         </w:tc>
@@ -15968,6 +15977,115 @@
                                 <w:rFonts w:ascii="Times New Roman" w:hAnsi="Times New Roman"/>
                                 <w:sz w:val="12"/>
                               </w:rPr>
+                              <w:t>8</w:t>
+                            </w:r>
+                          </w:p>
+                        </w:tc>
+                        <w:tc>
+                          <w:tcPr>
+                            <w:tcW w:w="279" w:type="dxa"/>
+                            <w:tcBorders>
+                              <w:top w:val="single" w:sz="2" w:space="0" w:color="000000"/>
+                              <w:left w:val="single" w:sz="2" w:space="0" w:color="000000"/>
+                              <w:bottom w:val="single" w:sz="2" w:space="0" w:color="000000"/>
+                              <w:right w:val="single" w:sz="2" w:space="0" w:color="000000"/>
+                            </w:tcBorders>
+                          </w:tcPr>
+                          <w:p>
+                            <w:pPr>
+                              <w:pStyle w:val="TableParagraph"/>
+                              <w:rPr>
+                                <w:rFonts w:ascii="Times New Roman" w:hAnsi="Times New Roman"/>
+                                <w:sz w:val="12"/>
+                              </w:rPr>
+                            </w:pPr>
+                            <w:r>
+                              <w:rPr>
+                                <w:rFonts w:ascii="Times New Roman" w:hAnsi="Times New Roman"/>
+                                <w:sz w:val="12"/>
+                              </w:rPr>
+                              <w:t>17</w:t>
+                            </w:r>
+                          </w:p>
+                        </w:tc>
+                        <w:tc>
+                          <w:tcPr>
+                            <w:tcW w:w="260" w:type="dxa"/>
+                            <w:tcBorders>
+                              <w:top w:val="single" w:sz="2" w:space="0" w:color="000000"/>
+                              <w:left w:val="single" w:sz="2" w:space="0" w:color="000000"/>
+                              <w:bottom w:val="single" w:sz="2" w:space="0" w:color="000000"/>
+                              <w:right w:val="single" w:sz="2" w:space="0" w:color="000000"/>
+                            </w:tcBorders>
+                          </w:tcPr>
+                          <w:p>
+                            <w:pPr>
+                              <w:pStyle w:val="TableParagraph"/>
+                              <w:rPr>
+                                <w:rFonts w:ascii="Times New Roman" w:hAnsi="Times New Roman"/>
+                                <w:sz w:val="12"/>
+                              </w:rPr>
+                            </w:pPr>
+                            <w:r>
+                              <w:rPr>
+                                <w:rFonts w:ascii="Times New Roman" w:hAnsi="Times New Roman"/>
+                                <w:sz w:val="12"/>
+                              </w:rPr>
+                              <w:t>8</w:t>
+                            </w:r>
+                          </w:p>
+                        </w:tc>
+                        <w:tc>
+                          <w:tcPr>
+                            <w:tcW w:w="250" w:type="dxa"/>
+                            <w:tcBorders>
+                              <w:top w:val="single" w:sz="2" w:space="0" w:color="000000"/>
+                              <w:left w:val="single" w:sz="2" w:space="0" w:color="000000"/>
+                              <w:bottom w:val="single" w:sz="2" w:space="0" w:color="000000"/>
+                              <w:right w:val="single" w:sz="2" w:space="0" w:color="000000"/>
+                            </w:tcBorders>
+                          </w:tcPr>
+                          <w:p>
+                            <w:pPr>
+                              <w:pStyle w:val="TableParagraph"/>
+                              <w:rPr>
+                                <w:rFonts w:ascii="Times New Roman" w:hAnsi="Times New Roman"/>
+                                <w:sz w:val="12"/>
+                              </w:rPr>
+                            </w:pPr>
+                            <w:r>
+                              <w:rPr>
+                                <w:rFonts w:ascii="Times New Roman" w:hAnsi="Times New Roman"/>
+                                <w:sz w:val="12"/>
+                              </w:rPr>
+                              <w:t>23</w:t>
+                            </w:r>
+                          </w:p>
+                        </w:tc>
+                        <w:tc>
+                          <w:tcPr>
+                            <w:tcW w:w="250" w:type="dxa"/>
+                            <w:tcBorders>
+                              <w:top w:val="single" w:sz="2" w:space="0" w:color="000000"/>
+                              <w:left w:val="single" w:sz="2" w:space="0" w:color="000000"/>
+                              <w:bottom w:val="single" w:sz="2" w:space="0" w:color="000000"/>
+                              <w:right w:val="single" w:sz="2" w:space="0" w:color="000000"/>
+                            </w:tcBorders>
+                          </w:tcPr>
+                          <w:p>
+                            <w:pPr>
+                              <w:pStyle w:val="TableParagraph"/>
+                              <w:rPr>
+                                <w:rFonts w:ascii="Times New Roman" w:hAnsi="Times New Roman"/>
+                                <w:sz w:val="12"/>
+                              </w:rPr>
+                            </w:pPr>
+                            <w:r>
+                              <w:rPr>
+                                <w:rFonts w:ascii="Times New Roman" w:hAnsi="Times New Roman"/>
+                                <w:sz w:val="12"/>
+                              </w:rPr>
+                              <w:t>3</w:t>
                             </w:r>
                           </w:p>
                         </w:tc>
@@ -15994,6 +16112,7 @@
                                 <w:rFonts w:ascii="Times New Roman" w:hAnsi="Times New Roman"/>
                                 <w:sz w:val="12"/>
                               </w:rPr>
+                              <w:t>32</w:t>
                             </w:r>
                           </w:p>
                         </w:tc>
@@ -16020,12 +16139,13 @@
                                 <w:rFonts w:ascii="Times New Roman" w:hAnsi="Times New Roman"/>
                                 <w:sz w:val="12"/>
                               </w:rPr>
+                              <w:t>2</w:t>
                             </w:r>
                           </w:p>
                         </w:tc>
                         <w:tc>
                           <w:tcPr>
-                            <w:tcW w:w="251" w:type="dxa"/>
+                            <w:tcW w:w="262" w:type="dxa"/>
                             <w:tcBorders>
                               <w:top w:val="single" w:sz="2" w:space="0" w:color="000000"/>
                               <w:left w:val="single" w:sz="2" w:space="0" w:color="000000"/>
@@ -16046,12 +16166,13 @@
                                 <w:rFonts w:ascii="Times New Roman" w:hAnsi="Times New Roman"/>
                                 <w:sz w:val="12"/>
                               </w:rPr>
+                              <w:t>36</w:t>
                             </w:r>
                           </w:p>
                         </w:tc>
                         <w:tc>
                           <w:tcPr>
-                            <w:tcW w:w="250" w:type="dxa"/>
+                            <w:tcW w:w="272" w:type="dxa"/>
                             <w:tcBorders>
                               <w:top w:val="single" w:sz="2" w:space="0" w:color="000000"/>
                               <w:left w:val="single" w:sz="2" w:space="0" w:color="000000"/>
@@ -16072,12 +16193,13 @@
                                 <w:rFonts w:ascii="Times New Roman" w:hAnsi="Times New Roman"/>
                                 <w:sz w:val="12"/>
                               </w:rPr>
+                              <w:t>3</w:t>
                             </w:r>
                           </w:p>
                         </w:tc>
                         <w:tc>
                           <w:tcPr>
-                            <w:tcW w:w="277" w:type="dxa"/>
+                            <w:tcW w:w="254" w:type="dxa"/>
                             <w:tcBorders>
                               <w:top w:val="single" w:sz="2" w:space="0" w:color="000000"/>
                               <w:left w:val="single" w:sz="2" w:space="0" w:color="000000"/>
@@ -16098,6 +16220,88 @@
                                 <w:rFonts w:ascii="Times New Roman" w:hAnsi="Times New Roman"/>
                                 <w:sz w:val="12"/>
                               </w:rPr>
+                              <w:t>42</w:t>
+                            </w:r>
+                          </w:p>
+                        </w:tc>
+                        <w:tc>
+                          <w:tcPr>
+                            <w:tcW w:w="253" w:type="dxa"/>
+                            <w:tcBorders>
+                              <w:top w:val="single" w:sz="2" w:space="0" w:color="000000"/>
+                              <w:left w:val="single" w:sz="2" w:space="0" w:color="000000"/>
+                              <w:bottom w:val="single" w:sz="2" w:space="0" w:color="000000"/>
+                              <w:right w:val="single" w:sz="2" w:space="0" w:color="000000"/>
+                            </w:tcBorders>
+                          </w:tcPr>
+                          <w:p>
+                            <w:pPr>
+                              <w:pStyle w:val="TableParagraph"/>
+                              <w:rPr>
+                                <w:rFonts w:ascii="Times New Roman" w:hAnsi="Times New Roman"/>
+                                <w:sz w:val="12"/>
+                              </w:rPr>
+                            </w:pPr>
+                            <w:r>
+                              <w:rPr>
+                                <w:rFonts w:ascii="Times New Roman" w:hAnsi="Times New Roman"/>
+                                <w:sz w:val="12"/>
+                              </w:rPr>
+                              <w:t>10</w:t>
+                            </w:r>
+                          </w:p>
+                        </w:tc>
+                        <w:tc>
+                          <w:tcPr>
+                            <w:tcW w:w="259" w:type="dxa"/>
+                            <w:tcBorders>
+                              <w:top w:val="single" w:sz="2" w:space="0" w:color="000000"/>
+                              <w:left w:val="single" w:sz="2" w:space="0" w:color="000000"/>
+                              <w:bottom w:val="single" w:sz="2" w:space="0" w:color="000000"/>
+                              <w:right w:val="single" w:sz="2" w:space="0" w:color="000000"/>
+                            </w:tcBorders>
+                          </w:tcPr>
+                          <w:p>
+                            <w:pPr>
+                              <w:pStyle w:val="TableParagraph"/>
+                              <w:rPr>
+                                <w:rFonts w:ascii="Times New Roman" w:hAnsi="Times New Roman"/>
+                                <w:sz w:val="12"/>
+                              </w:rPr>
+                            </w:pPr>
+                            <w:r>
+                              <w:rPr>
+                                <w:rFonts w:ascii="Times New Roman" w:hAnsi="Times New Roman"/>
+                                <w:sz w:val="12"/>
+                              </w:rPr>
+                              <w:t>46</w:t>
+                            </w:r>
+                          </w:p>
+                        </w:tc>
+                        <w:tc>
+                          <w:tcPr>
+                            <w:tcW w:w="278" w:type="dxa"/>
+                            <w:tcBorders>
+                              <w:top w:val="single" w:sz="2" w:space="0" w:color="000000"/>
+                              <w:left w:val="single" w:sz="2" w:space="0" w:color="000000"/>
+                              <w:bottom w:val="single" w:sz="2" w:space="0" w:color="000000"/>
+                              <w:right w:val="single" w:sz="2" w:space="0" w:color="000000"/>
+                            </w:tcBorders>
+                          </w:tcPr>
+                          <w:p>
+                            <w:pPr>
+                              <w:pStyle w:val="TableParagraph"/>
+                              <w:rPr>
+                                <w:rFonts w:ascii="Times New Roman" w:hAnsi="Times New Roman"/>
+                                <w:sz w:val="12"/>
+                              </w:rPr>
+                            </w:pPr>
+                            <w:r>
+                              <w:rPr>
+                                <w:rFonts w:ascii="Times New Roman" w:hAnsi="Times New Roman"/>
+                                <w:sz w:val="12"/>
+                              </w:rPr>
+                              <w:t>8</w:t>
                             </w:r>
                           </w:p>
                         </w:tc>
@@ -16124,6 +16328,115 @@
                                 <w:rFonts w:ascii="Times New Roman" w:hAnsi="Times New Roman"/>
                                 <w:sz w:val="12"/>
                               </w:rPr>
+                              <w:t>48</w:t>
+                            </w:r>
+                          </w:p>
+                        </w:tc>
+                        <w:tc>
+                          <w:tcPr>
+                            <w:tcW w:w="259" w:type="dxa"/>
+                            <w:tcBorders>
+                              <w:top w:val="single" w:sz="2" w:space="0" w:color="000000"/>
+                              <w:left w:val="single" w:sz="2" w:space="0" w:color="000000"/>
+                              <w:bottom w:val="single" w:sz="2" w:space="0" w:color="000000"/>
+                              <w:right w:val="single" w:sz="2" w:space="0" w:color="000000"/>
+                            </w:tcBorders>
+                          </w:tcPr>
+                          <w:p>
+                            <w:pPr>
+                              <w:pStyle w:val="TableParagraph"/>
+                              <w:rPr>
+                                <w:rFonts w:ascii="Times New Roman" w:hAnsi="Times New Roman"/>
+                                <w:sz w:val="12"/>
+                              </w:rPr>
+                            </w:pPr>
+                            <w:r>
+                              <w:rPr>
+                                <w:rFonts w:ascii="Times New Roman" w:hAnsi="Times New Roman"/>
+                                <w:sz w:val="12"/>
+                              </w:rPr>
+                              <w:t>10</w:t>
+                            </w:r>
+                          </w:p>
+                        </w:tc>
+                        <w:tc>
+                          <w:tcPr>
+                            <w:tcW w:w="264" w:type="dxa"/>
+                            <w:tcBorders>
+                              <w:top w:val="single" w:sz="2" w:space="0" w:color="000000"/>
+                              <w:left w:val="single" w:sz="2" w:space="0" w:color="000000"/>
+                              <w:bottom w:val="single" w:sz="2" w:space="0" w:color="000000"/>
+                              <w:right w:val="single" w:sz="2" w:space="0" w:color="000000"/>
+                            </w:tcBorders>
+                          </w:tcPr>
+                          <w:p>
+                            <w:pPr>
+                              <w:pStyle w:val="TableParagraph"/>
+                              <w:rPr>
+                                <w:rFonts w:ascii="Times New Roman" w:hAnsi="Times New Roman"/>
+                                <w:sz w:val="12"/>
+                              </w:rPr>
+                            </w:pPr>
+                            <w:r>
+                              <w:rPr>
+                                <w:rFonts w:ascii="Times New Roman" w:hAnsi="Times New Roman"/>
+                                <w:sz w:val="12"/>
+                              </w:rPr>
+                              <w:t>51</w:t>
+                            </w:r>
+                          </w:p>
+                        </w:tc>
+                        <w:tc>
+                          <w:tcPr>
+                            <w:tcW w:w="260" w:type="dxa"/>
+                            <w:tcBorders>
+                              <w:top w:val="single" w:sz="2" w:space="0" w:color="000000"/>
+                              <w:left w:val="single" w:sz="2" w:space="0" w:color="000000"/>
+                              <w:bottom w:val="single" w:sz="2" w:space="0" w:color="000000"/>
+                              <w:right w:val="single" w:sz="2" w:space="0" w:color="000000"/>
+                            </w:tcBorders>
+                          </w:tcPr>
+                          <w:p>
+                            <w:pPr>
+                              <w:pStyle w:val="TableParagraph"/>
+                              <w:rPr>
+                                <w:rFonts w:ascii="Times New Roman" w:hAnsi="Times New Roman"/>
+                                <w:sz w:val="12"/>
+                              </w:rPr>
+                            </w:pPr>
+                            <w:r>
+                              <w:rPr>
+                                <w:rFonts w:ascii="Times New Roman" w:hAnsi="Times New Roman"/>
+                                <w:sz w:val="12"/>
+                              </w:rPr>
+                              <w:t>97</w:t>
+                            </w:r>
+                          </w:p>
+                        </w:tc>
+                        <w:tc>
+                          <w:tcPr>
+                            <w:tcW w:w="257" w:type="dxa"/>
+                            <w:tcBorders>
+                              <w:top w:val="single" w:sz="2" w:space="0" w:color="000000"/>
+                              <w:left w:val="single" w:sz="2" w:space="0" w:color="000000"/>
+                              <w:bottom w:val="single" w:sz="2" w:space="0" w:color="000000"/>
+                              <w:right w:val="single" w:sz="2" w:space="0" w:color="000000"/>
+                            </w:tcBorders>
+                          </w:tcPr>
+                          <w:p>
+                            <w:pPr>
+                              <w:pStyle w:val="TableParagraph"/>
+                              <w:rPr>
+                                <w:rFonts w:ascii="Times New Roman" w:hAnsi="Times New Roman"/>
+                                <w:sz w:val="12"/>
+                              </w:rPr>
+                            </w:pPr>
+                            <w:r>
+                              <w:rPr>
+                                <w:rFonts w:ascii="Times New Roman" w:hAnsi="Times New Roman"/>
+                                <w:sz w:val="12"/>
+                              </w:rPr>
+                              <w:t>54</w:t>
                             </w:r>
                           </w:p>
                         </w:tc>
@@ -16150,12 +16463,13 @@
                                 <w:rFonts w:ascii="Times New Roman" w:hAnsi="Times New Roman"/>
                                 <w:sz w:val="12"/>
                               </w:rPr>
+                              <w:t>11</w:t>
                             </w:r>
                           </w:p>
                         </w:tc>
                         <w:tc>
                           <w:tcPr>
-                            <w:tcW w:w="272" w:type="dxa"/>
+                            <w:tcW w:w="271" w:type="dxa"/>
                             <w:tcBorders>
                               <w:top w:val="single" w:sz="2" w:space="0" w:color="000000"/>
                               <w:left w:val="single" w:sz="2" w:space="0" w:color="000000"/>
@@ -16176,110 +16490,7 @@
                                 <w:rFonts w:ascii="Times New Roman" w:hAnsi="Times New Roman"/>
                                 <w:sz w:val="12"/>
                               </w:rPr>
-                            </w:r>
-                          </w:p>
-                        </w:tc>
-                        <w:tc>
-                          <w:tcPr>
-                            <w:tcW w:w="254" w:type="dxa"/>
-                            <w:tcBorders>
-                              <w:top w:val="single" w:sz="2" w:space="0" w:color="000000"/>
-                              <w:left w:val="single" w:sz="2" w:space="0" w:color="000000"/>
-                              <w:bottom w:val="single" w:sz="2" w:space="0" w:color="000000"/>
-                              <w:right w:val="single" w:sz="2" w:space="0" w:color="000000"/>
-                            </w:tcBorders>
-                          </w:tcPr>
-                          <w:p>
-                            <w:pPr>
-                              <w:pStyle w:val="TableParagraph"/>
-                              <w:rPr>
-                                <w:rFonts w:ascii="Times New Roman" w:hAnsi="Times New Roman"/>
-                                <w:sz w:val="12"/>
-                              </w:rPr>
-                            </w:pPr>
-                            <w:r>
-                              <w:rPr>
-                                <w:rFonts w:ascii="Times New Roman" w:hAnsi="Times New Roman"/>
-                                <w:sz w:val="12"/>
-                              </w:rPr>
-                            </w:r>
-                          </w:p>
-                        </w:tc>
-                        <w:tc>
-                          <w:tcPr>
-                            <w:tcW w:w="253" w:type="dxa"/>
-                            <w:tcBorders>
-                              <w:top w:val="single" w:sz="2" w:space="0" w:color="000000"/>
-                              <w:left w:val="single" w:sz="2" w:space="0" w:color="000000"/>
-                              <w:bottom w:val="single" w:sz="2" w:space="0" w:color="000000"/>
-                              <w:right w:val="single" w:sz="2" w:space="0" w:color="000000"/>
-                            </w:tcBorders>
-                          </w:tcPr>
-                          <w:p>
-                            <w:pPr>
-                              <w:pStyle w:val="TableParagraph"/>
-                              <w:rPr>
-                                <w:rFonts w:ascii="Times New Roman" w:hAnsi="Times New Roman"/>
-                                <w:sz w:val="12"/>
-                              </w:rPr>
-                            </w:pPr>
-                            <w:r>
-                              <w:rPr>
-                                <w:rFonts w:ascii="Times New Roman" w:hAnsi="Times New Roman"/>
-                                <w:sz w:val="12"/>
-                              </w:rPr>
-                            </w:r>
-                          </w:p>
-                        </w:tc>
-                        <w:tc>
-                          <w:tcPr>
-                            <w:tcW w:w="259" w:type="dxa"/>
-                            <w:tcBorders>
-                              <w:top w:val="single" w:sz="2" w:space="0" w:color="000000"/>
-                              <w:left w:val="single" w:sz="2" w:space="0" w:color="000000"/>
-                              <w:bottom w:val="single" w:sz="2" w:space="0" w:color="000000"/>
-                              <w:right w:val="single" w:sz="2" w:space="0" w:color="000000"/>
-                            </w:tcBorders>
-                          </w:tcPr>
-                          <w:p>
-                            <w:pPr>
-                              <w:pStyle w:val="TableParagraph"/>
-                              <w:rPr>
-                                <w:rFonts w:ascii="Times New Roman" w:hAnsi="Times New Roman"/>
-                                <w:sz w:val="12"/>
-                              </w:rPr>
-                            </w:pPr>
-                            <w:r>
-                              <w:rPr>
-                                <w:rFonts w:ascii="Times New Roman" w:hAnsi="Times New Roman"/>
-                                <w:sz w:val="12"/>
-                              </w:rPr>
-                            </w:r>
-                          </w:p>
-                        </w:tc>
-                        <w:tc>
-                          <w:tcPr>
-                            <w:tcW w:w="277" w:type="dxa"/>
-                            <w:tcBorders>
-                              <w:top w:val="single" w:sz="2" w:space="0" w:color="000000"/>
-                              <w:left w:val="single" w:sz="2" w:space="0" w:color="000000"/>
-                              <w:bottom w:val="single" w:sz="2" w:space="0" w:color="000000"/>
-                              <w:right w:val="single" w:sz="2" w:space="0" w:color="000000"/>
-                            </w:tcBorders>
-                          </w:tcPr>
-                          <w:p>
-                            <w:pPr>
-                              <w:pStyle w:val="TableParagraph"/>
-                              <w:rPr>
-                                <w:rFonts w:ascii="Times New Roman" w:hAnsi="Times New Roman"/>
-                                <w:sz w:val="12"/>
-                              </w:rPr>
-                            </w:pPr>
-                            <w:r>
-                              <w:rPr>
-                                <w:rFonts w:ascii="Times New Roman" w:hAnsi="Times New Roman"/>
-                                <w:sz w:val="12"/>
-                              </w:rPr>
+                              <w:t>57</w:t>
                             </w:r>
                           </w:p>
                         </w:tc>
@@ -16306,12 +16517,13 @@
                                 <w:rFonts w:ascii="Times New Roman" w:hAnsi="Times New Roman"/>
                                 <w:sz w:val="12"/>
                               </w:rPr>
+                              <w:t>7</w:t>
                             </w:r>
                           </w:p>
                         </w:tc>
                         <w:tc>
                           <w:tcPr>
-                            <w:tcW w:w="260" w:type="dxa"/>
+                            <w:tcW w:w="256" w:type="dxa"/>
                             <w:tcBorders>
                               <w:top w:val="single" w:sz="2" w:space="0" w:color="000000"/>
                               <w:left w:val="single" w:sz="2" w:space="0" w:color="000000"/>
@@ -16332,6 +16544,61 @@
                                 <w:rFonts w:ascii="Times New Roman" w:hAnsi="Times New Roman"/>
                                 <w:sz w:val="12"/>
                               </w:rPr>
+                              <w:t>59</w:t>
+                            </w:r>
+                          </w:p>
+                        </w:tc>
+                        <w:tc>
+                          <w:tcPr>
+                            <w:tcW w:w="262" w:type="dxa"/>
+                            <w:tcBorders>
+                              <w:top w:val="single" w:sz="2" w:space="0" w:color="000000"/>
+                              <w:left w:val="single" w:sz="2" w:space="0" w:color="000000"/>
+                              <w:bottom w:val="single" w:sz="2" w:space="0" w:color="000000"/>
+                              <w:right w:val="single" w:sz="2" w:space="0" w:color="000000"/>
+                            </w:tcBorders>
+                          </w:tcPr>
+                          <w:p>
+                            <w:pPr>
+                              <w:pStyle w:val="TableParagraph"/>
+                              <w:rPr>
+                                <w:rFonts w:ascii="Times New Roman" w:hAnsi="Times New Roman"/>
+                                <w:sz w:val="12"/>
+                              </w:rPr>
+                            </w:pPr>
+                            <w:r>
+                              <w:rPr>
+                                <w:rFonts w:ascii="Times New Roman" w:hAnsi="Times New Roman"/>
+                                <w:sz w:val="12"/>
+                              </w:rPr>
+                              <w:t>7</w:t>
+                            </w:r>
+                          </w:p>
+                        </w:tc>
+                        <w:tc>
+                          <w:tcPr>
+                            <w:tcW w:w="264" w:type="dxa"/>
+                            <w:tcBorders>
+                              <w:top w:val="single" w:sz="2" w:space="0" w:color="000000"/>
+                              <w:left w:val="single" w:sz="2" w:space="0" w:color="000000"/>
+                              <w:bottom w:val="single" w:sz="2" w:space="0" w:color="000000"/>
+                              <w:right w:val="single" w:sz="2" w:space="0" w:color="000000"/>
+                            </w:tcBorders>
+                          </w:tcPr>
+                          <w:p>
+                            <w:pPr>
+                              <w:pStyle w:val="TableParagraph"/>
+                              <w:rPr>
+                                <w:rFonts w:ascii="Times New Roman" w:hAnsi="Times New Roman"/>
+                                <w:sz w:val="12"/>
+                              </w:rPr>
+                            </w:pPr>
+                            <w:r>
+                              <w:rPr>
+                                <w:rFonts w:ascii="Times New Roman" w:hAnsi="Times New Roman"/>
+                                <w:sz w:val="12"/>
+                              </w:rPr>
+                              <w:t>62</w:t>
                             </w:r>
                           </w:p>
                         </w:tc>
@@ -16363,7 +16630,59 @@
                         </w:tc>
                         <w:tc>
                           <w:tcPr>
-                            <w:tcW w:w="260" w:type="dxa"/>
+                            <w:tcW w:w="262" w:type="dxa"/>
+                            <w:tcBorders>
+                              <w:top w:val="single" w:sz="2" w:space="0" w:color="000000"/>
+                              <w:left w:val="single" w:sz="2" w:space="0" w:color="000000"/>
+                              <w:bottom w:val="single" w:sz="2" w:space="0" w:color="000000"/>
+                              <w:right w:val="single" w:sz="2" w:space="0" w:color="000000"/>
+                            </w:tcBorders>
+                          </w:tcPr>
+                          <w:p>
+                            <w:pPr>
+                              <w:pStyle w:val="TableParagraph"/>
+                              <w:rPr>
+                                <w:rFonts w:ascii="Times New Roman" w:hAnsi="Times New Roman"/>
+                                <w:sz w:val="12"/>
+                              </w:rPr>
+                            </w:pPr>
+                            <w:r>
+                              <w:rPr>
+                                <w:rFonts w:ascii="Times New Roman" w:hAnsi="Times New Roman"/>
+                                <w:sz w:val="12"/>
+                              </w:rPr>
+                            </w:r>
+                          </w:p>
+                        </w:tc>
+                        <w:tc>
+                          <w:tcPr>
+                            <w:tcW w:w="264" w:type="dxa"/>
+                            <w:tcBorders>
+                              <w:top w:val="single" w:sz="2" w:space="0" w:color="000000"/>
+                              <w:left w:val="single" w:sz="2" w:space="0" w:color="000000"/>
+                              <w:bottom w:val="single" w:sz="2" w:space="0" w:color="000000"/>
+                              <w:right w:val="single" w:sz="2" w:space="0" w:color="000000"/>
+                            </w:tcBorders>
+                          </w:tcPr>
+                          <w:p>
+                            <w:pPr>
+                              <w:pStyle w:val="TableParagraph"/>
+                              <w:rPr>
+                                <w:rFonts w:ascii="Times New Roman" w:hAnsi="Times New Roman"/>
+                                <w:sz w:val="12"/>
+                              </w:rPr>
+                            </w:pPr>
+                            <w:r>
+                              <w:rPr>
+                                <w:rFonts w:ascii="Times New Roman" w:hAnsi="Times New Roman"/>
+                                <w:sz w:val="12"/>
+                              </w:rPr>
+                            </w:r>
+                          </w:p>
+                        </w:tc>
+                        <w:tc>
+                          <w:tcPr>
+                            <w:tcW w:w="262" w:type="dxa"/>
                             <w:tcBorders>
                               <w:top w:val="single" w:sz="2" w:space="0" w:color="000000"/>
                               <w:left w:val="single" w:sz="2" w:space="0" w:color="000000"/>
@@ -16415,293 +16734,7 @@
                         </w:tc>
                         <w:tc>
                           <w:tcPr>
-                            <w:tcW w:w="261" w:type="dxa"/>
-                            <w:tcBorders>
-                              <w:top w:val="single" w:sz="2" w:space="0" w:color="000000"/>
-                              <w:left w:val="single" w:sz="2" w:space="0" w:color="000000"/>
-                              <w:bottom w:val="single" w:sz="2" w:space="0" w:color="000000"/>
-                              <w:right w:val="single" w:sz="2" w:space="0" w:color="000000"/>
-                            </w:tcBorders>
-                          </w:tcPr>
-                          <w:p>
-                            <w:pPr>
-                              <w:pStyle w:val="TableParagraph"/>
-                              <w:rPr>
-                                <w:rFonts w:ascii="Times New Roman" w:hAnsi="Times New Roman"/>
-                                <w:sz w:val="12"/>
-                              </w:rPr>
-                            </w:pPr>
-                            <w:r>
-                              <w:rPr>
-                                <w:rFonts w:ascii="Times New Roman" w:hAnsi="Times New Roman"/>
-                                <w:sz w:val="12"/>
-                              </w:rPr>
-                            </w:r>
-                          </w:p>
-                        </w:tc>
-                        <w:tc>
-                          <w:tcPr>
-                            <w:tcW w:w="271" w:type="dxa"/>
-                            <w:tcBorders>
-                              <w:top w:val="single" w:sz="2" w:space="0" w:color="000000"/>
-                              <w:left w:val="single" w:sz="2" w:space="0" w:color="000000"/>
-                              <w:bottom w:val="single" w:sz="2" w:space="0" w:color="000000"/>
-                              <w:right w:val="single" w:sz="2" w:space="0" w:color="000000"/>
-                            </w:tcBorders>
-                          </w:tcPr>
-                          <w:p>
-                            <w:pPr>
-                              <w:pStyle w:val="TableParagraph"/>
-                              <w:rPr>
-                                <w:rFonts w:ascii="Times New Roman" w:hAnsi="Times New Roman"/>
-                                <w:sz w:val="12"/>
-                              </w:rPr>
-                            </w:pPr>
-                            <w:r>
-                              <w:rPr>
-                                <w:rFonts w:ascii="Times New Roman" w:hAnsi="Times New Roman"/>
-                                <w:sz w:val="12"/>
-                              </w:rPr>
-                            </w:r>
-                          </w:p>
-                        </w:tc>
-                        <w:tc>
-                          <w:tcPr>
-                            <w:tcW w:w="261" w:type="dxa"/>
-                            <w:tcBorders>
-                              <w:top w:val="single" w:sz="2" w:space="0" w:color="000000"/>
-                              <w:left w:val="single" w:sz="2" w:space="0" w:color="000000"/>
-                              <w:bottom w:val="single" w:sz="2" w:space="0" w:color="000000"/>
-                              <w:right w:val="single" w:sz="2" w:space="0" w:color="000000"/>
-                            </w:tcBorders>
-                          </w:tcPr>
-                          <w:p>
-                            <w:pPr>
-                              <w:pStyle w:val="TableParagraph"/>
-                              <w:rPr>
-                                <w:rFonts w:ascii="Times New Roman" w:hAnsi="Times New Roman"/>
-                                <w:sz w:val="12"/>
-                              </w:rPr>
-                            </w:pPr>
-                            <w:r>
-                              <w:rPr>
-                                <w:rFonts w:ascii="Times New Roman" w:hAnsi="Times New Roman"/>
-                                <w:sz w:val="12"/>
-                              </w:rPr>
-                            </w:r>
-                          </w:p>
-                        </w:tc>
-                        <w:tc>
-                          <w:tcPr>
-                            <w:tcW w:w="256" w:type="dxa"/>
-                            <w:tcBorders>
-                              <w:top w:val="single" w:sz="2" w:space="0" w:color="000000"/>
-                              <w:left w:val="single" w:sz="2" w:space="0" w:color="000000"/>
-                              <w:bottom w:val="single" w:sz="2" w:space="0" w:color="000000"/>
-                              <w:right w:val="single" w:sz="2" w:space="0" w:color="000000"/>
-                            </w:tcBorders>
-                          </w:tcPr>
-                          <w:p>
-                            <w:pPr>
-                              <w:pStyle w:val="TableParagraph"/>
-                              <w:rPr>
-                                <w:rFonts w:ascii="Times New Roman" w:hAnsi="Times New Roman"/>
-                                <w:sz w:val="12"/>
-                              </w:rPr>
-                            </w:pPr>
-                            <w:r>
-                              <w:rPr>
-                                <w:rFonts w:ascii="Times New Roman" w:hAnsi="Times New Roman"/>
-                                <w:sz w:val="12"/>
-                              </w:rPr>
-                            </w:r>
-                          </w:p>
-                        </w:tc>
-                        <w:tc>
-                          <w:tcPr>
-                            <w:tcW w:w="261" w:type="dxa"/>
-                            <w:tcBorders>
-                              <w:top w:val="single" w:sz="2" w:space="0" w:color="000000"/>
-                              <w:left w:val="single" w:sz="2" w:space="0" w:color="000000"/>
-                              <w:bottom w:val="single" w:sz="2" w:space="0" w:color="000000"/>
-                              <w:right w:val="single" w:sz="2" w:space="0" w:color="000000"/>
-                            </w:tcBorders>
-                          </w:tcPr>
-                          <w:p>
-                            <w:pPr>
-                              <w:pStyle w:val="TableParagraph"/>
-                              <w:rPr>
-                                <w:rFonts w:ascii="Times New Roman" w:hAnsi="Times New Roman"/>
-                                <w:sz w:val="12"/>
-                              </w:rPr>
-                            </w:pPr>
-                            <w:r>
-                              <w:rPr>
-                                <w:rFonts w:ascii="Times New Roman" w:hAnsi="Times New Roman"/>
-                                <w:sz w:val="12"/>
-                              </w:rPr>
-                            </w:r>
-                          </w:p>
-                        </w:tc>
-                        <w:tc>
-                          <w:tcPr>
-                            <w:tcW w:w="264" w:type="dxa"/>
-                            <w:tcBorders>
-                              <w:top w:val="single" w:sz="2" w:space="0" w:color="000000"/>
-                              <w:left w:val="single" w:sz="2" w:space="0" w:color="000000"/>
-                              <w:bottom w:val="single" w:sz="2" w:space="0" w:color="000000"/>
-                              <w:right w:val="single" w:sz="2" w:space="0" w:color="000000"/>
-                            </w:tcBorders>
-                          </w:tcPr>
-                          <w:p>
-                            <w:pPr>
-                              <w:pStyle w:val="TableParagraph"/>
-                              <w:rPr>
-                                <w:rFonts w:ascii="Times New Roman" w:hAnsi="Times New Roman"/>
-                                <w:sz w:val="12"/>
-                              </w:rPr>
-                            </w:pPr>
-                            <w:r>
-                              <w:rPr>
-                                <w:rFonts w:ascii="Times New Roman" w:hAnsi="Times New Roman"/>
-                                <w:sz w:val="12"/>
-                              </w:rPr>
-                            </w:r>
-                          </w:p>
-                        </w:tc>
-                        <w:tc>
-                          <w:tcPr>
-                            <w:tcW w:w="263" w:type="dxa"/>
-                            <w:tcBorders>
-                              <w:top w:val="single" w:sz="2" w:space="0" w:color="000000"/>
-                              <w:left w:val="single" w:sz="2" w:space="0" w:color="000000"/>
-                              <w:bottom w:val="single" w:sz="2" w:space="0" w:color="000000"/>
-                              <w:right w:val="single" w:sz="2" w:space="0" w:color="000000"/>
-                            </w:tcBorders>
-                          </w:tcPr>
-                          <w:p>
-                            <w:pPr>
-                              <w:pStyle w:val="TableParagraph"/>
-                              <w:rPr>
-                                <w:rFonts w:ascii="Times New Roman" w:hAnsi="Times New Roman"/>
-                                <w:sz w:val="12"/>
-                              </w:rPr>
-                            </w:pPr>
-                            <w:r>
-                              <w:rPr>
-                                <w:rFonts w:ascii="Times New Roman" w:hAnsi="Times New Roman"/>
-                                <w:sz w:val="12"/>
-                              </w:rPr>
-                            </w:r>
-                          </w:p>
-                        </w:tc>
-                        <w:tc>
-                          <w:tcPr>
-                            <w:tcW w:w="262" w:type="dxa"/>
-                            <w:tcBorders>
-                              <w:top w:val="single" w:sz="2" w:space="0" w:color="000000"/>
-                              <w:left w:val="single" w:sz="2" w:space="0" w:color="000000"/>
-                              <w:bottom w:val="single" w:sz="2" w:space="0" w:color="000000"/>
-                              <w:right w:val="single" w:sz="2" w:space="0" w:color="000000"/>
-                            </w:tcBorders>
-                          </w:tcPr>
-                          <w:p>
-                            <w:pPr>
-                              <w:pStyle w:val="TableParagraph"/>
-                              <w:rPr>
-                                <w:rFonts w:ascii="Times New Roman" w:hAnsi="Times New Roman"/>
-                                <w:sz w:val="12"/>
-                              </w:rPr>
-                            </w:pPr>
-                            <w:r>
-                              <w:rPr>
-                                <w:rFonts w:ascii="Times New Roman" w:hAnsi="Times New Roman"/>
-                                <w:sz w:val="12"/>
-                              </w:rPr>
-                            </w:r>
-                          </w:p>
-                        </w:tc>
-                        <w:tc>
-                          <w:tcPr>
-                            <w:tcW w:w="264" w:type="dxa"/>
-                            <w:tcBorders>
-                              <w:top w:val="single" w:sz="2" w:space="0" w:color="000000"/>
-                              <w:left w:val="single" w:sz="2" w:space="0" w:color="000000"/>
-                              <w:bottom w:val="single" w:sz="2" w:space="0" w:color="000000"/>
-                              <w:right w:val="single" w:sz="2" w:space="0" w:color="000000"/>
-                            </w:tcBorders>
-                          </w:tcPr>
-                          <w:p>
-                            <w:pPr>
-                              <w:pStyle w:val="TableParagraph"/>
-                              <w:rPr>
-                                <w:rFonts w:ascii="Times New Roman" w:hAnsi="Times New Roman"/>
-                                <w:sz w:val="12"/>
-                              </w:rPr>
-                            </w:pPr>
-                            <w:r>
-                              <w:rPr>
-                                <w:rFonts w:ascii="Times New Roman" w:hAnsi="Times New Roman"/>
-                                <w:sz w:val="12"/>
-                              </w:rPr>
-                            </w:r>
-                          </w:p>
-                        </w:tc>
-                        <w:tc>
-                          <w:tcPr>
-                            <w:tcW w:w="262" w:type="dxa"/>
-                            <w:tcBorders>
-                              <w:top w:val="single" w:sz="2" w:space="0" w:color="000000"/>
-                              <w:left w:val="single" w:sz="2" w:space="0" w:color="000000"/>
-                              <w:bottom w:val="single" w:sz="2" w:space="0" w:color="000000"/>
-                              <w:right w:val="single" w:sz="2" w:space="0" w:color="000000"/>
-                            </w:tcBorders>
-                          </w:tcPr>
-                          <w:p>
-                            <w:pPr>
-                              <w:pStyle w:val="TableParagraph"/>
-                              <w:rPr>
-                                <w:rFonts w:ascii="Times New Roman" w:hAnsi="Times New Roman"/>
-                                <w:sz w:val="12"/>
-                              </w:rPr>
-                            </w:pPr>
-                            <w:r>
-                              <w:rPr>
-                                <w:rFonts w:ascii="Times New Roman" w:hAnsi="Times New Roman"/>
-                                <w:sz w:val="12"/>
-                              </w:rPr>
-                            </w:r>
-                          </w:p>
-                        </w:tc>
-                        <w:tc>
-                          <w:tcPr>
-                            <w:tcW w:w="257" w:type="dxa"/>
-                            <w:tcBorders>
-                              <w:top w:val="single" w:sz="2" w:space="0" w:color="000000"/>
-                              <w:left w:val="single" w:sz="2" w:space="0" w:color="000000"/>
-                              <w:bottom w:val="single" w:sz="2" w:space="0" w:color="000000"/>
-                              <w:right w:val="single" w:sz="2" w:space="0" w:color="000000"/>
-                            </w:tcBorders>
-                          </w:tcPr>
-                          <w:p>
-                            <w:pPr>
-                              <w:pStyle w:val="TableParagraph"/>
-                              <w:rPr>
-                                <w:rFonts w:ascii="Times New Roman" w:hAnsi="Times New Roman"/>
-                                <w:sz w:val="12"/>
-                              </w:rPr>
-                            </w:pPr>
-                            <w:r>
-                              <w:rPr>
-                                <w:rFonts w:ascii="Times New Roman" w:hAnsi="Times New Roman"/>
-                                <w:sz w:val="12"/>
-                              </w:rPr>
-                            </w:r>
-                          </w:p>
-                        </w:tc>
-                        <w:tc>
-                          <w:tcPr>
-                            <w:tcW w:w="202" w:type="dxa"/>
+                            <w:tcW w:w="199" w:type="dxa"/>
                             <w:tcBorders>
                               <w:top w:val="single" w:sz="2" w:space="0" w:color="000000"/>
                               <w:left w:val="single" w:sz="2" w:space="0" w:color="000000"/>
@@ -16840,7 +16873,7 @@
                         </w:tc>
                         <w:tc>
                           <w:tcPr>
-                            <w:tcW w:w="539" w:type="dxa"/>
+                            <w:tcW w:w="540" w:type="dxa"/>
                             <w:gridSpan w:val="3"/>
                             <w:tcBorders>
                               <w:top w:val="single" w:sz="2" w:space="0" w:color="000000"/>
@@ -16867,7 +16900,7 @@
                         </w:tc>
                         <w:tc>
                           <w:tcPr>
-                            <w:tcW w:w="511" w:type="dxa"/>
+                            <w:tcW w:w="510" w:type="dxa"/>
                             <w:gridSpan w:val="2"/>
                             <w:tcBorders>
                               <w:top w:val="single" w:sz="2" w:space="0" w:color="000000"/>
@@ -16894,7 +16927,7 @@
                         </w:tc>
                         <w:tc>
                           <w:tcPr>
-                            <w:tcW w:w="527" w:type="dxa"/>
+                            <w:tcW w:w="528" w:type="dxa"/>
                             <w:gridSpan w:val="2"/>
                             <w:tcBorders>
                               <w:top w:val="single" w:sz="2" w:space="0" w:color="000000"/>
@@ -17002,7 +17035,7 @@
                         </w:tc>
                         <w:tc>
                           <w:tcPr>
-                            <w:tcW w:w="537" w:type="dxa"/>
+                            <w:tcW w:w="538" w:type="dxa"/>
                             <w:gridSpan w:val="2"/>
                             <w:tcBorders>
                               <w:top w:val="single" w:sz="2" w:space="0" w:color="000000"/>
@@ -17083,7 +17116,7 @@
                         </w:tc>
                         <w:tc>
                           <w:tcPr>
-                            <w:tcW w:w="532" w:type="dxa"/>
+                            <w:tcW w:w="533" w:type="dxa"/>
                             <w:gridSpan w:val="2"/>
                             <w:tcBorders>
                               <w:top w:val="single" w:sz="2" w:space="0" w:color="000000"/>
@@ -17110,7 +17143,34 @@
                         </w:tc>
                         <w:tc>
                           <w:tcPr>
-                            <w:tcW w:w="517" w:type="dxa"/>
+                            <w:tcW w:w="516" w:type="dxa"/>
+                            <w:gridSpan w:val="2"/>
+                            <w:tcBorders>
+                              <w:top w:val="single" w:sz="2" w:space="0" w:color="000000"/>
+                              <w:left w:val="single" w:sz="2" w:space="0" w:color="000000"/>
+                              <w:bottom w:val="single" w:sz="2" w:space="0" w:color="000000"/>
+                              <w:right w:val="single" w:sz="2" w:space="0" w:color="000000"/>
+                            </w:tcBorders>
+                          </w:tcPr>
+                          <w:p>
+                            <w:pPr>
+                              <w:pStyle w:val="TableParagraph"/>
+                              <w:rPr>
+                                <w:rFonts w:ascii="Times New Roman" w:hAnsi="Times New Roman"/>
+                                <w:sz w:val="12"/>
+                              </w:rPr>
+                            </w:pPr>
+                            <w:r>
+                              <w:rPr>
+                                <w:rFonts w:ascii="Times New Roman" w:hAnsi="Times New Roman"/>
+                                <w:sz w:val="12"/>
+                              </w:rPr>
+                            </w:r>
+                          </w:p>
+                        </w:tc>
+                        <w:tc>
+                          <w:tcPr>
+                            <w:tcW w:w="526" w:type="dxa"/>
                             <w:gridSpan w:val="2"/>
                             <w:tcBorders>
                               <w:top w:val="single" w:sz="2" w:space="0" w:color="000000"/>
@@ -17164,33 +17224,6 @@
                         </w:tc>
                         <w:tc>
                           <w:tcPr>
-                            <w:tcW w:w="525" w:type="dxa"/>
-                            <w:gridSpan w:val="2"/>
-                            <w:tcBorders>
-                              <w:top w:val="single" w:sz="2" w:space="0" w:color="000000"/>
-                              <w:left w:val="single" w:sz="2" w:space="0" w:color="000000"/>
-                              <w:bottom w:val="single" w:sz="2" w:space="0" w:color="000000"/>
-                              <w:right w:val="single" w:sz="2" w:space="0" w:color="000000"/>
-                            </w:tcBorders>
-                          </w:tcPr>
-                          <w:p>
-                            <w:pPr>
-                              <w:pStyle w:val="TableParagraph"/>
-                              <w:rPr>
-                                <w:rFonts w:ascii="Times New Roman" w:hAnsi="Times New Roman"/>
-                                <w:sz w:val="12"/>
-                              </w:rPr>
-                            </w:pPr>
-                            <w:r>
-                              <w:rPr>
-                                <w:rFonts w:ascii="Times New Roman" w:hAnsi="Times New Roman"/>
-                                <w:sz w:val="12"/>
-                              </w:rPr>
-                            </w:r>
-                          </w:p>
-                        </w:tc>
-                        <w:tc>
-                          <w:tcPr>
                             <w:tcW w:w="526" w:type="dxa"/>
                             <w:gridSpan w:val="2"/>
                             <w:tcBorders>
@@ -17218,7 +17251,7 @@
                         </w:tc>
                         <w:tc>
                           <w:tcPr>
-                            <w:tcW w:w="459" w:type="dxa"/>
+                            <w:tcW w:w="456" w:type="dxa"/>
                             <w:gridSpan w:val="2"/>
                             <w:tcBorders>
                               <w:top w:val="single" w:sz="2" w:space="0" w:color="000000"/>
@@ -17648,7 +17681,7 @@
             <w:col w:w="1393" w:space="490"/>
             <w:col w:w="906" w:space="886"/>
             <w:col w:w="951" w:space="3800"/>
-            <w:col w:w="1044"/>
+            <w:col w:w="1047"/>
           </w:cols>
           <w:formProt w:val="false"/>
           <w:textDirection w:val="lrTb"/>
@@ -17864,7 +17897,7 @@
         <w:pStyle w:val="BodyText"/>
         <w:widowControl w:val="false"/>
         <w:suppressAutoHyphens w:val="true"/>
-        <w:overflowPunct w:val="false"/>
+        <w:overflowPunct w:val="true"/>
         <w:bidi w:val="0"/>
         <w:spacing w:before="0" w:after="0"/>
         <w:ind w:hanging="0" w:left="720" w:right="0"/>
@@ -17894,7 +17927,7 @@
         <w:pStyle w:val="BodyText"/>
         <w:widowControl w:val="false"/>
         <w:suppressAutoHyphens w:val="true"/>
-        <w:overflowPunct w:val="false"/>
+        <w:overflowPunct w:val="true"/>
         <w:bidi w:val="0"/>
         <w:spacing w:before="0" w:after="0"/>
         <w:ind w:hanging="0" w:left="720" w:right="0"/>
@@ -18486,20 +18519,7 @@
           <w:sz w:val="20"/>
           <w:lang w:val="mk-MK"/>
         </w:rPr>
-        <w:t xml:space="preserve">Забелешка и потпис на главен судија: </w:t>
-      </w:r>
-    </w:p>
-    <w:p>
-      <w:pPr>
-        <w:pStyle w:val="BodyText"/>
-        <w:rPr>
-          <w:sz w:val="20"/>
-        </w:rPr>
-      </w:pPr>
-      <w:r>
-        <w:rPr>
-          <w:sz w:val="20"/>
-        </w:rPr>
+        <w:t>Забелешка и потпис на главен судија: Натпреварот одигран и организиран по ПФИ со одредени забелешки кои ги наведуваме во продолжение. Во 64 минута натпреварот беше прекинат бидејќи домашна екипа на ЖФК Борец остана со 6 играчи на терен, откако претходно во 61 минута се повреди играчот од домашната екипа со број 6, потоа во 62 минута играчот од домашната екипа со број 9 и во 64 минута играчот од домашната екипа со број 8. На денешниот натпревар беше присутен лекар од ЈЗУ Итна медицинска помош, но, лекарот не беше прикажан во комет записникот. Снимениот материјал ќе биде доставен од страна на домашната екипа во ФФМ во определениот временски период.</w:t>
       </w:r>
     </w:p>
     <w:p>
@@ -19003,7 +19023,7 @@
             <w:col w:w="1393" w:space="490"/>
             <w:col w:w="906" w:space="886"/>
             <w:col w:w="951" w:space="3800"/>
-            <w:col w:w="1044"/>
+            <w:col w:w="1047"/>
           </w:cols>
           <w:formProt w:val="false"/>
           <w:textDirection w:val="lrTb"/>
@@ -19288,9 +19308,9 @@
                         <a:avLst/>
                         <a:gdLst>
                           <a:gd name="textAreaLeft" fmla="*/ 0 w 3996000"/>
-                          <a:gd name="textAreaRight" fmla="*/ 4002840 w 3996000"/>
+                          <a:gd name="textAreaRight" fmla="*/ 4003200 w 3996000"/>
                           <a:gd name="textAreaTop" fmla="*/ 0 h 720"/>
-                          <a:gd name="textAreaBottom" fmla="*/ 1294920 h 720"/>
+                          <a:gd name="textAreaBottom" fmla="*/ 1942200 h 720"/>
                           <a:gd name="GluePoint1X" fmla=""/>
                           <a:gd name="GluePoint1Y" fmla=""/>
                           <a:gd name="GluePoint2X" fmla=""/>
@@ -19416,7 +19436,7 @@
                       <w:txbxContent>
                         <w:p>
                           <w:pPr>
-                            <w:pStyle w:val="FrameContents"/>
+                            <w:pStyle w:val="FrameContentsuser"/>
                             <w:spacing w:before="17" w:after="0"/>
                             <w:rPr>
                               <w:sz w:val="14"/>
@@ -19449,7 +19469,7 @@
                 <w:txbxContent>
                   <w:p>
                     <w:pPr>
-                      <w:pStyle w:val="FrameContents"/>
+                      <w:pStyle w:val="FrameContentsuser"/>
                       <w:spacing w:before="17" w:after="0"/>
                       <w:rPr>
                         <w:sz w:val="14"/>
@@ -19511,7 +19531,7 @@
                       <w:txbxContent>
                         <w:p>
                           <w:pPr>
-                            <w:pStyle w:val="FrameContents"/>
+                            <w:pStyle w:val="FrameContentsuser"/>
                             <w:spacing w:before="17" w:after="0"/>
                             <w:ind w:left="20"/>
                             <w:rPr>
@@ -19599,7 +19619,7 @@
                 <w:txbxContent>
                   <w:p>
                     <w:pPr>
-                      <w:pStyle w:val="FrameContents"/>
+                      <w:pStyle w:val="FrameContentsuser"/>
                       <w:spacing w:before="17" w:after="0"/>
                       <w:ind w:left="20"/>
                       <w:rPr>
@@ -19721,9 +19741,9 @@
                         <a:avLst/>
                         <a:gdLst>
                           <a:gd name="textAreaLeft" fmla="*/ 0 w 3996000"/>
-                          <a:gd name="textAreaRight" fmla="*/ 4002840 w 3996000"/>
+                          <a:gd name="textAreaRight" fmla="*/ 4003200 w 3996000"/>
                           <a:gd name="textAreaTop" fmla="*/ 0 h 720"/>
-                          <a:gd name="textAreaBottom" fmla="*/ 1294920 h 720"/>
+                          <a:gd name="textAreaBottom" fmla="*/ 1942200 h 720"/>
                           <a:gd name="GluePoint1X" fmla=""/>
                           <a:gd name="GluePoint1Y" fmla=""/>
                           <a:gd name="GluePoint2X" fmla=""/>
@@ -19849,7 +19869,7 @@
                       <w:txbxContent>
                         <w:p>
                           <w:pPr>
-                            <w:pStyle w:val="FrameContents"/>
+                            <w:pStyle w:val="FrameContentsuser"/>
                             <w:spacing w:before="17" w:after="0"/>
                             <w:rPr>
                               <w:sz w:val="14"/>
@@ -19882,7 +19902,7 @@
                 <w:txbxContent>
                   <w:p>
                     <w:pPr>
-                      <w:pStyle w:val="FrameContents"/>
+                      <w:pStyle w:val="FrameContentsuser"/>
                       <w:spacing w:before="17" w:after="0"/>
                       <w:rPr>
                         <w:sz w:val="14"/>
@@ -19944,7 +19964,7 @@
                       <w:txbxContent>
                         <w:p>
                           <w:pPr>
-                            <w:pStyle w:val="FrameContents"/>
+                            <w:pStyle w:val="FrameContentsuser"/>
                             <w:spacing w:before="17" w:after="0"/>
                             <w:ind w:left="20"/>
                             <w:rPr>
@@ -20032,7 +20052,7 @@
                 <w:txbxContent>
                   <w:p>
                     <w:pPr>
-                      <w:pStyle w:val="FrameContents"/>
+                      <w:pStyle w:val="FrameContentsuser"/>
                       <w:spacing w:before="17" w:after="0"/>
                       <w:ind w:left="20"/>
                       <w:rPr>
@@ -20168,9 +20188,9 @@
                         <a:avLst/>
                         <a:gdLst>
                           <a:gd name="textAreaLeft" fmla="*/ 0 w 3996000"/>
-                          <a:gd name="textAreaRight" fmla="*/ 4002840 w 3996000"/>
+                          <a:gd name="textAreaRight" fmla="*/ 4003200 w 3996000"/>
                           <a:gd name="textAreaTop" fmla="*/ 0 h 720"/>
-                          <a:gd name="textAreaBottom" fmla="*/ 1294920 h 720"/>
+                          <a:gd name="textAreaBottom" fmla="*/ 1942200 h 720"/>
                           <a:gd name="GluePoint1X" fmla=""/>
                           <a:gd name="GluePoint1Y" fmla=""/>
                           <a:gd name="GluePoint2X" fmla=""/>
@@ -20296,7 +20316,7 @@
                       <w:txbxContent>
                         <w:p>
                           <w:pPr>
-                            <w:pStyle w:val="FrameContents"/>
+                            <w:pStyle w:val="FrameContentsuser"/>
                             <w:spacing w:before="17" w:after="0"/>
                             <w:rPr>
                               <w:sz w:val="14"/>
@@ -20329,7 +20349,7 @@
                 <w:txbxContent>
                   <w:p>
                     <w:pPr>
-                      <w:pStyle w:val="FrameContents"/>
+                      <w:pStyle w:val="FrameContentsuser"/>
                       <w:spacing w:before="17" w:after="0"/>
                       <w:rPr>
                         <w:sz w:val="14"/>
@@ -20391,7 +20411,7 @@
                       <w:txbxContent>
                         <w:p>
                           <w:pPr>
-                            <w:pStyle w:val="FrameContents"/>
+                            <w:pStyle w:val="FrameContentsuser"/>
                             <w:spacing w:before="17" w:after="0"/>
                             <w:ind w:left="20"/>
                             <w:rPr>
@@ -20479,7 +20499,7 @@
                 <w:txbxContent>
                   <w:p>
                     <w:pPr>
-                      <w:pStyle w:val="FrameContents"/>
+                      <w:pStyle w:val="FrameContentsuser"/>
                       <w:spacing w:before="17" w:after="0"/>
                       <w:ind w:left="20"/>
                       <w:rPr>
@@ -20601,9 +20621,9 @@
                         <a:avLst/>
                         <a:gdLst>
                           <a:gd name="textAreaLeft" fmla="*/ 0 w 3996000"/>
-                          <a:gd name="textAreaRight" fmla="*/ 4002840 w 3996000"/>
+                          <a:gd name="textAreaRight" fmla="*/ 4003200 w 3996000"/>
                           <a:gd name="textAreaTop" fmla="*/ 0 h 720"/>
-                          <a:gd name="textAreaBottom" fmla="*/ 1294920 h 720"/>
+                          <a:gd name="textAreaBottom" fmla="*/ 1942200 h 720"/>
                           <a:gd name="GluePoint1X" fmla=""/>
                           <a:gd name="GluePoint1Y" fmla=""/>
                           <a:gd name="GluePoint2X" fmla=""/>
@@ -20729,7 +20749,7 @@
                       <w:txbxContent>
                         <w:p>
                           <w:pPr>
-                            <w:pStyle w:val="FrameContents"/>
+                            <w:pStyle w:val="FrameContentsuser"/>
                             <w:spacing w:before="17" w:after="0"/>
                             <w:rPr>
                               <w:sz w:val="14"/>
@@ -20762,7 +20782,7 @@
                 <w:txbxContent>
                   <w:p>
                     <w:pPr>
-                      <w:pStyle w:val="FrameContents"/>
+                      <w:pStyle w:val="FrameContentsuser"/>
                       <w:spacing w:before="17" w:after="0"/>
                       <w:rPr>
                         <w:sz w:val="14"/>
@@ -20824,7 +20844,7 @@
                       <w:txbxContent>
                         <w:p>
                           <w:pPr>
-                            <w:pStyle w:val="FrameContents"/>
+                            <w:pStyle w:val="FrameContentsuser"/>
                             <w:spacing w:before="17" w:after="0"/>
                             <w:ind w:left="20"/>
                             <w:rPr>
@@ -20912,7 +20932,7 @@
                 <w:txbxContent>
                   <w:p>
                     <w:pPr>
-                      <w:pStyle w:val="FrameContents"/>
+                      <w:pStyle w:val="FrameContentsuser"/>
                       <w:spacing w:before="17" w:after="0"/>
                       <w:ind w:left="20"/>
                       <w:rPr>
@@ -21295,7 +21315,7 @@
     <w:pPr>
       <w:widowControl w:val="false"/>
       <w:suppressAutoHyphens w:val="true"/>
-      <w:overflowPunct w:val="false"/>
+      <w:overflowPunct w:val="true"/>
       <w:bidi w:val="0"/>
       <w:spacing w:before="0" w:after="0"/>
       <w:jc w:val="left"/>
@@ -21473,15 +21493,15 @@
     </w:pPr>
     <w:rPr/>
   </w:style>
-  <w:style w:type="paragraph" w:styleId="FrameContents">
-    <w:name w:val="Frame Contents"/>
+  <w:style w:type="paragraph" w:styleId="FrameContentsuser">
+    <w:name w:val="Frame Contents (user)"/>
     <w:basedOn w:val="Normal"/>
     <w:qFormat/>
     <w:pPr/>
     <w:rPr/>
   </w:style>
-  <w:style w:type="paragraph" w:styleId="FrameContentsuser">
-    <w:name w:val="Frame Contents (user)"/>
+  <w:style w:type="paragraph" w:styleId="FrameContents">
+    <w:name w:val="Frame Contents"/>
     <w:basedOn w:val="Normal"/>
     <w:qFormat/>
     <w:pPr/>

</xml_diff>